<commit_message>
Add zero ch 6 p40 closing
</commit_message>
<xml_diff>
--- a/books/zero/06 Zero Infinity Twin.docx
+++ b/books/zero/06 Zero Infinity Twin.docx
@@ -1618,7 +1618,768 @@
         <w:rPr>
           <w:rFonts w:cs="SolaimanLipi"/>
         </w:rPr>
-        <w:t xml:space="preserve">।             </w:t>
+        <w:t xml:space="preserve">। </w:t>
+      </w:r>
+      <w:r>
+        <w:rPr>
+          <w:rFonts w:cs="SolaimanLipi"/>
+        </w:rPr>
+        <w:t>x</w:t>
+      </w:r>
+      <w:r>
+        <w:rPr>
+          <w:rFonts w:cs="SolaimanLipi"/>
+          <w:vertAlign w:val="superscript"/>
+        </w:rPr>
+        <w:t>3</w:t>
+      </w:r>
+      <w:r>
+        <w:rPr>
+          <w:rFonts w:cs="SolaimanLipi"/>
+        </w:rPr>
+        <w:t xml:space="preserve"> – x</w:t>
+      </w:r>
+      <w:r>
+        <w:rPr>
+          <w:rFonts w:cs="SolaimanLipi"/>
+          <w:vertAlign w:val="superscript"/>
+        </w:rPr>
+        <w:t>2</w:t>
+      </w:r>
+      <w:r>
+        <w:rPr>
+          <w:rFonts w:cs="SolaimanLipi"/>
+        </w:rPr>
+        <w:t xml:space="preserve"> +x – 1 </w:t>
+      </w:r>
+      <w:r>
+        <w:rPr>
+          <w:rFonts w:cs="SolaimanLipi"/>
+        </w:rPr>
+        <w:t xml:space="preserve">এর মতো ত্রিঘাত সমীকরণ ভাগ হয় তিনভাগে। </w:t>
+      </w:r>
+      <w:r>
+        <w:rPr>
+          <w:rFonts w:cs="SolaimanLipi"/>
+        </w:rPr>
+        <w:t>(x – 1) (x + i) (x- i)</w:t>
+      </w:r>
+      <w:r>
+        <w:rPr>
+          <w:rFonts w:cs="SolaimanLipi"/>
+        </w:rPr>
+        <w:t xml:space="preserve">। </w:t>
+      </w:r>
+      <w:r>
+        <w:rPr>
+          <w:rFonts w:cs="SolaimanLipi"/>
+        </w:rPr>
+        <w:t>x</w:t>
+      </w:r>
+      <w:r>
+        <w:rPr>
+          <w:rFonts w:cs="SolaimanLipi"/>
+          <w:vertAlign w:val="superscript"/>
+        </w:rPr>
+        <w:t>4</w:t>
+      </w:r>
+      <w:r>
+        <w:rPr>
+          <w:rFonts w:cs="SolaimanLipi"/>
+        </w:rPr>
+        <w:t xml:space="preserve"> </w:t>
+      </w:r>
+      <w:r>
+        <w:rPr>
+          <w:rFonts w:cs="SolaimanLipi"/>
+        </w:rPr>
+        <w:t xml:space="preserve">দিয়ে শুরু চতুর্ঘাতী রাশি ভাগ হয় চারভাগে। </w:t>
+      </w:r>
+      <w:r>
+        <w:rPr>
+          <w:rFonts w:cs="SolaimanLipi"/>
+        </w:rPr>
+        <w:t>x</w:t>
+      </w:r>
+      <w:r>
+        <w:rPr>
+          <w:rFonts w:cs="SolaimanLipi"/>
+          <w:vertAlign w:val="superscript"/>
+        </w:rPr>
+        <w:t>5</w:t>
+      </w:r>
+      <w:r>
+        <w:rPr>
+          <w:rFonts w:cs="SolaimanLipi"/>
+        </w:rPr>
+        <w:t xml:space="preserve"> </w:t>
+      </w:r>
+      <w:r>
+        <w:rPr>
+          <w:rFonts w:cs="SolaimanLipi"/>
+        </w:rPr>
+        <w:t xml:space="preserve">দিয়ে শুরু পঞ্ছঘাতীরা পাঁচ ভাগে। </w:t>
+      </w:r>
+      <w:r>
+        <w:rPr>
+          <w:rFonts w:cs="SolaimanLipi"/>
+        </w:rPr>
+        <w:t xml:space="preserve">n </w:t>
+      </w:r>
+      <w:r>
+        <w:rPr>
+          <w:rFonts w:cs="SolaimanLipi"/>
+        </w:rPr>
+        <w:t xml:space="preserve">ঘাতের বহুপদীরা শুরু হয় </w:t>
+      </w:r>
+      <w:r>
+        <w:rPr>
+          <w:rFonts w:cs="SolaimanLipi"/>
+        </w:rPr>
+        <w:t>x</w:t>
+      </w:r>
+      <w:r>
+        <w:rPr>
+          <w:rFonts w:cs="SolaimanLipi"/>
+          <w:vertAlign w:val="superscript"/>
+        </w:rPr>
+        <w:t>n</w:t>
+      </w:r>
+      <w:r>
+        <w:rPr>
+          <w:rFonts w:cs="SolaimanLipi"/>
+        </w:rPr>
+        <w:t xml:space="preserve"> </w:t>
+      </w:r>
+      <w:r>
+        <w:rPr>
+          <w:rFonts w:cs="SolaimanLipi"/>
+        </w:rPr>
+        <w:t>দিয়ে</w:t>
+      </w:r>
+      <w:r>
+        <w:rPr>
+          <w:rFonts w:cs="SolaimanLipi"/>
+        </w:rPr>
+        <w:t xml:space="preserve">, </w:t>
+      </w:r>
+      <w:r>
+        <w:rPr>
+          <w:rFonts w:cs="SolaimanLipi"/>
+        </w:rPr>
+        <w:t xml:space="preserve">আর এরা বিভক্ত হয় </w:t>
+      </w:r>
+      <w:r>
+        <w:rPr>
+          <w:rFonts w:cs="SolaimanLipi"/>
+        </w:rPr>
+        <w:t xml:space="preserve">n </w:t>
+      </w:r>
+      <w:r>
+        <w:rPr>
+          <w:rFonts w:cs="SolaimanLipi"/>
+        </w:rPr>
+        <w:t xml:space="preserve">টি আলাদা </w:t>
+      </w:r>
+      <w:r>
+        <w:rPr>
+          <w:rFonts w:cs="SolaimanLipi"/>
+        </w:rPr>
+        <w:t>(</w:t>
+      </w:r>
+      <w:r>
+        <w:rPr>
+          <w:rFonts w:cs="SolaimanLipi"/>
+        </w:rPr>
+        <w:t xml:space="preserve">অনেকসময় দুই মূল একই হতে পারে। যেমন </w:t>
+      </w:r>
+      <w:r>
+        <w:rPr>
+          <w:rFonts w:cs="SolaimanLipi"/>
+        </w:rPr>
+        <w:t>x</w:t>
+      </w:r>
+      <w:r>
+        <w:rPr>
+          <w:rFonts w:cs="SolaimanLipi"/>
+          <w:vertAlign w:val="superscript"/>
+        </w:rPr>
+        <w:t>2</w:t>
+      </w:r>
+      <w:r>
+        <w:rPr>
+          <w:rFonts w:cs="SolaimanLipi"/>
+        </w:rPr>
+        <w:t xml:space="preserve"> – 2x + 1 = 0 </w:t>
+      </w:r>
+      <w:r>
+        <w:rPr>
+          <w:rFonts w:cs="SolaimanLipi"/>
+        </w:rPr>
+        <w:t xml:space="preserve">বা </w:t>
+      </w:r>
+      <w:r>
+        <w:rPr>
+          <w:rFonts w:cs="SolaimanLipi"/>
+        </w:rPr>
+        <w:t>(x-1)</w:t>
+      </w:r>
+      <w:r>
+        <w:rPr>
+          <w:rFonts w:cs="SolaimanLipi"/>
+          <w:vertAlign w:val="superscript"/>
+        </w:rPr>
+        <w:t>2</w:t>
+      </w:r>
+      <w:r>
+        <w:rPr>
+          <w:rFonts w:cs="SolaimanLipi"/>
+        </w:rPr>
+        <w:t xml:space="preserve"> = 0 </w:t>
+      </w:r>
+      <w:r>
+        <w:rPr>
+          <w:rFonts w:cs="SolaimanLipi"/>
+        </w:rPr>
+        <w:t>সমীকরণের দুটি মূলই ১। তবে মূলের সংখ্যা কিন্তু ২</w:t>
+      </w:r>
+      <w:r>
+        <w:rPr>
+          <w:rFonts w:cs="SolaimanLipi"/>
+        </w:rPr>
+        <w:t>-</w:t>
+      </w:r>
+      <w:r>
+        <w:rPr>
+          <w:rFonts w:cs="SolaimanLipi"/>
+        </w:rPr>
+        <w:t>ই।</w:t>
+      </w:r>
+      <w:r>
+        <w:rPr>
+          <w:rFonts w:cs="SolaimanLipi"/>
+        </w:rPr>
+        <w:t xml:space="preserve">) </w:t>
+      </w:r>
+      <w:r>
+        <w:rPr>
+          <w:rFonts w:cs="SolaimanLipi"/>
+        </w:rPr>
+        <w:t xml:space="preserve">রাশিতে। একে বলে বীজগণিতের মৌলিক উপপাদ্য। </w:t>
+      </w:r>
+    </w:p>
+    <w:p>
+      <w:pPr>
+        <w:pStyle w:val="Normal"/>
+        <w:widowControl/>
+        <w:bidi w:val="0"/>
+        <w:ind w:hanging="0" w:start="0" w:end="0"/>
+        <w:jc w:val="start"/>
+        <w:rPr>
+          <w:rFonts w:cs="SolaimanLipi"/>
+        </w:rPr>
+      </w:pPr>
+      <w:r>
+        <w:rPr/>
+      </w:r>
+    </w:p>
+    <w:p>
+      <w:pPr>
+        <w:pStyle w:val="Normal"/>
+        <w:widowControl/>
+        <w:bidi w:val="0"/>
+        <w:ind w:hanging="0" w:start="0" w:end="0"/>
+        <w:jc w:val="start"/>
+        <w:rPr/>
+      </w:pPr>
+      <w:r>
+        <w:rPr>
+          <w:rFonts w:cs="SolaimanLipi"/>
+        </w:rPr>
+        <w:t xml:space="preserve">ষোলো শতকের শুরু থেকেই গণিতবিদরা </w:t>
+      </w:r>
+      <w:r>
+        <w:rPr>
+          <w:rFonts w:cs="SolaimanLipi"/>
+        </w:rPr>
+        <w:t>i-</w:t>
+      </w:r>
+      <w:r>
+        <w:rPr>
+          <w:rFonts w:cs="SolaimanLipi"/>
+        </w:rPr>
+        <w:t>যুক্ত সংখ্যা ব্যবহার করছিলেন। ত্রিঘাত ও চতুর্ঘাতী সমীকরণ সমাধান করতে গিয়ে তথাকথিত এই জটিল</w:t>
+      </w:r>
+      <w:r>
+        <w:rPr>
+          <w:rFonts w:cs="SolaimanLipi"/>
+          <w:sz w:val="24"/>
+          <w:sz w:val="24"/>
+          <w:szCs w:val="36"/>
+          <w:vertAlign w:val="superscript"/>
+        </w:rPr>
+        <w:t>৪</w:t>
+      </w:r>
+      <w:r>
+        <w:rPr>
+          <w:rFonts w:cs="SolaimanLipi"/>
+        </w:rPr>
+        <w:t xml:space="preserve"> সংখ্যাদের ব্যবহার চলে আসে। অনেক গণিতবিদ জটিল সংখ্যাকে একটি সুবিধাজনক কল্পনা হিসেবে মেনে নেন। তবে এর মধ্যেই বাকিরা খুঁজে পান ঈশ্বরকে। </w:t>
+      </w:r>
+    </w:p>
+    <w:p>
+      <w:pPr>
+        <w:pStyle w:val="Normal"/>
+        <w:widowControl/>
+        <w:bidi w:val="0"/>
+        <w:ind w:hanging="0" w:start="0" w:end="0"/>
+        <w:jc w:val="start"/>
+        <w:rPr>
+          <w:rFonts w:cs="SolaimanLipi"/>
+        </w:rPr>
+      </w:pPr>
+      <w:r>
+        <w:rPr/>
+      </w:r>
+    </w:p>
+    <w:p>
+      <w:pPr>
+        <w:pStyle w:val="Normal"/>
+        <w:widowControl/>
+        <w:bidi w:val="0"/>
+        <w:ind w:hanging="0" w:start="0" w:end="0"/>
+        <w:jc w:val="start"/>
+        <w:rPr/>
+      </w:pPr>
+      <w:r>
+        <w:rPr>
+          <w:rFonts w:cs="SolaimanLipi"/>
+        </w:rPr>
+        <w:t>লিবনিজ মনে করতেন</w:t>
+      </w:r>
+      <w:r>
+        <w:rPr>
+          <w:rFonts w:cs="SolaimanLipi"/>
+        </w:rPr>
+        <w:t xml:space="preserve">, i </w:t>
+      </w:r>
+      <w:r>
+        <w:rPr>
+          <w:rFonts w:cs="SolaimanLipi"/>
+        </w:rPr>
+        <w:t>হলো অস্তিত্ব ও অনস্তিত্বের মাঝে এক অদ্ভুত মিলন। অনেকটা যেন তাঁর বাইনারি</w:t>
+      </w:r>
+      <w:r>
+        <w:rPr>
+          <w:rFonts w:cs="SolaimanLipi"/>
+          <w:sz w:val="24"/>
+          <w:sz w:val="24"/>
+          <w:szCs w:val="32"/>
+          <w:vertAlign w:val="superscript"/>
+        </w:rPr>
+        <w:t>৫</w:t>
+      </w:r>
+      <w:r>
+        <w:rPr>
+          <w:rFonts w:cs="SolaimanLipi"/>
+        </w:rPr>
+        <w:t xml:space="preserve"> সংখ্যার ১ </w:t>
+      </w:r>
+      <w:r>
+        <w:rPr>
+          <w:rFonts w:cs="SolaimanLipi"/>
+        </w:rPr>
+        <w:t>(</w:t>
+      </w:r>
+      <w:r>
+        <w:rPr>
+          <w:rFonts w:cs="SolaimanLipi"/>
+        </w:rPr>
+        <w:t>ঈশ্বর</w:t>
+      </w:r>
+      <w:r>
+        <w:rPr>
+          <w:rFonts w:cs="SolaimanLipi"/>
+        </w:rPr>
+        <w:t xml:space="preserve">) </w:t>
+      </w:r>
+      <w:r>
+        <w:rPr>
+          <w:rFonts w:cs="SolaimanLipi"/>
+        </w:rPr>
+        <w:t xml:space="preserve">ও ০ </w:t>
+      </w:r>
+      <w:r>
+        <w:rPr>
+          <w:rFonts w:cs="SolaimanLipi"/>
+        </w:rPr>
+        <w:t>(</w:t>
+      </w:r>
+      <w:r>
+        <w:rPr>
+          <w:rFonts w:cs="SolaimanLipi"/>
+        </w:rPr>
+        <w:t>শূন্যতা</w:t>
+      </w:r>
+      <w:r>
+        <w:rPr>
+          <w:rFonts w:cs="SolaimanLipi"/>
+        </w:rPr>
+        <w:t xml:space="preserve">) </w:t>
+      </w:r>
+      <w:r>
+        <w:rPr>
+          <w:rFonts w:cs="SolaimanLipi"/>
+        </w:rPr>
+        <w:t xml:space="preserve">এর মিলন। লিবনিজ </w:t>
+      </w:r>
+      <w:r>
+        <w:rPr>
+          <w:rFonts w:cs="SolaimanLipi"/>
+        </w:rPr>
+        <w:t>i-</w:t>
+      </w:r>
+      <w:r>
+        <w:rPr>
+          <w:rFonts w:cs="SolaimanLipi"/>
+        </w:rPr>
+        <w:t>কে পবিত্র আত্মার</w:t>
+      </w:r>
+      <w:r>
+        <w:rPr>
+          <w:rFonts w:cs="SolaimanLipi"/>
+          <w:sz w:val="24"/>
+          <w:sz w:val="24"/>
+          <w:szCs w:val="32"/>
+          <w:vertAlign w:val="superscript"/>
+        </w:rPr>
+        <w:t>৬</w:t>
+      </w:r>
+      <w:r>
+        <w:rPr>
+          <w:rFonts w:cs="SolaimanLipi"/>
+        </w:rPr>
+        <w:t xml:space="preserve"> সাথে তুলনা করেন। দুটোরই অস্তিত্ব অবস্তুগত ও নামে মাত্র মূর্ত। তবে এমনকি লিবনিজও বুঝতে পারেননি একসময় শূন্য ও অসীমের সম্পর্ক প্রকাশ করবে </w:t>
+      </w:r>
+      <w:r>
+        <w:rPr>
+          <w:rFonts w:cs="SolaimanLipi"/>
+        </w:rPr>
+        <w:t>i</w:t>
+      </w:r>
+      <w:r>
+        <w:rPr>
+          <w:rFonts w:cs="SolaimanLipi"/>
+        </w:rPr>
+        <w:t xml:space="preserve">। তবে সে সম্পর্কের জট খুলতে গণিতে আরও দুটো গুরুত্বপূর্ণ অগ্রগতি প্রয়োজন হয়েছিল। </w:t>
+      </w:r>
+    </w:p>
+    <w:p>
+      <w:pPr>
+        <w:pStyle w:val="Normal"/>
+        <w:widowControl/>
+        <w:bidi w:val="0"/>
+        <w:ind w:hanging="0" w:start="0" w:end="0"/>
+        <w:jc w:val="start"/>
+        <w:rPr>
+          <w:rFonts w:cs="SolaimanLipi"/>
+        </w:rPr>
+      </w:pPr>
+      <w:r>
+        <w:rPr/>
+      </w:r>
+    </w:p>
+    <w:p>
+      <w:pPr>
+        <w:pStyle w:val="Normal"/>
+        <w:widowControl/>
+        <w:bidi w:val="0"/>
+        <w:ind w:hanging="0" w:start="0" w:end="0"/>
+        <w:jc w:val="center"/>
+        <w:rPr>
+          <w:sz w:val="24"/>
+          <w:szCs w:val="36"/>
+        </w:rPr>
+      </w:pPr>
+      <w:r>
+        <w:rPr>
+          <w:rFonts w:cs="SolaimanLipi"/>
+          <w:sz w:val="24"/>
+          <w:sz w:val="24"/>
+          <w:szCs w:val="36"/>
+        </w:rPr>
+        <w:t xml:space="preserve">বিন্দু ও প্রতিবিন্দু </w:t>
+      </w:r>
+    </w:p>
+    <w:p>
+      <w:pPr>
+        <w:pStyle w:val="Normal"/>
+        <w:widowControl/>
+        <w:bidi w:val="0"/>
+        <w:ind w:hanging="0" w:start="0" w:end="0"/>
+        <w:jc w:val="start"/>
+        <w:rPr>
+          <w:rFonts w:cs="SolaimanLipi"/>
+        </w:rPr>
+      </w:pPr>
+      <w:r>
+        <w:rPr/>
+      </w:r>
+    </w:p>
+    <w:p>
+      <w:pPr>
+        <w:pStyle w:val="Normal"/>
+        <w:widowControl/>
+        <w:bidi w:val="0"/>
+        <w:ind w:hanging="0" w:start="0" w:end="0"/>
+        <w:jc w:val="start"/>
+        <w:rPr/>
+      </w:pPr>
+      <w:r>
+        <w:rPr>
+          <w:rFonts w:cs="SolaimanLipi"/>
+        </w:rPr>
+        <w:t>এ ধারণাগুলো কত সহজে পরিচিত বৈশিষ্ট্য ও আরও অসীমসংখ্যক জিনিসের দিকে ইঙ্গিত করে তা তখন সহজেই বোঝা যাবে</w:t>
+      </w:r>
+      <w:r>
+        <w:rPr>
+          <w:rFonts w:cs="SolaimanLipi"/>
+        </w:rPr>
+        <w:t xml:space="preserve">, </w:t>
+      </w:r>
+      <w:r>
+        <w:rPr>
+          <w:rFonts w:cs="SolaimanLipi"/>
+        </w:rPr>
+        <w:t xml:space="preserve">সাধারণ জ্যামিতি সহজে সহজে যার ঠাঁই খুঁজে পায় না। </w:t>
+      </w:r>
+    </w:p>
+    <w:p>
+      <w:pPr>
+        <w:pStyle w:val="Normal"/>
+        <w:widowControl/>
+        <w:bidi w:val="0"/>
+        <w:ind w:hanging="0" w:start="0" w:end="0"/>
+        <w:jc w:val="end"/>
+        <w:rPr/>
+      </w:pPr>
+      <w:r>
+        <w:rPr>
+          <w:rFonts w:cs="SolaimanLipi"/>
+        </w:rPr>
+        <w:t xml:space="preserve">-- </w:t>
+      </w:r>
+      <w:r>
+        <w:rPr>
+          <w:rFonts w:cs="SolaimanLipi"/>
+        </w:rPr>
+        <w:t xml:space="preserve">জঁ ভিক্টর পঁসলে </w:t>
+      </w:r>
+    </w:p>
+    <w:p>
+      <w:pPr>
+        <w:pStyle w:val="Normal"/>
+        <w:widowControl/>
+        <w:bidi w:val="0"/>
+        <w:ind w:hanging="0" w:start="0" w:end="0"/>
+        <w:jc w:val="start"/>
+        <w:rPr>
+          <w:rFonts w:cs="SolaimanLipi"/>
+        </w:rPr>
+      </w:pPr>
+      <w:r>
+        <w:rPr/>
+      </w:r>
+    </w:p>
+    <w:p>
+      <w:pPr>
+        <w:pStyle w:val="Normal"/>
+        <w:widowControl/>
+        <w:bidi w:val="0"/>
+        <w:ind w:hanging="0" w:start="0" w:end="0"/>
+        <w:jc w:val="start"/>
+        <w:rPr/>
+      </w:pPr>
+      <w:r>
+        <w:rPr>
+          <w:rFonts w:cs="SolaimanLipi"/>
+        </w:rPr>
+        <w:t xml:space="preserve">প্রথম অগ্রগতি ছিল প্রক্ষেপণমূলক জ্যামিতি </w:t>
+      </w:r>
+      <w:r>
+        <w:rPr>
+          <w:rFonts w:cs="SolaimanLipi"/>
+        </w:rPr>
+        <w:t>(projective geometry)</w:t>
+      </w:r>
+      <w:r>
+        <w:rPr>
+          <w:rFonts w:cs="SolaimanLipi"/>
+        </w:rPr>
+        <w:t>। শাখাটার জন্ম যুদ্ধের ডামাডোলের মধ্যে। ১৭০০ সালের প্রথম দশকের কথা। ফ্রান্স</w:t>
+      </w:r>
+      <w:r>
+        <w:rPr>
+          <w:rFonts w:cs="SolaimanLipi"/>
+        </w:rPr>
+        <w:t xml:space="preserve">, </w:t>
+      </w:r>
+      <w:r>
+        <w:rPr>
+          <w:rFonts w:cs="SolaimanLipi"/>
+        </w:rPr>
+        <w:t>ইংল্যান্ড</w:t>
+      </w:r>
+      <w:r>
+        <w:rPr>
+          <w:rFonts w:cs="SolaimanLipi"/>
+        </w:rPr>
+        <w:t xml:space="preserve">, </w:t>
+      </w:r>
+      <w:r>
+        <w:rPr>
+          <w:rFonts w:cs="SolaimanLipi"/>
+        </w:rPr>
+        <w:t>অস্ট্রিয়া</w:t>
+      </w:r>
+      <w:r>
+        <w:rPr>
+          <w:rFonts w:cs="SolaimanLipi"/>
+        </w:rPr>
+        <w:t xml:space="preserve">, </w:t>
+      </w:r>
+      <w:r>
+        <w:rPr>
+          <w:rFonts w:cs="SolaimanLipi"/>
+        </w:rPr>
+        <w:t>প্রুশিয়া</w:t>
+      </w:r>
+      <w:r>
+        <w:rPr>
+          <w:rFonts w:cs="SolaimanLipi"/>
+        </w:rPr>
+        <w:t xml:space="preserve">, </w:t>
+      </w:r>
+      <w:r>
+        <w:rPr>
+          <w:rFonts w:cs="SolaimanLipi"/>
+        </w:rPr>
+        <w:t xml:space="preserve">নেদারল্যান্ড ও অন্যান্য দেশ ক্ষমতার লড়াইয়ে লিপ্ত। একের পর এক জোট গড়ছে ও ভাঙছে। বিভিন্ন উপনিবেশ নিয়ে তৈরি হচ্ছে আঞ্চলিক বিবাদ। দেশগুলো নিউ ওয়ার্ল্ডের </w:t>
+      </w:r>
+      <w:r>
+        <w:rPr>
+          <w:rFonts w:cs="SolaimanLipi"/>
+        </w:rPr>
+        <w:t>(</w:t>
+      </w:r>
+      <w:r>
+        <w:rPr>
+          <w:rFonts w:cs="SolaimanLipi"/>
+        </w:rPr>
+        <w:t>নতুন আবিষ্কৃত অ্যামেরিকা মহাদেশ</w:t>
+      </w:r>
+      <w:r>
+        <w:rPr>
+          <w:rFonts w:cs="SolaimanLipi"/>
+        </w:rPr>
+        <w:t xml:space="preserve">) </w:t>
+      </w:r>
+      <w:r>
+        <w:rPr>
+          <w:rFonts w:cs="SolaimanLipi"/>
+        </w:rPr>
+        <w:t>সাথে বাণিজ্যিক আধিপত্য ধরে রাখতে লড়ছে। আঠারো শতকের প্রথমার্ধজুড়ে ফ্রান্স</w:t>
+      </w:r>
+      <w:r>
+        <w:rPr>
+          <w:rFonts w:cs="SolaimanLipi"/>
+        </w:rPr>
+        <w:t xml:space="preserve">, </w:t>
+      </w:r>
+      <w:r>
+        <w:rPr>
+          <w:rFonts w:cs="SolaimanLipi"/>
+        </w:rPr>
+        <w:t>ইংল্যান্ড ও অন্যান্য দেশ খণ্ডযুদ্ধে লিপ্ত হতে থাকে। নিউটন মারা যাওয়ার প্রায় সিকিশতক পরে যুদ্ধ পুরোদমে ছড়িয়ে পড়ে। ফ্রান্স</w:t>
+      </w:r>
+      <w:r>
+        <w:rPr>
+          <w:rFonts w:cs="SolaimanLipi"/>
+        </w:rPr>
+        <w:t xml:space="preserve">, </w:t>
+      </w:r>
+      <w:r>
+        <w:rPr>
+          <w:rFonts w:cs="SolaimanLipi"/>
+        </w:rPr>
+        <w:t>ইংল্যান্ড</w:t>
+      </w:r>
+      <w:r>
+        <w:rPr>
+          <w:rFonts w:cs="SolaimanLipi"/>
+        </w:rPr>
+        <w:t xml:space="preserve">, </w:t>
+      </w:r>
+      <w:r>
+        <w:rPr>
+          <w:rFonts w:cs="SolaimanLipi"/>
+        </w:rPr>
+        <w:t xml:space="preserve">স্পেন ও রাশিয়া ইংল্যান্ড ও প্রুশিয়ার সাথে লড়ে নয় বছর। </w:t>
+      </w:r>
+    </w:p>
+    <w:p>
+      <w:pPr>
+        <w:pStyle w:val="Normal"/>
+        <w:widowControl/>
+        <w:bidi w:val="0"/>
+        <w:ind w:hanging="0" w:start="0" w:end="0"/>
+        <w:jc w:val="start"/>
+        <w:rPr>
+          <w:rFonts w:cs="SolaimanLipi"/>
+        </w:rPr>
+      </w:pPr>
+      <w:r>
+        <w:rPr/>
+      </w:r>
+    </w:p>
+    <w:p>
+      <w:pPr>
+        <w:pStyle w:val="Normal"/>
+        <w:widowControl/>
+        <w:bidi w:val="0"/>
+        <w:ind w:hanging="0" w:start="0" w:end="0"/>
+        <w:jc w:val="start"/>
+        <w:rPr/>
+      </w:pPr>
+      <w:r>
+        <w:rPr>
+          <w:rFonts w:cs="SolaimanLipi"/>
+        </w:rPr>
+        <w:t xml:space="preserve">১৭৬৩ সালে ফ্রান্স আত্মসমর্পণ করে। অবসান হয় সাত বছরের যুদ্ধের </w:t>
+      </w:r>
+      <w:r>
+        <w:rPr>
+          <w:rFonts w:cs="SolaimanLipi"/>
+        </w:rPr>
+        <w:t>(</w:t>
+      </w:r>
+      <w:r>
+        <w:rPr>
+          <w:rFonts w:cs="SolaimanLipi"/>
+        </w:rPr>
+        <w:t>যুদ্ধ আনুষ্ঠানিকভাবে ঘোষিত হওয়ার আগেই দুই বছর যুদ্ধ হয়ে গিয়েছিল</w:t>
+      </w:r>
+      <w:r>
+        <w:rPr>
+          <w:rFonts w:cs="SolaimanLipi"/>
+        </w:rPr>
+        <w:t>)</w:t>
+      </w:r>
+      <w:r>
+        <w:rPr>
+          <w:rFonts w:cs="SolaimanLipi"/>
+        </w:rPr>
+        <w:t xml:space="preserve">। যুদ্ধে জয়ের মাধ্যমে ইংল্যান্ড গুরতপূর্ণ শক্তি হিসেবে আবির্ভূত হয়। তবে তার জন্য মূল্যও দিতে হয়। ফ্রান্স ও ইংল্যান্ড দুই দেশই নিঃস্ব হয়ে যায়। জর্জরিত হয় ঋণের ভারে। দুই দেশই পরিণতিও ভোগ করে। ঘটে বিপ্লব। সাত বছরব্যাপী যুদ্ধের এক দশকের কিছু পরে শুরু হয় মার্কিন বিপ্লব। ইংল্যান্ড হারায় তার সবচেয়ে বড় উপনিবেশ। ১৭৮৯ সালে জর্জ ওয়াশিংটন নতুন জন্ম নেওয়া যুক্তরাষ্ট্রের শাসন শুরু করেন। আর ওদিকে শুরু হয় ফরাসি বিপ্লব।                 </w:t>
       </w:r>
     </w:p>
     <w:p>
@@ -2115,7 +2876,364 @@
         <w:rPr>
           <w:rFonts w:cs="SolaimanLipi"/>
         </w:rPr>
-        <w:t xml:space="preserve">। এ নামটিই পরে টিকে যায়।   </w:t>
+        <w:t xml:space="preserve">। এ নামটিই পরে টিকে যায়। </w:t>
+      </w:r>
+    </w:p>
+    <w:p>
+      <w:pPr>
+        <w:pStyle w:val="Normal"/>
+        <w:widowControl/>
+        <w:bidi w:val="0"/>
+        <w:ind w:hanging="0" w:start="0" w:end="0"/>
+        <w:jc w:val="start"/>
+        <w:rPr>
+          <w:rFonts w:cs="SolaimanLipi"/>
+        </w:rPr>
+      </w:pPr>
+      <w:r>
+        <w:rPr/>
+      </w:r>
+    </w:p>
+    <w:p>
+      <w:pPr>
+        <w:pStyle w:val="Normal"/>
+        <w:widowControl/>
+        <w:bidi w:val="0"/>
+        <w:ind w:hanging="0" w:start="0" w:end="0"/>
+        <w:jc w:val="start"/>
+        <w:rPr/>
+      </w:pPr>
+      <w:r>
+        <w:rPr>
+          <w:rFonts w:cs="SolaimanLipi"/>
+        </w:rPr>
+        <w:t xml:space="preserve">৪। বাস্তব ও কাল্পনিক সংখ্যার মিশ্রণকে জটিল সংখ্যা বলে। এই যেমন </w:t>
+      </w:r>
+      <w:r>
+        <w:rPr>
+          <w:rFonts w:cs="SolaimanLipi"/>
+        </w:rPr>
+        <w:t xml:space="preserve">3 + 4i </w:t>
+      </w:r>
+      <w:r>
+        <w:rPr>
+          <w:rFonts w:cs="SolaimanLipi"/>
+        </w:rPr>
+        <w:t xml:space="preserve">সংখ্যায় </w:t>
+      </w:r>
+      <w:r>
+        <w:rPr>
+          <w:rFonts w:cs="SolaimanLipi"/>
+        </w:rPr>
+        <w:t xml:space="preserve">3 </w:t>
+      </w:r>
+      <w:r>
+        <w:rPr>
+          <w:rFonts w:cs="SolaimanLipi"/>
+        </w:rPr>
+        <w:t xml:space="preserve">হলো বাস্তব আর </w:t>
+      </w:r>
+      <w:r>
+        <w:rPr>
+          <w:rFonts w:cs="SolaimanLipi"/>
+        </w:rPr>
+        <w:t xml:space="preserve">4 </w:t>
+      </w:r>
+      <w:r>
+        <w:rPr>
+          <w:rFonts w:cs="SolaimanLipi"/>
+        </w:rPr>
+        <w:t xml:space="preserve">কাল্পনিক অংশ। </w:t>
+      </w:r>
+    </w:p>
+    <w:p>
+      <w:pPr>
+        <w:pStyle w:val="Normal"/>
+        <w:widowControl/>
+        <w:bidi w:val="0"/>
+        <w:ind w:hanging="0" w:start="0" w:end="0"/>
+        <w:jc w:val="start"/>
+        <w:rPr>
+          <w:rFonts w:cs="SolaimanLipi"/>
+        </w:rPr>
+      </w:pPr>
+      <w:r>
+        <w:rPr/>
+      </w:r>
+    </w:p>
+    <w:p>
+      <w:pPr>
+        <w:pStyle w:val="Normal"/>
+        <w:widowControl/>
+        <w:bidi w:val="0"/>
+        <w:ind w:hanging="0" w:start="0" w:end="0"/>
+        <w:jc w:val="start"/>
+        <w:rPr/>
+      </w:pPr>
+      <w:r>
+        <w:rPr>
+          <w:rFonts w:cs="SolaimanLipi"/>
+        </w:rPr>
+        <w:t>৫। লিবনিজই প্রথম দেখান</w:t>
+      </w:r>
+      <w:r>
+        <w:rPr>
+          <w:rFonts w:cs="SolaimanLipi"/>
+        </w:rPr>
+        <w:t xml:space="preserve">, </w:t>
+      </w:r>
+      <w:r>
+        <w:rPr>
+          <w:rFonts w:cs="SolaimanLipi"/>
+        </w:rPr>
+        <w:t xml:space="preserve">আমাদের চেনাজানা দশভিত্তিক বা দশমিক সংখ্যাকে দুটি অঙ্ক </w:t>
+      </w:r>
+      <w:r>
+        <w:rPr>
+          <w:rFonts w:cs="SolaimanLipi"/>
+        </w:rPr>
+        <w:t>(</w:t>
+      </w:r>
+      <w:r>
+        <w:rPr>
+          <w:rFonts w:cs="SolaimanLipi"/>
+        </w:rPr>
+        <w:t>০ ও ১</w:t>
+      </w:r>
+      <w:r>
+        <w:rPr>
+          <w:rFonts w:cs="SolaimanLipi"/>
+        </w:rPr>
+        <w:t xml:space="preserve">) </w:t>
+      </w:r>
+      <w:r>
+        <w:rPr>
+          <w:rFonts w:cs="SolaimanLipi"/>
+        </w:rPr>
+        <w:t xml:space="preserve">দিয়েও লেখা যায়। এভাবে ০ </w:t>
+      </w:r>
+      <w:r>
+        <w:rPr>
+          <w:rFonts w:cs="SolaimanLipi"/>
+        </w:rPr>
+        <w:t xml:space="preserve">= </w:t>
+      </w:r>
+      <w:r>
+        <w:rPr>
+          <w:rFonts w:cs="SolaimanLipi"/>
+        </w:rPr>
+        <w:t>০</w:t>
+      </w:r>
+      <w:r>
+        <w:rPr>
+          <w:rFonts w:cs="SolaimanLipi"/>
+        </w:rPr>
+        <w:t xml:space="preserve">, </w:t>
+      </w:r>
+      <w:r>
+        <w:rPr>
+          <w:rFonts w:cs="SolaimanLipi"/>
+        </w:rPr>
+        <w:t xml:space="preserve">১ </w:t>
+      </w:r>
+      <w:r>
+        <w:rPr>
+          <w:rFonts w:cs="SolaimanLipi"/>
+        </w:rPr>
+        <w:t xml:space="preserve">= </w:t>
+      </w:r>
+      <w:r>
+        <w:rPr>
+          <w:rFonts w:cs="SolaimanLipi"/>
+        </w:rPr>
+        <w:t>১</w:t>
+      </w:r>
+      <w:r>
+        <w:rPr>
+          <w:rFonts w:cs="SolaimanLipi"/>
+        </w:rPr>
+        <w:t xml:space="preserve">, </w:t>
+      </w:r>
+      <w:r>
+        <w:rPr>
+          <w:rFonts w:cs="SolaimanLipi"/>
+        </w:rPr>
+        <w:t xml:space="preserve">২ </w:t>
+      </w:r>
+      <w:r>
+        <w:rPr>
+          <w:rFonts w:cs="SolaimanLipi"/>
+        </w:rPr>
+        <w:t xml:space="preserve">= </w:t>
+      </w:r>
+      <w:r>
+        <w:rPr>
+          <w:rFonts w:cs="SolaimanLipi"/>
+        </w:rPr>
+        <w:t>১০</w:t>
+      </w:r>
+      <w:r>
+        <w:rPr>
+          <w:rFonts w:cs="SolaimanLipi"/>
+        </w:rPr>
+        <w:t xml:space="preserve">, </w:t>
+      </w:r>
+      <w:r>
+        <w:rPr>
+          <w:rFonts w:cs="SolaimanLipi"/>
+        </w:rPr>
+        <w:t xml:space="preserve">৩ </w:t>
+      </w:r>
+      <w:r>
+        <w:rPr>
+          <w:rFonts w:cs="SolaimanLipi"/>
+        </w:rPr>
+        <w:t xml:space="preserve">= </w:t>
+      </w:r>
+      <w:r>
+        <w:rPr>
+          <w:rFonts w:cs="SolaimanLipi"/>
+        </w:rPr>
+        <w:t>১১</w:t>
+      </w:r>
+      <w:r>
+        <w:rPr>
+          <w:rFonts w:cs="SolaimanLipi"/>
+        </w:rPr>
+        <w:t xml:space="preserve">, </w:t>
+      </w:r>
+      <w:r>
+        <w:rPr>
+          <w:rFonts w:cs="SolaimanLipi"/>
+        </w:rPr>
+        <w:t xml:space="preserve">৪ </w:t>
+      </w:r>
+      <w:r>
+        <w:rPr>
+          <w:rFonts w:cs="SolaimanLipi"/>
+        </w:rPr>
+        <w:t xml:space="preserve">= </w:t>
+      </w:r>
+      <w:r>
+        <w:rPr>
+          <w:rFonts w:cs="SolaimanLipi"/>
+        </w:rPr>
+        <w:t>১০০ ইত্যাদি। এদেরকেই বলে বাইনারি বা দ্বিমিক সংখ্যা। তিনি আরও দেখান</w:t>
+      </w:r>
+      <w:r>
+        <w:rPr>
+          <w:rFonts w:cs="SolaimanLipi"/>
+        </w:rPr>
+        <w:t xml:space="preserve">, </w:t>
+      </w:r>
+      <w:r>
+        <w:rPr>
+          <w:rFonts w:cs="SolaimanLipi"/>
+        </w:rPr>
+        <w:t>দশমিক সংখ্যার মতোই দ্বিমিক সংখ্যার ক্ষেত্রেও যোগ</w:t>
+      </w:r>
+      <w:r>
+        <w:rPr>
+          <w:rFonts w:cs="SolaimanLipi"/>
+        </w:rPr>
+        <w:t xml:space="preserve">, </w:t>
+      </w:r>
+      <w:r>
+        <w:rPr>
+          <w:rFonts w:cs="SolaimanLipi"/>
+        </w:rPr>
+        <w:t>বিয়োগ</w:t>
+      </w:r>
+      <w:r>
+        <w:rPr>
+          <w:rFonts w:cs="SolaimanLipi"/>
+        </w:rPr>
+        <w:t xml:space="preserve">, </w:t>
+      </w:r>
+      <w:r>
+        <w:rPr>
+          <w:rFonts w:cs="SolaimanLipi"/>
+        </w:rPr>
+        <w:t>গুণ</w:t>
+      </w:r>
+      <w:r>
+        <w:rPr>
+          <w:rFonts w:cs="SolaimanLipi"/>
+        </w:rPr>
+        <w:t xml:space="preserve">, </w:t>
+      </w:r>
+      <w:r>
+        <w:rPr>
+          <w:rFonts w:cs="SolaimanLipi"/>
+        </w:rPr>
+        <w:t xml:space="preserve">ভাগসহ সব গাণিতিক অপারেশন করা যায়। </w:t>
+      </w:r>
+    </w:p>
+    <w:p>
+      <w:pPr>
+        <w:pStyle w:val="Normal"/>
+        <w:widowControl/>
+        <w:bidi w:val="0"/>
+        <w:ind w:hanging="0" w:start="0" w:end="0"/>
+        <w:jc w:val="start"/>
+        <w:rPr>
+          <w:rFonts w:cs="SolaimanLipi"/>
+        </w:rPr>
+      </w:pPr>
+      <w:r>
+        <w:rPr/>
+      </w:r>
+    </w:p>
+    <w:p>
+      <w:pPr>
+        <w:pStyle w:val="Normal"/>
+        <w:widowControl/>
+        <w:bidi w:val="0"/>
+        <w:ind w:hanging="0" w:start="0" w:end="0"/>
+        <w:jc w:val="start"/>
+        <w:rPr/>
+      </w:pPr>
+      <w:r>
+        <w:rPr>
+          <w:rFonts w:cs="SolaimanLipi"/>
+        </w:rPr>
+        <w:t>৬। ইহুদি ধর্মে হোলি স্পিরিট বা পবিত্র আত্মাকে স্বর্গীয় শক্তি</w:t>
+      </w:r>
+      <w:r>
+        <w:rPr>
+          <w:rFonts w:cs="SolaimanLipi"/>
+        </w:rPr>
+        <w:t xml:space="preserve">, </w:t>
+      </w:r>
+      <w:r>
+        <w:rPr>
+          <w:rFonts w:cs="SolaimanLipi"/>
+        </w:rPr>
+        <w:t xml:space="preserve">গুণ বা প্রভাব মনে করা হয়। খৃষ্টান ধর্মের একটা বড় অংশে একে তাদের ত্রিত্ববাদ মতবাদের তৃতীয় ব্যক্তি মনে করা হয়। অন্যদিকে ইসলাম ধর্মে রুহুল কুদুস বা পবিত্র আত্মা মনে করা হয় হযরত জিবরাইলকে </w:t>
+      </w:r>
+      <w:r>
+        <w:rPr>
+          <w:rFonts w:cs="SolaimanLipi"/>
+        </w:rPr>
+        <w:t>(</w:t>
+      </w:r>
+      <w:r>
+        <w:rPr>
+          <w:rFonts w:cs="SolaimanLipi"/>
+        </w:rPr>
+        <w:t>আ</w:t>
+      </w:r>
+      <w:r>
+        <w:rPr>
+          <w:rFonts w:cs="SolaimanLipi"/>
+        </w:rPr>
+        <w:t>)</w:t>
+      </w:r>
+      <w:r>
+        <w:rPr>
+          <w:rFonts w:cs="SolaimanLipi"/>
+        </w:rPr>
+        <w:t xml:space="preserve">।         </w:t>
       </w:r>
     </w:p>
     <w:sectPr>

</xml_diff>

<commit_message>
Add zero ch 6 p41 mid
</commit_message>
<xml_diff>
--- a/books/zero/06 Zero Infinity Twin.docx
+++ b/books/zero/06 Zero Infinity Twin.docx
@@ -986,7 +986,9 @@
         </w:rPr>
       </w:pPr>
       <w:r>
-        <w:rPr/>
+        <w:rPr>
+          <w:rFonts w:cs="SolaimanLipi"/>
+        </w:rPr>
       </w:r>
     </w:p>
     <w:p>
@@ -1090,7 +1092,9 @@
         </w:rPr>
       </w:pPr>
       <w:r>
-        <w:rPr/>
+        <w:rPr>
+          <w:rFonts w:cs="SolaimanLipi"/>
+        </w:rPr>
       </w:r>
     </w:p>
     <w:p>
@@ -1234,7 +1238,9 @@
         </w:rPr>
       </w:pPr>
       <w:r>
-        <w:rPr/>
+        <w:rPr>
+          <w:rFonts w:cs="SolaimanLipi"/>
+        </w:rPr>
       </w:r>
     </w:p>
     <w:p>
@@ -1385,7 +1391,9 @@
         </w:rPr>
       </w:pPr>
       <w:r>
-        <w:rPr/>
+        <w:rPr>
+          <w:rFonts w:cs="SolaimanLipi"/>
+        </w:rPr>
       </w:r>
     </w:p>
     <w:p>
@@ -1492,7 +1500,9 @@
         </w:rPr>
       </w:pPr>
       <w:r>
-        <w:rPr/>
+        <w:rPr>
+          <w:rFonts w:cs="SolaimanLipi"/>
+        </w:rPr>
       </w:r>
     </w:p>
     <w:p>
@@ -1880,7 +1890,9 @@
         </w:rPr>
       </w:pPr>
       <w:r>
-        <w:rPr/>
+        <w:rPr>
+          <w:rFonts w:cs="SolaimanLipi"/>
+        </w:rPr>
       </w:r>
     </w:p>
     <w:p>
@@ -1939,7 +1951,9 @@
         </w:rPr>
       </w:pPr>
       <w:r>
-        <w:rPr/>
+        <w:rPr>
+          <w:rFonts w:cs="SolaimanLipi"/>
+        </w:rPr>
       </w:r>
     </w:p>
     <w:p>
@@ -2086,7 +2100,9 @@
         </w:rPr>
       </w:pPr>
       <w:r>
-        <w:rPr/>
+        <w:rPr>
+          <w:rFonts w:cs="SolaimanLipi"/>
+        </w:rPr>
       </w:r>
     </w:p>
     <w:p>
@@ -2123,7 +2139,9 @@
         </w:rPr>
       </w:pPr>
       <w:r>
-        <w:rPr/>
+        <w:rPr>
+          <w:rFonts w:cs="SolaimanLipi"/>
+        </w:rPr>
       </w:r>
     </w:p>
     <w:p>
@@ -2188,7 +2206,9 @@
         </w:rPr>
       </w:pPr>
       <w:r>
-        <w:rPr/>
+        <w:rPr>
+          <w:rFonts w:cs="SolaimanLipi"/>
+        </w:rPr>
       </w:r>
     </w:p>
     <w:p>
@@ -2339,7 +2359,9 @@
         </w:rPr>
       </w:pPr>
       <w:r>
-        <w:rPr/>
+        <w:rPr>
+          <w:rFonts w:cs="SolaimanLipi"/>
+        </w:rPr>
       </w:r>
     </w:p>
     <w:p>
@@ -2379,29 +2401,352 @@
         <w:rPr>
           <w:rFonts w:cs="SolaimanLipi"/>
         </w:rPr>
-        <w:t xml:space="preserve">। যুদ্ধে জয়ের মাধ্যমে ইংল্যান্ড গুরতপূর্ণ শক্তি হিসেবে আবির্ভূত হয়। তবে তার জন্য মূল্যও দিতে হয়। ফ্রান্স ও ইংল্যান্ড দুই দেশই নিঃস্ব হয়ে যায়। জর্জরিত হয় ঋণের ভারে। দুই দেশই পরিণতিও ভোগ করে। ঘটে বিপ্লব। সাত বছরব্যাপী যুদ্ধের এক দশকের কিছু পরে শুরু হয় মার্কিন বিপ্লব। ইংল্যান্ড হারায় তার সবচেয়ে বড় উপনিবেশ। ১৭৮৯ সালে জর্জ ওয়াশিংটন নতুন জন্ম নেওয়া যুক্তরাষ্ট্রের শাসন শুরু করেন। আর ওদিকে শুরু হয় ফরাসি বিপ্লব।                 </w:t>
-      </w:r>
-    </w:p>
-    <w:p>
-      <w:pPr>
-        <w:pStyle w:val="Normal"/>
-        <w:widowControl/>
-        <w:bidi w:val="0"/>
-        <w:ind w:hanging="0" w:start="0" w:end="0"/>
-        <w:jc w:val="start"/>
-        <w:rPr/>
-      </w:pPr>
-      <w:r>
-        <w:rPr>
-          <w:rFonts w:cs="SolaimanLipi"/>
-        </w:rPr>
-        <w:t xml:space="preserve">      </w:t>
-      </w:r>
-      <w:r>
-        <w:rPr>
-          <w:rFonts w:cs="SolaimanLipi"/>
-        </w:rPr>
-        <w:t xml:space="preserve">         </w:t>
+        <w:t xml:space="preserve">। যুদ্ধে জয়ের মাধ্যমে ইংল্যান্ড গুরতপূর্ণ শক্তি হিসেবে আবির্ভূত হয়। তবে তার জন্য মূল্যও দিতে হয়। ফ্রান্স ও ইংল্যান্ড দুই দেশই নিঃস্ব হয়ে যায়। জর্জরিত হয় ঋণের ভারে। দুই দেশই পরিণতিও ভোগ করে। ঘটে বিপ্লব। সাত বছরব্যাপী যুদ্ধের এক দশকের কিছু পরে শুরু হয় মার্কিন বিপ্লব। ইংল্যান্ড হারায় তার সবচেয়ে বড় উপনিবেশ। ১৭৮৯ সালে জর্জ ওয়াশিংটন নতুন জন্ম নেওয়া যুক্তরাষ্ট্রের শাসন শুরু করেন। আর ওদিকে শুরু হয় ফরাসি বিপ্লব। চার বছর পরে বিল্পবীরা ফরাসি রাজার গর্দান কেটে ফেলে। </w:t>
+      </w:r>
+    </w:p>
+    <w:p>
+      <w:pPr>
+        <w:pStyle w:val="Normal"/>
+        <w:widowControl/>
+        <w:bidi w:val="0"/>
+        <w:ind w:hanging="0" w:start="0" w:end="0"/>
+        <w:jc w:val="start"/>
+        <w:rPr>
+          <w:rFonts w:cs="SolaimanLipi"/>
+        </w:rPr>
+      </w:pPr>
+      <w:r>
+        <w:rPr/>
+      </w:r>
+    </w:p>
+    <w:p>
+      <w:pPr>
+        <w:pStyle w:val="Normal"/>
+        <w:widowControl/>
+        <w:bidi w:val="0"/>
+        <w:ind w:hanging="0" w:start="0" w:end="0"/>
+        <w:jc w:val="start"/>
+        <w:rPr/>
+      </w:pPr>
+      <w:r>
+        <w:rPr>
+          <w:rFonts w:cs="SolaimanLipi"/>
+        </w:rPr>
+        <w:t xml:space="preserve">গ্যাসপা মঞ্জ নামে এক গণিতবিদ রাজার মৃত্যদণ্ড কার্যকরের নথিতে স্বাক্ষর করেন। গ্যাসপা ছিলেন পূর্নাঙ্গ এক জ্যামিতিক। বিশেষ দক্ষতা ছিল ত্রিমাত্রিক জ্যামিতিতে। স্থপতি ও প্রকৌশলীদের ভবন ও যন্ত্র নির্মাণের পদ্ধতির পেছনে অবদান ছিল মঞ্জের। তারা নকশাকে উলম্ব ও অনুভূমিক তলে প্রক্ষেপণ </w:t>
+      </w:r>
+      <w:r>
+        <w:rPr>
+          <w:rFonts w:cs="SolaimanLipi"/>
+        </w:rPr>
+        <w:t>(project)</w:t>
+      </w:r>
+      <w:r>
+        <w:rPr>
+          <w:rFonts w:cs="SolaimanLipi"/>
+        </w:rPr>
+        <w:t xml:space="preserve"> </w:t>
+      </w:r>
+      <w:r>
+        <w:rPr>
+          <w:rFonts w:cs="SolaimanLipi"/>
+        </w:rPr>
+        <w:t xml:space="preserve">করে। বস্তুটাকে ফুটিয়ে তোলার জন্য সম্পূর্ণ তথ্য সংরক্ষিত থাকে। সামরিক বাহিনীর কাছে মঞ্জের কাজের ছিল বিশেষ গুরুত্ব। তাই কাজের বড় অংশই বিপ্লবী সরকার রাষ্ট্রীয় গোপনীয় নথি হিসেবে ব্যবহার করে। পরবর্তী ন্যাপোলিয়নের সরকারও সে ধারা বজায় রাখে। </w:t>
+      </w:r>
+    </w:p>
+    <w:p>
+      <w:pPr>
+        <w:pStyle w:val="Normal"/>
+        <w:widowControl/>
+        <w:bidi w:val="0"/>
+        <w:ind w:hanging="0" w:start="0" w:end="0"/>
+        <w:jc w:val="start"/>
+        <w:rPr>
+          <w:rFonts w:cs="SolaimanLipi"/>
+        </w:rPr>
+      </w:pPr>
+      <w:r>
+        <w:rPr/>
+      </w:r>
+    </w:p>
+    <w:p>
+      <w:pPr>
+        <w:pStyle w:val="Normal"/>
+        <w:widowControl/>
+        <w:bidi w:val="0"/>
+        <w:ind w:hanging="0" w:start="0" w:end="0"/>
+        <w:jc w:val="start"/>
+        <w:rPr/>
+      </w:pPr>
+      <w:r>
+        <w:rPr>
+          <w:rFonts w:cs="SolaimanLipi"/>
+        </w:rPr>
+        <w:t>জঁ ভিক্টর পঁসলে ছিলেন মঞ্জের ছাত্র। ন্যাপোলিয়নের বাহিনীতে প্রকৌশলী হিসেবে প্রশিক্ষণ নেওয়ার সময় তিনি ত্রিমাত্রিক জ্যামিতি সম্পর্কে জানতে পারেন। পঁঁসলের দূর্ভাগ্য। তিনি বাহিনীতেও ঢুকলেন</w:t>
+      </w:r>
+      <w:r>
+        <w:rPr>
+          <w:rFonts w:cs="SolaimanLipi"/>
+        </w:rPr>
+        <w:t xml:space="preserve">, </w:t>
+      </w:r>
+      <w:r>
+        <w:rPr>
+          <w:rFonts w:cs="SolaimanLipi"/>
+        </w:rPr>
+        <w:t xml:space="preserve">আর ন্যাপোলিয়নও যাত্রা করলেন রাশিয়ার দিকে। এটা ১৮১২ সালের কথা। </w:t>
+      </w:r>
+    </w:p>
+    <w:p>
+      <w:pPr>
+        <w:pStyle w:val="Normal"/>
+        <w:widowControl/>
+        <w:bidi w:val="0"/>
+        <w:ind w:hanging="0" w:start="0" w:end="0"/>
+        <w:jc w:val="start"/>
+        <w:rPr>
+          <w:rFonts w:cs="SolaimanLipi"/>
+        </w:rPr>
+      </w:pPr>
+      <w:r>
+        <w:rPr/>
+      </w:r>
+    </w:p>
+    <w:p>
+      <w:pPr>
+        <w:pStyle w:val="Normal"/>
+        <w:widowControl/>
+        <w:bidi w:val="0"/>
+        <w:ind w:hanging="0" w:start="0" w:end="0"/>
+        <w:jc w:val="start"/>
+        <w:rPr/>
+      </w:pPr>
+      <w:r>
+        <w:rPr>
+          <w:rFonts w:cs="SolaimanLipi"/>
+        </w:rPr>
+        <w:t>মস্কো থেকে ফেরার পথে ন্যাপোলিয়নের বাহিনী দুটি বিপর্যয়ের মুখে পড়ে। একটি হলো কনকনে শীত। আরেকটি একইরকম ভয়ানক রুশ বাহিনী। এতে বাহিনী অনেক ছোট হয়ে যায়। ক্রাসনয়ের যুদ্ধে পঁসলেকে মৃত ভেবে সবাই যুদ্ধক্ষেত্রে ফেলে যায়। তবে মারা না গেলেও পরে রুশ বাহিনীর হাতে ধরা পড়েন তিনি। রুশ কারাগারে পঁচতে পঁচতে পঁসলে জ্ঞানের নতুন শাখার সন্ধান পান</w:t>
+      </w:r>
+      <w:r>
+        <w:rPr>
+          <w:rFonts w:cs="SolaimanLipi"/>
+        </w:rPr>
+        <w:t xml:space="preserve">: </w:t>
+      </w:r>
+      <w:r>
+        <w:rPr>
+          <w:rFonts w:cs="SolaimanLipi"/>
+        </w:rPr>
+        <w:t xml:space="preserve">প্রক্ষেপণমূলক জ্যামিতি। </w:t>
+      </w:r>
+    </w:p>
+    <w:p>
+      <w:pPr>
+        <w:pStyle w:val="Normal"/>
+        <w:widowControl/>
+        <w:bidi w:val="0"/>
+        <w:ind w:hanging="0" w:start="0" w:end="0"/>
+        <w:jc w:val="start"/>
+        <w:rPr>
+          <w:rFonts w:cs="SolaimanLipi"/>
+        </w:rPr>
+      </w:pPr>
+      <w:r>
+        <w:rPr/>
+      </w:r>
+    </w:p>
+    <w:p>
+      <w:pPr>
+        <w:pStyle w:val="Normal"/>
+        <w:widowControl/>
+        <w:bidi w:val="0"/>
+        <w:ind w:hanging="0" w:start="0" w:end="0"/>
+        <w:jc w:val="start"/>
+        <w:rPr/>
+      </w:pPr>
+      <w:r>
+        <w:rPr>
+          <w:rFonts w:cs="SolaimanLipi"/>
+        </w:rPr>
+        <w:t>পঁসলের কাজের মাধ্যমে পনের শতকের শিল্পী ও স্থপতিদের কাজ পূর্ণতা পায়। এই শিল্পীদের মধ্যে আছে ফিলিপো ব্রুনেলেস্কি। আছেন লিওনার্দো দা ভিঞ্চি</w:t>
+      </w:r>
+      <w:r>
+        <w:rPr>
+          <w:rFonts w:cs="SolaimanLipi"/>
+        </w:rPr>
+        <w:t xml:space="preserve">, </w:t>
+      </w:r>
+      <w:r>
+        <w:rPr>
+          <w:rFonts w:cs="SolaimanLipi"/>
+        </w:rPr>
+        <w:t xml:space="preserve">যিনি আনুপাতিক আকার </w:t>
+      </w:r>
+      <w:r>
+        <w:rPr>
+          <w:rFonts w:cs="SolaimanLipi"/>
+        </w:rPr>
+        <w:t xml:space="preserve">(perspective) </w:t>
+      </w:r>
+      <w:r>
+        <w:rPr>
+          <w:rFonts w:cs="SolaimanLipi"/>
+        </w:rPr>
+        <w:t xml:space="preserve">ধরে রেখে বাস্তব চিত্র আঁকার পদ্ধতি আবিষ্কার করেন। কোনো চিত্রে </w:t>
+      </w:r>
+      <w:r>
+        <w:rPr>
+          <w:rFonts w:cs="SolaimanLipi"/>
+        </w:rPr>
+        <w:t>"</w:t>
+      </w:r>
+      <w:r>
+        <w:rPr>
+          <w:rFonts w:cs="SolaimanLipi"/>
+        </w:rPr>
+        <w:t>সমান্তরাল</w:t>
+      </w:r>
+      <w:r>
+        <w:rPr>
+          <w:rFonts w:cs="SolaimanLipi"/>
+        </w:rPr>
+        <w:t xml:space="preserve">" </w:t>
+      </w:r>
+      <w:r>
+        <w:rPr>
+          <w:rFonts w:cs="SolaimanLipi"/>
+        </w:rPr>
+        <w:t>রেখারা মিলিয়ে যাওয়া বিন্দুর দিকে অগ্রসর হলে পর্যবেক্ষকের কাছে মনে হবে</w:t>
+      </w:r>
+      <w:r>
+        <w:rPr>
+          <w:rFonts w:cs="SolaimanLipi"/>
+        </w:rPr>
+        <w:t xml:space="preserve">, </w:t>
+      </w:r>
+      <w:r>
+        <w:rPr>
+          <w:rFonts w:cs="SolaimanLipi"/>
+        </w:rPr>
+        <w:t xml:space="preserve">রেখারা কখনোই মিলিত হবে না। মেঝের বর্গ চিত্রে পরিণত হয় ট্রাপিজয়ডে। সবকিছু মৃদুভাবে বিকৃত হয়। তবে দর্শকের কাছে তা পুরোপুরি নিখুঁত লাগে। অসীম দূরের বিন্দুর বৈশিষ্ট্যই এটা। অসীমের শূন্য। </w:t>
+      </w:r>
+    </w:p>
+    <w:p>
+      <w:pPr>
+        <w:pStyle w:val="Normal"/>
+        <w:widowControl/>
+        <w:bidi w:val="0"/>
+        <w:ind w:hanging="0" w:start="0" w:end="0"/>
+        <w:jc w:val="start"/>
+        <w:rPr>
+          <w:rFonts w:cs="SolaimanLipi"/>
+        </w:rPr>
+      </w:pPr>
+      <w:r>
+        <w:rPr/>
+      </w:r>
+    </w:p>
+    <w:p>
+      <w:pPr>
+        <w:pStyle w:val="Normal"/>
+        <w:widowControl/>
+        <w:bidi w:val="0"/>
+        <w:ind w:hanging="0" w:start="0" w:end="0"/>
+        <w:jc w:val="start"/>
+        <w:rPr/>
+      </w:pPr>
+      <w:r>
+        <w:rPr>
+          <w:rFonts w:cs="SolaimanLipi"/>
+        </w:rPr>
+        <w:t>জোহানের কেপলার এই ধারণাটা কাজে লাগালেন। তিনি আবিষ্কার করেছিলেন</w:t>
+      </w:r>
+      <w:r>
+        <w:rPr>
+          <w:rFonts w:cs="SolaimanLipi"/>
+        </w:rPr>
+        <w:t xml:space="preserve">, </w:t>
+      </w:r>
+      <w:r>
+        <w:rPr>
+          <w:rFonts w:cs="SolaimanLipi"/>
+        </w:rPr>
+        <w:t>গ্রহরা উপবৃত্তাকার পথে চলে। অসীম দূরের ভাবনাকে তিনি আরও এক ধাপ এগিয়ে নিলেন। উপবৃত্তের আছে দুটি কেন্দ্র। যাদের নাম ফোকাস বা উপকেন্দ্র। উপবৃত্ত যত লম্বা হবে</w:t>
+      </w:r>
+      <w:r>
+        <w:rPr>
+          <w:rFonts w:cs="SolaimanLipi"/>
+        </w:rPr>
+        <w:t xml:space="preserve">, </w:t>
+      </w:r>
+      <w:r>
+        <w:rPr>
+          <w:rFonts w:cs="SolaimanLipi"/>
+        </w:rPr>
+        <w:t xml:space="preserve">উপকেন্দ্ররা থাকবে তত দূরে। সব উপবৃত্তেরই আছে এ বৈশিষ্ট্য। ধরুন আপনার কাছে উপবৃত্তাকার একটি দর্পণ </w:t>
+      </w:r>
+      <w:r>
+        <w:rPr>
+          <w:rFonts w:cs="SolaimanLipi"/>
+        </w:rPr>
+        <w:t>(</w:t>
+      </w:r>
+      <w:r>
+        <w:rPr>
+          <w:rFonts w:cs="SolaimanLipi"/>
+        </w:rPr>
+        <w:t>আয়না</w:t>
+      </w:r>
+      <w:r>
+        <w:rPr>
+          <w:rFonts w:cs="SolaimanLipi"/>
+        </w:rPr>
+        <w:t xml:space="preserve">) </w:t>
+      </w:r>
+      <w:r>
+        <w:rPr>
+          <w:rFonts w:cs="SolaimanLipi"/>
+        </w:rPr>
+        <w:t xml:space="preserve">আছে। এর একটি উপকেন্দ্রে একটি বাতি বসিয়ে তার আলোগুলো আরেক উপকেন্দ্রে মিলিত হবে। উপবৃত্ত যত লম্বাই হোক এ ব্যাপারটা ঘটবেই </w:t>
+      </w:r>
+      <w:r>
+        <w:rPr>
+          <w:rFonts w:cs="SolaimanLipi"/>
+        </w:rPr>
+        <w:t>(</w:t>
+      </w:r>
+      <w:r>
+        <w:rPr>
+          <w:rFonts w:cs="SolaimanLipi"/>
+        </w:rPr>
+        <w:t>চিত্র ২৯</w:t>
+      </w:r>
+      <w:r>
+        <w:rPr>
+          <w:rFonts w:cs="SolaimanLipi"/>
+        </w:rPr>
+        <w:t>)</w:t>
+      </w:r>
+      <w:r>
+        <w:rPr>
+          <w:rFonts w:cs="SolaimanLipi"/>
+        </w:rPr>
+        <w:t xml:space="preserve">।   </w:t>
+      </w:r>
+    </w:p>
+    <w:p>
+      <w:pPr>
+        <w:pStyle w:val="Normal"/>
+        <w:widowControl/>
+        <w:bidi w:val="0"/>
+        <w:ind w:hanging="0" w:start="0" w:end="0"/>
+        <w:jc w:val="start"/>
+        <w:rPr/>
+      </w:pPr>
+      <w:r>
+        <w:rPr>
+          <w:rFonts w:cs="SolaimanLipi"/>
+        </w:rPr>
+        <w:t xml:space="preserve">               </w:t>
       </w:r>
     </w:p>
     <w:p>
@@ -2506,7 +2851,9 @@
         </w:rPr>
       </w:pPr>
       <w:r>
-        <w:rPr/>
+        <w:rPr>
+          <w:rFonts w:cs="SolaimanLipi"/>
+        </w:rPr>
       </w:r>
     </w:p>
     <w:p>
@@ -2572,13 +2919,7 @@
         <w:rPr>
           <w:rFonts w:cs="SolaimanLipi"/>
         </w:rPr>
-        <w:t>যার</w:t>
-      </w:r>
-      <w:r>
-        <w:rPr>
-          <w:rFonts w:cs="SolaimanLipi"/>
-        </w:rPr>
-        <w:t xml:space="preserve"> অর্থ হলো কোন সংখ্যাকে বর্গ করলে </w:t>
+        <w:t xml:space="preserve">যার অর্থ হলো কোন সংখ্যাকে বর্গ করলে </w:t>
       </w:r>
       <w:r>
         <w:rPr>
@@ -2791,28 +3132,24 @@
         <w:rPr>
           <w:rFonts w:cs="SolaimanLipi"/>
         </w:rPr>
-        <w:t xml:space="preserve">   </w:t>
-      </w:r>
-      <w:r>
-        <w:rPr>
-          <w:rFonts w:cs="SolaimanLipi"/>
-        </w:rPr>
-        <w:t xml:space="preserve"> </w:t>
-      </w:r>
-    </w:p>
-    <w:p>
-      <w:pPr>
-        <w:pStyle w:val="Normal"/>
-        <w:widowControl/>
-        <w:bidi w:val="0"/>
-        <w:ind w:hanging="0" w:start="0" w:end="0"/>
-        <w:jc w:val="start"/>
-        <w:rPr>
-          <w:rFonts w:cs="SolaimanLipi"/>
-        </w:rPr>
-      </w:pPr>
-      <w:r>
-        <w:rPr/>
+        <w:t xml:space="preserve">    </w:t>
+      </w:r>
+    </w:p>
+    <w:p>
+      <w:pPr>
+        <w:pStyle w:val="Normal"/>
+        <w:widowControl/>
+        <w:bidi w:val="0"/>
+        <w:ind w:hanging="0" w:start="0" w:end="0"/>
+        <w:jc w:val="start"/>
+        <w:rPr>
+          <w:rFonts w:cs="SolaimanLipi"/>
+        </w:rPr>
+      </w:pPr>
+      <w:r>
+        <w:rPr>
+          <w:rFonts w:cs="SolaimanLipi"/>
+        </w:rPr>
       </w:r>
     </w:p>
     <w:p>
@@ -2891,7 +3228,9 @@
         </w:rPr>
       </w:pPr>
       <w:r>
-        <w:rPr/>
+        <w:rPr>
+          <w:rFonts w:cs="SolaimanLipi"/>
+        </w:rPr>
       </w:r>
     </w:p>
     <w:p>
@@ -2958,7 +3297,9 @@
         </w:rPr>
       </w:pPr>
       <w:r>
-        <w:rPr/>
+        <w:rPr>
+          <w:rFonts w:cs="SolaimanLipi"/>
+        </w:rPr>
       </w:r>
     </w:p>
     <w:p>
@@ -3181,7 +3522,9 @@
         </w:rPr>
       </w:pPr>
       <w:r>
-        <w:rPr/>
+        <w:rPr>
+          <w:rFonts w:cs="SolaimanLipi"/>
+        </w:rPr>
       </w:r>
     </w:p>
     <w:p>

</xml_diff>

<commit_message>
Add zero ch 6 p42 bgn
</commit_message>
<xml_diff>
--- a/books/zero/06 Zero Infinity Twin.docx
+++ b/books/zero/06 Zero Infinity Twin.docx
@@ -2416,7 +2416,9 @@
         </w:rPr>
       </w:pPr>
       <w:r>
-        <w:rPr/>
+        <w:rPr>
+          <w:rFonts w:cs="SolaimanLipi"/>
+        </w:rPr>
       </w:r>
     </w:p>
     <w:p>
@@ -2438,7 +2440,726 @@
         <w:rPr>
           <w:rFonts w:cs="SolaimanLipi"/>
         </w:rPr>
-        <w:t>(project)</w:t>
+        <w:t xml:space="preserve">(project) </w:t>
+      </w:r>
+      <w:r>
+        <w:rPr>
+          <w:rFonts w:cs="SolaimanLipi"/>
+        </w:rPr>
+        <w:t xml:space="preserve">করে। বস্তুটাকে ফুটিয়ে তোলার জন্য সম্পূর্ণ তথ্য সংরক্ষিত থাকে। সামরিক বাহিনীর কাছে মঞ্জের কাজের ছিল বিশেষ গুরুত্ব। তাই কাজের বড় অংশই বিপ্লবী সরকার রাষ্ট্রীয় গোপনীয় নথি হিসেবে ব্যবহার করে। পরবর্তী ন্যাপোলিয়নের সরকারও সে ধারা বজায় রাখে। </w:t>
+      </w:r>
+    </w:p>
+    <w:p>
+      <w:pPr>
+        <w:pStyle w:val="Normal"/>
+        <w:widowControl/>
+        <w:bidi w:val="0"/>
+        <w:ind w:hanging="0" w:start="0" w:end="0"/>
+        <w:jc w:val="start"/>
+        <w:rPr>
+          <w:rFonts w:cs="SolaimanLipi"/>
+        </w:rPr>
+      </w:pPr>
+      <w:r>
+        <w:rPr>
+          <w:rFonts w:cs="SolaimanLipi"/>
+        </w:rPr>
+      </w:r>
+    </w:p>
+    <w:p>
+      <w:pPr>
+        <w:pStyle w:val="Normal"/>
+        <w:widowControl/>
+        <w:bidi w:val="0"/>
+        <w:ind w:hanging="0" w:start="0" w:end="0"/>
+        <w:jc w:val="start"/>
+        <w:rPr/>
+      </w:pPr>
+      <w:r>
+        <w:rPr>
+          <w:rFonts w:cs="SolaimanLipi"/>
+        </w:rPr>
+        <w:t>জঁ ভিক্টর পঁসলে ছিলেন মঞ্জের ছাত্র। ন্যাপোলিয়নের বাহিনীতে প্রকৌশলী হিসেবে প্রশিক্ষণ নেওয়ার সময় তিনি ত্রিমাত্রিক জ্যামিতি সম্পর্কে জানতে পারেন। পঁঁসলের দূর্ভাগ্য। তিনি বাহিনীতেও ঢুকলেন</w:t>
+      </w:r>
+      <w:r>
+        <w:rPr>
+          <w:rFonts w:cs="SolaimanLipi"/>
+        </w:rPr>
+        <w:t xml:space="preserve">, </w:t>
+      </w:r>
+      <w:r>
+        <w:rPr>
+          <w:rFonts w:cs="SolaimanLipi"/>
+        </w:rPr>
+        <w:t xml:space="preserve">আর ন্যাপোলিয়নও যাত্রা করলেন রাশিয়ার দিকে। এটা ১৮১২ সালের কথা। </w:t>
+      </w:r>
+    </w:p>
+    <w:p>
+      <w:pPr>
+        <w:pStyle w:val="Normal"/>
+        <w:widowControl/>
+        <w:bidi w:val="0"/>
+        <w:ind w:hanging="0" w:start="0" w:end="0"/>
+        <w:jc w:val="start"/>
+        <w:rPr>
+          <w:rFonts w:cs="SolaimanLipi"/>
+        </w:rPr>
+      </w:pPr>
+      <w:r>
+        <w:rPr>
+          <w:rFonts w:cs="SolaimanLipi"/>
+        </w:rPr>
+      </w:r>
+    </w:p>
+    <w:p>
+      <w:pPr>
+        <w:pStyle w:val="Normal"/>
+        <w:widowControl/>
+        <w:bidi w:val="0"/>
+        <w:ind w:hanging="0" w:start="0" w:end="0"/>
+        <w:jc w:val="start"/>
+        <w:rPr/>
+      </w:pPr>
+      <w:r>
+        <w:rPr>
+          <w:rFonts w:cs="SolaimanLipi"/>
+        </w:rPr>
+        <w:t>মস্কো থেকে ফেরার পথে ন্যাপোলিয়নের বাহিনী দুটি বিপর্যয়ের মুখে পড়ে। একটি হলো কনকনে শীত। আরেকটি একইরকম ভয়ানক রুশ বাহিনী। এতে বাহিনী অনেক ছোট হয়ে যায়। ক্রাসনয়ের যুদ্ধে পঁসলেকে মৃত ভেবে সবাই যুদ্ধক্ষেত্রে ফেলে যায়। তবে মারা না গেলেও পরে রুশ বাহিনীর হাতে ধরা পড়েন তিনি। রুশ কারাগারে পঁচতে পঁচতে পঁসলে জ্ঞানের নতুন শাখার সন্ধান পান</w:t>
+      </w:r>
+      <w:r>
+        <w:rPr>
+          <w:rFonts w:cs="SolaimanLipi"/>
+        </w:rPr>
+        <w:t xml:space="preserve">: </w:t>
+      </w:r>
+      <w:r>
+        <w:rPr>
+          <w:rFonts w:cs="SolaimanLipi"/>
+        </w:rPr>
+        <w:t xml:space="preserve">প্রক্ষেপণমূলক জ্যামিতি। </w:t>
+      </w:r>
+    </w:p>
+    <w:p>
+      <w:pPr>
+        <w:pStyle w:val="Normal"/>
+        <w:widowControl/>
+        <w:bidi w:val="0"/>
+        <w:ind w:hanging="0" w:start="0" w:end="0"/>
+        <w:jc w:val="start"/>
+        <w:rPr>
+          <w:rFonts w:cs="SolaimanLipi"/>
+        </w:rPr>
+      </w:pPr>
+      <w:r>
+        <w:rPr>
+          <w:rFonts w:cs="SolaimanLipi"/>
+        </w:rPr>
+      </w:r>
+    </w:p>
+    <w:p>
+      <w:pPr>
+        <w:pStyle w:val="Normal"/>
+        <w:widowControl/>
+        <w:bidi w:val="0"/>
+        <w:ind w:hanging="0" w:start="0" w:end="0"/>
+        <w:jc w:val="start"/>
+        <w:rPr/>
+      </w:pPr>
+      <w:r>
+        <w:rPr>
+          <w:rFonts w:cs="SolaimanLipi"/>
+        </w:rPr>
+        <w:t>পঁসলের কাজের মাধ্যমে পনের শতকের শিল্পী ও স্থপতিদের কাজ পূর্ণতা পায়। এই শিল্পীদের মধ্যে আছে ফিলিপো ব্রুনেলেস্কি। আছেন লিওনার্দো দা ভিঞ্চি</w:t>
+      </w:r>
+      <w:r>
+        <w:rPr>
+          <w:rFonts w:cs="SolaimanLipi"/>
+        </w:rPr>
+        <w:t xml:space="preserve">, </w:t>
+      </w:r>
+      <w:r>
+        <w:rPr>
+          <w:rFonts w:cs="SolaimanLipi"/>
+        </w:rPr>
+        <w:t xml:space="preserve">যিনি আনুপাতিক আকার </w:t>
+      </w:r>
+      <w:r>
+        <w:rPr>
+          <w:rFonts w:cs="SolaimanLipi"/>
+        </w:rPr>
+        <w:t xml:space="preserve">(perspective) </w:t>
+      </w:r>
+      <w:r>
+        <w:rPr>
+          <w:rFonts w:cs="SolaimanLipi"/>
+        </w:rPr>
+        <w:t xml:space="preserve">ধরে রেখে বাস্তব চিত্র আঁকার পদ্ধতি আবিষ্কার করেন। কোনো চিত্রে </w:t>
+      </w:r>
+      <w:r>
+        <w:rPr>
+          <w:rFonts w:cs="SolaimanLipi"/>
+        </w:rPr>
+        <w:t>"</w:t>
+      </w:r>
+      <w:r>
+        <w:rPr>
+          <w:rFonts w:cs="SolaimanLipi"/>
+        </w:rPr>
+        <w:t>সমান্তরাল</w:t>
+      </w:r>
+      <w:r>
+        <w:rPr>
+          <w:rFonts w:cs="SolaimanLipi"/>
+        </w:rPr>
+        <w:t xml:space="preserve">" </w:t>
+      </w:r>
+      <w:r>
+        <w:rPr>
+          <w:rFonts w:cs="SolaimanLipi"/>
+        </w:rPr>
+        <w:t>রেখারা মিলিয়ে যাওয়া বিন্দুর দিকে অগ্রসর হলে পর্যবেক্ষকের কাছে মনে হবে</w:t>
+      </w:r>
+      <w:r>
+        <w:rPr>
+          <w:rFonts w:cs="SolaimanLipi"/>
+        </w:rPr>
+        <w:t xml:space="preserve">, </w:t>
+      </w:r>
+      <w:r>
+        <w:rPr>
+          <w:rFonts w:cs="SolaimanLipi"/>
+        </w:rPr>
+        <w:t xml:space="preserve">রেখারা কখনোই মিলিত হবে না। মেঝের বর্গ চিত্রে পরিণত হয় ট্রাপিজয়ডে। সবকিছু মৃদুভাবে বিকৃত হয়। তবে দর্শকের কাছে তা পুরোপুরি নিখুঁত লাগে। অসীম দূরের বিন্দুর বৈশিষ্ট্যই এটা। অসীমের শূন্য। </w:t>
+      </w:r>
+    </w:p>
+    <w:p>
+      <w:pPr>
+        <w:pStyle w:val="Normal"/>
+        <w:widowControl/>
+        <w:bidi w:val="0"/>
+        <w:ind w:hanging="0" w:start="0" w:end="0"/>
+        <w:jc w:val="start"/>
+        <w:rPr>
+          <w:rFonts w:cs="SolaimanLipi"/>
+        </w:rPr>
+      </w:pPr>
+      <w:r>
+        <w:rPr>
+          <w:rFonts w:cs="SolaimanLipi"/>
+        </w:rPr>
+      </w:r>
+    </w:p>
+    <w:p>
+      <w:pPr>
+        <w:pStyle w:val="Normal"/>
+        <w:widowControl/>
+        <w:bidi w:val="0"/>
+        <w:ind w:hanging="0" w:start="0" w:end="0"/>
+        <w:jc w:val="start"/>
+        <w:rPr/>
+      </w:pPr>
+      <w:r>
+        <w:rPr>
+          <w:rFonts w:cs="SolaimanLipi"/>
+        </w:rPr>
+        <w:t>জোহানের কেপলার এই ধারণাটা কাজে লাগালেন। তিনি আবিষ্কার করেছিলেন</w:t>
+      </w:r>
+      <w:r>
+        <w:rPr>
+          <w:rFonts w:cs="SolaimanLipi"/>
+        </w:rPr>
+        <w:t xml:space="preserve">, </w:t>
+      </w:r>
+      <w:r>
+        <w:rPr>
+          <w:rFonts w:cs="SolaimanLipi"/>
+        </w:rPr>
+        <w:t>গ্রহরা উপবৃত্তাকার পথে চলে। অসীম দূরের ভাবনাকে তিনি আরও এক ধাপ এগিয়ে নিলেন। উপবৃত্তের আছে দুটি কেন্দ্র। যাদের নাম ফোকাস বা উপকেন্দ্র। উপবৃত্ত যত লম্বা হবে</w:t>
+      </w:r>
+      <w:r>
+        <w:rPr>
+          <w:rFonts w:cs="SolaimanLipi"/>
+        </w:rPr>
+        <w:t xml:space="preserve">, </w:t>
+      </w:r>
+      <w:r>
+        <w:rPr>
+          <w:rFonts w:cs="SolaimanLipi"/>
+        </w:rPr>
+        <w:t xml:space="preserve">উপকেন্দ্ররা থাকবে তত দূরে। সব উপবৃত্তেরই আছে এ বৈশিষ্ট্য। ধরুন আপনার কাছে উপবৃত্তাকার একটি দর্পণ </w:t>
+      </w:r>
+      <w:r>
+        <w:rPr>
+          <w:rFonts w:cs="SolaimanLipi"/>
+        </w:rPr>
+        <w:t>(</w:t>
+      </w:r>
+      <w:r>
+        <w:rPr>
+          <w:rFonts w:cs="SolaimanLipi"/>
+        </w:rPr>
+        <w:t>আয়না</w:t>
+      </w:r>
+      <w:r>
+        <w:rPr>
+          <w:rFonts w:cs="SolaimanLipi"/>
+        </w:rPr>
+        <w:t xml:space="preserve">) </w:t>
+      </w:r>
+      <w:r>
+        <w:rPr>
+          <w:rFonts w:cs="SolaimanLipi"/>
+        </w:rPr>
+        <w:t xml:space="preserve">আছে। এর একটি উপকেন্দ্রে একটি বাতি বসিয়ে তার আলোগুলো আরেক উপকেন্দ্রে মিলিত হবে। উপবৃত্ত যত লম্বাই হোক এ ব্যাপারটা ঘটবেই </w:t>
+      </w:r>
+      <w:r>
+        <w:rPr>
+          <w:rFonts w:cs="SolaimanLipi"/>
+        </w:rPr>
+        <w:t>(</w:t>
+      </w:r>
+      <w:r>
+        <w:rPr>
+          <w:rFonts w:cs="SolaimanLipi"/>
+        </w:rPr>
+        <w:t>চিত্র ২৯</w:t>
+      </w:r>
+      <w:r>
+        <w:rPr>
+          <w:rFonts w:cs="SolaimanLipi"/>
+        </w:rPr>
+        <w:t>)</w:t>
+      </w:r>
+      <w:r>
+        <w:rPr>
+          <w:rFonts w:cs="SolaimanLipi"/>
+        </w:rPr>
+        <w:t xml:space="preserve">। </w:t>
+      </w:r>
+    </w:p>
+    <w:p>
+      <w:pPr>
+        <w:pStyle w:val="Normal"/>
+        <w:widowControl/>
+        <w:bidi w:val="0"/>
+        <w:ind w:hanging="0" w:start="0" w:end="0"/>
+        <w:jc w:val="start"/>
+        <w:rPr>
+          <w:rFonts w:cs="SolaimanLipi"/>
+        </w:rPr>
+      </w:pPr>
+      <w:r>
+        <w:rPr>
+          <w:rFonts w:cs="SolaimanLipi"/>
+        </w:rPr>
+      </w:r>
+    </w:p>
+    <w:p>
+      <w:pPr>
+        <w:pStyle w:val="Normal"/>
+        <w:widowControl/>
+        <w:bidi w:val="0"/>
+        <w:ind w:hanging="0" w:start="0" w:end="0"/>
+        <w:jc w:val="start"/>
+        <w:rPr/>
+      </w:pPr>
+      <w:r>
+        <w:rPr>
+          <w:rFonts w:cs="SolaimanLipi"/>
+        </w:rPr>
+        <w:t>মনে মনে কেপলার উপবৃত্তকে অনেক লম্বা করলেন। উপকেন্দ্রদুটিকে নিয়ে গেলেন অনেক অনেক দূরে। এরপর কল্পনা করলেন</w:t>
+      </w:r>
+      <w:r>
+        <w:rPr>
+          <w:rFonts w:cs="SolaimanLipi"/>
+        </w:rPr>
+        <w:t xml:space="preserve">, </w:t>
+      </w:r>
+      <w:r>
+        <w:rPr>
+          <w:rFonts w:cs="SolaimanLipi"/>
+        </w:rPr>
+        <w:t>একটি অপরটি থেকে অসীম দূরে। দ্বিতীয় উপকেন্দ্র অসীমের এক বিন্দু। হঠাৎ উপবৃত্ত হয়ে গেল পরাবৃত্ত। আগের যে রেখারা একটি বিন্দুতে মিলিত হলো তারা এখন হয়ে গেল সমান্তরাল। পরাবৃত্তও তাই এমন এক উপবৃত্ত</w:t>
+      </w:r>
+      <w:r>
+        <w:rPr>
+          <w:rFonts w:cs="SolaimanLipi"/>
+        </w:rPr>
+        <w:t xml:space="preserve">, </w:t>
+      </w:r>
+      <w:r>
+        <w:rPr>
+          <w:rFonts w:cs="SolaimanLipi"/>
+        </w:rPr>
+        <w:t xml:space="preserve">যার একটি উপকেন্দ্র আছে অসীমে </w:t>
+      </w:r>
+      <w:r>
+        <w:rPr>
+          <w:rFonts w:cs="SolaimanLipi"/>
+        </w:rPr>
+        <w:t>(</w:t>
+      </w:r>
+      <w:r>
+        <w:rPr>
+          <w:rFonts w:cs="SolaimanLipi"/>
+        </w:rPr>
+        <w:t>চিত্র ৩০</w:t>
+      </w:r>
+      <w:r>
+        <w:rPr>
+          <w:rFonts w:cs="SolaimanLipi"/>
+        </w:rPr>
+        <w:t>)</w:t>
+      </w:r>
+      <w:r>
+        <w:rPr>
+          <w:rFonts w:cs="SolaimanLipi"/>
+        </w:rPr>
+        <w:t xml:space="preserve">। </w:t>
+      </w:r>
+    </w:p>
+    <w:p>
+      <w:pPr>
+        <w:pStyle w:val="Normal"/>
+        <w:widowControl/>
+        <w:bidi w:val="0"/>
+        <w:ind w:hanging="0" w:start="0" w:end="0"/>
+        <w:jc w:val="start"/>
+        <w:rPr>
+          <w:rFonts w:cs="SolaimanLipi"/>
+        </w:rPr>
+      </w:pPr>
+      <w:r>
+        <w:rPr>
+          <w:rFonts w:cs="SolaimanLipi"/>
+        </w:rPr>
+      </w:r>
+    </w:p>
+    <w:p>
+      <w:pPr>
+        <w:pStyle w:val="Normal"/>
+        <w:widowControl/>
+        <w:bidi w:val="0"/>
+        <w:ind w:hanging="0" w:start="0" w:end="0"/>
+        <w:jc w:val="start"/>
+        <w:rPr/>
+      </w:pPr>
+      <w:r>
+        <w:rPr>
+          <w:rFonts w:cs="SolaimanLipi"/>
+        </w:rPr>
+        <w:t>চিত্র ২৯</w:t>
+      </w:r>
+      <w:r>
+        <w:rPr>
+          <w:rFonts w:cs="SolaimanLipi"/>
+        </w:rPr>
+        <w:t xml:space="preserve">: </w:t>
+      </w:r>
+      <w:r>
+        <w:rPr>
+          <w:rFonts w:cs="SolaimanLipi"/>
+        </w:rPr>
+        <w:t xml:space="preserve">উপবৃত্তের ভেতরে আলোকরশ্মি </w:t>
+      </w:r>
+    </w:p>
+    <w:p>
+      <w:pPr>
+        <w:pStyle w:val="Normal"/>
+        <w:widowControl/>
+        <w:bidi w:val="0"/>
+        <w:ind w:hanging="0" w:start="0" w:end="0"/>
+        <w:jc w:val="start"/>
+        <w:rPr>
+          <w:rFonts w:cs="SolaimanLipi"/>
+        </w:rPr>
+      </w:pPr>
+      <w:r>
+        <w:rPr>
+          <w:rFonts w:cs="SolaimanLipi"/>
+        </w:rPr>
+      </w:r>
+    </w:p>
+    <w:p>
+      <w:pPr>
+        <w:pStyle w:val="Normal"/>
+        <w:widowControl/>
+        <w:bidi w:val="0"/>
+        <w:ind w:hanging="0" w:start="0" w:end="0"/>
+        <w:jc w:val="start"/>
+        <w:rPr/>
+      </w:pPr>
+      <w:r>
+        <w:rPr>
+          <w:rFonts w:cs="SolaimanLipi"/>
+        </w:rPr>
+        <w:t xml:space="preserve">একটি ফ্ল্যাশলাইট দিয়ে আপনি এটা সহজেই দেখতে পারবেন। একটি অন্ধকার কক্ষে যান। দেয়ালের কাছে কাছে দাঁড়িয়ে সোজা আলো ফেলুন তাতে। সুন্দর একটি গোল বৃত্ত দেখতে পাবেন। দেয়ালে প্রক্ষেপিত আলো তৈরি করেছে এ বৃত্ত। এবার লাইটের মাথা একটু করে ওপরে উঠাতে থাকুন </w:t>
+      </w:r>
+      <w:r>
+        <w:rPr>
+          <w:rFonts w:cs="SolaimanLipi"/>
+        </w:rPr>
+        <w:t>(</w:t>
+      </w:r>
+      <w:r>
+        <w:rPr>
+          <w:rFonts w:cs="SolaimanLipi"/>
+        </w:rPr>
+        <w:t>চিত্র ৩১</w:t>
+      </w:r>
+      <w:r>
+        <w:rPr>
+          <w:rFonts w:cs="SolaimanLipi"/>
+        </w:rPr>
+        <w:t>)</w:t>
+      </w:r>
+      <w:r>
+        <w:rPr>
+          <w:rFonts w:cs="SolaimanLipi"/>
+        </w:rPr>
+        <w:t>। দেখবেন</w:t>
+      </w:r>
+      <w:r>
+        <w:rPr>
+          <w:rFonts w:cs="SolaimanLipi"/>
+        </w:rPr>
+        <w:t xml:space="preserve">, </w:t>
+      </w:r>
+      <w:r>
+        <w:rPr>
+          <w:rFonts w:cs="SolaimanLipi"/>
+        </w:rPr>
+        <w:t>বৃত্ত লম্বা হয়ে ক্রমেই বড় থেকে আরও বড় উপবৃত্ত হয়ে যাচ্ছে। এরপর হঠাৎ দেখবেন</w:t>
+      </w:r>
+      <w:r>
+        <w:rPr>
+          <w:rFonts w:cs="SolaimanLipi"/>
+        </w:rPr>
+        <w:t xml:space="preserve">, </w:t>
+      </w:r>
+      <w:r>
+        <w:rPr>
+          <w:rFonts w:cs="SolaimanLipi"/>
+        </w:rPr>
+        <w:t>উপবৃত্ত নেই আর। হয়ে গেছে পরাবৃত্ত। ফলে কেপলারের অসীমের বিন্দু থেকে দেখা গেল</w:t>
+      </w:r>
+      <w:r>
+        <w:rPr>
+          <w:rFonts w:cs="SolaimanLipi"/>
+        </w:rPr>
+        <w:t xml:space="preserve">, </w:t>
+      </w:r>
+      <w:r>
+        <w:rPr>
+          <w:rFonts w:cs="SolaimanLipi"/>
+        </w:rPr>
+        <w:t xml:space="preserve">পরাবৃত্ত এবং উপবৃত্ত আসলে একই। এর মাধ্যমে সূচনা হয় প্রক্ষেপণমূলক জ্যামিতির। গণিতবিদরা এখানে দেখেন জ্যামিতিক আকৃতির ছায়া ও প্রক্ষেপণ। এর মাধ্যমে জানা যায় বহু গুপ্ত সত্য। যে সত্য উপবৃত্ত আর পরাবৃত্তের সমতুল্যতার চেয়ে শক্তিশালী। তবে সবকিছুই নির্ভর করে অসীমে অবস্থিত বিন্দুকে মেনে নেওয়ার মধ্যে। </w:t>
+      </w:r>
+    </w:p>
+    <w:p>
+      <w:pPr>
+        <w:pStyle w:val="Normal"/>
+        <w:widowControl/>
+        <w:bidi w:val="0"/>
+        <w:ind w:hanging="0" w:start="0" w:end="0"/>
+        <w:jc w:val="start"/>
+        <w:rPr>
+          <w:rFonts w:cs="SolaimanLipi"/>
+        </w:rPr>
+      </w:pPr>
+      <w:r>
+        <w:rPr>
+          <w:rFonts w:cs="SolaimanLipi"/>
+        </w:rPr>
+      </w:r>
+    </w:p>
+    <w:p>
+      <w:pPr>
+        <w:pStyle w:val="Normal"/>
+        <w:widowControl/>
+        <w:bidi w:val="0"/>
+        <w:ind w:hanging="0" w:start="0" w:end="0"/>
+        <w:jc w:val="start"/>
+        <w:rPr/>
+      </w:pPr>
+      <w:r>
+        <w:rPr>
+          <w:rFonts w:cs="SolaimanLipi"/>
+        </w:rPr>
+        <w:t>চিত্র ৩০</w:t>
+      </w:r>
+      <w:r>
+        <w:rPr>
+          <w:rFonts w:cs="SolaimanLipi"/>
+        </w:rPr>
+        <w:t xml:space="preserve">: </w:t>
+      </w:r>
+      <w:r>
+        <w:rPr>
+          <w:rFonts w:cs="SolaimanLipi"/>
+        </w:rPr>
+        <w:t xml:space="preserve">উপবৃত্তকে বড় করলেই পাওয়া যায় পরাবৃত্ত </w:t>
+      </w:r>
+    </w:p>
+    <w:p>
+      <w:pPr>
+        <w:pStyle w:val="Normal"/>
+        <w:widowControl/>
+        <w:bidi w:val="0"/>
+        <w:ind w:hanging="0" w:start="0" w:end="0"/>
+        <w:jc w:val="start"/>
+        <w:rPr>
+          <w:rFonts w:cs="SolaimanLipi"/>
+        </w:rPr>
+      </w:pPr>
+      <w:r>
+        <w:rPr>
+          <w:rFonts w:cs="SolaimanLipi"/>
+        </w:rPr>
+      </w:r>
+    </w:p>
+    <w:p>
+      <w:pPr>
+        <w:pStyle w:val="Normal"/>
+        <w:widowControl/>
+        <w:bidi w:val="0"/>
+        <w:ind w:hanging="0" w:start="0" w:end="0"/>
+        <w:jc w:val="start"/>
+        <w:rPr/>
+      </w:pPr>
+      <w:r>
+        <w:rPr>
+          <w:rFonts w:cs="SolaimanLipi"/>
+        </w:rPr>
+        <w:t>চিত্র ৩১</w:t>
+      </w:r>
+      <w:r>
+        <w:rPr>
+          <w:rFonts w:cs="SolaimanLipi"/>
+        </w:rPr>
+        <w:t xml:space="preserve">: </w:t>
+      </w:r>
+      <w:r>
+        <w:rPr>
+          <w:rFonts w:cs="SolaimanLipi"/>
+        </w:rPr>
+        <w:t xml:space="preserve">আলো জ্বেলে উপবৃত্ত ও পরাবৃত্ত দেখা যায় </w:t>
+      </w:r>
+    </w:p>
+    <w:p>
+      <w:pPr>
+        <w:pStyle w:val="Normal"/>
+        <w:widowControl/>
+        <w:bidi w:val="0"/>
+        <w:ind w:hanging="0" w:start="0" w:end="0"/>
+        <w:jc w:val="start"/>
+        <w:rPr>
+          <w:rFonts w:cs="SolaimanLipi"/>
+        </w:rPr>
+      </w:pPr>
+      <w:r>
+        <w:rPr>
+          <w:rFonts w:cs="SolaimanLipi"/>
+        </w:rPr>
+      </w:r>
+    </w:p>
+    <w:p>
+      <w:pPr>
+        <w:pStyle w:val="Normal"/>
+        <w:widowControl/>
+        <w:bidi w:val="0"/>
+        <w:ind w:hanging="0" w:start="0" w:end="0"/>
+        <w:jc w:val="start"/>
+        <w:rPr/>
+      </w:pPr>
+      <w:r>
+        <w:rPr>
+          <w:rFonts w:cs="SolaimanLipi"/>
+        </w:rPr>
+        <w:t>জিরার ডেজার্গ ছিলেন সতের শতকের ফরাসি স্থপতি। প্রক্ষেপণমূলক জ্যামিতির প্রাথমিক এক অগ্রনায়ক। অসীমের বিন্দু কাজে লাগিয়ে  তিনি অনেকগুলো গুরুত্বপূর্ণ নতুন উপপাদ্য প্রমাণ করেন। তবে ডেজার্গের সহকর্মীরা তাঁর লেখার অনেক শব্দ বুঝতে পারেননি। ফলে ধরে নিয়েছিলেন</w:t>
+      </w:r>
+      <w:r>
+        <w:rPr>
+          <w:rFonts w:cs="SolaimanLipi"/>
+        </w:rPr>
+        <w:t xml:space="preserve">, </w:t>
+      </w:r>
+      <w:r>
+        <w:rPr>
+          <w:rFonts w:cs="SolaimanLipi"/>
+        </w:rPr>
+        <w:t xml:space="preserve">লোকটা পাগল হয়ে গেছে। ব্যতিক্রমও আছে। ব্লেজ প্যাসকেলসহ কিছু গণিতবিদ ডেজার্গের কাজ এগিয়ে নিয়েছিলেন। তবে মানুষ তা ভুলে যায়। </w:t>
+      </w:r>
+    </w:p>
+    <w:p>
+      <w:pPr>
+        <w:pStyle w:val="Normal"/>
+        <w:widowControl/>
+        <w:bidi w:val="0"/>
+        <w:ind w:hanging="0" w:start="0" w:end="0"/>
+        <w:jc w:val="start"/>
+        <w:rPr>
+          <w:rFonts w:cs="SolaimanLipi"/>
+        </w:rPr>
+      </w:pPr>
+      <w:r>
+        <w:rPr>
+          <w:rFonts w:cs="SolaimanLipi"/>
+        </w:rPr>
+      </w:r>
+    </w:p>
+    <w:p>
+      <w:pPr>
+        <w:pStyle w:val="Normal"/>
+        <w:widowControl/>
+        <w:bidi w:val="0"/>
+        <w:ind w:hanging="0" w:start="0" w:end="0"/>
+        <w:jc w:val="start"/>
+        <w:rPr/>
+      </w:pPr>
+      <w:r>
+        <w:rPr>
+          <w:rFonts w:cs="SolaimanLipi"/>
+        </w:rPr>
+        <w:t>জঁ ভিক্টর পঁসলের কাছে এসবের কোনো গুরুত্ব ছিল না। মঞ্জের ছাত্র হিসেবে পঁসলে কোনো চিত্রকে দুটি তলে প্রক্ষিপ্ত করার কৌশল শিখেছিলেন। আর যুদ্ধবন্দী হিসেবে হাতে ছিল প্রচুর অবসর সময়। কারাগারে বন্দী থাকার সময় তিনি অসীমের বিন্দু পুনরায় আবিষ্কার করেন। একে জোড়া দেন মঞ্জের কাজের সাথে। এর মাধ্যমে হয়ে যান প্রথম প্রক্ষেপণমূলক জ্যামিতিক। রাশিয়া থেকে ফেরার সময় সেদেশী একটি অ্যাবাকাস সঙ্গে নিয়ে আসেন। সময়ের তুলনায় যদিও সেটা পুরনো এক অদ্ভুত যন্ত্র। যাই হোক</w:t>
+      </w:r>
+      <w:r>
+        <w:rPr>
+          <w:rFonts w:cs="SolaimanLipi"/>
+        </w:rPr>
+        <w:t xml:space="preserve">, </w:t>
+      </w:r>
+      <w:r>
+        <w:rPr>
+          <w:rFonts w:cs="SolaimanLipi"/>
+        </w:rPr>
+        <w:t>এর মাধ্যমেই তিনি প্ররক্ষেপণমূলক জ্যামিতিকে উঁচু শিল্পের পর্যায়ে নিয়ে যান</w:t>
+      </w:r>
+      <w:r>
+        <w:rPr>
+          <w:rFonts w:cs="SolaimanLipi"/>
+          <w:sz w:val="24"/>
+          <w:sz w:val="24"/>
+          <w:szCs w:val="36"/>
+          <w:vertAlign w:val="superscript"/>
+        </w:rPr>
+        <w:t>৭</w:t>
+      </w:r>
+      <w:r>
+        <w:rPr>
+          <w:rFonts w:cs="SolaimanLipi"/>
+        </w:rPr>
+        <w:t>। তবে পঁসলের ধারণাই ছিল না যে প্রক্ষেপণমূলক জ্যামিতি শূন্যের রহস্যময় বৈশিষ্ট্য বের করে আনবে। কারণ এর জন্যত দ্বিতীয় আরেকটি গুরুত্বপূর্ণ অগ্রগতি। সেটি হলো জটিল</w:t>
+      </w:r>
+      <w:r>
+        <w:rPr>
+          <w:rFonts w:cs="SolaimanLipi"/>
+          <w:sz w:val="24"/>
+          <w:sz w:val="24"/>
+          <w:szCs w:val="32"/>
+          <w:vertAlign w:val="superscript"/>
+        </w:rPr>
+        <w:t>৪</w:t>
       </w:r>
       <w:r>
         <w:rPr>
@@ -2450,251 +3171,13 @@
         <w:rPr>
           <w:rFonts w:cs="SolaimanLipi"/>
         </w:rPr>
-        <w:t xml:space="preserve">করে। বস্তুটাকে ফুটিয়ে তোলার জন্য সম্পূর্ণ তথ্য সংরক্ষিত থাকে। সামরিক বাহিনীর কাছে মঞ্জের কাজের ছিল বিশেষ গুরুত্ব। তাই কাজের বড় অংশই বিপ্লবী সরকার রাষ্ট্রীয় গোপনীয় নথি হিসেবে ব্যবহার করে। পরবর্তী ন্যাপোলিয়নের সরকারও সে ধারা বজায় রাখে। </w:t>
-      </w:r>
-    </w:p>
-    <w:p>
-      <w:pPr>
-        <w:pStyle w:val="Normal"/>
-        <w:widowControl/>
-        <w:bidi w:val="0"/>
-        <w:ind w:hanging="0" w:start="0" w:end="0"/>
-        <w:jc w:val="start"/>
-        <w:rPr>
-          <w:rFonts w:cs="SolaimanLipi"/>
-        </w:rPr>
-      </w:pPr>
-      <w:r>
-        <w:rPr/>
-      </w:r>
-    </w:p>
-    <w:p>
-      <w:pPr>
-        <w:pStyle w:val="Normal"/>
-        <w:widowControl/>
-        <w:bidi w:val="0"/>
-        <w:ind w:hanging="0" w:start="0" w:end="0"/>
-        <w:jc w:val="start"/>
-        <w:rPr/>
-      </w:pPr>
-      <w:r>
-        <w:rPr>
-          <w:rFonts w:cs="SolaimanLipi"/>
-        </w:rPr>
-        <w:t>জঁ ভিক্টর পঁসলে ছিলেন মঞ্জের ছাত্র। ন্যাপোলিয়নের বাহিনীতে প্রকৌশলী হিসেবে প্রশিক্ষণ নেওয়ার সময় তিনি ত্রিমাত্রিক জ্যামিতি সম্পর্কে জানতে পারেন। পঁঁসলের দূর্ভাগ্য। তিনি বাহিনীতেও ঢুকলেন</w:t>
-      </w:r>
-      <w:r>
-        <w:rPr>
-          <w:rFonts w:cs="SolaimanLipi"/>
-        </w:rPr>
-        <w:t xml:space="preserve">, </w:t>
-      </w:r>
-      <w:r>
-        <w:rPr>
-          <w:rFonts w:cs="SolaimanLipi"/>
-        </w:rPr>
-        <w:t xml:space="preserve">আর ন্যাপোলিয়নও যাত্রা করলেন রাশিয়ার দিকে। এটা ১৮১২ সালের কথা। </w:t>
-      </w:r>
-    </w:p>
-    <w:p>
-      <w:pPr>
-        <w:pStyle w:val="Normal"/>
-        <w:widowControl/>
-        <w:bidi w:val="0"/>
-        <w:ind w:hanging="0" w:start="0" w:end="0"/>
-        <w:jc w:val="start"/>
-        <w:rPr>
-          <w:rFonts w:cs="SolaimanLipi"/>
-        </w:rPr>
-      </w:pPr>
-      <w:r>
-        <w:rPr/>
-      </w:r>
-    </w:p>
-    <w:p>
-      <w:pPr>
-        <w:pStyle w:val="Normal"/>
-        <w:widowControl/>
-        <w:bidi w:val="0"/>
-        <w:ind w:hanging="0" w:start="0" w:end="0"/>
-        <w:jc w:val="start"/>
-        <w:rPr/>
-      </w:pPr>
-      <w:r>
-        <w:rPr>
-          <w:rFonts w:cs="SolaimanLipi"/>
-        </w:rPr>
-        <w:t>মস্কো থেকে ফেরার পথে ন্যাপোলিয়নের বাহিনী দুটি বিপর্যয়ের মুখে পড়ে। একটি হলো কনকনে শীত। আরেকটি একইরকম ভয়ানক রুশ বাহিনী। এতে বাহিনী অনেক ছোট হয়ে যায়। ক্রাসনয়ের যুদ্ধে পঁসলেকে মৃত ভেবে সবাই যুদ্ধক্ষেত্রে ফেলে যায়। তবে মারা না গেলেও পরে রুশ বাহিনীর হাতে ধরা পড়েন তিনি। রুশ কারাগারে পঁচতে পঁচতে পঁসলে জ্ঞানের নতুন শাখার সন্ধান পান</w:t>
-      </w:r>
-      <w:r>
-        <w:rPr>
-          <w:rFonts w:cs="SolaimanLipi"/>
-        </w:rPr>
-        <w:t xml:space="preserve">: </w:t>
-      </w:r>
-      <w:r>
-        <w:rPr>
-          <w:rFonts w:cs="SolaimanLipi"/>
-        </w:rPr>
-        <w:t xml:space="preserve">প্রক্ষেপণমূলক জ্যামিতি। </w:t>
-      </w:r>
-    </w:p>
-    <w:p>
-      <w:pPr>
-        <w:pStyle w:val="Normal"/>
-        <w:widowControl/>
-        <w:bidi w:val="0"/>
-        <w:ind w:hanging="0" w:start="0" w:end="0"/>
-        <w:jc w:val="start"/>
-        <w:rPr>
-          <w:rFonts w:cs="SolaimanLipi"/>
-        </w:rPr>
-      </w:pPr>
-      <w:r>
-        <w:rPr/>
-      </w:r>
-    </w:p>
-    <w:p>
-      <w:pPr>
-        <w:pStyle w:val="Normal"/>
-        <w:widowControl/>
-        <w:bidi w:val="0"/>
-        <w:ind w:hanging="0" w:start="0" w:end="0"/>
-        <w:jc w:val="start"/>
-        <w:rPr/>
-      </w:pPr>
-      <w:r>
-        <w:rPr>
-          <w:rFonts w:cs="SolaimanLipi"/>
-        </w:rPr>
-        <w:t>পঁসলের কাজের মাধ্যমে পনের শতকের শিল্পী ও স্থপতিদের কাজ পূর্ণতা পায়। এই শিল্পীদের মধ্যে আছে ফিলিপো ব্রুনেলেস্কি। আছেন লিওনার্দো দা ভিঞ্চি</w:t>
-      </w:r>
-      <w:r>
-        <w:rPr>
-          <w:rFonts w:cs="SolaimanLipi"/>
-        </w:rPr>
-        <w:t xml:space="preserve">, </w:t>
-      </w:r>
-      <w:r>
-        <w:rPr>
-          <w:rFonts w:cs="SolaimanLipi"/>
-        </w:rPr>
-        <w:t xml:space="preserve">যিনি আনুপাতিক আকার </w:t>
-      </w:r>
-      <w:r>
-        <w:rPr>
-          <w:rFonts w:cs="SolaimanLipi"/>
-        </w:rPr>
-        <w:t xml:space="preserve">(perspective) </w:t>
-      </w:r>
-      <w:r>
-        <w:rPr>
-          <w:rFonts w:cs="SolaimanLipi"/>
-        </w:rPr>
-        <w:t xml:space="preserve">ধরে রেখে বাস্তব চিত্র আঁকার পদ্ধতি আবিষ্কার করেন। কোনো চিত্রে </w:t>
-      </w:r>
-      <w:r>
-        <w:rPr>
-          <w:rFonts w:cs="SolaimanLipi"/>
-        </w:rPr>
-        <w:t>"</w:t>
-      </w:r>
-      <w:r>
-        <w:rPr>
-          <w:rFonts w:cs="SolaimanLipi"/>
-        </w:rPr>
-        <w:t>সমান্তরাল</w:t>
-      </w:r>
-      <w:r>
-        <w:rPr>
-          <w:rFonts w:cs="SolaimanLipi"/>
-        </w:rPr>
-        <w:t xml:space="preserve">" </w:t>
-      </w:r>
-      <w:r>
-        <w:rPr>
-          <w:rFonts w:cs="SolaimanLipi"/>
-        </w:rPr>
-        <w:t>রেখারা মিলিয়ে যাওয়া বিন্দুর দিকে অগ্রসর হলে পর্যবেক্ষকের কাছে মনে হবে</w:t>
-      </w:r>
-      <w:r>
-        <w:rPr>
-          <w:rFonts w:cs="SolaimanLipi"/>
-        </w:rPr>
-        <w:t xml:space="preserve">, </w:t>
-      </w:r>
-      <w:r>
-        <w:rPr>
-          <w:rFonts w:cs="SolaimanLipi"/>
-        </w:rPr>
-        <w:t xml:space="preserve">রেখারা কখনোই মিলিত হবে না। মেঝের বর্গ চিত্রে পরিণত হয় ট্রাপিজয়ডে। সবকিছু মৃদুভাবে বিকৃত হয়। তবে দর্শকের কাছে তা পুরোপুরি নিখুঁত লাগে। অসীম দূরের বিন্দুর বৈশিষ্ট্যই এটা। অসীমের শূন্য। </w:t>
-      </w:r>
-    </w:p>
-    <w:p>
-      <w:pPr>
-        <w:pStyle w:val="Normal"/>
-        <w:widowControl/>
-        <w:bidi w:val="0"/>
-        <w:ind w:hanging="0" w:start="0" w:end="0"/>
-        <w:jc w:val="start"/>
-        <w:rPr>
-          <w:rFonts w:cs="SolaimanLipi"/>
-        </w:rPr>
-      </w:pPr>
-      <w:r>
-        <w:rPr/>
-      </w:r>
-    </w:p>
-    <w:p>
-      <w:pPr>
-        <w:pStyle w:val="Normal"/>
-        <w:widowControl/>
-        <w:bidi w:val="0"/>
-        <w:ind w:hanging="0" w:start="0" w:end="0"/>
-        <w:jc w:val="start"/>
-        <w:rPr/>
-      </w:pPr>
-      <w:r>
-        <w:rPr>
-          <w:rFonts w:cs="SolaimanLipi"/>
-        </w:rPr>
-        <w:t>জোহানের কেপলার এই ধারণাটা কাজে লাগালেন। তিনি আবিষ্কার করেছিলেন</w:t>
-      </w:r>
-      <w:r>
-        <w:rPr>
-          <w:rFonts w:cs="SolaimanLipi"/>
-        </w:rPr>
-        <w:t xml:space="preserve">, </w:t>
-      </w:r>
-      <w:r>
-        <w:rPr>
-          <w:rFonts w:cs="SolaimanLipi"/>
-        </w:rPr>
-        <w:t>গ্রহরা উপবৃত্তাকার পথে চলে। অসীম দূরের ভাবনাকে তিনি আরও এক ধাপ এগিয়ে নিলেন। উপবৃত্তের আছে দুটি কেন্দ্র। যাদের নাম ফোকাস বা উপকেন্দ্র। উপবৃত্ত যত লম্বা হবে</w:t>
-      </w:r>
-      <w:r>
-        <w:rPr>
-          <w:rFonts w:cs="SolaimanLipi"/>
-        </w:rPr>
-        <w:t xml:space="preserve">, </w:t>
-      </w:r>
-      <w:r>
-        <w:rPr>
-          <w:rFonts w:cs="SolaimanLipi"/>
-        </w:rPr>
-        <w:t xml:space="preserve">উপকেন্দ্ররা থাকবে তত দূরে। সব উপবৃত্তেরই আছে এ বৈশিষ্ট্য। ধরুন আপনার কাছে উপবৃত্তাকার একটি দর্পণ </w:t>
-      </w:r>
-      <w:r>
-        <w:rPr>
-          <w:rFonts w:cs="SolaimanLipi"/>
-        </w:rPr>
         <w:t>(</w:t>
       </w:r>
       <w:r>
         <w:rPr>
           <w:rFonts w:cs="SolaimanLipi"/>
         </w:rPr>
-        <w:t>আয়না</w:t>
+        <w:t>সংখ্যার</w:t>
       </w:r>
       <w:r>
         <w:rPr>
@@ -2706,31 +3189,38 @@
         <w:rPr>
           <w:rFonts w:cs="SolaimanLipi"/>
         </w:rPr>
-        <w:t xml:space="preserve">আছে। এর একটি উপকেন্দ্রে একটি বাতি বসিয়ে তার আলোগুলো আরেক উপকেন্দ্রে মিলিত হবে। উপবৃত্ত যত লম্বাই হোক এ ব্যাপারটা ঘটবেই </w:t>
-      </w:r>
-      <w:r>
-        <w:rPr>
-          <w:rFonts w:cs="SolaimanLipi"/>
-        </w:rPr>
-        <w:t>(</w:t>
-      </w:r>
-      <w:r>
-        <w:rPr>
-          <w:rFonts w:cs="SolaimanLipi"/>
-        </w:rPr>
-        <w:t>চিত্র ২৯</w:t>
-      </w:r>
-      <w:r>
-        <w:rPr>
-          <w:rFonts w:cs="SolaimanLipi"/>
-        </w:rPr>
-        <w:t>)</w:t>
-      </w:r>
-      <w:r>
-        <w:rPr>
-          <w:rFonts w:cs="SolaimanLipi"/>
-        </w:rPr>
-        <w:t xml:space="preserve">।   </w:t>
+        <w:t xml:space="preserve">তল। ধাঁধাঁর এ অংশের জন্য আমাদেরকে জার্মানি ফিরে যেতে হবে। </w:t>
+      </w:r>
+    </w:p>
+    <w:p>
+      <w:pPr>
+        <w:pStyle w:val="Normal"/>
+        <w:widowControl/>
+        <w:bidi w:val="0"/>
+        <w:ind w:hanging="0" w:start="0" w:end="0"/>
+        <w:jc w:val="start"/>
+        <w:rPr>
+          <w:rFonts w:cs="SolaimanLipi"/>
+        </w:rPr>
+      </w:pPr>
+      <w:r>
+        <w:rPr/>
+      </w:r>
+    </w:p>
+    <w:p>
+      <w:pPr>
+        <w:pStyle w:val="Normal"/>
+        <w:widowControl/>
+        <w:bidi w:val="0"/>
+        <w:ind w:hanging="0" w:start="0" w:end="0"/>
+        <w:jc w:val="start"/>
+        <w:rPr/>
+      </w:pPr>
+      <w:r>
+        <w:rPr>
+          <w:rFonts w:cs="SolaimanLipi"/>
+        </w:rPr>
+        <w:t xml:space="preserve">কার্ল ফ্রিদরিচ গাউসের জন্ম ১৭৭৭ সালে। অল্প বয়সেই মেধার স্বাক্ষর রাখা শুরু করেন তিনি।              </w:t>
       </w:r>
     </w:p>
     <w:p>
@@ -3576,7 +4066,52 @@
         <w:rPr>
           <w:rFonts w:cs="SolaimanLipi"/>
         </w:rPr>
-        <w:t xml:space="preserve">।         </w:t>
+        <w:t xml:space="preserve">। </w:t>
+      </w:r>
+    </w:p>
+    <w:p>
+      <w:pPr>
+        <w:pStyle w:val="Normal"/>
+        <w:widowControl/>
+        <w:bidi w:val="0"/>
+        <w:ind w:hanging="0" w:start="0" w:end="0"/>
+        <w:jc w:val="start"/>
+        <w:rPr>
+          <w:rFonts w:cs="SolaimanLipi"/>
+        </w:rPr>
+      </w:pPr>
+      <w:r>
+        <w:rPr>
+          <w:rFonts w:cs="SolaimanLipi"/>
+        </w:rPr>
+      </w:r>
+    </w:p>
+    <w:p>
+      <w:pPr>
+        <w:pStyle w:val="Normal"/>
+        <w:widowControl/>
+        <w:bidi w:val="0"/>
+        <w:ind w:hanging="0" w:start="0" w:end="0"/>
+        <w:jc w:val="start"/>
+        <w:rPr/>
+      </w:pPr>
+      <w:r>
+        <w:rPr>
+          <w:rFonts w:cs="SolaimanLipi"/>
+        </w:rPr>
+        <w:t>৭। পঁসলের প্রক্ষেপণমূলক জ্যামিতি গণিতের পুরনো এক অদ্ভুত ধারণা ফিরিয়ে আনে। এর নাম দ্বৈত নীতি। স্কুলে আমরা শিখই</w:t>
+      </w:r>
+      <w:r>
+        <w:rPr>
+          <w:rFonts w:cs="SolaimanLipi"/>
+        </w:rPr>
+        <w:t xml:space="preserve">, </w:t>
+      </w:r>
+      <w:r>
+        <w:rPr>
+          <w:rFonts w:cs="SolaimanLipi"/>
+        </w:rPr>
+        <w:t xml:space="preserve">দুটি বিন্দু যোগ করে রেখা পাওয়া যায়। তবে অসীমের বিন্দু মেনে নিলে দুটি রেখা একটি বিন্দু তৈরি করে। বিন্দু ও রেখা একে অপরের দ্বৈত রূপ। ইউক্লিডীয় দ্বিমাত্রিক জ্যামিতির প্রতিটি উপপাদ্যকে দ্বৈত উপায়ে প্রমাণ করা যায় প্রক্ষেপণমূলক জ্যামিতিতে। ফলে প্রক্ষেপণমূলক জ্যামিতির সমান্তরাল মহাবিশ্বে এক গুচ্ছ নতুন উপপাদ্যের জন্ম হলো।            </w:t>
       </w:r>
     </w:p>
     <w:sectPr>
@@ -3627,6 +4162,23 @@
       <w:sz w:val="24"/>
       <w:szCs w:val="24"/>
       <w:lang w:val="en-US" w:eastAsia="zh-CN" w:bidi="hi-IN"/>
+    </w:rPr>
+  </w:style>
+  <w:style w:type="paragraph" w:styleId="Heading1">
+    <w:name w:val="Heading 1"/>
+    <w:basedOn w:val="Heading"/>
+    <w:next w:val="BodyText"/>
+    <w:qFormat/>
+    <w:pPr>
+      <w:spacing w:before="240" w:after="120"/>
+      <w:outlineLvl w:val="0"/>
+    </w:pPr>
+    <w:rPr>
+      <w:rFonts w:ascii="Liberation Serif" w:hAnsi="Liberation Serif" w:eastAsia="Noto Serif CJK SC" w:cs="FreeSans"/>
+      <w:b/>
+      <w:bCs/>
+      <w:sz w:val="48"/>
+      <w:szCs w:val="48"/>
     </w:rPr>
   </w:style>
   <w:style w:type="character" w:styleId="Hyperlink">

</xml_diff>

<commit_message>
Add zero p45 bgn
</commit_message>
<xml_diff>
--- a/books/zero/06 Zero Infinity Twin.docx
+++ b/books/zero/06 Zero Infinity Twin.docx
@@ -4931,7 +4931,154 @@
         <w:rPr>
           <w:rFonts w:ascii="SolaimanLipi" w:hAnsi="SolaimanLipi" w:cs="SolaimanLipi"/>
         </w:rPr>
-        <w:t xml:space="preserve">। জটিল তলের সব সংখ্যার একই ভাগ্য বরণ করতে হয়।   </w:t>
+        <w:t>। জটিল তলের সব সংখ্যার একই ভাগ্য বরণ করতে হয়। শূন্য ও অসীমের দিকে এরা এগিয়ে যায় অপ্রতিরোধ্য উপায়ে। এদের থেকে বেঁচে থাকে গুটিকয়েক সংখ্যা। যাদের দূরত্ব দুই প্রতিদ্বন্দ্বী থেকে সমান দূরে। যে সংখ্যারা আছে বিষুবরেখায়। এই যেমন ১</w:t>
+      </w:r>
+      <w:r>
+        <w:rPr>
+          <w:rFonts w:cs="SolaimanLipi" w:ascii="SolaimanLipi" w:hAnsi="SolaimanLipi"/>
+        </w:rPr>
+        <w:t>, (-</w:t>
+      </w:r>
+      <w:r>
+        <w:rPr>
+          <w:rFonts w:ascii="SolaimanLipi" w:hAnsi="SolaimanLipi" w:cs="SolaimanLipi"/>
+        </w:rPr>
+        <w:t>১</w:t>
+      </w:r>
+      <w:r>
+        <w:rPr>
+          <w:rFonts w:cs="SolaimanLipi" w:ascii="SolaimanLipi" w:hAnsi="SolaimanLipi"/>
+        </w:rPr>
+        <w:t xml:space="preserve">) </w:t>
+      </w:r>
+      <w:r>
+        <w:rPr>
+          <w:rFonts w:ascii="SolaimanLipi" w:hAnsi="SolaimanLipi" w:cs="SolaimanLipi"/>
+        </w:rPr>
+        <w:t xml:space="preserve">ও </w:t>
+      </w:r>
+      <w:r>
+        <w:rPr>
+          <w:rFonts w:cs="SolaimanLipi" w:ascii="SolaimanLipi" w:hAnsi="SolaimanLipi"/>
+        </w:rPr>
+        <w:t>i</w:t>
+      </w:r>
+      <w:r>
+        <w:rPr>
+          <w:rFonts w:ascii="SolaimanLipi" w:hAnsi="SolaimanLipi" w:cs="SolaimanLipi"/>
+        </w:rPr>
+        <w:t xml:space="preserve">। শূন্য ও অসীমের দড়ি টানা খেলায় এরা বিষুবরেখার চারপাশে অনন্তকাল পাক খেতে থাকে। মুক্ত হতে পারে না কোনটিরই বন্ধন থেকে। </w:t>
+      </w:r>
+      <w:r>
+        <w:rPr>
+          <w:rFonts w:cs="SolaimanLipi" w:ascii="SolaimanLipi" w:hAnsi="SolaimanLipi"/>
+        </w:rPr>
+        <w:t>(</w:t>
+      </w:r>
+      <w:r>
+        <w:rPr>
+          <w:rFonts w:ascii="SolaimanLipi" w:hAnsi="SolaimanLipi" w:cs="SolaimanLipi"/>
+        </w:rPr>
+        <w:t xml:space="preserve">ক্যালকুলেটরেও আপনি এটা যাচাই করে দেখতে পারেন। এতে যেকোনো একটি সংখ্যা বসান। একে বর্গ করুন। আবার করুন। আবার। এটি ক্রমেই অসীম বা শূন্যের দিকে চলে যাবে। ব্যতিক্রম হলো ১ ও </w:t>
+      </w:r>
+      <w:r>
+        <w:rPr>
+          <w:rFonts w:cs="SolaimanLipi" w:ascii="SolaimanLipi" w:hAnsi="SolaimanLipi"/>
+        </w:rPr>
+        <w:t>(-</w:t>
+      </w:r>
+      <w:r>
+        <w:rPr>
+          <w:rFonts w:ascii="SolaimanLipi" w:hAnsi="SolaimanLipi" w:cs="SolaimanLipi"/>
+        </w:rPr>
+        <w:t>১</w:t>
+      </w:r>
+      <w:r>
+        <w:rPr>
+          <w:rFonts w:cs="SolaimanLipi" w:ascii="SolaimanLipi" w:hAnsi="SolaimanLipi"/>
+        </w:rPr>
+        <w:t>)</w:t>
+      </w:r>
+      <w:r>
+        <w:rPr>
+          <w:rFonts w:ascii="SolaimanLipi" w:hAnsi="SolaimanLipi" w:cs="SolaimanLipi"/>
+        </w:rPr>
+        <w:t xml:space="preserve">। এখানে শুরু করলে নেই কোনো গতি। </w:t>
+      </w:r>
+    </w:p>
+    <w:p>
+      <w:pPr>
+        <w:pStyle w:val="Normal"/>
+        <w:widowControl/>
+        <w:bidi w:val="0"/>
+        <w:ind w:hanging="0" w:start="0" w:end="0"/>
+        <w:jc w:val="start"/>
+        <w:rPr>
+          <w:rFonts w:ascii="SolaimanLipi" w:hAnsi="SolaimanLipi" w:cs="SolaimanLipi"/>
+        </w:rPr>
+      </w:pPr>
+      <w:r>
+        <w:rPr>
+          <w:rFonts w:cs="SolaimanLipi" w:ascii="SolaimanLipi" w:hAnsi="SolaimanLipi"/>
+        </w:rPr>
+      </w:r>
+    </w:p>
+    <w:p>
+      <w:pPr>
+        <w:pStyle w:val="Normal"/>
+        <w:widowControl/>
+        <w:bidi w:val="0"/>
+        <w:ind w:hanging="0" w:start="0" w:end="0"/>
+        <w:jc w:val="center"/>
+        <w:rPr>
+          <w:rFonts w:ascii="SolaimanLipi" w:hAnsi="SolaimanLipi" w:cs="SolaimanLipi"/>
+          <w:sz w:val="24"/>
+          <w:szCs w:val="40"/>
+        </w:rPr>
+      </w:pPr>
+      <w:r>
+        <w:rPr>
+          <w:rFonts w:ascii="SolaimanLipi" w:hAnsi="SolaimanLipi" w:cs="SolaimanLipi"/>
+          <w:sz w:val="24"/>
+          <w:sz w:val="24"/>
+          <w:szCs w:val="40"/>
+        </w:rPr>
+        <w:t xml:space="preserve">অসীম শূন্য </w:t>
+      </w:r>
+    </w:p>
+    <w:p>
+      <w:pPr>
+        <w:pStyle w:val="Normal"/>
+        <w:widowControl/>
+        <w:bidi w:val="0"/>
+        <w:ind w:hanging="0" w:start="0" w:end="0"/>
+        <w:jc w:val="start"/>
+        <w:rPr>
+          <w:rFonts w:ascii="SolaimanLipi" w:hAnsi="SolaimanLipi" w:cs="SolaimanLipi"/>
+        </w:rPr>
+      </w:pPr>
+      <w:r>
+        <w:rPr>
+          <w:rFonts w:cs="SolaimanLipi" w:ascii="SolaimanLipi" w:hAnsi="SolaimanLipi"/>
+        </w:rPr>
+      </w:r>
+    </w:p>
+    <w:p>
+      <w:pPr>
+        <w:pStyle w:val="Normal"/>
+        <w:widowControl/>
+        <w:bidi w:val="0"/>
+        <w:ind w:hanging="0" w:start="0" w:end="0"/>
+        <w:jc w:val="start"/>
+        <w:rPr>
+          <w:rFonts w:ascii="SolaimanLipi" w:hAnsi="SolaimanLipi" w:cs="SolaimanLipi"/>
+        </w:rPr>
+      </w:pPr>
+      <w:r>
+        <w:rPr>
+          <w:rFonts w:ascii="SolaimanLipi" w:hAnsi="SolaimanLipi" w:cs="SolaimanLipi"/>
+        </w:rPr>
+        <w:t xml:space="preserve">আমার তত্ত্ব পাথরের মতো দৃঢ়।   </w:t>
       </w:r>
       <w:r>
         <w:rPr>

</xml_diff>

<commit_message>
Add zero p45 closing
</commit_message>
<xml_diff>
--- a/books/zero/06 Zero Infinity Twin.docx
+++ b/books/zero/06 Zero Infinity Twin.docx
@@ -5078,7 +5078,526 @@
         <w:rPr>
           <w:rFonts w:ascii="SolaimanLipi" w:hAnsi="SolaimanLipi" w:cs="SolaimanLipi"/>
         </w:rPr>
-        <w:t xml:space="preserve">আমার তত্ত্ব পাথরের মতো দৃঢ়।   </w:t>
+        <w:t>আমার তত্ত্ব পাথরের মতো দৃঢ়। এর প্রতি ছোঁড়া প্রতিটি তীর উল্টো দিকে ঘুরে ফিরে যাবে তীরন্দাজের দিকে। আমি কীয়াভেব তা জানি</w:t>
+      </w:r>
+      <w:r>
+        <w:rPr>
+          <w:rFonts w:cs="SolaimanLipi" w:ascii="SolaimanLipi" w:hAnsi="SolaimanLipi"/>
+        </w:rPr>
+        <w:t xml:space="preserve">? </w:t>
+      </w:r>
+      <w:r>
+        <w:rPr>
+          <w:rFonts w:ascii="SolaimanLipi" w:hAnsi="SolaimanLipi" w:cs="SolaimanLipi"/>
+        </w:rPr>
+        <w:t>আমি এটা নিয়ে পড়েছি। খুঁজেছি এর শিকড়ের সন্ধান। সত্যই বলতে</w:t>
+      </w:r>
+      <w:r>
+        <w:rPr>
+          <w:rFonts w:cs="SolaimanLipi" w:ascii="SolaimanLipi" w:hAnsi="SolaimanLipi"/>
+        </w:rPr>
+        <w:t xml:space="preserve">, </w:t>
+      </w:r>
+      <w:r>
+        <w:rPr>
+          <w:rFonts w:ascii="SolaimanLipi" w:hAnsi="SolaimanLipi" w:cs="SolaimanLipi"/>
+        </w:rPr>
+        <w:t xml:space="preserve">সৃষ্ট জিনিসের মধ্যে প্রথম অব্যর্থ জিনিস এটা। </w:t>
+      </w:r>
+    </w:p>
+    <w:p>
+      <w:pPr>
+        <w:pStyle w:val="Normal"/>
+        <w:widowControl/>
+        <w:bidi w:val="0"/>
+        <w:ind w:hanging="0" w:start="0" w:end="0"/>
+        <w:jc w:val="end"/>
+        <w:rPr>
+          <w:rFonts w:ascii="SolaimanLipi" w:hAnsi="SolaimanLipi" w:cs="SolaimanLipi"/>
+        </w:rPr>
+      </w:pPr>
+      <w:r>
+        <w:rPr>
+          <w:rFonts w:cs="SolaimanLipi" w:ascii="SolaimanLipi" w:hAnsi="SolaimanLipi"/>
+        </w:rPr>
+        <w:t xml:space="preserve">-- </w:t>
+      </w:r>
+      <w:r>
+        <w:rPr>
+          <w:rFonts w:ascii="SolaimanLipi" w:hAnsi="SolaimanLipi" w:cs="SolaimanLipi"/>
+        </w:rPr>
+        <w:t xml:space="preserve">জর্ক ক্যান্টর </w:t>
+      </w:r>
+    </w:p>
+    <w:p>
+      <w:pPr>
+        <w:pStyle w:val="Normal"/>
+        <w:widowControl/>
+        <w:bidi w:val="0"/>
+        <w:ind w:hanging="0" w:start="0" w:end="0"/>
+        <w:jc w:val="start"/>
+        <w:rPr>
+          <w:rFonts w:ascii="SolaimanLipi" w:hAnsi="SolaimanLipi" w:cs="SolaimanLipi"/>
+        </w:rPr>
+      </w:pPr>
+      <w:r>
+        <w:rPr>
+          <w:rFonts w:cs="SolaimanLipi" w:ascii="SolaimanLipi" w:hAnsi="SolaimanLipi"/>
+        </w:rPr>
+      </w:r>
+    </w:p>
+    <w:p>
+      <w:pPr>
+        <w:pStyle w:val="Normal"/>
+        <w:widowControl/>
+        <w:bidi w:val="0"/>
+        <w:ind w:hanging="0" w:start="0" w:end="0"/>
+        <w:jc w:val="start"/>
+        <w:rPr>
+          <w:rFonts w:ascii="SolaimanLipi" w:hAnsi="SolaimanLipi" w:cs="SolaimanLipi"/>
+        </w:rPr>
+      </w:pPr>
+      <w:r>
+        <w:rPr>
+          <w:rFonts w:ascii="SolaimanLipi" w:hAnsi="SolaimanLipi" w:cs="SolaimanLipi"/>
+        </w:rPr>
+        <w:t>অসীম থাকল না আর অতীন্দ্রিয়। এটা হয়ে গেল সাধারণ এক সংখ্যা</w:t>
+      </w:r>
+      <w:r>
+        <w:rPr>
+          <w:rFonts w:ascii="SolaimanLipi" w:hAnsi="SolaimanLipi" w:cs="SolaimanLipi"/>
+          <w:sz w:val="24"/>
+          <w:sz w:val="24"/>
+          <w:szCs w:val="36"/>
+          <w:vertAlign w:val="superscript"/>
+        </w:rPr>
+        <w:t>৮</w:t>
+      </w:r>
+      <w:r>
+        <w:rPr>
+          <w:rFonts w:ascii="SolaimanLipi" w:hAnsi="SolaimanLipi" w:cs="SolaimanLipi"/>
+        </w:rPr>
+        <w:t>। প্রস্তুত বিশ্লেষণের জন্য। গণিতবিদরাও দ্রুতই একে নিয়ে কাজ শুরু করলেন। তবে অসীমের গভীর থেকে সংখ্যার বিশাল রাজ্য থেকে শূন্যকে বারবার উদয় হতে দেখা গেল। আরও ভয়ানক কথা হলো</w:t>
+      </w:r>
+      <w:r>
+        <w:rPr>
+          <w:rFonts w:cs="SolaimanLipi" w:ascii="SolaimanLipi" w:hAnsi="SolaimanLipi"/>
+        </w:rPr>
+        <w:t xml:space="preserve">, </w:t>
+      </w:r>
+      <w:r>
+        <w:rPr>
+          <w:rFonts w:ascii="SolaimanLipi" w:hAnsi="SolaimanLipi" w:cs="SolaimanLipi"/>
+        </w:rPr>
+        <w:t xml:space="preserve">অসীম নিজেই শূন্য হতে পারে। </w:t>
+      </w:r>
+    </w:p>
+    <w:p>
+      <w:pPr>
+        <w:pStyle w:val="Normal"/>
+        <w:widowControl/>
+        <w:bidi w:val="0"/>
+        <w:ind w:hanging="0" w:start="0" w:end="0"/>
+        <w:jc w:val="start"/>
+        <w:rPr>
+          <w:rFonts w:ascii="SolaimanLipi" w:hAnsi="SolaimanLipi" w:cs="SolaimanLipi"/>
+        </w:rPr>
+      </w:pPr>
+      <w:r>
+        <w:rPr>
+          <w:rFonts w:cs="SolaimanLipi" w:ascii="SolaimanLipi" w:hAnsi="SolaimanLipi"/>
+        </w:rPr>
+      </w:r>
+    </w:p>
+    <w:p>
+      <w:pPr>
+        <w:pStyle w:val="Normal"/>
+        <w:widowControl/>
+        <w:bidi w:val="0"/>
+        <w:ind w:hanging="0" w:start="0" w:end="0"/>
+        <w:jc w:val="start"/>
+        <w:rPr>
+          <w:rFonts w:ascii="SolaimanLipi" w:hAnsi="SolaimanLipi" w:cs="SolaimanLipi"/>
+        </w:rPr>
+      </w:pPr>
+      <w:r>
+        <w:rPr>
+          <w:rFonts w:ascii="SolaimanLipi" w:hAnsi="SolaimanLipi" w:cs="SolaimanLipi"/>
+        </w:rPr>
+        <w:t>চিত্র ৪১</w:t>
+      </w:r>
+      <w:r>
+        <w:rPr>
+          <w:rFonts w:cs="SolaimanLipi" w:ascii="SolaimanLipi" w:hAnsi="SolaimanLipi"/>
+        </w:rPr>
+        <w:t xml:space="preserve">: </w:t>
+      </w:r>
+      <w:r>
+        <w:rPr>
+          <w:rFonts w:ascii="SolaimanLipi" w:hAnsi="SolaimanLipi" w:cs="SolaimanLipi"/>
+        </w:rPr>
+        <w:t xml:space="preserve">তলের মধ্যে প্যাঁচ খেয়ে ভেতরে ও বাইরে যাওয়া </w:t>
+      </w:r>
+    </w:p>
+    <w:p>
+      <w:pPr>
+        <w:pStyle w:val="Normal"/>
+        <w:widowControl/>
+        <w:bidi w:val="0"/>
+        <w:ind w:hanging="0" w:start="0" w:end="0"/>
+        <w:jc w:val="start"/>
+        <w:rPr>
+          <w:rFonts w:ascii="SolaimanLipi" w:hAnsi="SolaimanLipi" w:cs="SolaimanLipi"/>
+        </w:rPr>
+      </w:pPr>
+      <w:r>
+        <w:rPr>
+          <w:rFonts w:cs="SolaimanLipi" w:ascii="SolaimanLipi" w:hAnsi="SolaimanLipi"/>
+        </w:rPr>
+      </w:r>
+    </w:p>
+    <w:p>
+      <w:pPr>
+        <w:pStyle w:val="Normal"/>
+        <w:widowControl/>
+        <w:bidi w:val="0"/>
+        <w:ind w:hanging="0" w:start="0" w:end="0"/>
+        <w:jc w:val="start"/>
+        <w:rPr>
+          <w:rFonts w:ascii="SolaimanLipi" w:hAnsi="SolaimanLipi" w:cs="SolaimanLipi"/>
+        </w:rPr>
+      </w:pPr>
+      <w:r>
+        <w:rPr>
+          <w:rFonts w:ascii="SolaimanLipi" w:hAnsi="SolaimanLipi" w:cs="SolaimanLipi"/>
+        </w:rPr>
+        <w:t>চিত্র ৪২</w:t>
+      </w:r>
+      <w:r>
+        <w:rPr>
+          <w:rFonts w:cs="SolaimanLipi" w:ascii="SolaimanLipi" w:hAnsi="SolaimanLipi"/>
+        </w:rPr>
+        <w:t xml:space="preserve">: </w:t>
+      </w:r>
+      <w:r>
+        <w:rPr>
+          <w:rFonts w:ascii="SolaimanLipi" w:hAnsi="SolaimanLipi" w:cs="SolaimanLipi"/>
+        </w:rPr>
+        <w:t>গোলকের মধ্যে অসীম ও শূন্য একে অপরের দর্পণ</w:t>
+      </w:r>
+      <w:r>
+        <w:rPr>
+          <w:rFonts w:cs="SolaimanLipi" w:ascii="SolaimanLipi" w:hAnsi="SolaimanLipi"/>
+        </w:rPr>
+        <w:t>-</w:t>
+      </w:r>
+      <w:r>
+        <w:rPr>
+          <w:rFonts w:ascii="SolaimanLipi" w:hAnsi="SolaimanLipi" w:cs="SolaimanLipi"/>
+        </w:rPr>
+        <w:t xml:space="preserve">চিত্র। </w:t>
+      </w:r>
+    </w:p>
+    <w:p>
+      <w:pPr>
+        <w:pStyle w:val="Normal"/>
+        <w:widowControl/>
+        <w:bidi w:val="0"/>
+        <w:ind w:hanging="0" w:start="0" w:end="0"/>
+        <w:jc w:val="start"/>
+        <w:rPr>
+          <w:rFonts w:ascii="SolaimanLipi" w:hAnsi="SolaimanLipi" w:cs="SolaimanLipi"/>
+        </w:rPr>
+      </w:pPr>
+      <w:r>
+        <w:rPr>
+          <w:rFonts w:cs="SolaimanLipi" w:ascii="SolaimanLipi" w:hAnsi="SolaimanLipi"/>
+        </w:rPr>
+      </w:r>
+    </w:p>
+    <w:p>
+      <w:pPr>
+        <w:pStyle w:val="Normal"/>
+        <w:widowControl/>
+        <w:bidi w:val="0"/>
+        <w:ind w:hanging="0" w:start="0" w:end="0"/>
+        <w:jc w:val="start"/>
+        <w:rPr>
+          <w:rFonts w:ascii="SolaimanLipi" w:hAnsi="SolaimanLipi" w:cs="SolaimanLipi"/>
+        </w:rPr>
+      </w:pPr>
+      <w:r>
+        <w:rPr>
+          <w:rFonts w:ascii="SolaimanLipi" w:hAnsi="SolaimanLipi" w:cs="SolaimanLipi"/>
+        </w:rPr>
+        <w:t>রিমান দেখলেন</w:t>
+      </w:r>
+      <w:r>
+        <w:rPr>
+          <w:rFonts w:cs="SolaimanLipi" w:ascii="SolaimanLipi" w:hAnsi="SolaimanLipi"/>
+        </w:rPr>
+        <w:t xml:space="preserve">, </w:t>
+      </w:r>
+      <w:r>
+        <w:rPr>
+          <w:rFonts w:ascii="SolaimanLipi" w:hAnsi="SolaimanLipi" w:cs="SolaimanLipi"/>
+        </w:rPr>
+        <w:t xml:space="preserve">জটিল আসলে একটি গোলক। তার আগের পুরনো দিনে </w:t>
+      </w:r>
+      <w:r>
+        <w:rPr>
+          <w:rFonts w:cs="SolaimanLipi" w:ascii="SolaimanLipi" w:hAnsi="SolaimanLipi"/>
+        </w:rPr>
+        <w:t>1/x-</w:t>
+      </w:r>
+      <w:r>
+        <w:rPr>
+          <w:rFonts w:ascii="SolaimanLipi" w:hAnsi="SolaimanLipi" w:cs="SolaimanLipi"/>
+        </w:rPr>
+        <w:t xml:space="preserve">এর মতো ফাংশনগুলো নিয়ে চিন্তায় ছিলেন গণিতবিদরা। </w:t>
+      </w:r>
+      <w:r>
+        <w:rPr>
+          <w:rFonts w:cs="SolaimanLipi" w:ascii="SolaimanLipi" w:hAnsi="SolaimanLipi"/>
+        </w:rPr>
+        <w:t xml:space="preserve">x </w:t>
+      </w:r>
+      <w:r>
+        <w:rPr>
+          <w:rFonts w:ascii="SolaimanLipi" w:hAnsi="SolaimanLipi" w:cs="SolaimanLipi"/>
+        </w:rPr>
+        <w:t xml:space="preserve">শূন্যের দিকে গেলে </w:t>
+      </w:r>
+      <w:r>
+        <w:rPr>
+          <w:rFonts w:cs="SolaimanLipi" w:ascii="SolaimanLipi" w:hAnsi="SolaimanLipi"/>
+        </w:rPr>
+        <w:t xml:space="preserve">1/x </w:t>
+      </w:r>
+      <w:r>
+        <w:rPr>
+          <w:rFonts w:ascii="SolaimanLipi" w:hAnsi="SolaimanLipi" w:cs="SolaimanLipi"/>
+        </w:rPr>
+        <w:t>বড় হতে থাকে। শেষ পর্যন্ত অসীমে গিয়ে বিস্ফোরিত হয়। অসীম পর্যন্ত যাওয়াকে পুরোপুরি গ্রহণযোগ্য করে তোলেন রিমান। কারণ</w:t>
+      </w:r>
+      <w:r>
+        <w:rPr>
+          <w:rFonts w:cs="SolaimanLipi" w:ascii="SolaimanLipi" w:hAnsi="SolaimanLipi"/>
+        </w:rPr>
+        <w:t xml:space="preserve">, </w:t>
+      </w:r>
+      <w:r>
+        <w:rPr>
+          <w:rFonts w:ascii="SolaimanLipi" w:hAnsi="SolaimanLipi" w:cs="SolaimanLipi"/>
+        </w:rPr>
+        <w:t>গোলকের ওপরের আর দশটা বিন্দুর মতোই অসীমও একটি বিন্দু। অসীমে ভয় পাওয়ার দিন শেষ। সত্যি বলতে</w:t>
+      </w:r>
+      <w:r>
+        <w:rPr>
+          <w:rFonts w:cs="SolaimanLipi" w:ascii="SolaimanLipi" w:hAnsi="SolaimanLipi"/>
+        </w:rPr>
+        <w:t xml:space="preserve">, </w:t>
+      </w:r>
+      <w:r>
+        <w:rPr>
+          <w:rFonts w:ascii="SolaimanLipi" w:hAnsi="SolaimanLipi" w:cs="SolaimanLipi"/>
+        </w:rPr>
+        <w:t xml:space="preserve">গণিতবিদরা বিশ্লেষণ করে করে ফাংশনের বিস্ফোরিত হয়ে যাওয়া বিন্দুগুলোকে আলাদা করতে শুরু করলেন। এ বিন্দুগুলোর নাম সিংগুলারিটি বা অনন্যতা। </w:t>
+      </w:r>
+    </w:p>
+    <w:p>
+      <w:pPr>
+        <w:pStyle w:val="Normal"/>
+        <w:widowControl/>
+        <w:bidi w:val="0"/>
+        <w:ind w:hanging="0" w:start="0" w:end="0"/>
+        <w:jc w:val="start"/>
+        <w:rPr>
+          <w:rFonts w:ascii="SolaimanLipi" w:hAnsi="SolaimanLipi" w:cs="SolaimanLipi"/>
+        </w:rPr>
+      </w:pPr>
+      <w:r>
+        <w:rPr>
+          <w:rFonts w:cs="SolaimanLipi" w:ascii="SolaimanLipi" w:hAnsi="SolaimanLipi"/>
+        </w:rPr>
+      </w:r>
+    </w:p>
+    <w:p>
+      <w:pPr>
+        <w:pStyle w:val="Normal"/>
+        <w:widowControl/>
+        <w:bidi w:val="0"/>
+        <w:ind w:hanging="0" w:start="0" w:end="0"/>
+        <w:jc w:val="start"/>
+        <w:rPr>
+          <w:rFonts w:ascii="SolaimanLipi" w:hAnsi="SolaimanLipi" w:cs="SolaimanLipi"/>
+        </w:rPr>
+      </w:pPr>
+      <w:r>
+        <w:rPr>
+          <w:rFonts w:cs="SolaimanLipi" w:ascii="SolaimanLipi" w:hAnsi="SolaimanLipi"/>
+        </w:rPr>
+        <w:t xml:space="preserve">1/x </w:t>
+      </w:r>
+      <w:r>
+        <w:rPr>
+          <w:rFonts w:ascii="SolaimanLipi" w:hAnsi="SolaimanLipi" w:cs="SolaimanLipi"/>
+        </w:rPr>
+        <w:t xml:space="preserve">কার্ভের সিংগুলারিটি পাওয়া যাবে </w:t>
+      </w:r>
+      <w:r>
+        <w:rPr>
+          <w:rFonts w:cs="SolaimanLipi" w:ascii="SolaimanLipi" w:hAnsi="SolaimanLipi"/>
+        </w:rPr>
+        <w:t xml:space="preserve">x = 0 </w:t>
+      </w:r>
+      <w:r>
+        <w:rPr>
+          <w:rFonts w:ascii="SolaimanLipi" w:hAnsi="SolaimanLipi" w:cs="SolaimanLipi"/>
+        </w:rPr>
+        <w:t>বিন্দুতে। খুবই সরল এক সিংগুলারিটি</w:t>
+      </w:r>
+      <w:r>
+        <w:rPr>
+          <w:rFonts w:cs="SolaimanLipi" w:ascii="SolaimanLipi" w:hAnsi="SolaimanLipi"/>
+        </w:rPr>
+        <w:t xml:space="preserve">, </w:t>
+      </w:r>
+      <w:r>
+        <w:rPr>
+          <w:rFonts w:ascii="SolaimanLipi" w:hAnsi="SolaimanLipi" w:cs="SolaimanLipi"/>
+        </w:rPr>
+        <w:t xml:space="preserve">যাকে গণিতবিদরা নাম দেন মেরু। অন্য ধরনের সিংগুলারিটিও আছে। যেমন </w:t>
+      </w:r>
+      <w:r>
+        <w:rPr>
+          <w:rFonts w:cs="SolaimanLipi" w:ascii="SolaimanLipi" w:hAnsi="SolaimanLipi"/>
+        </w:rPr>
+        <w:t xml:space="preserve">sin(1/x) </w:t>
+      </w:r>
+      <w:r>
+        <w:rPr>
+          <w:rFonts w:ascii="SolaimanLipi" w:hAnsi="SolaimanLipi" w:cs="SolaimanLipi"/>
+        </w:rPr>
+        <w:t xml:space="preserve">কার্ভের অপরিহার্য সিংগুলারিটি আছে </w:t>
+      </w:r>
+      <w:r>
+        <w:rPr>
+          <w:rFonts w:cs="SolaimanLipi" w:ascii="SolaimanLipi" w:hAnsi="SolaimanLipi"/>
+        </w:rPr>
+        <w:t xml:space="preserve">x = 0 </w:t>
+      </w:r>
+      <w:r>
+        <w:rPr>
+          <w:rFonts w:ascii="SolaimanLipi" w:hAnsi="SolaimanLipi" w:cs="SolaimanLipi"/>
+        </w:rPr>
+        <w:t xml:space="preserve">বিন্দুতে। অপরিহার্য সিংগুলারিটিরা এক অদ্ভুত দানব। এ ধরনের সিংগুলারিটির কাছাকাছি জায়গায় কার্ভ পাগলের মতো আচরণ করে। সিংগুলারিটির কাছাকাছি গেলে কার্ভটা ক্রমেই দ্রুত থেকে দ্রুততর স্পন্দিত হতে থাকে। একবার ধনাত্মক তো আবার ঋণাত্মক—চলতে থাকে এভাবে। সিংগুলারিটির সবচেয়ে ক্ষুদ্র দূরত্বে কার্ভ কল্পনাযোগ্য সব মান গ্রহণ করতেই থাকে।  সিংগুলারিটির আচরণ এতটা অদ্ভুত মনে হলেও গণিতবিদদের কাছে আর রহস্য থাকল না। তাঁরা অসীমকে ব্যবচ্ছেদ করার উপায় জেনে ফেলেছেন। </w:t>
+      </w:r>
+    </w:p>
+    <w:p>
+      <w:pPr>
+        <w:pStyle w:val="Normal"/>
+        <w:widowControl/>
+        <w:bidi w:val="0"/>
+        <w:ind w:hanging="0" w:start="0" w:end="0"/>
+        <w:jc w:val="start"/>
+        <w:rPr>
+          <w:rFonts w:ascii="SolaimanLipi" w:hAnsi="SolaimanLipi" w:cs="SolaimanLipi"/>
+        </w:rPr>
+      </w:pPr>
+      <w:r>
+        <w:rPr>
+          <w:rFonts w:cs="SolaimanLipi" w:ascii="SolaimanLipi" w:hAnsi="SolaimanLipi"/>
+        </w:rPr>
+      </w:r>
+    </w:p>
+    <w:p>
+      <w:pPr>
+        <w:pStyle w:val="Normal"/>
+        <w:widowControl/>
+        <w:bidi w:val="0"/>
+        <w:ind w:hanging="0" w:start="0" w:end="0"/>
+        <w:jc w:val="start"/>
+        <w:rPr>
+          <w:rFonts w:ascii="SolaimanLipi" w:hAnsi="SolaimanLipi" w:cs="SolaimanLipi"/>
+        </w:rPr>
+      </w:pPr>
+      <w:r>
+        <w:rPr>
+          <w:rFonts w:ascii="SolaimanLipi" w:hAnsi="SolaimanLipi" w:cs="SolaimanLipi"/>
+        </w:rPr>
+        <w:t>অসীমকে ব্যবচ্ছেদ করার সে কাজটির নায়ক জর্ক ক্যান্টর। জন্ম ১৮৪৫ সালে রাশিয়ায়। তবে জীবনের বেশিরভাগ কেটেছে জার্মানিতে। গাউস ও রিমানের স্মৃতিবিজড়িত ভূমি। আর এ জার্মানিতেই অসীমের রহস্য উন্মোচিত হয়। দুর্ভাগ্যের ব্যাপার</w:t>
+      </w:r>
+      <w:r>
+        <w:rPr>
+          <w:rFonts w:cs="SolaimanLipi" w:ascii="SolaimanLipi" w:hAnsi="SolaimanLipi"/>
+        </w:rPr>
+        <w:t xml:space="preserve">, </w:t>
+      </w:r>
+      <w:r>
+        <w:rPr>
+          <w:rFonts w:ascii="SolaimanLipi" w:hAnsi="SolaimanLipi" w:cs="SolaimanLipi"/>
+        </w:rPr>
+        <w:t xml:space="preserve">এই জার্মানিতেই বাস করতেন লিওপোল্ড ক্রোনেকা। যার হেনস্থার শিকার হয়ে ক্যান্টরের স্থান হয় মানসিক চিকিৎসালয়ে। </w:t>
+      </w:r>
+    </w:p>
+    <w:p>
+      <w:pPr>
+        <w:pStyle w:val="Normal"/>
+        <w:widowControl/>
+        <w:bidi w:val="0"/>
+        <w:ind w:hanging="0" w:start="0" w:end="0"/>
+        <w:jc w:val="start"/>
+        <w:rPr>
+          <w:rFonts w:ascii="SolaimanLipi" w:hAnsi="SolaimanLipi" w:cs="SolaimanLipi"/>
+        </w:rPr>
+      </w:pPr>
+      <w:r>
+        <w:rPr>
+          <w:rFonts w:cs="SolaimanLipi" w:ascii="SolaimanLipi" w:hAnsi="SolaimanLipi"/>
+        </w:rPr>
+      </w:r>
+    </w:p>
+    <w:p>
+      <w:pPr>
+        <w:pStyle w:val="Normal"/>
+        <w:widowControl/>
+        <w:bidi w:val="0"/>
+        <w:ind w:hanging="0" w:start="0" w:end="0"/>
+        <w:jc w:val="start"/>
+        <w:rPr>
+          <w:rFonts w:ascii="SolaimanLipi" w:hAnsi="SolaimanLipi" w:cs="SolaimanLipi"/>
+        </w:rPr>
+      </w:pPr>
+      <w:r>
+        <w:rPr>
+          <w:rFonts w:ascii="SolaimanLipi" w:hAnsi="SolaimanLipi" w:cs="SolaimanLipi"/>
+        </w:rPr>
+        <w:t>ক্যান্টর ও ক্রোনেকার দ্বন্দ্বের মূল কারণ অসীম নিয়ে একটি ধারণা। একটি ধাঁধাঁর মাধ্যমে ধারণাটি বোঝা যায়। ধরুন একটি স্টেডিয়ামে অনেক মানুষের সমাগম হয়েছে। আপনি জানতে চান</w:t>
+      </w:r>
+      <w:r>
+        <w:rPr>
+          <w:rFonts w:cs="SolaimanLipi" w:ascii="SolaimanLipi" w:hAnsi="SolaimanLipi"/>
+        </w:rPr>
+        <w:t xml:space="preserve">, </w:t>
+      </w:r>
+      <w:r>
+        <w:rPr>
+          <w:rFonts w:ascii="SolaimanLipi" w:hAnsi="SolaimanLipi" w:cs="SolaimanLipi"/>
+        </w:rPr>
+        <w:t>স্টেডিয়ামে সিট বেশি নাকি আসন বেশি</w:t>
+      </w:r>
+      <w:r>
+        <w:rPr>
+          <w:rFonts w:cs="SolaimanLipi" w:ascii="SolaimanLipi" w:hAnsi="SolaimanLipi"/>
+        </w:rPr>
+        <w:t xml:space="preserve">, </w:t>
+      </w:r>
+      <w:r>
+        <w:rPr>
+          <w:rFonts w:ascii="SolaimanLipi" w:hAnsi="SolaimanLipi" w:cs="SolaimanLipi"/>
+        </w:rPr>
+        <w:t xml:space="preserve">নাকি দুটোই সমান। এটা জানার একটি উপায় হলো মানুষ ও আসনের সংখ্যা গুণে ফেলা। এরপর দুই সংখ্যা তুলনা করলেই হলো। তবে তাতে সময় লাগবে অনেক। অনেক ভাল আরেকটি উপায় আছে। সবাইকে আসনে বসে যেতে বলুন। খালি আসন দেখা গেলে মানুষের সংখ্যা আসনের চেয়ে কম। আর মানুষকে দাঁড়িয়ে থাকতে দেখা গেলে বুঝতে হবে আসনের চেয়ে মানুষ বেশি। কোনো আসন খালি থাকলে এবং কেউ দাঁড়িয়ে না থাকলে মানুষ আর আসনের সংখ্যা সমান।             </w:t>
       </w:r>
       <w:r>
         <w:rPr>
@@ -6009,7 +6528,42 @@
         <w:rPr>
           <w:rFonts w:ascii="SolaimanLipi" w:hAnsi="SolaimanLipi" w:cs="SolaimanLipi"/>
         </w:rPr>
-        <w:t xml:space="preserve">দুটি বিন্দু যোগ করে রেখা পাওয়া যায়। তবে অসীমের বিন্দু মেনে নিলে দুটি রেখা একটি বিন্দু তৈরি করে। বিন্দু ও রেখা একে অপরের দ্বৈত রূপ। ইউক্লিডীয় দ্বিমাত্রিক জ্যামিতির প্রতিটি উপপাদ্যকে দ্বৈত উপায়ে প্রমাণ করা যায় প্রক্ষেপণমূলক জ্যামিতিতে। ফলে প্রক্ষেপণমূলক জ্যামিতির সমান্তরাল মহাবিশ্বে এক গুচ্ছ নতুন উপপাদ্যের জন্ম হলো।            </w:t>
+        <w:t xml:space="preserve">দুটি বিন্দু যোগ করে রেখা পাওয়া যায়। তবে অসীমের বিন্দু মেনে নিলে দুটি রেখা একটি বিন্দু তৈরি করে। বিন্দু ও রেখা একে অপরের দ্বৈত রূপ। ইউক্লিডীয় দ্বিমাত্রিক জ্যামিতির প্রতিটি উপপাদ্যকে দ্বৈত উপায়ে প্রমাণ করা যায় প্রক্ষেপণমূলক জ্যামিতিতে। ফলে প্রক্ষেপণমূলক জ্যামিতির সমান্তরাল মহাবিশ্বে এক গুচ্ছ নতুন উপপাদ্যের জন্ম হলো। </w:t>
+      </w:r>
+    </w:p>
+    <w:p>
+      <w:pPr>
+        <w:pStyle w:val="Normal"/>
+        <w:widowControl/>
+        <w:bidi w:val="0"/>
+        <w:ind w:hanging="0" w:start="0" w:end="0"/>
+        <w:jc w:val="start"/>
+        <w:rPr>
+          <w:rFonts w:ascii="SolaimanLipi" w:hAnsi="SolaimanLipi" w:cs="SolaimanLipi"/>
+        </w:rPr>
+      </w:pPr>
+      <w:r>
+        <w:rPr>
+          <w:rFonts w:cs="SolaimanLipi" w:ascii="SolaimanLipi" w:hAnsi="SolaimanLipi"/>
+        </w:rPr>
+      </w:r>
+    </w:p>
+    <w:p>
+      <w:pPr>
+        <w:pStyle w:val="Normal"/>
+        <w:widowControl/>
+        <w:bidi w:val="0"/>
+        <w:ind w:hanging="0" w:start="0" w:end="0"/>
+        <w:jc w:val="start"/>
+        <w:rPr>
+          <w:rFonts w:ascii="SolaimanLipi" w:hAnsi="SolaimanLipi" w:cs="SolaimanLipi"/>
+        </w:rPr>
+      </w:pPr>
+      <w:r>
+        <w:rPr>
+          <w:rFonts w:ascii="SolaimanLipi" w:hAnsi="SolaimanLipi" w:cs="SolaimanLipi"/>
+        </w:rPr>
+        <w:t xml:space="preserve">৮। অসীমকে অনেকসময় সংখ্যা ধরা হয়। তবে বাস্তব সংখ্যা বা স্বাভাবিক সংখ্যা বলা হয় না।              </w:t>
       </w:r>
     </w:p>
     <w:sectPr>

</xml_diff>

<commit_message>
Add zero p46 bgn
</commit_message>
<xml_diff>
--- a/books/zero/06 Zero Infinity Twin.docx
+++ b/books/zero/06 Zero Infinity Twin.docx
@@ -4711,19 +4711,7 @@
         <w:rPr>
           <w:rFonts w:cs="SolaimanLipi" w:ascii="SolaimanLipi" w:hAnsi="SolaimanLipi"/>
         </w:rPr>
-        <w:t xml:space="preserve">: </w:t>
-      </w:r>
-      <w:r>
-        <w:rPr>
-          <w:rFonts w:cs="SolaimanLipi" w:ascii="SolaimanLipi" w:hAnsi="SolaimanLipi"/>
-        </w:rPr>
-        <w:t>i</w:t>
-      </w:r>
-      <w:r>
-        <w:rPr>
-          <w:rFonts w:cs="SolaimanLipi" w:ascii="SolaimanLipi" w:hAnsi="SolaimanLipi"/>
-        </w:rPr>
-        <w:t xml:space="preserve"> </w:t>
+        <w:t xml:space="preserve">: i </w:t>
       </w:r>
       <w:r>
         <w:rPr>
@@ -4770,19 +4758,7 @@
         <w:rPr>
           <w:rFonts w:cs="SolaimanLipi" w:ascii="SolaimanLipi" w:hAnsi="SolaimanLipi"/>
         </w:rPr>
-        <w:t xml:space="preserve">: </w:t>
-      </w:r>
-      <w:r>
-        <w:rPr>
-          <w:rFonts w:cs="SolaimanLipi" w:ascii="SolaimanLipi" w:hAnsi="SolaimanLipi"/>
-        </w:rPr>
-        <w:t>(x – 1)/ (x + 1)</w:t>
-      </w:r>
-      <w:r>
-        <w:rPr>
-          <w:rFonts w:cs="SolaimanLipi" w:ascii="SolaimanLipi" w:hAnsi="SolaimanLipi"/>
-        </w:rPr>
-        <w:t xml:space="preserve"> </w:t>
+        <w:t xml:space="preserve">: (x – 1)/ (x + 1) </w:t>
       </w:r>
       <w:r>
         <w:rPr>
@@ -5597,11 +5573,236 @@
         <w:rPr>
           <w:rFonts w:ascii="SolaimanLipi" w:hAnsi="SolaimanLipi" w:cs="SolaimanLipi"/>
         </w:rPr>
-        <w:t xml:space="preserve">নাকি দুটোই সমান। এটা জানার একটি উপায় হলো মানুষ ও আসনের সংখ্যা গুণে ফেলা। এরপর দুই সংখ্যা তুলনা করলেই হলো। তবে তাতে সময় লাগবে অনেক। অনেক ভাল আরেকটি উপায় আছে। সবাইকে আসনে বসে যেতে বলুন। খালি আসন দেখা গেলে মানুষের সংখ্যা আসনের চেয়ে কম। আর মানুষকে দাঁড়িয়ে থাকতে দেখা গেলে বুঝতে হবে আসনের চেয়ে মানুষ বেশি। কোনো আসন খালি থাকলে এবং কেউ দাঁড়িয়ে না থাকলে মানুষ আর আসনের সংখ্যা সমান।             </w:t>
-      </w:r>
-      <w:r>
-        <w:rPr>
-          <w:rFonts w:ascii="SolaimanLipi" w:hAnsi="SolaimanLipi" w:cs="SolaimanLipi"/>
+        <w:t xml:space="preserve">নাকি দুটোই সমান। এটা জানার একটি উপায় হলো মানুষ ও আসনের সংখ্যা গুণে ফেলা। এরপর দুই সংখ্যা তুলনা করলেই হলো। তবে তাতে সময় লাগবে অনেক। অনেক ভাল আরেকটি উপায় আছে। সবাইকে আসনে বসে যেতে বলুন। খালি আসন দেখা গেলে মানুষের সংখ্যা আসনের চেয়ে কম। আর মানুষকে দাঁড়িয়ে থাকতে দেখা গেলে বুঝতে হবে আসনের চেয়ে মানুষ বেশি। কোনো আসন খালি থাকলে এবং কেউ দাঁড়িয়ে না থাকলে মানুষ আর আসনের সংখ্যা সমান। </w:t>
+      </w:r>
+    </w:p>
+    <w:p>
+      <w:pPr>
+        <w:pStyle w:val="Normal"/>
+        <w:widowControl/>
+        <w:bidi w:val="0"/>
+        <w:ind w:hanging="0" w:start="0" w:end="0"/>
+        <w:jc w:val="start"/>
+        <w:rPr>
+          <w:rFonts w:ascii="SolaimanLipi" w:hAnsi="SolaimanLipi" w:cs="SolaimanLipi"/>
+        </w:rPr>
+      </w:pPr>
+      <w:r>
+        <w:rPr>
+          <w:rFonts w:cs="SolaimanLipi" w:ascii="SolaimanLipi" w:hAnsi="SolaimanLipi"/>
+        </w:rPr>
+      </w:r>
+    </w:p>
+    <w:p>
+      <w:pPr>
+        <w:pStyle w:val="Normal"/>
+        <w:widowControl/>
+        <w:bidi w:val="0"/>
+        <w:ind w:hanging="0" w:start="0" w:end="0"/>
+        <w:jc w:val="start"/>
+        <w:rPr>
+          <w:rFonts w:ascii="SolaimanLipi" w:hAnsi="SolaimanLipi" w:cs="SolaimanLipi"/>
+        </w:rPr>
+      </w:pPr>
+      <w:r>
+        <w:rPr>
+          <w:rFonts w:ascii="SolaimanLipi" w:hAnsi="SolaimanLipi" w:cs="SolaimanLipi"/>
+        </w:rPr>
+        <w:t xml:space="preserve">ক্যান্টর কৌশলটাকে আরও সার্বিক রূপ দেন। সংখ্যার দুটি সেটের আকার একই হবে যদি একটি সেটকে আরেকটি সেটের ওপর বসিয়ে দেওয়া যায় এবং কেউ বাকি না থাকে। যেমন </w:t>
+      </w:r>
+      <w:r>
+        <w:rPr>
+          <w:rFonts w:cs="SolaimanLipi" w:ascii="SolaimanLipi" w:hAnsi="SolaimanLipi"/>
+        </w:rPr>
+        <w:t xml:space="preserve">{1, 2, 3} </w:t>
+      </w:r>
+      <w:r>
+        <w:rPr>
+          <w:rFonts w:ascii="SolaimanLipi" w:hAnsi="SolaimanLipi" w:cs="SolaimanLipi"/>
+        </w:rPr>
+        <w:t xml:space="preserve">ও </w:t>
+      </w:r>
+      <w:r>
+        <w:rPr>
+          <w:rFonts w:cs="SolaimanLipi" w:ascii="SolaimanLipi" w:hAnsi="SolaimanLipi"/>
+        </w:rPr>
+        <w:t xml:space="preserve">{2, 4, 6} </w:t>
+      </w:r>
+      <w:r>
+        <w:rPr>
+          <w:rFonts w:ascii="SolaimanLipi" w:hAnsi="SolaimanLipi" w:cs="SolaimanLipi"/>
+        </w:rPr>
+        <w:t xml:space="preserve">সেট দুটির আকার একই। কারণ একটিকে আরেকটির ওপর নিখুঁতভাবে বসিয়ে দেওয়া যাবে। কোনো আসন বাকি থাকবে না। বাকি থাকবে না কোনো সংখ্যাও। </w:t>
+      </w:r>
+    </w:p>
+    <w:p>
+      <w:pPr>
+        <w:pStyle w:val="Normal"/>
+        <w:widowControl/>
+        <w:bidi w:val="0"/>
+        <w:ind w:hanging="0" w:start="0" w:end="0"/>
+        <w:jc w:val="center"/>
+        <w:rPr>
+          <w:rFonts w:ascii="SolaimanLipi" w:hAnsi="SolaimanLipi" w:cs="SolaimanLipi"/>
+        </w:rPr>
+      </w:pPr>
+      <w:r>
+        <w:rPr>
+          <w:rFonts w:ascii="SolaimanLipi" w:hAnsi="SolaimanLipi" w:cs="SolaimanLipi"/>
+        </w:rPr>
+        <w:t>১ ২ ৩</w:t>
+      </w:r>
+    </w:p>
+    <w:p>
+      <w:pPr>
+        <w:pStyle w:val="Normal"/>
+        <w:widowControl/>
+        <w:bidi w:val="0"/>
+        <w:ind w:hanging="0" w:start="0" w:end="0"/>
+        <w:jc w:val="center"/>
+        <w:rPr>
+          <w:rFonts w:ascii="SolaimanLipi" w:hAnsi="SolaimanLipi" w:cs="SolaimanLipi"/>
+        </w:rPr>
+      </w:pPr>
+      <w:r>
+        <w:rPr>
+          <w:rFonts w:cs="SolaimanLipi" w:ascii="SolaimanLipi" w:hAnsi="SolaimanLipi"/>
+        </w:rPr>
+        <w:t xml:space="preserve">|   |   | </w:t>
+      </w:r>
+    </w:p>
+    <w:p>
+      <w:pPr>
+        <w:pStyle w:val="Normal"/>
+        <w:widowControl/>
+        <w:bidi w:val="0"/>
+        <w:ind w:hanging="0" w:start="0" w:end="0"/>
+        <w:jc w:val="center"/>
+        <w:rPr>
+          <w:rFonts w:ascii="SolaimanLipi" w:hAnsi="SolaimanLipi" w:cs="SolaimanLipi"/>
+        </w:rPr>
+      </w:pPr>
+      <w:r>
+        <w:rPr>
+          <w:rFonts w:ascii="SolaimanLipi" w:hAnsi="SolaimanLipi" w:cs="SolaimanLipi"/>
+        </w:rPr>
+        <w:t xml:space="preserve">২ ৪ ৬ </w:t>
+      </w:r>
+    </w:p>
+    <w:p>
+      <w:pPr>
+        <w:pStyle w:val="Normal"/>
+        <w:widowControl/>
+        <w:bidi w:val="0"/>
+        <w:ind w:hanging="0" w:start="0" w:end="0"/>
+        <w:jc w:val="start"/>
+        <w:rPr>
+          <w:rFonts w:ascii="SolaimanLipi" w:hAnsi="SolaimanLipi" w:cs="SolaimanLipi"/>
+        </w:rPr>
+      </w:pPr>
+      <w:r>
+        <w:rPr>
+          <w:rFonts w:cs="SolaimanLipi" w:ascii="SolaimanLipi" w:hAnsi="SolaimanLipi"/>
+        </w:rPr>
+      </w:r>
+    </w:p>
+    <w:p>
+      <w:pPr>
+        <w:pStyle w:val="Normal"/>
+        <w:widowControl/>
+        <w:bidi w:val="0"/>
+        <w:ind w:hanging="0" w:start="0" w:end="0"/>
+        <w:jc w:val="start"/>
+        <w:rPr>
+          <w:rFonts w:ascii="SolaimanLipi" w:hAnsi="SolaimanLipi" w:cs="SolaimanLipi"/>
+        </w:rPr>
+      </w:pPr>
+      <w:r>
+        <w:rPr>
+          <w:rFonts w:ascii="SolaimanLipi" w:hAnsi="SolaimanLipi" w:cs="SolaimanLipi"/>
+        </w:rPr>
+        <w:t xml:space="preserve">কিন্তু </w:t>
+      </w:r>
+      <w:r>
+        <w:rPr>
+          <w:rFonts w:cs="SolaimanLipi" w:ascii="SolaimanLipi" w:hAnsi="SolaimanLipi"/>
+        </w:rPr>
+        <w:t xml:space="preserve">{2, 4, 6, 8} </w:t>
+      </w:r>
+      <w:r>
+        <w:rPr>
+          <w:rFonts w:ascii="SolaimanLipi" w:hAnsi="SolaimanLipi" w:cs="SolaimanLipi"/>
+        </w:rPr>
+        <w:t>সেটটির আকার আলাদা। কারণ এখানে ৮ সিটটি ফাঁকা পড়ে আছে।</w:t>
+      </w:r>
+    </w:p>
+    <w:p>
+      <w:pPr>
+        <w:pStyle w:val="Normal"/>
+        <w:widowControl/>
+        <w:bidi w:val="0"/>
+        <w:ind w:hanging="0" w:start="0" w:end="0"/>
+        <w:jc w:val="start"/>
+        <w:rPr>
+          <w:rFonts w:ascii="SolaimanLipi" w:hAnsi="SolaimanLipi" w:cs="SolaimanLipi"/>
+        </w:rPr>
+      </w:pPr>
+      <w:r>
+        <w:rPr>
+          <w:rFonts w:cs="SolaimanLipi" w:ascii="SolaimanLipi" w:hAnsi="SolaimanLipi"/>
+        </w:rPr>
+      </w:r>
+    </w:p>
+    <w:p>
+      <w:pPr>
+        <w:pStyle w:val="Normal"/>
+        <w:widowControl/>
+        <w:bidi w:val="0"/>
+        <w:ind w:hanging="0" w:start="0" w:end="0"/>
+        <w:jc w:val="center"/>
+        <w:rPr>
+          <w:rFonts w:ascii="SolaimanLipi" w:hAnsi="SolaimanLipi" w:cs="SolaimanLipi"/>
+        </w:rPr>
+      </w:pPr>
+      <w:r>
+        <w:rPr>
+          <w:rFonts w:ascii="SolaimanLipi" w:hAnsi="SolaimanLipi" w:cs="SolaimanLipi"/>
+        </w:rPr>
+        <w:t>১ ২ ৩</w:t>
+      </w:r>
+    </w:p>
+    <w:p>
+      <w:pPr>
+        <w:pStyle w:val="Normal"/>
+        <w:widowControl/>
+        <w:bidi w:val="0"/>
+        <w:ind w:hanging="0" w:start="0" w:end="0"/>
+        <w:jc w:val="center"/>
+        <w:rPr>
+          <w:rFonts w:ascii="SolaimanLipi" w:hAnsi="SolaimanLipi" w:cs="SolaimanLipi"/>
+        </w:rPr>
+      </w:pPr>
+      <w:r>
+        <w:rPr>
+          <w:rFonts w:cs="SolaimanLipi" w:ascii="SolaimanLipi" w:hAnsi="SolaimanLipi"/>
+        </w:rPr>
+        <w:t xml:space="preserve">|  |  | </w:t>
+      </w:r>
+    </w:p>
+    <w:p>
+      <w:pPr>
+        <w:pStyle w:val="Normal"/>
+        <w:widowControl/>
+        <w:bidi w:val="0"/>
+        <w:ind w:hanging="0" w:start="0" w:end="0"/>
+        <w:jc w:val="center"/>
+        <w:rPr>
+          <w:rFonts w:ascii="SolaimanLipi" w:hAnsi="SolaimanLipi" w:cs="SolaimanLipi"/>
+        </w:rPr>
+      </w:pPr>
+      <w:r>
+        <w:rPr>
+          <w:rFonts w:cs="SolaimanLipi" w:ascii="SolaimanLipi" w:hAnsi="SolaimanLipi"/>
         </w:rPr>
         <w:t xml:space="preserve">    </w:t>
       </w:r>
@@ -5609,13 +5810,204 @@
         <w:rPr>
           <w:rFonts w:ascii="SolaimanLipi" w:hAnsi="SolaimanLipi" w:cs="SolaimanLipi"/>
         </w:rPr>
-        <w:t xml:space="preserve">                       </w:t>
-      </w:r>
-      <w:r>
-        <w:rPr>
-          <w:rFonts w:ascii="SolaimanLipi" w:hAnsi="SolaimanLipi" w:cs="SolaimanLipi"/>
-        </w:rPr>
-        <w:t xml:space="preserve">                           </w:t>
+        <w:t xml:space="preserve">২ ৪ ৬  ৮ </w:t>
+      </w:r>
+    </w:p>
+    <w:p>
+      <w:pPr>
+        <w:pStyle w:val="Normal"/>
+        <w:widowControl/>
+        <w:bidi w:val="0"/>
+        <w:ind w:hanging="0" w:start="0" w:end="0"/>
+        <w:jc w:val="start"/>
+        <w:rPr>
+          <w:rFonts w:ascii="SolaimanLipi" w:hAnsi="SolaimanLipi" w:cs="SolaimanLipi"/>
+        </w:rPr>
+      </w:pPr>
+      <w:r>
+        <w:rPr>
+          <w:rFonts w:cs="SolaimanLipi" w:ascii="SolaimanLipi" w:hAnsi="SolaimanLipi"/>
+        </w:rPr>
+      </w:r>
+    </w:p>
+    <w:p>
+      <w:pPr>
+        <w:pStyle w:val="Normal"/>
+        <w:widowControl/>
+        <w:bidi w:val="0"/>
+        <w:ind w:hanging="0" w:start="0" w:end="0"/>
+        <w:jc w:val="start"/>
+        <w:rPr>
+          <w:rFonts w:ascii="SolaimanLipi" w:hAnsi="SolaimanLipi" w:cs="SolaimanLipi"/>
+        </w:rPr>
+      </w:pPr>
+      <w:r>
+        <w:rPr>
+          <w:rFonts w:ascii="SolaimanLipi" w:hAnsi="SolaimanLipi" w:cs="SolaimanLipi"/>
+        </w:rPr>
+        <w:t>তবে অসীম সেট নিয়ে কাজ করতে গেলে ব্যাপারটা মজার হয়ে ওঠে। স্বাভাবিক সংখ্যার সেটটিই ধরুন</w:t>
+      </w:r>
+      <w:r>
+        <w:rPr>
+          <w:rFonts w:cs="SolaimanLipi" w:ascii="SolaimanLipi" w:hAnsi="SolaimanLipi"/>
+        </w:rPr>
+        <w:t>: {1, 2, 3, …}</w:t>
+      </w:r>
+      <w:r>
+        <w:rPr>
+          <w:rFonts w:ascii="SolaimanLipi" w:hAnsi="SolaimanLipi" w:cs="SolaimanLipi"/>
+        </w:rPr>
+        <w:t xml:space="preserve">। নিঃসন্দেহে সেটটা নিজের সমান। সবাইকে নিজের ওপর বসিয়ে দিলে হলো। </w:t>
+      </w:r>
+    </w:p>
+    <w:p>
+      <w:pPr>
+        <w:pStyle w:val="Normal"/>
+        <w:widowControl/>
+        <w:bidi w:val="0"/>
+        <w:ind w:hanging="0" w:start="0" w:end="0"/>
+        <w:jc w:val="start"/>
+        <w:rPr>
+          <w:rFonts w:ascii="SolaimanLipi" w:hAnsi="SolaimanLipi" w:cs="SolaimanLipi"/>
+        </w:rPr>
+      </w:pPr>
+      <w:r>
+        <w:rPr/>
+      </w:r>
+    </w:p>
+    <w:p>
+      <w:pPr>
+        <w:pStyle w:val="Normal"/>
+        <w:widowControl/>
+        <w:bidi w:val="0"/>
+        <w:ind w:hanging="0" w:start="0" w:end="0"/>
+        <w:jc w:val="start"/>
+        <w:rPr>
+          <w:rFonts w:ascii="SolaimanLipi" w:hAnsi="SolaimanLipi" w:cs="SolaimanLipi"/>
+        </w:rPr>
+      </w:pPr>
+      <w:r>
+        <w:rPr>
+          <w:rFonts w:ascii="SolaimanLipi" w:hAnsi="SolaimanLipi" w:cs="SolaimanLipi"/>
+        </w:rPr>
+        <w:t>১ ২ ৩ ৪ ৫ …</w:t>
+      </w:r>
+    </w:p>
+    <w:p>
+      <w:pPr>
+        <w:pStyle w:val="Normal"/>
+        <w:widowControl/>
+        <w:bidi w:val="0"/>
+        <w:ind w:hanging="0" w:start="0" w:end="0"/>
+        <w:jc w:val="start"/>
+        <w:rPr>
+          <w:rFonts w:ascii="SolaimanLipi" w:hAnsi="SolaimanLipi" w:cs="SolaimanLipi"/>
+        </w:rPr>
+      </w:pPr>
+      <w:r>
+        <w:rPr>
+          <w:rFonts w:cs="SolaimanLipi" w:ascii="SolaimanLipi" w:hAnsi="SolaimanLipi"/>
+        </w:rPr>
+        <w:t xml:space="preserve">|  |   |  |  | </w:t>
+      </w:r>
+    </w:p>
+    <w:p>
+      <w:pPr>
+        <w:pStyle w:val="Normal"/>
+        <w:widowControl/>
+        <w:bidi w:val="0"/>
+        <w:ind w:hanging="0" w:start="0" w:end="0"/>
+        <w:jc w:val="start"/>
+        <w:rPr>
+          <w:rFonts w:ascii="SolaimanLipi" w:hAnsi="SolaimanLipi" w:cs="SolaimanLipi"/>
+        </w:rPr>
+      </w:pPr>
+      <w:r>
+        <w:rPr>
+          <w:rFonts w:ascii="SolaimanLipi" w:hAnsi="SolaimanLipi" w:cs="SolaimanLipi"/>
+        </w:rPr>
+        <w:t>১ ২ ৩ ৪ ৫ …</w:t>
+      </w:r>
+    </w:p>
+    <w:p>
+      <w:pPr>
+        <w:pStyle w:val="Normal"/>
+        <w:widowControl/>
+        <w:bidi w:val="0"/>
+        <w:ind w:hanging="0" w:start="0" w:end="0"/>
+        <w:jc w:val="start"/>
+        <w:rPr>
+          <w:rFonts w:ascii="SolaimanLipi" w:hAnsi="SolaimanLipi" w:cs="SolaimanLipi"/>
+        </w:rPr>
+      </w:pPr>
+      <w:r>
+        <w:rPr/>
+      </w:r>
+    </w:p>
+    <w:p>
+      <w:pPr>
+        <w:pStyle w:val="Normal"/>
+        <w:widowControl/>
+        <w:bidi w:val="0"/>
+        <w:ind w:hanging="0" w:start="0" w:end="0"/>
+        <w:jc w:val="start"/>
+        <w:rPr>
+          <w:rFonts w:ascii="SolaimanLipi" w:hAnsi="SolaimanLipi" w:cs="SolaimanLipi"/>
+        </w:rPr>
+      </w:pPr>
+      <w:r>
+        <w:rPr>
+          <w:rFonts w:ascii="SolaimanLipi" w:hAnsi="SolaimanLipi" w:cs="SolaimanLipi"/>
+        </w:rPr>
+        <w:t xml:space="preserve">এখানে কোনো </w:t>
+      </w:r>
+      <w:r>
+        <w:rPr>
+          <w:rFonts w:cs="SolaimanLipi" w:ascii="SolaimanLipi" w:hAnsi="SolaimanLipi"/>
+        </w:rPr>
+        <w:t>//</w:t>
+      </w:r>
+      <w:r>
+        <w:rPr>
+          <w:rFonts w:ascii="SolaimanLipi" w:hAnsi="SolaimanLipi" w:cs="SolaimanLipi"/>
+        </w:rPr>
+        <w:t>ছলচাতুরি</w:t>
+      </w:r>
+      <w:r>
+        <w:rPr>
+          <w:rFonts w:cs="SolaimanLipi" w:ascii="SolaimanLipi" w:hAnsi="SolaimanLipi"/>
+        </w:rPr>
+        <w:t xml:space="preserve">/// </w:t>
+      </w:r>
+      <w:r>
+        <w:rPr>
+          <w:rFonts w:ascii="SolaimanLipi" w:hAnsi="SolaimanLipi" w:cs="SolaimanLipi"/>
+        </w:rPr>
+        <w:t>নেই। সব সেটই নিজের সমান। কিন্তু সেট থেকে কিছু সংখ্যা সরিয়ে দিলে কী হবে</w:t>
+      </w:r>
+      <w:r>
+        <w:rPr>
+          <w:rFonts w:cs="SolaimanLipi" w:ascii="SolaimanLipi" w:hAnsi="SolaimanLipi"/>
+        </w:rPr>
+        <w:t xml:space="preserve">? </w:t>
+      </w:r>
+      <w:r>
+        <w:rPr>
+          <w:rFonts w:ascii="SolaimanLipi" w:hAnsi="SolaimanLipi" w:cs="SolaimanLipi"/>
+        </w:rPr>
+        <w:t>এই যেমন সরিয়ে দিলাম ১</w:t>
+      </w:r>
+      <w:r>
+        <w:rPr>
+          <w:rFonts w:cs="SolaimanLipi" w:ascii="SolaimanLipi" w:hAnsi="SolaimanLipi"/>
+        </w:rPr>
+        <w:t>-</w:t>
+      </w:r>
+      <w:r>
+        <w:rPr>
+          <w:rFonts w:ascii="SolaimanLipi" w:hAnsi="SolaimanLipi" w:cs="SolaimanLipi"/>
+        </w:rPr>
+        <w:t xml:space="preserve">কে।                                                                 </w:t>
       </w:r>
     </w:p>
     <w:p>

</xml_diff>

<commit_message>
Add zero p46 closing
</commit_message>
<xml_diff>
--- a/books/zero/06 Zero Infinity Twin.docx
+++ b/books/zero/06 Zero Infinity Twin.docx
@@ -5008,8 +5008,6 @@
         <w:jc w:val="center"/>
         <w:rPr>
           <w:rFonts w:ascii="SolaimanLipi" w:hAnsi="SolaimanLipi" w:cs="SolaimanLipi"/>
-          <w:sz w:val="24"/>
-          <w:szCs w:val="40"/>
         </w:rPr>
       </w:pPr>
       <w:r>
@@ -5872,76 +5870,92 @@
         </w:rPr>
       </w:pPr>
       <w:r>
-        <w:rPr/>
-      </w:r>
-    </w:p>
-    <w:p>
-      <w:pPr>
-        <w:pStyle w:val="Normal"/>
-        <w:widowControl/>
-        <w:bidi w:val="0"/>
-        <w:ind w:hanging="0" w:start="0" w:end="0"/>
-        <w:jc w:val="start"/>
-        <w:rPr>
-          <w:rFonts w:ascii="SolaimanLipi" w:hAnsi="SolaimanLipi" w:cs="SolaimanLipi"/>
-        </w:rPr>
-      </w:pPr>
-      <w:r>
-        <w:rPr>
-          <w:rFonts w:ascii="SolaimanLipi" w:hAnsi="SolaimanLipi" w:cs="SolaimanLipi"/>
-        </w:rPr>
-        <w:t>১ ২ ৩ ৪ ৫ …</w:t>
-      </w:r>
-    </w:p>
-    <w:p>
-      <w:pPr>
-        <w:pStyle w:val="Normal"/>
-        <w:widowControl/>
-        <w:bidi w:val="0"/>
-        <w:ind w:hanging="0" w:start="0" w:end="0"/>
-        <w:jc w:val="start"/>
-        <w:rPr>
-          <w:rFonts w:ascii="SolaimanLipi" w:hAnsi="SolaimanLipi" w:cs="SolaimanLipi"/>
-        </w:rPr>
-      </w:pPr>
-      <w:r>
-        <w:rPr>
-          <w:rFonts w:cs="SolaimanLipi" w:ascii="SolaimanLipi" w:hAnsi="SolaimanLipi"/>
-        </w:rPr>
-        <w:t xml:space="preserve">|  |   |  |  | </w:t>
-      </w:r>
-    </w:p>
-    <w:p>
-      <w:pPr>
-        <w:pStyle w:val="Normal"/>
-        <w:widowControl/>
-        <w:bidi w:val="0"/>
-        <w:ind w:hanging="0" w:start="0" w:end="0"/>
-        <w:jc w:val="start"/>
-        <w:rPr>
-          <w:rFonts w:ascii="SolaimanLipi" w:hAnsi="SolaimanLipi" w:cs="SolaimanLipi"/>
-        </w:rPr>
-      </w:pPr>
-      <w:r>
-        <w:rPr>
-          <w:rFonts w:ascii="SolaimanLipi" w:hAnsi="SolaimanLipi" w:cs="SolaimanLipi"/>
-        </w:rPr>
-        <w:t>১ ২ ৩ ৪ ৫ …</w:t>
-      </w:r>
-    </w:p>
-    <w:p>
-      <w:pPr>
-        <w:pStyle w:val="Normal"/>
-        <w:widowControl/>
-        <w:bidi w:val="0"/>
-        <w:ind w:hanging="0" w:start="0" w:end="0"/>
-        <w:jc w:val="start"/>
-        <w:rPr>
-          <w:rFonts w:ascii="SolaimanLipi" w:hAnsi="SolaimanLipi" w:cs="SolaimanLipi"/>
-        </w:rPr>
-      </w:pPr>
-      <w:r>
-        <w:rPr/>
+        <w:rPr>
+          <w:rFonts w:cs="SolaimanLipi" w:ascii="SolaimanLipi" w:hAnsi="SolaimanLipi"/>
+        </w:rPr>
+      </w:r>
+    </w:p>
+    <w:p>
+      <w:pPr>
+        <w:pStyle w:val="Normal"/>
+        <w:widowControl/>
+        <w:bidi w:val="0"/>
+        <w:ind w:hanging="0" w:start="0" w:end="0"/>
+        <w:jc w:val="center"/>
+        <w:rPr>
+          <w:rFonts w:ascii="SolaimanLipi" w:hAnsi="SolaimanLipi" w:cs="SolaimanLipi"/>
+        </w:rPr>
+      </w:pPr>
+      <w:r>
+        <w:rPr>
+          <w:rFonts w:ascii="SolaimanLipi" w:hAnsi="SolaimanLipi" w:cs="SolaimanLipi"/>
+        </w:rPr>
+        <w:t xml:space="preserve">১ ২ ৩ ৪ ৫ </w:t>
+      </w:r>
+      <w:r>
+        <w:rPr>
+          <w:rFonts w:cs="SolaimanLipi" w:ascii="SolaimanLipi" w:hAnsi="SolaimanLipi"/>
+        </w:rPr>
+        <w:t xml:space="preserve">... </w:t>
+      </w:r>
+    </w:p>
+    <w:p>
+      <w:pPr>
+        <w:pStyle w:val="Normal"/>
+        <w:widowControl/>
+        <w:bidi w:val="0"/>
+        <w:ind w:hanging="0" w:start="0" w:end="0"/>
+        <w:jc w:val="center"/>
+        <w:rPr>
+          <w:rFonts w:ascii="SolaimanLipi" w:hAnsi="SolaimanLipi" w:cs="SolaimanLipi"/>
+        </w:rPr>
+      </w:pPr>
+      <w:r>
+        <w:rPr>
+          <w:rFonts w:cs="SolaimanLipi" w:ascii="SolaimanLipi" w:hAnsi="SolaimanLipi"/>
+        </w:rPr>
+        <w:t xml:space="preserve">|  |  |  |  | ... </w:t>
+      </w:r>
+    </w:p>
+    <w:p>
+      <w:pPr>
+        <w:pStyle w:val="Normal"/>
+        <w:widowControl/>
+        <w:bidi w:val="0"/>
+        <w:ind w:hanging="0" w:start="0" w:end="0"/>
+        <w:jc w:val="center"/>
+        <w:rPr>
+          <w:rFonts w:ascii="SolaimanLipi" w:hAnsi="SolaimanLipi" w:cs="SolaimanLipi"/>
+        </w:rPr>
+      </w:pPr>
+      <w:r>
+        <w:rPr>
+          <w:rFonts w:ascii="SolaimanLipi" w:hAnsi="SolaimanLipi" w:cs="SolaimanLipi"/>
+        </w:rPr>
+        <w:t xml:space="preserve">১ ২ ৩ ৪ ৫ </w:t>
+      </w:r>
+      <w:r>
+        <w:rPr>
+          <w:rFonts w:cs="SolaimanLipi" w:ascii="SolaimanLipi" w:hAnsi="SolaimanLipi"/>
+        </w:rPr>
+        <w:t xml:space="preserve">... </w:t>
+      </w:r>
+    </w:p>
+    <w:p>
+      <w:pPr>
+        <w:pStyle w:val="Normal"/>
+        <w:widowControl/>
+        <w:bidi w:val="0"/>
+        <w:ind w:hanging="0" w:start="0" w:end="0"/>
+        <w:jc w:val="start"/>
+        <w:rPr>
+          <w:rFonts w:ascii="SolaimanLipi" w:hAnsi="SolaimanLipi" w:cs="SolaimanLipi"/>
+        </w:rPr>
+      </w:pPr>
+      <w:r>
+        <w:rPr>
+          <w:rFonts w:cs="SolaimanLipi" w:ascii="SolaimanLipi" w:hAnsi="SolaimanLipi"/>
+        </w:rPr>
       </w:r>
     </w:p>
     <w:p>
@@ -6007,16 +6021,1829 @@
         <w:rPr>
           <w:rFonts w:ascii="SolaimanLipi" w:hAnsi="SolaimanLipi" w:cs="SolaimanLipi"/>
         </w:rPr>
-        <w:t xml:space="preserve">কে।                                                                 </w:t>
-      </w:r>
-    </w:p>
-    <w:p>
-      <w:pPr>
-        <w:pStyle w:val="Normal"/>
-        <w:widowControl/>
-        <w:bidi w:val="0"/>
-        <w:ind w:hanging="0" w:start="0" w:end="0"/>
-        <w:jc w:val="start"/>
+        <w:t>কে। অদ্ভুত ব্যাপার হলো ১</w:t>
+      </w:r>
+      <w:r>
+        <w:rPr>
+          <w:rFonts w:cs="SolaimanLipi" w:ascii="SolaimanLipi" w:hAnsi="SolaimanLipi"/>
+        </w:rPr>
+        <w:t>-</w:t>
+      </w:r>
+      <w:r>
+        <w:rPr>
+          <w:rFonts w:ascii="SolaimanLipi" w:hAnsi="SolaimanLipi" w:cs="SolaimanLipi"/>
+        </w:rPr>
+        <w:t>কে সরিয়ে দিলেও সেটের আকার পরিবর্তন হয় না। আসনবিন্যাস একটু পাল্টে নিলেই সব সংখ্যার জন্য একটা করে আসন পাওয়া যায়। আর সব আসনেই সংখ্যা দেওয়া যায়।</w:t>
+      </w:r>
+    </w:p>
+    <w:p>
+      <w:pPr>
+        <w:pStyle w:val="Normal"/>
+        <w:widowControl/>
+        <w:bidi w:val="0"/>
+        <w:ind w:hanging="0" w:start="0" w:end="0"/>
+        <w:jc w:val="start"/>
+        <w:rPr>
+          <w:rFonts w:ascii="SolaimanLipi" w:hAnsi="SolaimanLipi" w:cs="SolaimanLipi"/>
+        </w:rPr>
+      </w:pPr>
+      <w:r>
+        <w:rPr>
+          <w:rFonts w:cs="SolaimanLipi" w:ascii="SolaimanLipi" w:hAnsi="SolaimanLipi"/>
+        </w:rPr>
+      </w:r>
+    </w:p>
+    <w:p>
+      <w:pPr>
+        <w:pStyle w:val="Normal"/>
+        <w:widowControl/>
+        <w:bidi w:val="0"/>
+        <w:ind w:hanging="0" w:start="0" w:end="0"/>
+        <w:jc w:val="center"/>
+        <w:rPr>
+          <w:rFonts w:ascii="SolaimanLipi" w:hAnsi="SolaimanLipi" w:cs="SolaimanLipi"/>
+        </w:rPr>
+      </w:pPr>
+      <w:r>
+        <w:rPr>
+          <w:rFonts w:ascii="SolaimanLipi" w:hAnsi="SolaimanLipi" w:cs="SolaimanLipi"/>
+        </w:rPr>
+        <w:t xml:space="preserve">১ ২ ৩ ৪ ৫ </w:t>
+      </w:r>
+      <w:r>
+        <w:rPr>
+          <w:rFonts w:cs="SolaimanLipi" w:ascii="SolaimanLipi" w:hAnsi="SolaimanLipi"/>
+        </w:rPr>
+        <w:t xml:space="preserve">... </w:t>
+      </w:r>
+    </w:p>
+    <w:p>
+      <w:pPr>
+        <w:pStyle w:val="Normal"/>
+        <w:widowControl/>
+        <w:bidi w:val="0"/>
+        <w:ind w:hanging="0" w:start="0" w:end="0"/>
+        <w:jc w:val="center"/>
+        <w:rPr>
+          <w:rFonts w:ascii="SolaimanLipi" w:hAnsi="SolaimanLipi" w:cs="SolaimanLipi"/>
+        </w:rPr>
+      </w:pPr>
+      <w:r>
+        <w:rPr>
+          <w:rFonts w:cs="SolaimanLipi" w:ascii="SolaimanLipi" w:hAnsi="SolaimanLipi"/>
+        </w:rPr>
+        <w:t xml:space="preserve">|  |  |  |  | ... </w:t>
+      </w:r>
+    </w:p>
+    <w:p>
+      <w:pPr>
+        <w:pStyle w:val="Normal"/>
+        <w:widowControl/>
+        <w:bidi w:val="0"/>
+        <w:ind w:hanging="0" w:start="0" w:end="0"/>
+        <w:jc w:val="center"/>
+        <w:rPr>
+          <w:rFonts w:ascii="SolaimanLipi" w:hAnsi="SolaimanLipi" w:cs="SolaimanLipi"/>
+        </w:rPr>
+      </w:pPr>
+      <w:r>
+        <w:rPr>
+          <w:rFonts w:ascii="SolaimanLipi" w:hAnsi="SolaimanLipi" w:cs="SolaimanLipi"/>
+        </w:rPr>
+        <w:t xml:space="preserve">২ ৩ ৪ ৫ ৬ </w:t>
+      </w:r>
+      <w:r>
+        <w:rPr>
+          <w:rFonts w:cs="SolaimanLipi" w:ascii="SolaimanLipi" w:hAnsi="SolaimanLipi"/>
+        </w:rPr>
+        <w:t xml:space="preserve">... </w:t>
+      </w:r>
+    </w:p>
+    <w:p>
+      <w:pPr>
+        <w:pStyle w:val="Normal"/>
+        <w:widowControl/>
+        <w:bidi w:val="0"/>
+        <w:ind w:hanging="0" w:start="0" w:end="0"/>
+        <w:jc w:val="start"/>
+        <w:rPr>
+          <w:rFonts w:ascii="SolaimanLipi" w:hAnsi="SolaimanLipi" w:cs="SolaimanLipi"/>
+        </w:rPr>
+      </w:pPr>
+      <w:r>
+        <w:rPr>
+          <w:rFonts w:cs="SolaimanLipi" w:ascii="SolaimanLipi" w:hAnsi="SolaimanLipi"/>
+        </w:rPr>
+      </w:r>
+    </w:p>
+    <w:p>
+      <w:pPr>
+        <w:pStyle w:val="Normal"/>
+        <w:widowControl/>
+        <w:bidi w:val="0"/>
+        <w:ind w:hanging="0" w:start="0" w:end="0"/>
+        <w:jc w:val="start"/>
+        <w:rPr>
+          <w:rFonts w:ascii="SolaimanLipi" w:hAnsi="SolaimanLipi" w:cs="SolaimanLipi"/>
+        </w:rPr>
+      </w:pPr>
+      <w:r>
+        <w:rPr>
+          <w:rFonts w:ascii="SolaimanLipi" w:hAnsi="SolaimanLipi" w:cs="SolaimanLipi"/>
+        </w:rPr>
+        <w:t>সেটের আকার একই। যদিও একটি আমরা একটি সংখ্যা কমিয়ে দিয়েছি। আসলে আমরা অসীমসংখ্যক সংখ্যাকে সরিয়ে দিতে পারি। আমরা সবগুলো বেজোড় সংখ্যাকে সরিয়ে দিতে পারি। সেটের আকার তাও অপরিবর্তিত থাকবে। এখনও সব সংখ্যার জন্য আসন থাকবে</w:t>
+      </w:r>
+      <w:r>
+        <w:rPr>
+          <w:rFonts w:cs="SolaimanLipi" w:ascii="SolaimanLipi" w:hAnsi="SolaimanLipi"/>
+        </w:rPr>
+        <w:t xml:space="preserve">, </w:t>
+      </w:r>
+      <w:r>
+        <w:rPr>
+          <w:rFonts w:ascii="SolaimanLipi" w:hAnsi="SolaimanLipi" w:cs="SolaimanLipi"/>
+        </w:rPr>
+        <w:t>আর সব আসনে সংখ্যা থাকবে।</w:t>
+      </w:r>
+    </w:p>
+    <w:p>
+      <w:pPr>
+        <w:pStyle w:val="Normal"/>
+        <w:widowControl/>
+        <w:bidi w:val="0"/>
+        <w:ind w:hanging="0" w:start="0" w:end="0"/>
+        <w:jc w:val="center"/>
+        <w:rPr>
+          <w:rFonts w:ascii="SolaimanLipi" w:hAnsi="SolaimanLipi" w:cs="SolaimanLipi"/>
+        </w:rPr>
+      </w:pPr>
+      <w:r>
+        <w:rPr>
+          <w:rFonts w:ascii="SolaimanLipi" w:hAnsi="SolaimanLipi" w:cs="SolaimanLipi"/>
+        </w:rPr>
+        <w:t xml:space="preserve">২ ৪ ৬ ৮ ১০  </w:t>
+      </w:r>
+      <w:r>
+        <w:rPr>
+          <w:rFonts w:cs="SolaimanLipi" w:ascii="SolaimanLipi" w:hAnsi="SolaimanLipi"/>
+        </w:rPr>
+        <w:t xml:space="preserve">... </w:t>
+      </w:r>
+    </w:p>
+    <w:p>
+      <w:pPr>
+        <w:pStyle w:val="Normal"/>
+        <w:widowControl/>
+        <w:bidi w:val="0"/>
+        <w:ind w:hanging="0" w:start="0" w:end="0"/>
+        <w:jc w:val="center"/>
+        <w:rPr>
+          <w:rFonts w:ascii="SolaimanLipi" w:hAnsi="SolaimanLipi" w:cs="SolaimanLipi"/>
+        </w:rPr>
+      </w:pPr>
+      <w:r>
+        <w:rPr>
+          <w:rFonts w:cs="SolaimanLipi" w:ascii="SolaimanLipi" w:hAnsi="SolaimanLipi"/>
+        </w:rPr>
+        <w:t xml:space="preserve">|  |  |  |  | ... </w:t>
+      </w:r>
+    </w:p>
+    <w:p>
+      <w:pPr>
+        <w:pStyle w:val="Normal"/>
+        <w:widowControl/>
+        <w:bidi w:val="0"/>
+        <w:ind w:hanging="0" w:start="0" w:end="0"/>
+        <w:jc w:val="center"/>
+        <w:rPr>
+          <w:rFonts w:ascii="SolaimanLipi" w:hAnsi="SolaimanLipi" w:cs="SolaimanLipi"/>
+        </w:rPr>
+      </w:pPr>
+      <w:r>
+        <w:rPr>
+          <w:rFonts w:ascii="SolaimanLipi" w:hAnsi="SolaimanLipi" w:cs="SolaimanLipi"/>
+        </w:rPr>
+        <w:t xml:space="preserve">২ ৩ ৪ ৫ ৬ </w:t>
+      </w:r>
+      <w:r>
+        <w:rPr>
+          <w:rFonts w:cs="SolaimanLipi" w:ascii="SolaimanLipi" w:hAnsi="SolaimanLipi"/>
+        </w:rPr>
+        <w:t xml:space="preserve">... </w:t>
+      </w:r>
+    </w:p>
+    <w:p>
+      <w:pPr>
+        <w:pStyle w:val="Normal"/>
+        <w:widowControl/>
+        <w:bidi w:val="0"/>
+        <w:ind w:hanging="0" w:start="0" w:end="0"/>
+        <w:jc w:val="center"/>
+        <w:rPr>
+          <w:rFonts w:ascii="SolaimanLipi" w:hAnsi="SolaimanLipi" w:cs="SolaimanLipi"/>
+        </w:rPr>
+      </w:pPr>
+      <w:r>
+        <w:rPr>
+          <w:rFonts w:cs="SolaimanLipi" w:ascii="SolaimanLipi" w:hAnsi="SolaimanLipi"/>
+        </w:rPr>
+      </w:r>
+    </w:p>
+    <w:p>
+      <w:pPr>
+        <w:pStyle w:val="Normal"/>
+        <w:widowControl/>
+        <w:bidi w:val="0"/>
+        <w:ind w:hanging="0" w:start="0" w:end="0"/>
+        <w:jc w:val="start"/>
+        <w:rPr>
+          <w:rFonts w:ascii="SolaimanLipi" w:hAnsi="SolaimanLipi" w:cs="SolaimanLipi"/>
+        </w:rPr>
+      </w:pPr>
+      <w:r>
+        <w:rPr>
+          <w:rFonts w:ascii="SolaimanLipi" w:hAnsi="SolaimanLipi" w:cs="SolaimanLipi"/>
+        </w:rPr>
+        <w:t>এটাই আসলে অসীমের সংজ্ঞা। এটা থেকে কাউকে বিয়োগ করলে আকার একই থাকে। বেজোড় সংখ্যা</w:t>
+      </w:r>
+      <w:r>
+        <w:rPr>
+          <w:rFonts w:cs="SolaimanLipi" w:ascii="SolaimanLipi" w:hAnsi="SolaimanLipi"/>
+        </w:rPr>
+        <w:t xml:space="preserve">, </w:t>
+      </w:r>
+      <w:r>
+        <w:rPr>
+          <w:rFonts w:ascii="SolaimanLipi" w:hAnsi="SolaimanLipi" w:cs="SolaimanLipi"/>
+        </w:rPr>
+        <w:t>জোড় সংখ্যা</w:t>
+      </w:r>
+      <w:r>
+        <w:rPr>
+          <w:rFonts w:cs="SolaimanLipi" w:ascii="SolaimanLipi" w:hAnsi="SolaimanLipi"/>
+        </w:rPr>
+        <w:t xml:space="preserve">, </w:t>
+      </w:r>
+      <w:r>
+        <w:rPr>
+          <w:rFonts w:ascii="SolaimanLipi" w:hAnsi="SolaimanLipi" w:cs="SolaimanLipi"/>
+        </w:rPr>
+        <w:t>পূর্ণসংখ্যা সবারই আকার সমান। ক্যান্টর এদেরকে প্রকাশ করেছিলেন ℵ</w:t>
+      </w:r>
+      <w:r>
+        <w:rPr>
+          <w:rFonts w:cs="SolaimanLipi" w:ascii="SolaimanLipi" w:hAnsi="SolaimanLipi"/>
+          <w:vertAlign w:val="subscript"/>
+        </w:rPr>
+        <w:t>o</w:t>
+      </w:r>
+      <w:r>
+        <w:rPr>
+          <w:rFonts w:cs="SolaimanLipi" w:ascii="SolaimanLipi" w:hAnsi="SolaimanLipi"/>
+        </w:rPr>
+        <w:t xml:space="preserve"> </w:t>
+      </w:r>
+      <w:r>
+        <w:rPr>
+          <w:rFonts w:ascii="SolaimanLipi" w:hAnsi="SolaimanLipi" w:cs="SolaimanLipi"/>
+        </w:rPr>
+        <w:t>দিয়ে। ℵ হলো হিব্রু বর্ণমালার প্রথম অক্ষর। এদের আকার গণনাবাচক সংখ্যার সমান বলে ℵ</w:t>
+      </w:r>
+      <w:r>
+        <w:rPr>
+          <w:rFonts w:cs="SolaimanLipi" w:ascii="SolaimanLipi" w:hAnsi="SolaimanLipi"/>
+          <w:vertAlign w:val="subscript"/>
+        </w:rPr>
+        <w:t xml:space="preserve">o </w:t>
+      </w:r>
+      <w:r>
+        <w:rPr>
+          <w:rFonts w:ascii="SolaimanLipi" w:hAnsi="SolaimanLipi" w:cs="SolaimanLipi"/>
+          <w:position w:val="0"/>
+          <w:sz w:val="24"/>
+          <w:vertAlign w:val="baseline"/>
+        </w:rPr>
+        <w:t xml:space="preserve">এর সমান আকারে সেটকে গণনাযোগ্য </w:t>
+      </w:r>
+      <w:r>
+        <w:rPr>
+          <w:rFonts w:cs="SolaimanLipi" w:ascii="SolaimanLipi" w:hAnsi="SolaimanLipi"/>
+          <w:position w:val="0"/>
+          <w:sz w:val="24"/>
+          <w:vertAlign w:val="baseline"/>
+        </w:rPr>
+        <w:t xml:space="preserve">(countable) </w:t>
+      </w:r>
+      <w:r>
+        <w:rPr>
+          <w:rFonts w:ascii="SolaimanLipi" w:hAnsi="SolaimanLipi" w:cs="SolaimanLipi"/>
+          <w:position w:val="0"/>
+          <w:sz w:val="24"/>
+          <w:vertAlign w:val="baseline"/>
+        </w:rPr>
+        <w:t xml:space="preserve">বলা হয় </w:t>
+      </w:r>
+      <w:r>
+        <w:rPr>
+          <w:rFonts w:cs="SolaimanLipi" w:ascii="SolaimanLipi" w:hAnsi="SolaimanLipi"/>
+          <w:position w:val="0"/>
+          <w:sz w:val="24"/>
+          <w:vertAlign w:val="baseline"/>
+        </w:rPr>
+        <w:t>(</w:t>
+      </w:r>
+      <w:r>
+        <w:rPr>
+          <w:rFonts w:ascii="SolaimanLipi" w:hAnsi="SolaimanLipi" w:cs="SolaimanLipi"/>
+          <w:position w:val="0"/>
+          <w:sz w:val="24"/>
+          <w:vertAlign w:val="baseline"/>
+        </w:rPr>
+        <w:t>অবশ্য বাস্তবে এদেরকে গুনে শেষ করা যাবে না। সেটা করতে হলে চাই অসীম সময়।</w:t>
+      </w:r>
+      <w:r>
+        <w:rPr>
+          <w:rFonts w:cs="SolaimanLipi" w:ascii="SolaimanLipi" w:hAnsi="SolaimanLipi"/>
+          <w:position w:val="0"/>
+          <w:sz w:val="24"/>
+          <w:vertAlign w:val="baseline"/>
+        </w:rPr>
+        <w:t xml:space="preserve">) </w:t>
+      </w:r>
+      <w:r>
+        <w:rPr>
+          <w:rFonts w:ascii="SolaimanLipi" w:hAnsi="SolaimanLipi" w:cs="SolaimanLipi"/>
+          <w:position w:val="0"/>
+          <w:sz w:val="24"/>
+          <w:vertAlign w:val="baseline"/>
+        </w:rPr>
+        <w:t xml:space="preserve">মূলদ </w:t>
+      </w:r>
+      <w:r>
+        <w:rPr>
+          <w:rFonts w:cs="SolaimanLipi" w:ascii="SolaimanLipi" w:hAnsi="SolaimanLipi"/>
+          <w:position w:val="0"/>
+          <w:sz w:val="24"/>
+          <w:vertAlign w:val="baseline"/>
+        </w:rPr>
+        <w:t xml:space="preserve">rational) </w:t>
+      </w:r>
+      <w:r>
+        <w:rPr>
+          <w:rFonts w:ascii="SolaimanLipi" w:hAnsi="SolaimanLipi" w:cs="SolaimanLipi"/>
+          <w:position w:val="0"/>
+          <w:sz w:val="24"/>
+          <w:vertAlign w:val="baseline"/>
+        </w:rPr>
+        <w:t xml:space="preserve">সংখ্যারা </w:t>
+      </w:r>
+      <w:r>
+        <w:rPr>
+          <w:rFonts w:cs="SolaimanLipi" w:ascii="SolaimanLipi" w:hAnsi="SolaimanLipi"/>
+          <w:position w:val="0"/>
+          <w:sz w:val="24"/>
+          <w:vertAlign w:val="baseline"/>
+        </w:rPr>
+        <w:t>(</w:t>
+      </w:r>
+      <w:r>
+        <w:rPr>
+          <w:rFonts w:ascii="SolaimanLipi" w:hAnsi="SolaimanLipi" w:cs="SolaimanLipi"/>
+          <w:position w:val="0"/>
+          <w:sz w:val="24"/>
+          <w:vertAlign w:val="baseline"/>
+        </w:rPr>
+        <w:t xml:space="preserve">যাদেরকে </w:t>
+      </w:r>
+      <w:r>
+        <w:rPr>
+          <w:rFonts w:cs="SolaimanLipi" w:ascii="SolaimanLipi" w:hAnsi="SolaimanLipi"/>
+          <w:position w:val="0"/>
+          <w:sz w:val="24"/>
+          <w:vertAlign w:val="baseline"/>
+        </w:rPr>
+        <w:t xml:space="preserve">a/b </w:t>
+      </w:r>
+      <w:r>
+        <w:rPr>
+          <w:rFonts w:ascii="SolaimanLipi" w:hAnsi="SolaimanLipi" w:cs="SolaimanLipi"/>
+          <w:position w:val="0"/>
+          <w:sz w:val="24"/>
+          <w:vertAlign w:val="baseline"/>
+        </w:rPr>
+        <w:t>ভগ্নাংশ আকারে লেখা যায়</w:t>
+      </w:r>
+      <w:r>
+        <w:rPr>
+          <w:rFonts w:cs="SolaimanLipi" w:ascii="SolaimanLipi" w:hAnsi="SolaimanLipi"/>
+          <w:position w:val="0"/>
+          <w:sz w:val="24"/>
+          <w:vertAlign w:val="baseline"/>
+        </w:rPr>
+        <w:t xml:space="preserve">, </w:t>
+      </w:r>
+      <w:r>
+        <w:rPr>
+          <w:rFonts w:ascii="SolaimanLipi" w:hAnsi="SolaimanLipi" w:cs="SolaimanLipi"/>
+          <w:position w:val="0"/>
+          <w:sz w:val="24"/>
+          <w:vertAlign w:val="baseline"/>
+        </w:rPr>
+        <w:t xml:space="preserve">যেখানে </w:t>
+      </w:r>
+      <w:r>
+        <w:rPr>
+          <w:rFonts w:cs="SolaimanLipi" w:ascii="SolaimanLipi" w:hAnsi="SolaimanLipi"/>
+          <w:position w:val="0"/>
+          <w:sz w:val="24"/>
+          <w:vertAlign w:val="baseline"/>
+        </w:rPr>
+        <w:t xml:space="preserve">a </w:t>
+      </w:r>
+      <w:r>
+        <w:rPr>
+          <w:rFonts w:ascii="SolaimanLipi" w:hAnsi="SolaimanLipi" w:cs="SolaimanLipi"/>
+          <w:position w:val="0"/>
+          <w:sz w:val="24"/>
+          <w:vertAlign w:val="baseline"/>
+        </w:rPr>
+        <w:t xml:space="preserve">ও </w:t>
+      </w:r>
+      <w:r>
+        <w:rPr>
+          <w:rFonts w:cs="SolaimanLipi" w:ascii="SolaimanLipi" w:hAnsi="SolaimanLipi"/>
+          <w:position w:val="0"/>
+          <w:sz w:val="24"/>
+          <w:vertAlign w:val="baseline"/>
+        </w:rPr>
+        <w:t xml:space="preserve">b </w:t>
+      </w:r>
+      <w:r>
+        <w:rPr>
+          <w:rFonts w:ascii="SolaimanLipi" w:hAnsi="SolaimanLipi" w:cs="SolaimanLipi"/>
+          <w:position w:val="0"/>
+          <w:sz w:val="24"/>
+          <w:vertAlign w:val="baseline"/>
+        </w:rPr>
+        <w:t>পূর্ণসংখ্যা</w:t>
+      </w:r>
+      <w:r>
+        <w:rPr>
+          <w:rFonts w:cs="SolaimanLipi" w:ascii="SolaimanLipi" w:hAnsi="SolaimanLipi"/>
+          <w:position w:val="0"/>
+          <w:sz w:val="24"/>
+          <w:vertAlign w:val="baseline"/>
+        </w:rPr>
+        <w:t xml:space="preserve">) </w:t>
+      </w:r>
+      <w:r>
+        <w:rPr>
+          <w:rFonts w:ascii="SolaimanLipi" w:hAnsi="SolaimanLipi" w:cs="SolaimanLipi"/>
+          <w:position w:val="0"/>
+          <w:sz w:val="24"/>
+          <w:vertAlign w:val="baseline"/>
+        </w:rPr>
+        <w:t>ছিল গণনাযোগ্য। এটা করতেও ক্যান্টরকে বুদ্ধি বের করতে হয়েছিল। মূলদ সংখ্যাদের তাদের প্রকৃত আসনে বসিয়ে ক্যান্টর দেখান</w:t>
+      </w:r>
+      <w:r>
+        <w:rPr>
+          <w:rFonts w:cs="SolaimanLipi" w:ascii="SolaimanLipi" w:hAnsi="SolaimanLipi"/>
+          <w:position w:val="0"/>
+          <w:sz w:val="24"/>
+          <w:vertAlign w:val="baseline"/>
+        </w:rPr>
+        <w:t xml:space="preserve">, </w:t>
+      </w:r>
+      <w:r>
+        <w:rPr>
+          <w:rFonts w:ascii="SolaimanLipi" w:hAnsi="SolaimanLipi" w:cs="SolaimanLipi"/>
+          <w:position w:val="0"/>
+          <w:sz w:val="24"/>
+          <w:vertAlign w:val="baseline"/>
+        </w:rPr>
+        <w:t>এরাও  ℵ</w:t>
+      </w:r>
+      <w:r>
+        <w:rPr>
+          <w:rFonts w:cs="SolaimanLipi" w:ascii="SolaimanLipi" w:hAnsi="SolaimanLipi"/>
+          <w:vertAlign w:val="subscript"/>
+        </w:rPr>
+        <w:t>o</w:t>
+      </w:r>
+      <w:r>
+        <w:rPr>
+          <w:rFonts w:cs="SolaimanLipi" w:ascii="SolaimanLipi" w:hAnsi="SolaimanLipi"/>
+          <w:position w:val="0"/>
+          <w:sz w:val="24"/>
+          <w:vertAlign w:val="baseline"/>
+        </w:rPr>
+        <w:t xml:space="preserve"> </w:t>
+      </w:r>
+      <w:r>
+        <w:rPr>
+          <w:rFonts w:ascii="SolaimanLipi" w:hAnsi="SolaimanLipi" w:cs="SolaimanLipi"/>
+          <w:position w:val="0"/>
+          <w:sz w:val="24"/>
+          <w:vertAlign w:val="baseline"/>
+        </w:rPr>
+        <w:t xml:space="preserve">আকারের সেট </w:t>
+      </w:r>
+      <w:r>
+        <w:rPr>
+          <w:rFonts w:cs="SolaimanLipi" w:ascii="SolaimanLipi" w:hAnsi="SolaimanLipi"/>
+          <w:position w:val="0"/>
+          <w:sz w:val="24"/>
+          <w:vertAlign w:val="baseline"/>
+        </w:rPr>
+        <w:t>(</w:t>
+      </w:r>
+      <w:r>
+        <w:rPr>
+          <w:rFonts w:ascii="SolaimanLipi" w:hAnsi="SolaimanLipi" w:cs="SolaimanLipi"/>
+          <w:position w:val="0"/>
+          <w:sz w:val="24"/>
+          <w:vertAlign w:val="baseline"/>
+        </w:rPr>
+        <w:t>দেখুন পরিশিষ্ট ঘ</w:t>
+      </w:r>
+      <w:r>
+        <w:rPr>
+          <w:rFonts w:cs="SolaimanLipi" w:ascii="SolaimanLipi" w:hAnsi="SolaimanLipi"/>
+          <w:position w:val="0"/>
+          <w:sz w:val="24"/>
+          <w:vertAlign w:val="baseline"/>
+        </w:rPr>
+        <w:t>)</w:t>
+      </w:r>
+      <w:r>
+        <w:rPr>
+          <w:rFonts w:ascii="SolaimanLipi" w:hAnsi="SolaimanLipi" w:cs="SolaimanLipi"/>
+          <w:position w:val="0"/>
+          <w:sz w:val="24"/>
+          <w:vertAlign w:val="baseline"/>
+        </w:rPr>
+        <w:t xml:space="preserve">। </w:t>
+      </w:r>
+    </w:p>
+    <w:p>
+      <w:pPr>
+        <w:pStyle w:val="Normal"/>
+        <w:widowControl/>
+        <w:bidi w:val="0"/>
+        <w:ind w:hanging="0" w:start="0" w:end="0"/>
+        <w:jc w:val="start"/>
+        <w:rPr>
+          <w:position w:val="0"/>
+          <w:sz w:val="24"/>
+          <w:vertAlign w:val="baseline"/>
+        </w:rPr>
+      </w:pPr>
+      <w:r>
+        <w:rPr>
+          <w:rFonts w:cs="SolaimanLipi" w:ascii="SolaimanLipi" w:hAnsi="SolaimanLipi"/>
+        </w:rPr>
+      </w:r>
+    </w:p>
+    <w:p>
+      <w:pPr>
+        <w:pStyle w:val="Normal"/>
+        <w:widowControl/>
+        <w:bidi w:val="0"/>
+        <w:ind w:hanging="0" w:start="0" w:end="0"/>
+        <w:jc w:val="start"/>
+        <w:rPr>
+          <w:rFonts w:ascii="SolaimanLipi" w:hAnsi="SolaimanLipi" w:cs="SolaimanLipi"/>
+        </w:rPr>
+      </w:pPr>
+      <w:r>
+        <w:rPr>
+          <w:rFonts w:ascii="SolaimanLipi" w:hAnsi="SolaimanLipi" w:cs="SolaimanLipi"/>
+          <w:position w:val="0"/>
+          <w:sz w:val="24"/>
+          <w:vertAlign w:val="baseline"/>
+        </w:rPr>
+        <w:t>তবে পিথাগোরাস আগেই দেখিয়েছেন</w:t>
+      </w:r>
+      <w:r>
+        <w:rPr>
+          <w:rFonts w:cs="SolaimanLipi" w:ascii="SolaimanLipi" w:hAnsi="SolaimanLipi"/>
+          <w:position w:val="0"/>
+          <w:sz w:val="24"/>
+          <w:vertAlign w:val="baseline"/>
+        </w:rPr>
+        <w:t xml:space="preserve">, </w:t>
+      </w:r>
+      <w:r>
+        <w:rPr>
+          <w:rFonts w:ascii="SolaimanLipi" w:hAnsi="SolaimanLipi" w:cs="SolaimanLipi"/>
+          <w:position w:val="0"/>
+          <w:sz w:val="24"/>
+          <w:vertAlign w:val="baseline"/>
+        </w:rPr>
+        <w:t>মূলদ সংখ্যারাই সব নয়। তথাকথিত বাস্তব সংখ্যার মধ্যে আছে মূলদ ও অমূলদ দুই ধরনের সংখ্যাই। ক্যান্টর আবিষ্কার করেন</w:t>
+      </w:r>
+      <w:r>
+        <w:rPr>
+          <w:rFonts w:cs="SolaimanLipi" w:ascii="SolaimanLipi" w:hAnsi="SolaimanLipi"/>
+          <w:position w:val="0"/>
+          <w:sz w:val="24"/>
+          <w:vertAlign w:val="baseline"/>
+        </w:rPr>
+        <w:t xml:space="preserve">, </w:t>
+      </w:r>
+      <w:r>
+        <w:rPr>
+          <w:rFonts w:ascii="SolaimanLipi" w:hAnsi="SolaimanLipi" w:cs="SolaimanLipi"/>
+          <w:position w:val="0"/>
+          <w:sz w:val="24"/>
+          <w:vertAlign w:val="baseline"/>
+        </w:rPr>
+        <w:t>বাস্তব সংখ্যার সেট মূলদ সংখ্যার সেট থেকে অনেক অনেক বড়। যেমন আমাদের আসনবিন্যাস এমন হতে পারে</w:t>
+      </w:r>
+      <w:r>
+        <w:rPr>
+          <w:rFonts w:cs="SolaimanLipi" w:ascii="SolaimanLipi" w:hAnsi="SolaimanLipi"/>
+          <w:position w:val="0"/>
+          <w:sz w:val="24"/>
+          <w:vertAlign w:val="baseline"/>
+        </w:rPr>
+        <w:t xml:space="preserve">: </w:t>
+      </w:r>
+    </w:p>
+    <w:p>
+      <w:pPr>
+        <w:pStyle w:val="Normal"/>
+        <w:widowControl/>
+        <w:bidi w:val="0"/>
+        <w:ind w:hanging="0" w:start="0" w:end="0"/>
+        <w:jc w:val="start"/>
+        <w:rPr>
+          <w:position w:val="0"/>
+          <w:sz w:val="24"/>
+          <w:vertAlign w:val="baseline"/>
+        </w:rPr>
+      </w:pPr>
+      <w:r>
+        <w:rPr>
+          <w:rFonts w:cs="SolaimanLipi" w:ascii="SolaimanLipi" w:hAnsi="SolaimanLipi"/>
+        </w:rPr>
+      </w:r>
+    </w:p>
+    <w:p>
+      <w:pPr>
+        <w:pStyle w:val="Normal"/>
+        <w:widowControl/>
+        <w:bidi w:val="0"/>
+        <w:ind w:hanging="0" w:start="0" w:end="0"/>
+        <w:jc w:val="center"/>
+        <w:rPr>
+          <w:rFonts w:ascii="SolaimanLipi" w:hAnsi="SolaimanLipi" w:cs="SolaimanLipi"/>
+        </w:rPr>
+      </w:pPr>
+      <w:r>
+        <w:rPr>
+          <w:rFonts w:ascii="SolaimanLipi" w:hAnsi="SolaimanLipi" w:cs="SolaimanLipi"/>
+          <w:position w:val="0"/>
+          <w:sz w:val="24"/>
+          <w:vertAlign w:val="baseline"/>
+        </w:rPr>
+        <w:t xml:space="preserve">আসন </w:t>
+      </w:r>
+      <w:r>
+        <w:rPr>
+          <w:rFonts w:cs="SolaimanLipi" w:ascii="SolaimanLipi" w:hAnsi="SolaimanLipi"/>
+          <w:position w:val="0"/>
+          <w:sz w:val="24"/>
+          <w:vertAlign w:val="baseline"/>
+        </w:rPr>
+        <w:tab/>
+      </w:r>
+      <w:r>
+        <w:rPr>
+          <w:rFonts w:ascii="SolaimanLipi" w:hAnsi="SolaimanLipi" w:cs="SolaimanLipi"/>
+          <w:position w:val="0"/>
+          <w:sz w:val="24"/>
+          <w:vertAlign w:val="baseline"/>
+        </w:rPr>
+        <w:t xml:space="preserve">বাস্তব সংখ্যা </w:t>
+      </w:r>
+    </w:p>
+    <w:p>
+      <w:pPr>
+        <w:pStyle w:val="Normal"/>
+        <w:widowControl/>
+        <w:bidi w:val="0"/>
+        <w:ind w:hanging="0" w:start="0" w:end="0"/>
+        <w:jc w:val="center"/>
+        <w:rPr>
+          <w:rFonts w:ascii="SolaimanLipi" w:hAnsi="SolaimanLipi" w:cs="SolaimanLipi"/>
+        </w:rPr>
+      </w:pPr>
+      <w:r>
+        <w:rPr>
+          <w:rFonts w:ascii="SolaimanLipi" w:hAnsi="SolaimanLipi" w:cs="SolaimanLipi"/>
+          <w:position w:val="0"/>
+          <w:sz w:val="24"/>
+          <w:vertAlign w:val="baseline"/>
+        </w:rPr>
+        <w:t xml:space="preserve">১ </w:t>
+      </w:r>
+      <w:r>
+        <w:rPr>
+          <w:rFonts w:cs="SolaimanLipi" w:ascii="SolaimanLipi" w:hAnsi="SolaimanLipi"/>
+          <w:position w:val="0"/>
+          <w:sz w:val="24"/>
+          <w:vertAlign w:val="baseline"/>
+        </w:rPr>
+        <w:tab/>
+      </w:r>
+      <w:r>
+        <w:rPr>
+          <w:rFonts w:ascii="SolaimanLipi" w:hAnsi="SolaimanLipi" w:cs="SolaimanLipi"/>
+          <w:position w:val="0"/>
+          <w:sz w:val="24"/>
+          <w:vertAlign w:val="baseline"/>
+        </w:rPr>
+        <w:t>০</w:t>
+      </w:r>
+      <w:r>
+        <w:rPr>
+          <w:rFonts w:cs="SolaimanLipi" w:ascii="SolaimanLipi" w:hAnsi="SolaimanLipi"/>
+          <w:position w:val="0"/>
+          <w:sz w:val="24"/>
+          <w:vertAlign w:val="baseline"/>
+        </w:rPr>
+        <w:t>.</w:t>
+      </w:r>
+      <w:r>
+        <w:rPr>
+          <w:rFonts w:ascii="SolaimanLipi" w:hAnsi="SolaimanLipi" w:cs="SolaimanLipi"/>
+          <w:position w:val="0"/>
+          <w:sz w:val="24"/>
+          <w:vertAlign w:val="baseline"/>
+        </w:rPr>
+        <w:t xml:space="preserve">৩১২৫১২৩ </w:t>
+      </w:r>
+    </w:p>
+    <w:p>
+      <w:pPr>
+        <w:pStyle w:val="Normal"/>
+        <w:widowControl/>
+        <w:bidi w:val="0"/>
+        <w:ind w:hanging="0" w:start="0" w:end="0"/>
+        <w:jc w:val="center"/>
+        <w:rPr>
+          <w:rFonts w:ascii="SolaimanLipi" w:hAnsi="SolaimanLipi" w:cs="SolaimanLipi"/>
+        </w:rPr>
+      </w:pPr>
+      <w:r>
+        <w:rPr>
+          <w:rFonts w:ascii="SolaimanLipi" w:hAnsi="SolaimanLipi" w:cs="SolaimanLipi"/>
+        </w:rPr>
+        <w:t xml:space="preserve">২ </w:t>
+      </w:r>
+      <w:r>
+        <w:rPr>
+          <w:rFonts w:cs="SolaimanLipi" w:ascii="SolaimanLipi" w:hAnsi="SolaimanLipi"/>
+        </w:rPr>
+        <w:tab/>
+      </w:r>
+      <w:r>
+        <w:rPr>
+          <w:rFonts w:ascii="SolaimanLipi" w:hAnsi="SolaimanLipi" w:cs="SolaimanLipi"/>
+          <w:position w:val="0"/>
+          <w:sz w:val="24"/>
+          <w:vertAlign w:val="baseline"/>
+        </w:rPr>
+        <w:t>০</w:t>
+      </w:r>
+      <w:r>
+        <w:rPr>
+          <w:rFonts w:cs="SolaimanLipi" w:ascii="SolaimanLipi" w:hAnsi="SolaimanLipi"/>
+          <w:position w:val="0"/>
+          <w:sz w:val="24"/>
+          <w:vertAlign w:val="baseline"/>
+        </w:rPr>
+        <w:t>.</w:t>
+      </w:r>
+      <w:r>
+        <w:rPr>
+          <w:rFonts w:ascii="SolaimanLipi" w:hAnsi="SolaimanLipi" w:cs="SolaimanLipi"/>
+          <w:position w:val="0"/>
+          <w:sz w:val="24"/>
+          <w:vertAlign w:val="baseline"/>
+        </w:rPr>
+        <w:t xml:space="preserve">৭৮৪৩১২২ </w:t>
+      </w:r>
+    </w:p>
+    <w:p>
+      <w:pPr>
+        <w:pStyle w:val="Normal"/>
+        <w:widowControl/>
+        <w:bidi w:val="0"/>
+        <w:ind w:hanging="0" w:start="0" w:end="0"/>
+        <w:jc w:val="center"/>
+        <w:rPr>
+          <w:rFonts w:ascii="SolaimanLipi" w:hAnsi="SolaimanLipi" w:cs="SolaimanLipi"/>
+        </w:rPr>
+      </w:pPr>
+      <w:r>
+        <w:rPr>
+          <w:rFonts w:ascii="SolaimanLipi" w:hAnsi="SolaimanLipi" w:cs="SolaimanLipi"/>
+        </w:rPr>
+        <w:t xml:space="preserve">৩ </w:t>
+      </w:r>
+      <w:r>
+        <w:rPr>
+          <w:rFonts w:cs="SolaimanLipi" w:ascii="SolaimanLipi" w:hAnsi="SolaimanLipi"/>
+        </w:rPr>
+        <w:tab/>
+      </w:r>
+      <w:r>
+        <w:rPr>
+          <w:rFonts w:ascii="SolaimanLipi" w:hAnsi="SolaimanLipi" w:cs="SolaimanLipi"/>
+          <w:position w:val="0"/>
+          <w:sz w:val="24"/>
+          <w:vertAlign w:val="baseline"/>
+        </w:rPr>
+        <w:t>০</w:t>
+      </w:r>
+      <w:r>
+        <w:rPr>
+          <w:rFonts w:cs="SolaimanLipi" w:ascii="SolaimanLipi" w:hAnsi="SolaimanLipi"/>
+          <w:position w:val="0"/>
+          <w:sz w:val="24"/>
+          <w:vertAlign w:val="baseline"/>
+        </w:rPr>
+        <w:t>.</w:t>
+      </w:r>
+      <w:r>
+        <w:rPr>
+          <w:rFonts w:ascii="SolaimanLipi" w:hAnsi="SolaimanLipi" w:cs="SolaimanLipi"/>
+          <w:position w:val="0"/>
+          <w:sz w:val="24"/>
+          <w:vertAlign w:val="baseline"/>
+        </w:rPr>
+        <w:t xml:space="preserve">৯৯৯৯৯৯৯ </w:t>
+      </w:r>
+    </w:p>
+    <w:p>
+      <w:pPr>
+        <w:pStyle w:val="Normal"/>
+        <w:widowControl/>
+        <w:bidi w:val="0"/>
+        <w:ind w:hanging="0" w:start="0" w:end="0"/>
+        <w:jc w:val="center"/>
+        <w:rPr>
+          <w:rFonts w:ascii="SolaimanLipi" w:hAnsi="SolaimanLipi" w:cs="SolaimanLipi"/>
+        </w:rPr>
+      </w:pPr>
+      <w:r>
+        <w:rPr>
+          <w:rFonts w:ascii="SolaimanLipi" w:hAnsi="SolaimanLipi" w:cs="SolaimanLipi"/>
+        </w:rPr>
+        <w:t xml:space="preserve">৪ </w:t>
+      </w:r>
+      <w:r>
+        <w:rPr>
+          <w:rFonts w:cs="SolaimanLipi" w:ascii="SolaimanLipi" w:hAnsi="SolaimanLipi"/>
+        </w:rPr>
+        <w:tab/>
+      </w:r>
+      <w:r>
+        <w:rPr>
+          <w:rFonts w:ascii="SolaimanLipi" w:hAnsi="SolaimanLipi" w:cs="SolaimanLipi"/>
+          <w:position w:val="0"/>
+          <w:sz w:val="24"/>
+          <w:vertAlign w:val="baseline"/>
+        </w:rPr>
+        <w:t>০</w:t>
+      </w:r>
+      <w:r>
+        <w:rPr>
+          <w:rFonts w:cs="SolaimanLipi" w:ascii="SolaimanLipi" w:hAnsi="SolaimanLipi"/>
+          <w:position w:val="0"/>
+          <w:sz w:val="24"/>
+          <w:vertAlign w:val="baseline"/>
+        </w:rPr>
+        <w:t>.</w:t>
+      </w:r>
+      <w:r>
+        <w:rPr>
+          <w:rFonts w:ascii="SolaimanLipi" w:hAnsi="SolaimanLipi" w:cs="SolaimanLipi"/>
+          <w:position w:val="0"/>
+          <w:sz w:val="24"/>
+          <w:vertAlign w:val="baseline"/>
+        </w:rPr>
+        <w:t xml:space="preserve">৬২৬১০০০ </w:t>
+      </w:r>
+    </w:p>
+    <w:p>
+      <w:pPr>
+        <w:pStyle w:val="Normal"/>
+        <w:widowControl/>
+        <w:bidi w:val="0"/>
+        <w:ind w:hanging="0" w:start="0" w:end="0"/>
+        <w:jc w:val="center"/>
+        <w:rPr>
+          <w:rFonts w:ascii="SolaimanLipi" w:hAnsi="SolaimanLipi" w:cs="SolaimanLipi"/>
+        </w:rPr>
+      </w:pPr>
+      <w:r>
+        <w:rPr>
+          <w:rFonts w:ascii="SolaimanLipi" w:hAnsi="SolaimanLipi" w:cs="SolaimanLipi"/>
+        </w:rPr>
+        <w:t>৫</w:t>
+      </w:r>
+      <w:r>
+        <w:rPr>
+          <w:rFonts w:ascii="SolaimanLipi" w:hAnsi="SolaimanLipi" w:cs="SolaimanLipi"/>
+          <w:position w:val="0"/>
+          <w:sz w:val="24"/>
+          <w:vertAlign w:val="baseline"/>
+        </w:rPr>
+        <w:t xml:space="preserve"> </w:t>
+      </w:r>
+      <w:r>
+        <w:rPr>
+          <w:rFonts w:cs="SolaimanLipi" w:ascii="SolaimanLipi" w:hAnsi="SolaimanLipi"/>
+          <w:position w:val="0"/>
+          <w:sz w:val="24"/>
+          <w:vertAlign w:val="baseline"/>
+        </w:rPr>
+        <w:tab/>
+      </w:r>
+      <w:r>
+        <w:rPr>
+          <w:rFonts w:ascii="SolaimanLipi" w:hAnsi="SolaimanLipi" w:cs="SolaimanLipi"/>
+          <w:position w:val="0"/>
+          <w:sz w:val="24"/>
+          <w:vertAlign w:val="baseline"/>
+        </w:rPr>
+        <w:t>০</w:t>
+      </w:r>
+      <w:r>
+        <w:rPr>
+          <w:rFonts w:cs="SolaimanLipi" w:ascii="SolaimanLipi" w:hAnsi="SolaimanLipi"/>
+          <w:position w:val="0"/>
+          <w:sz w:val="24"/>
+          <w:vertAlign w:val="baseline"/>
+        </w:rPr>
+        <w:t>.</w:t>
+      </w:r>
+      <w:r>
+        <w:rPr>
+          <w:rFonts w:ascii="SolaimanLipi" w:hAnsi="SolaimanLipi" w:cs="SolaimanLipi"/>
+          <w:position w:val="0"/>
+          <w:sz w:val="24"/>
+          <w:vertAlign w:val="baseline"/>
+        </w:rPr>
+        <w:t xml:space="preserve">২৬৭১১২৩  </w:t>
+      </w:r>
+    </w:p>
+    <w:p>
+      <w:pPr>
+        <w:pStyle w:val="Normal"/>
+        <w:widowControl/>
+        <w:bidi w:val="0"/>
+        <w:ind w:hanging="0" w:start="0" w:end="0"/>
+        <w:jc w:val="start"/>
+        <w:rPr>
+          <w:position w:val="0"/>
+          <w:sz w:val="24"/>
+          <w:vertAlign w:val="baseline"/>
+        </w:rPr>
+      </w:pPr>
+      <w:r>
+        <w:rPr>
+          <w:rFonts w:cs="SolaimanLipi" w:ascii="SolaimanLipi" w:hAnsi="SolaimanLipi"/>
+        </w:rPr>
+      </w:r>
+    </w:p>
+    <w:p>
+      <w:pPr>
+        <w:pStyle w:val="Normal"/>
+        <w:widowControl/>
+        <w:bidi w:val="0"/>
+        <w:ind w:hanging="0" w:start="0" w:end="0"/>
+        <w:jc w:val="start"/>
+        <w:rPr>
+          <w:rFonts w:ascii="SolaimanLipi" w:hAnsi="SolaimanLipi" w:cs="SolaimanLipi"/>
+        </w:rPr>
+      </w:pPr>
+      <w:r>
+        <w:rPr>
+          <w:rFonts w:ascii="SolaimanLipi" w:hAnsi="SolaimanLipi" w:cs="SolaimanLipi"/>
+          <w:position w:val="0"/>
+          <w:sz w:val="24"/>
+          <w:vertAlign w:val="baseline"/>
+        </w:rPr>
+        <w:t xml:space="preserve">ক্যান্টর কৌশলটা পেলেন এ তালিকার বাইরের একটি বাস্তব সংখ্যা তৈরি করলেন। প্রথম সংখ্যার প্রথম অঙ্কের দিকে খেয়াল করুন </w:t>
+      </w:r>
+      <w:r>
+        <w:rPr>
+          <w:rFonts w:cs="SolaimanLipi" w:ascii="SolaimanLipi" w:hAnsi="SolaimanLipi"/>
+          <w:position w:val="0"/>
+          <w:sz w:val="24"/>
+          <w:vertAlign w:val="baseline"/>
+        </w:rPr>
+        <w:t>(</w:t>
+      </w:r>
+      <w:r>
+        <w:rPr>
+          <w:rFonts w:ascii="SolaimanLipi" w:hAnsi="SolaimanLipi" w:cs="SolaimanLipi"/>
+          <w:position w:val="0"/>
+          <w:sz w:val="24"/>
+          <w:vertAlign w:val="baseline"/>
+        </w:rPr>
+        <w:t>দশমিকের আগের শূন্যকে বাদ দিয়ে। ০ সবার আগেই আছে</w:t>
+      </w:r>
+      <w:r>
+        <w:rPr>
+          <w:rFonts w:cs="SolaimanLipi" w:ascii="SolaimanLipi" w:hAnsi="SolaimanLipi"/>
+          <w:position w:val="0"/>
+          <w:sz w:val="24"/>
+          <w:vertAlign w:val="baseline"/>
+        </w:rPr>
+        <w:t xml:space="preserve">, </w:t>
+      </w:r>
+      <w:r>
+        <w:rPr>
+          <w:rFonts w:ascii="SolaimanLipi" w:hAnsi="SolaimanLipi" w:cs="SolaimanLipi"/>
+          <w:position w:val="0"/>
+          <w:sz w:val="24"/>
+          <w:vertAlign w:val="baseline"/>
+        </w:rPr>
+        <w:t>না দিলেও সংখ্যা একই থাকে।</w:t>
+      </w:r>
+      <w:r>
+        <w:rPr>
+          <w:rFonts w:cs="SolaimanLipi" w:ascii="SolaimanLipi" w:hAnsi="SolaimanLipi"/>
+          <w:position w:val="0"/>
+          <w:sz w:val="24"/>
+          <w:vertAlign w:val="baseline"/>
+        </w:rPr>
+        <w:t>)</w:t>
+      </w:r>
+      <w:r>
+        <w:rPr>
+          <w:rFonts w:ascii="SolaimanLipi" w:hAnsi="SolaimanLipi" w:cs="SolaimanLipi"/>
+          <w:position w:val="0"/>
+          <w:sz w:val="24"/>
+          <w:vertAlign w:val="baseline"/>
+        </w:rPr>
+        <w:t xml:space="preserve">। আমাদের উদাহরণে অঙ্কটা ৩। আমাদের নতুন সংখ্যা প্রথম সংখ্যার সমান হলে ৩ দিয়ে শুরু হত। আমরা সেটা সহজেই এড়িয়ে যেতে পারি। ধরুন আমাদের নতুন সংখ্যার প্রথম অঙ্ক হবে ২। আগের সংখ্যা ৩ দিয়ে শুরু আর আমাদের নতুন সংখ্যা ২ দিয়ে শুরু বলে আমরা জানি দুই সংখ্যা আলাদা হবেই। </w:t>
+      </w:r>
+      <w:r>
+        <w:rPr>
+          <w:rFonts w:cs="SolaimanLipi" w:ascii="SolaimanLipi" w:hAnsi="SolaimanLipi"/>
+          <w:position w:val="0"/>
+          <w:sz w:val="24"/>
+          <w:vertAlign w:val="baseline"/>
+        </w:rPr>
+        <w:t>(</w:t>
+      </w:r>
+      <w:r>
+        <w:rPr>
+          <w:rFonts w:ascii="SolaimanLipi" w:hAnsi="SolaimanLipi" w:cs="SolaimanLipi"/>
+          <w:position w:val="0"/>
+          <w:sz w:val="24"/>
+          <w:vertAlign w:val="baseline"/>
+        </w:rPr>
+        <w:t>এ কথায়ও ফাঁক আছে। যেমন ০</w:t>
+      </w:r>
+      <w:r>
+        <w:rPr>
+          <w:rFonts w:cs="SolaimanLipi" w:ascii="SolaimanLipi" w:hAnsi="SolaimanLipi"/>
+          <w:position w:val="0"/>
+          <w:sz w:val="24"/>
+          <w:vertAlign w:val="baseline"/>
+        </w:rPr>
+        <w:t>.</w:t>
+      </w:r>
+      <w:r>
+        <w:rPr>
+          <w:rFonts w:ascii="SolaimanLipi" w:hAnsi="SolaimanLipi" w:cs="SolaimanLipi"/>
+          <w:position w:val="0"/>
+          <w:sz w:val="24"/>
+          <w:vertAlign w:val="baseline"/>
+        </w:rPr>
+        <w:t xml:space="preserve">৩০০০… </w:t>
+      </w:r>
+      <w:r>
+        <w:rPr>
+          <w:rFonts w:cs="SolaimanLipi" w:ascii="SolaimanLipi" w:hAnsi="SolaimanLipi"/>
+          <w:position w:val="0"/>
+          <w:sz w:val="24"/>
+          <w:vertAlign w:val="baseline"/>
+        </w:rPr>
+        <w:t xml:space="preserve">= </w:t>
+      </w:r>
+      <w:r>
+        <w:rPr>
+          <w:rFonts w:ascii="SolaimanLipi" w:hAnsi="SolaimanLipi" w:cs="SolaimanLipi"/>
+          <w:position w:val="0"/>
+          <w:sz w:val="24"/>
+          <w:vertAlign w:val="baseline"/>
+        </w:rPr>
+        <w:t>০</w:t>
+      </w:r>
+      <w:r>
+        <w:rPr>
+          <w:rFonts w:cs="SolaimanLipi" w:ascii="SolaimanLipi" w:hAnsi="SolaimanLipi"/>
+          <w:position w:val="0"/>
+          <w:sz w:val="24"/>
+          <w:vertAlign w:val="baseline"/>
+        </w:rPr>
+        <w:t>.</w:t>
+      </w:r>
+      <w:r>
+        <w:rPr>
+          <w:rFonts w:ascii="SolaimanLipi" w:hAnsi="SolaimanLipi" w:cs="SolaimanLipi"/>
+          <w:position w:val="0"/>
+          <w:sz w:val="24"/>
+          <w:vertAlign w:val="baseline"/>
+        </w:rPr>
+        <w:t>২৯৯৯…। অনেক মূলদ সংখ্যাকেই দুইভাবে লেখা যায়। তবে এটা গৌণ ব্যাপার। আপাতত আমরা এ ব্যতিক্রম উপেক্ষা করব।</w:t>
+      </w:r>
+      <w:r>
+        <w:rPr>
+          <w:rFonts w:cs="SolaimanLipi" w:ascii="SolaimanLipi" w:hAnsi="SolaimanLipi"/>
+          <w:position w:val="0"/>
+          <w:sz w:val="24"/>
+          <w:vertAlign w:val="baseline"/>
+        </w:rPr>
+        <w:t xml:space="preserve">) </w:t>
+      </w:r>
+    </w:p>
+    <w:p>
+      <w:pPr>
+        <w:pStyle w:val="Normal"/>
+        <w:widowControl/>
+        <w:bidi w:val="0"/>
+        <w:ind w:hanging="0" w:start="0" w:end="0"/>
+        <w:jc w:val="start"/>
+        <w:rPr>
+          <w:position w:val="0"/>
+          <w:sz w:val="24"/>
+          <w:vertAlign w:val="baseline"/>
+        </w:rPr>
+      </w:pPr>
+      <w:r>
+        <w:rPr>
+          <w:rFonts w:cs="SolaimanLipi" w:ascii="SolaimanLipi" w:hAnsi="SolaimanLipi"/>
+        </w:rPr>
+      </w:r>
+    </w:p>
+    <w:p>
+      <w:pPr>
+        <w:pStyle w:val="Normal"/>
+        <w:widowControl/>
+        <w:bidi w:val="0"/>
+        <w:ind w:hanging="0" w:start="0" w:end="0"/>
+        <w:jc w:val="start"/>
+        <w:rPr>
+          <w:rFonts w:ascii="SolaimanLipi" w:hAnsi="SolaimanLipi" w:cs="SolaimanLipi"/>
+        </w:rPr>
+      </w:pPr>
+      <w:r>
+        <w:rPr>
+          <w:rFonts w:ascii="SolaimanLipi" w:hAnsi="SolaimanLipi" w:cs="SolaimanLipi"/>
+          <w:position w:val="0"/>
+          <w:sz w:val="24"/>
+          <w:vertAlign w:val="baseline"/>
+        </w:rPr>
+        <w:t>দ্বিতীয় সংখ্যায় আসি। আমরা কীভাবে নিশ্চিত হব যে নতুন সংখ্যাটা দ্বিতীয় সংখ্যা থেকেও আলাদা হবে</w:t>
+      </w:r>
+      <w:r>
+        <w:rPr>
+          <w:rFonts w:cs="SolaimanLipi" w:ascii="SolaimanLipi" w:hAnsi="SolaimanLipi"/>
+          <w:position w:val="0"/>
+          <w:sz w:val="24"/>
+          <w:vertAlign w:val="baseline"/>
+        </w:rPr>
+        <w:t xml:space="preserve">? </w:t>
+      </w:r>
+      <w:r>
+        <w:rPr>
+          <w:rFonts w:ascii="SolaimanLipi" w:hAnsi="SolaimanLipi" w:cs="SolaimanLipi"/>
+          <w:position w:val="0"/>
+          <w:sz w:val="24"/>
+          <w:vertAlign w:val="baseline"/>
+        </w:rPr>
+        <w:t>আমরা নতুন সংখ্যার প্রথম অঙ্ক নিয়ে নিয়েছি। এখন আর সে কাজ করা যাবে না। তবে একইরকম বুদ্ধি করা যাবে। দ্বিতীয় সংখ্যার দ্বিতীয় অঙ্ক ৮। আমরা ৮</w:t>
+      </w:r>
+      <w:r>
+        <w:rPr>
+          <w:rFonts w:cs="SolaimanLipi" w:ascii="SolaimanLipi" w:hAnsi="SolaimanLipi"/>
+          <w:position w:val="0"/>
+          <w:sz w:val="24"/>
+          <w:vertAlign w:val="baseline"/>
+        </w:rPr>
+        <w:t>-</w:t>
+      </w:r>
+      <w:r>
+        <w:rPr>
+          <w:rFonts w:ascii="SolaimanLipi" w:hAnsi="SolaimanLipi" w:cs="SolaimanLipi"/>
+          <w:position w:val="0"/>
+          <w:sz w:val="24"/>
+          <w:vertAlign w:val="baseline"/>
+        </w:rPr>
+        <w:t>এর বদলে নতুন সংখ্যা ৭ নিলেই নতুন সংখ্যা ভিন্ন হয়ে যাবে। এভাবে চলতে চলতে তালিকার নিচের দিকে যেতে থাকি। তৃতীয় সংখ্যার তৃতীয় অঙ্ক পাল্টে নেব। চতুর্থ সংখ্যার চতুর্থ অঙ্ক। এভাবেই চলবে।</w:t>
+      </w:r>
+    </w:p>
+    <w:p>
+      <w:pPr>
+        <w:pStyle w:val="Normal"/>
+        <w:widowControl/>
+        <w:bidi w:val="0"/>
+        <w:ind w:hanging="0" w:start="0" w:end="0"/>
+        <w:jc w:val="start"/>
+        <w:rPr>
+          <w:position w:val="0"/>
+          <w:sz w:val="24"/>
+          <w:vertAlign w:val="baseline"/>
+        </w:rPr>
+      </w:pPr>
+      <w:r>
+        <w:rPr>
+          <w:rFonts w:cs="SolaimanLipi" w:ascii="SolaimanLipi" w:hAnsi="SolaimanLipi"/>
+        </w:rPr>
+      </w:r>
+    </w:p>
+    <w:p>
+      <w:pPr>
+        <w:pStyle w:val="Normal"/>
+        <w:widowControl/>
+        <w:bidi w:val="0"/>
+        <w:ind w:hanging="0" w:start="0" w:end="0"/>
+        <w:jc w:val="start"/>
+        <w:rPr>
+          <w:rFonts w:ascii="SolaimanLipi" w:hAnsi="SolaimanLipi" w:cs="SolaimanLipi"/>
+        </w:rPr>
+      </w:pPr>
+      <w:r>
+        <w:rPr>
+          <w:rFonts w:ascii="SolaimanLipi" w:hAnsi="SolaimanLipi" w:cs="SolaimanLipi"/>
+          <w:position w:val="0"/>
+          <w:sz w:val="24"/>
+          <w:vertAlign w:val="baseline"/>
+        </w:rPr>
+        <w:t xml:space="preserve">আসন </w:t>
+      </w:r>
+      <w:r>
+        <w:rPr>
+          <w:rFonts w:cs="SolaimanLipi" w:ascii="SolaimanLipi" w:hAnsi="SolaimanLipi"/>
+          <w:position w:val="0"/>
+          <w:sz w:val="24"/>
+          <w:vertAlign w:val="baseline"/>
+        </w:rPr>
+        <w:tab/>
+      </w:r>
+      <w:r>
+        <w:rPr>
+          <w:rFonts w:ascii="SolaimanLipi" w:hAnsi="SolaimanLipi" w:cs="SolaimanLipi"/>
+          <w:position w:val="0"/>
+          <w:sz w:val="24"/>
+          <w:vertAlign w:val="baseline"/>
+        </w:rPr>
+        <w:t>বাস্তব সংখ্যা  নতুন সংখ্যার জন্য অঙ্ক</w:t>
+      </w:r>
+    </w:p>
+    <w:p>
+      <w:pPr>
+        <w:pStyle w:val="Normal"/>
+        <w:widowControl/>
+        <w:bidi w:val="0"/>
+        <w:ind w:hanging="0" w:start="0" w:end="0"/>
+        <w:jc w:val="start"/>
+        <w:rPr>
+          <w:rFonts w:ascii="SolaimanLipi" w:hAnsi="SolaimanLipi" w:cs="SolaimanLipi"/>
+        </w:rPr>
+      </w:pPr>
+      <w:r>
+        <w:rPr>
+          <w:rFonts w:ascii="SolaimanLipi" w:hAnsi="SolaimanLipi" w:cs="SolaimanLipi"/>
+          <w:position w:val="0"/>
+          <w:sz w:val="24"/>
+          <w:vertAlign w:val="baseline"/>
+        </w:rPr>
+        <w:t xml:space="preserve">১ </w:t>
+      </w:r>
+      <w:r>
+        <w:rPr>
+          <w:rFonts w:cs="SolaimanLipi" w:ascii="SolaimanLipi" w:hAnsi="SolaimanLipi"/>
+          <w:position w:val="0"/>
+          <w:sz w:val="24"/>
+          <w:vertAlign w:val="baseline"/>
+        </w:rPr>
+        <w:tab/>
+      </w:r>
+      <w:r>
+        <w:rPr>
+          <w:rFonts w:ascii="SolaimanLipi" w:hAnsi="SolaimanLipi" w:cs="SolaimanLipi"/>
+          <w:position w:val="0"/>
+          <w:sz w:val="24"/>
+          <w:vertAlign w:val="baseline"/>
+        </w:rPr>
+        <w:t>০</w:t>
+      </w:r>
+      <w:r>
+        <w:rPr>
+          <w:rFonts w:cs="SolaimanLipi" w:ascii="SolaimanLipi" w:hAnsi="SolaimanLipi"/>
+          <w:position w:val="0"/>
+          <w:sz w:val="24"/>
+          <w:vertAlign w:val="baseline"/>
+        </w:rPr>
+        <w:t>.</w:t>
+      </w:r>
+      <w:r>
+        <w:rPr>
+          <w:rFonts w:ascii="SolaimanLipi" w:hAnsi="SolaimanLipi" w:cs="SolaimanLipi"/>
+          <w:i w:val="false"/>
+          <w:i w:val="false"/>
+          <w:iCs w:val="false"/>
+          <w:position w:val="0"/>
+          <w:sz w:val="24"/>
+          <w:u w:val="single"/>
+          <w:vertAlign w:val="baseline"/>
+        </w:rPr>
+        <w:t>৩</w:t>
+      </w:r>
+      <w:r>
+        <w:rPr>
+          <w:rFonts w:ascii="SolaimanLipi" w:hAnsi="SolaimanLipi" w:cs="SolaimanLipi"/>
+          <w:position w:val="0"/>
+          <w:sz w:val="24"/>
+          <w:vertAlign w:val="baseline"/>
+        </w:rPr>
+        <w:t>১২৫১২৩</w:t>
+      </w:r>
+      <w:r>
+        <w:rPr>
+          <w:rFonts w:cs="SolaimanLipi" w:ascii="SolaimanLipi" w:hAnsi="SolaimanLipi"/>
+          <w:position w:val="0"/>
+          <w:sz w:val="24"/>
+          <w:vertAlign w:val="baseline"/>
+        </w:rPr>
+        <w:tab/>
+        <w:tab/>
+      </w:r>
+      <w:r>
+        <w:rPr>
+          <w:rFonts w:ascii="SolaimanLipi" w:hAnsi="SolaimanLipi" w:cs="SolaimanLipi"/>
+          <w:position w:val="0"/>
+          <w:sz w:val="24"/>
+          <w:vertAlign w:val="baseline"/>
+        </w:rPr>
+        <w:t xml:space="preserve">২ </w:t>
+      </w:r>
+    </w:p>
+    <w:p>
+      <w:pPr>
+        <w:pStyle w:val="Normal"/>
+        <w:widowControl/>
+        <w:bidi w:val="0"/>
+        <w:ind w:hanging="0" w:start="0" w:end="0"/>
+        <w:jc w:val="start"/>
+        <w:rPr>
+          <w:rFonts w:ascii="SolaimanLipi" w:hAnsi="SolaimanLipi" w:cs="SolaimanLipi"/>
+        </w:rPr>
+      </w:pPr>
+      <w:r>
+        <w:rPr>
+          <w:rFonts w:ascii="SolaimanLipi" w:hAnsi="SolaimanLipi" w:cs="SolaimanLipi"/>
+        </w:rPr>
+        <w:t xml:space="preserve">২ </w:t>
+      </w:r>
+      <w:r>
+        <w:rPr>
+          <w:rFonts w:cs="SolaimanLipi" w:ascii="SolaimanLipi" w:hAnsi="SolaimanLipi"/>
+        </w:rPr>
+        <w:tab/>
+      </w:r>
+      <w:r>
+        <w:rPr>
+          <w:rFonts w:ascii="SolaimanLipi" w:hAnsi="SolaimanLipi" w:cs="SolaimanLipi"/>
+          <w:position w:val="0"/>
+          <w:sz w:val="24"/>
+          <w:vertAlign w:val="baseline"/>
+        </w:rPr>
+        <w:t>০</w:t>
+      </w:r>
+      <w:r>
+        <w:rPr>
+          <w:rFonts w:cs="SolaimanLipi" w:ascii="SolaimanLipi" w:hAnsi="SolaimanLipi"/>
+          <w:position w:val="0"/>
+          <w:sz w:val="24"/>
+          <w:vertAlign w:val="baseline"/>
+        </w:rPr>
+        <w:t>.</w:t>
+      </w:r>
+      <w:r>
+        <w:rPr>
+          <w:rFonts w:ascii="SolaimanLipi" w:hAnsi="SolaimanLipi" w:cs="SolaimanLipi"/>
+          <w:position w:val="0"/>
+          <w:sz w:val="24"/>
+          <w:vertAlign w:val="baseline"/>
+        </w:rPr>
+        <w:t>৭</w:t>
+      </w:r>
+      <w:r>
+        <w:rPr>
+          <w:rFonts w:ascii="SolaimanLipi" w:hAnsi="SolaimanLipi" w:cs="SolaimanLipi"/>
+          <w:position w:val="0"/>
+          <w:sz w:val="24"/>
+          <w:u w:val="single"/>
+          <w:vertAlign w:val="baseline"/>
+        </w:rPr>
+        <w:t>৮</w:t>
+      </w:r>
+      <w:r>
+        <w:rPr>
+          <w:rFonts w:ascii="SolaimanLipi" w:hAnsi="SolaimanLipi" w:cs="SolaimanLipi"/>
+          <w:position w:val="0"/>
+          <w:sz w:val="24"/>
+          <w:vertAlign w:val="baseline"/>
+        </w:rPr>
+        <w:t xml:space="preserve">৪৩১২২ </w:t>
+      </w:r>
+      <w:r>
+        <w:rPr>
+          <w:rFonts w:cs="SolaimanLipi" w:ascii="SolaimanLipi" w:hAnsi="SolaimanLipi"/>
+          <w:position w:val="0"/>
+          <w:sz w:val="24"/>
+          <w:vertAlign w:val="baseline"/>
+        </w:rPr>
+        <w:tab/>
+        <w:tab/>
+      </w:r>
+      <w:r>
+        <w:rPr>
+          <w:rFonts w:ascii="SolaimanLipi" w:hAnsi="SolaimanLipi" w:cs="SolaimanLipi"/>
+          <w:position w:val="0"/>
+          <w:sz w:val="24"/>
+          <w:vertAlign w:val="baseline"/>
+        </w:rPr>
+        <w:t xml:space="preserve">৭ </w:t>
+      </w:r>
+    </w:p>
+    <w:p>
+      <w:pPr>
+        <w:pStyle w:val="Normal"/>
+        <w:widowControl/>
+        <w:bidi w:val="0"/>
+        <w:ind w:hanging="0" w:start="0" w:end="0"/>
+        <w:jc w:val="start"/>
+        <w:rPr>
+          <w:rFonts w:ascii="SolaimanLipi" w:hAnsi="SolaimanLipi" w:cs="SolaimanLipi"/>
+        </w:rPr>
+      </w:pPr>
+      <w:r>
+        <w:rPr>
+          <w:rFonts w:ascii="SolaimanLipi" w:hAnsi="SolaimanLipi" w:cs="SolaimanLipi"/>
+        </w:rPr>
+        <w:t xml:space="preserve">৩ </w:t>
+      </w:r>
+      <w:r>
+        <w:rPr>
+          <w:rFonts w:cs="SolaimanLipi" w:ascii="SolaimanLipi" w:hAnsi="SolaimanLipi"/>
+        </w:rPr>
+        <w:tab/>
+      </w:r>
+      <w:r>
+        <w:rPr>
+          <w:rFonts w:ascii="SolaimanLipi" w:hAnsi="SolaimanLipi" w:cs="SolaimanLipi"/>
+          <w:position w:val="0"/>
+          <w:sz w:val="24"/>
+          <w:vertAlign w:val="baseline"/>
+        </w:rPr>
+        <w:t>০</w:t>
+      </w:r>
+      <w:r>
+        <w:rPr>
+          <w:rFonts w:cs="SolaimanLipi" w:ascii="SolaimanLipi" w:hAnsi="SolaimanLipi"/>
+          <w:position w:val="0"/>
+          <w:sz w:val="24"/>
+          <w:vertAlign w:val="baseline"/>
+        </w:rPr>
+        <w:t>.</w:t>
+      </w:r>
+      <w:r>
+        <w:rPr>
+          <w:rFonts w:ascii="SolaimanLipi" w:hAnsi="SolaimanLipi" w:cs="SolaimanLipi"/>
+          <w:position w:val="0"/>
+          <w:sz w:val="24"/>
+          <w:vertAlign w:val="baseline"/>
+        </w:rPr>
+        <w:t>৯৯</w:t>
+      </w:r>
+      <w:r>
+        <w:rPr>
+          <w:rFonts w:ascii="SolaimanLipi" w:hAnsi="SolaimanLipi" w:cs="SolaimanLipi"/>
+          <w:position w:val="0"/>
+          <w:sz w:val="24"/>
+          <w:u w:val="single"/>
+          <w:vertAlign w:val="baseline"/>
+        </w:rPr>
+        <w:t>৯</w:t>
+      </w:r>
+      <w:r>
+        <w:rPr>
+          <w:rFonts w:ascii="SolaimanLipi" w:hAnsi="SolaimanLipi" w:cs="SolaimanLipi"/>
+          <w:position w:val="0"/>
+          <w:sz w:val="24"/>
+          <w:vertAlign w:val="baseline"/>
+        </w:rPr>
+        <w:t xml:space="preserve">৯৯৯৯ </w:t>
+      </w:r>
+      <w:r>
+        <w:rPr>
+          <w:rFonts w:cs="SolaimanLipi" w:ascii="SolaimanLipi" w:hAnsi="SolaimanLipi"/>
+          <w:position w:val="0"/>
+          <w:sz w:val="24"/>
+          <w:vertAlign w:val="baseline"/>
+        </w:rPr>
+        <w:tab/>
+        <w:tab/>
+      </w:r>
+      <w:r>
+        <w:rPr>
+          <w:rFonts w:ascii="SolaimanLipi" w:hAnsi="SolaimanLipi" w:cs="SolaimanLipi"/>
+          <w:position w:val="0"/>
+          <w:sz w:val="24"/>
+          <w:vertAlign w:val="baseline"/>
+        </w:rPr>
+        <w:t xml:space="preserve">৮ </w:t>
+      </w:r>
+    </w:p>
+    <w:p>
+      <w:pPr>
+        <w:pStyle w:val="Normal"/>
+        <w:widowControl/>
+        <w:bidi w:val="0"/>
+        <w:ind w:hanging="0" w:start="0" w:end="0"/>
+        <w:jc w:val="start"/>
+        <w:rPr>
+          <w:rFonts w:ascii="SolaimanLipi" w:hAnsi="SolaimanLipi" w:cs="SolaimanLipi"/>
+        </w:rPr>
+      </w:pPr>
+      <w:r>
+        <w:rPr>
+          <w:rFonts w:ascii="SolaimanLipi" w:hAnsi="SolaimanLipi" w:cs="SolaimanLipi"/>
+        </w:rPr>
+        <w:t xml:space="preserve">৪ </w:t>
+      </w:r>
+      <w:r>
+        <w:rPr>
+          <w:rFonts w:cs="SolaimanLipi" w:ascii="SolaimanLipi" w:hAnsi="SolaimanLipi"/>
+        </w:rPr>
+        <w:tab/>
+      </w:r>
+      <w:r>
+        <w:rPr>
+          <w:rFonts w:ascii="SolaimanLipi" w:hAnsi="SolaimanLipi" w:cs="SolaimanLipi"/>
+          <w:position w:val="0"/>
+          <w:sz w:val="24"/>
+          <w:vertAlign w:val="baseline"/>
+        </w:rPr>
+        <w:t>০</w:t>
+      </w:r>
+      <w:r>
+        <w:rPr>
+          <w:rFonts w:cs="SolaimanLipi" w:ascii="SolaimanLipi" w:hAnsi="SolaimanLipi"/>
+          <w:position w:val="0"/>
+          <w:sz w:val="24"/>
+          <w:vertAlign w:val="baseline"/>
+        </w:rPr>
+        <w:t>.</w:t>
+      </w:r>
+      <w:r>
+        <w:rPr>
+          <w:rFonts w:ascii="SolaimanLipi" w:hAnsi="SolaimanLipi" w:cs="SolaimanLipi"/>
+          <w:position w:val="0"/>
+          <w:sz w:val="24"/>
+          <w:vertAlign w:val="baseline"/>
+        </w:rPr>
+        <w:t>৬২৬</w:t>
+      </w:r>
+      <w:r>
+        <w:rPr>
+          <w:rFonts w:ascii="SolaimanLipi" w:hAnsi="SolaimanLipi" w:cs="SolaimanLipi"/>
+          <w:position w:val="0"/>
+          <w:sz w:val="24"/>
+          <w:u w:val="single"/>
+          <w:vertAlign w:val="baseline"/>
+        </w:rPr>
+        <w:t>১</w:t>
+      </w:r>
+      <w:r>
+        <w:rPr>
+          <w:rFonts w:ascii="SolaimanLipi" w:hAnsi="SolaimanLipi" w:cs="SolaimanLipi"/>
+          <w:position w:val="0"/>
+          <w:sz w:val="24"/>
+          <w:vertAlign w:val="baseline"/>
+        </w:rPr>
+        <w:t xml:space="preserve">০০০ </w:t>
+      </w:r>
+      <w:r>
+        <w:rPr>
+          <w:rFonts w:cs="SolaimanLipi" w:ascii="SolaimanLipi" w:hAnsi="SolaimanLipi"/>
+          <w:position w:val="0"/>
+          <w:sz w:val="24"/>
+          <w:vertAlign w:val="baseline"/>
+        </w:rPr>
+        <w:tab/>
+        <w:tab/>
+      </w:r>
+      <w:r>
+        <w:rPr>
+          <w:rFonts w:ascii="SolaimanLipi" w:hAnsi="SolaimanLipi" w:cs="SolaimanLipi"/>
+          <w:position w:val="0"/>
+          <w:sz w:val="24"/>
+          <w:vertAlign w:val="baseline"/>
+        </w:rPr>
+        <w:t xml:space="preserve">০ </w:t>
+      </w:r>
+    </w:p>
+    <w:p>
+      <w:pPr>
+        <w:pStyle w:val="Normal"/>
+        <w:widowControl/>
+        <w:bidi w:val="0"/>
+        <w:ind w:hanging="0" w:start="0" w:end="0"/>
+        <w:jc w:val="start"/>
+        <w:rPr>
+          <w:rFonts w:ascii="SolaimanLipi" w:hAnsi="SolaimanLipi" w:cs="SolaimanLipi"/>
+        </w:rPr>
+      </w:pPr>
+      <w:r>
+        <w:rPr>
+          <w:rFonts w:ascii="SolaimanLipi" w:hAnsi="SolaimanLipi" w:cs="SolaimanLipi"/>
+          <w:position w:val="0"/>
+          <w:sz w:val="24"/>
+          <w:vertAlign w:val="baseline"/>
+        </w:rPr>
+        <w:t xml:space="preserve">৫ </w:t>
+      </w:r>
+      <w:r>
+        <w:rPr>
+          <w:rFonts w:cs="SolaimanLipi" w:ascii="SolaimanLipi" w:hAnsi="SolaimanLipi"/>
+          <w:position w:val="0"/>
+          <w:sz w:val="24"/>
+          <w:vertAlign w:val="baseline"/>
+        </w:rPr>
+        <w:tab/>
+      </w:r>
+      <w:r>
+        <w:rPr>
+          <w:rFonts w:ascii="SolaimanLipi" w:hAnsi="SolaimanLipi" w:cs="SolaimanLipi"/>
+          <w:position w:val="0"/>
+          <w:sz w:val="24"/>
+          <w:vertAlign w:val="baseline"/>
+        </w:rPr>
+        <w:t>০</w:t>
+      </w:r>
+      <w:r>
+        <w:rPr>
+          <w:rFonts w:cs="SolaimanLipi" w:ascii="SolaimanLipi" w:hAnsi="SolaimanLipi"/>
+          <w:position w:val="0"/>
+          <w:sz w:val="24"/>
+          <w:vertAlign w:val="baseline"/>
+        </w:rPr>
+        <w:t>.</w:t>
+      </w:r>
+      <w:r>
+        <w:rPr>
+          <w:rFonts w:ascii="SolaimanLipi" w:hAnsi="SolaimanLipi" w:cs="SolaimanLipi"/>
+          <w:position w:val="0"/>
+          <w:sz w:val="24"/>
+          <w:vertAlign w:val="baseline"/>
+        </w:rPr>
+        <w:t>২৬৭১</w:t>
+      </w:r>
+      <w:r>
+        <w:rPr>
+          <w:rFonts w:ascii="SolaimanLipi" w:hAnsi="SolaimanLipi" w:cs="SolaimanLipi"/>
+          <w:position w:val="0"/>
+          <w:sz w:val="24"/>
+          <w:u w:val="single"/>
+          <w:vertAlign w:val="baseline"/>
+        </w:rPr>
+        <w:t>১</w:t>
+      </w:r>
+      <w:r>
+        <w:rPr>
+          <w:rFonts w:ascii="SolaimanLipi" w:hAnsi="SolaimanLipi" w:cs="SolaimanLipi"/>
+          <w:position w:val="0"/>
+          <w:sz w:val="24"/>
+          <w:vertAlign w:val="baseline"/>
+        </w:rPr>
+        <w:t xml:space="preserve">২৩  </w:t>
+      </w:r>
+      <w:r>
+        <w:rPr>
+          <w:rFonts w:cs="SolaimanLipi" w:ascii="SolaimanLipi" w:hAnsi="SolaimanLipi"/>
+          <w:position w:val="0"/>
+          <w:sz w:val="24"/>
+          <w:vertAlign w:val="baseline"/>
+        </w:rPr>
+        <w:tab/>
+        <w:tab/>
+      </w:r>
+      <w:r>
+        <w:rPr>
+          <w:rFonts w:ascii="SolaimanLipi" w:hAnsi="SolaimanLipi" w:cs="SolaimanLipi"/>
+          <w:position w:val="0"/>
+          <w:sz w:val="24"/>
+          <w:vertAlign w:val="baseline"/>
+        </w:rPr>
+        <w:t xml:space="preserve">০ </w:t>
+      </w:r>
+    </w:p>
+    <w:p>
+      <w:pPr>
+        <w:pStyle w:val="Normal"/>
+        <w:widowControl/>
+        <w:bidi w:val="0"/>
+        <w:ind w:hanging="0" w:start="0" w:end="0"/>
+        <w:jc w:val="start"/>
+        <w:rPr>
+          <w:position w:val="0"/>
+          <w:sz w:val="24"/>
+          <w:vertAlign w:val="baseline"/>
+        </w:rPr>
+      </w:pPr>
+      <w:r>
+        <w:rPr>
+          <w:rFonts w:cs="SolaimanLipi" w:ascii="SolaimanLipi" w:hAnsi="SolaimanLipi"/>
+        </w:rPr>
+      </w:r>
+    </w:p>
+    <w:p>
+      <w:pPr>
+        <w:pStyle w:val="Normal"/>
+        <w:widowControl/>
+        <w:bidi w:val="0"/>
+        <w:ind w:hanging="0" w:start="0" w:end="0"/>
+        <w:jc w:val="start"/>
+        <w:rPr>
+          <w:rFonts w:ascii="SolaimanLipi" w:hAnsi="SolaimanLipi" w:cs="SolaimanLipi"/>
+        </w:rPr>
+      </w:pPr>
+      <w:r>
+        <w:rPr>
+          <w:rFonts w:ascii="SolaimanLipi" w:hAnsi="SolaimanLipi" w:cs="SolaimanLipi"/>
+          <w:position w:val="0"/>
+          <w:sz w:val="24"/>
+          <w:vertAlign w:val="baseline"/>
+        </w:rPr>
+        <w:t>ফলে আমাদের নতুন সংখ্যা হবে ০</w:t>
+      </w:r>
+      <w:r>
+        <w:rPr>
+          <w:rFonts w:cs="SolaimanLipi" w:ascii="SolaimanLipi" w:hAnsi="SolaimanLipi"/>
+          <w:position w:val="0"/>
+          <w:sz w:val="24"/>
+          <w:vertAlign w:val="baseline"/>
+        </w:rPr>
+        <w:t>.</w:t>
+      </w:r>
+      <w:r>
+        <w:rPr>
+          <w:rFonts w:ascii="SolaimanLipi" w:hAnsi="SolaimanLipi" w:cs="SolaimanLipi"/>
+          <w:position w:val="0"/>
+          <w:sz w:val="24"/>
+          <w:vertAlign w:val="baseline"/>
+        </w:rPr>
+        <w:t>২৭৮০০</w:t>
+      </w:r>
+      <w:r>
+        <w:rPr>
+          <w:rFonts w:cs="SolaimanLipi" w:ascii="SolaimanLipi" w:hAnsi="SolaimanLipi"/>
+          <w:position w:val="0"/>
+          <w:sz w:val="24"/>
+          <w:vertAlign w:val="baseline"/>
+        </w:rPr>
+        <w:t>...</w:t>
+      </w:r>
+      <w:r>
+        <w:rPr>
+          <w:rFonts w:ascii="SolaimanLipi" w:hAnsi="SolaimanLipi" w:cs="SolaimanLipi"/>
+          <w:position w:val="0"/>
+          <w:sz w:val="24"/>
+          <w:vertAlign w:val="baseline"/>
+        </w:rPr>
+        <w:t xml:space="preserve">।   </w:t>
+      </w:r>
+    </w:p>
+    <w:p>
+      <w:pPr>
+        <w:pStyle w:val="Normal"/>
+        <w:widowControl/>
+        <w:bidi w:val="0"/>
+        <w:ind w:hanging="0" w:start="0" w:end="0"/>
+        <w:jc w:val="center"/>
         <w:rPr>
           <w:rFonts w:ascii="SolaimanLipi" w:hAnsi="SolaimanLipi" w:cs="SolaimanLipi"/>
         </w:rPr>

</xml_diff>

<commit_message>
Add zero p47 1st line
</commit_message>
<xml_diff>
--- a/books/zero/06 Zero Infinity Twin.docx
+++ b/books/zero/06 Zero Infinity Twin.docx
@@ -6321,6 +6321,8 @@
           <w:rFonts w:ascii="SolaimanLipi" w:hAnsi="SolaimanLipi" w:cs="SolaimanLipi"/>
           <w:position w:val="0"/>
           <w:sz w:val="24"/>
+          <w:sz w:val="24"/>
+          <w:sz w:val="24"/>
           <w:vertAlign w:val="baseline"/>
         </w:rPr>
         <w:t xml:space="preserve">এর সমান আকারে সেটকে গণনাযোগ্য </w:t>
@@ -6330,6 +6332,7 @@
           <w:rFonts w:cs="SolaimanLipi" w:ascii="SolaimanLipi" w:hAnsi="SolaimanLipi"/>
           <w:position w:val="0"/>
           <w:sz w:val="24"/>
+          <w:sz w:val="24"/>
           <w:vertAlign w:val="baseline"/>
         </w:rPr>
         <w:t xml:space="preserve">(countable) </w:t>
@@ -6339,6 +6342,8 @@
           <w:rFonts w:ascii="SolaimanLipi" w:hAnsi="SolaimanLipi" w:cs="SolaimanLipi"/>
           <w:position w:val="0"/>
           <w:sz w:val="24"/>
+          <w:sz w:val="24"/>
+          <w:sz w:val="24"/>
           <w:vertAlign w:val="baseline"/>
         </w:rPr>
         <w:t xml:space="preserve">বলা হয় </w:t>
@@ -6348,6 +6353,7 @@
           <w:rFonts w:cs="SolaimanLipi" w:ascii="SolaimanLipi" w:hAnsi="SolaimanLipi"/>
           <w:position w:val="0"/>
           <w:sz w:val="24"/>
+          <w:sz w:val="24"/>
           <w:vertAlign w:val="baseline"/>
         </w:rPr>
         <w:t>(</w:t>
@@ -6357,6 +6363,8 @@
           <w:rFonts w:ascii="SolaimanLipi" w:hAnsi="SolaimanLipi" w:cs="SolaimanLipi"/>
           <w:position w:val="0"/>
           <w:sz w:val="24"/>
+          <w:sz w:val="24"/>
+          <w:sz w:val="24"/>
           <w:vertAlign w:val="baseline"/>
         </w:rPr>
         <w:t>অবশ্য বাস্তবে এদেরকে গুনে শেষ করা যাবে না। সেটা করতে হলে চাই অসীম সময়।</w:t>
@@ -6366,6 +6374,7 @@
           <w:rFonts w:cs="SolaimanLipi" w:ascii="SolaimanLipi" w:hAnsi="SolaimanLipi"/>
           <w:position w:val="0"/>
           <w:sz w:val="24"/>
+          <w:sz w:val="24"/>
           <w:vertAlign w:val="baseline"/>
         </w:rPr>
         <w:t xml:space="preserve">) </w:t>
@@ -6375,6 +6384,8 @@
           <w:rFonts w:ascii="SolaimanLipi" w:hAnsi="SolaimanLipi" w:cs="SolaimanLipi"/>
           <w:position w:val="0"/>
           <w:sz w:val="24"/>
+          <w:sz w:val="24"/>
+          <w:sz w:val="24"/>
           <w:vertAlign w:val="baseline"/>
         </w:rPr>
         <w:t xml:space="preserve">মূলদ </w:t>
@@ -6384,6 +6395,7 @@
           <w:rFonts w:cs="SolaimanLipi" w:ascii="SolaimanLipi" w:hAnsi="SolaimanLipi"/>
           <w:position w:val="0"/>
           <w:sz w:val="24"/>
+          <w:sz w:val="24"/>
           <w:vertAlign w:val="baseline"/>
         </w:rPr>
         <w:t xml:space="preserve">rational) </w:t>
@@ -6393,6 +6405,8 @@
           <w:rFonts w:ascii="SolaimanLipi" w:hAnsi="SolaimanLipi" w:cs="SolaimanLipi"/>
           <w:position w:val="0"/>
           <w:sz w:val="24"/>
+          <w:sz w:val="24"/>
+          <w:sz w:val="24"/>
           <w:vertAlign w:val="baseline"/>
         </w:rPr>
         <w:t xml:space="preserve">সংখ্যারা </w:t>
@@ -6402,6 +6416,7 @@
           <w:rFonts w:cs="SolaimanLipi" w:ascii="SolaimanLipi" w:hAnsi="SolaimanLipi"/>
           <w:position w:val="0"/>
           <w:sz w:val="24"/>
+          <w:sz w:val="24"/>
           <w:vertAlign w:val="baseline"/>
         </w:rPr>
         <w:t>(</w:t>
@@ -6411,6 +6426,8 @@
           <w:rFonts w:ascii="SolaimanLipi" w:hAnsi="SolaimanLipi" w:cs="SolaimanLipi"/>
           <w:position w:val="0"/>
           <w:sz w:val="24"/>
+          <w:sz w:val="24"/>
+          <w:sz w:val="24"/>
           <w:vertAlign w:val="baseline"/>
         </w:rPr>
         <w:t xml:space="preserve">যাদেরকে </w:t>
@@ -6420,6 +6437,7 @@
           <w:rFonts w:cs="SolaimanLipi" w:ascii="SolaimanLipi" w:hAnsi="SolaimanLipi"/>
           <w:position w:val="0"/>
           <w:sz w:val="24"/>
+          <w:sz w:val="24"/>
           <w:vertAlign w:val="baseline"/>
         </w:rPr>
         <w:t xml:space="preserve">a/b </w:t>
@@ -6429,6 +6447,8 @@
           <w:rFonts w:ascii="SolaimanLipi" w:hAnsi="SolaimanLipi" w:cs="SolaimanLipi"/>
           <w:position w:val="0"/>
           <w:sz w:val="24"/>
+          <w:sz w:val="24"/>
+          <w:sz w:val="24"/>
           <w:vertAlign w:val="baseline"/>
         </w:rPr>
         <w:t>ভগ্নাংশ আকারে লেখা যায়</w:t>
@@ -6438,6 +6458,7 @@
           <w:rFonts w:cs="SolaimanLipi" w:ascii="SolaimanLipi" w:hAnsi="SolaimanLipi"/>
           <w:position w:val="0"/>
           <w:sz w:val="24"/>
+          <w:sz w:val="24"/>
           <w:vertAlign w:val="baseline"/>
         </w:rPr>
         <w:t xml:space="preserve">, </w:t>
@@ -6447,6 +6468,8 @@
           <w:rFonts w:ascii="SolaimanLipi" w:hAnsi="SolaimanLipi" w:cs="SolaimanLipi"/>
           <w:position w:val="0"/>
           <w:sz w:val="24"/>
+          <w:sz w:val="24"/>
+          <w:sz w:val="24"/>
           <w:vertAlign w:val="baseline"/>
         </w:rPr>
         <w:t xml:space="preserve">যেখানে </w:t>
@@ -6456,6 +6479,7 @@
           <w:rFonts w:cs="SolaimanLipi" w:ascii="SolaimanLipi" w:hAnsi="SolaimanLipi"/>
           <w:position w:val="0"/>
           <w:sz w:val="24"/>
+          <w:sz w:val="24"/>
           <w:vertAlign w:val="baseline"/>
         </w:rPr>
         <w:t xml:space="preserve">a </w:t>
@@ -6465,6 +6489,8 @@
           <w:rFonts w:ascii="SolaimanLipi" w:hAnsi="SolaimanLipi" w:cs="SolaimanLipi"/>
           <w:position w:val="0"/>
           <w:sz w:val="24"/>
+          <w:sz w:val="24"/>
+          <w:sz w:val="24"/>
           <w:vertAlign w:val="baseline"/>
         </w:rPr>
         <w:t xml:space="preserve">ও </w:t>
@@ -6474,6 +6500,7 @@
           <w:rFonts w:cs="SolaimanLipi" w:ascii="SolaimanLipi" w:hAnsi="SolaimanLipi"/>
           <w:position w:val="0"/>
           <w:sz w:val="24"/>
+          <w:sz w:val="24"/>
           <w:vertAlign w:val="baseline"/>
         </w:rPr>
         <w:t xml:space="preserve">b </w:t>
@@ -6483,6 +6510,8 @@
           <w:rFonts w:ascii="SolaimanLipi" w:hAnsi="SolaimanLipi" w:cs="SolaimanLipi"/>
           <w:position w:val="0"/>
           <w:sz w:val="24"/>
+          <w:sz w:val="24"/>
+          <w:sz w:val="24"/>
           <w:vertAlign w:val="baseline"/>
         </w:rPr>
         <w:t>পূর্ণসংখ্যা</w:t>
@@ -6492,6 +6521,7 @@
           <w:rFonts w:cs="SolaimanLipi" w:ascii="SolaimanLipi" w:hAnsi="SolaimanLipi"/>
           <w:position w:val="0"/>
           <w:sz w:val="24"/>
+          <w:sz w:val="24"/>
           <w:vertAlign w:val="baseline"/>
         </w:rPr>
         <w:t xml:space="preserve">) </w:t>
@@ -6501,6 +6531,8 @@
           <w:rFonts w:ascii="SolaimanLipi" w:hAnsi="SolaimanLipi" w:cs="SolaimanLipi"/>
           <w:position w:val="0"/>
           <w:sz w:val="24"/>
+          <w:sz w:val="24"/>
+          <w:sz w:val="24"/>
           <w:vertAlign w:val="baseline"/>
         </w:rPr>
         <w:t>ছিল গণনাযোগ্য। এটা করতেও ক্যান্টরকে বুদ্ধি বের করতে হয়েছিল। মূলদ সংখ্যাদের তাদের প্রকৃত আসনে বসিয়ে ক্যান্টর দেখান</w:t>
@@ -6510,6 +6542,7 @@
           <w:rFonts w:cs="SolaimanLipi" w:ascii="SolaimanLipi" w:hAnsi="SolaimanLipi"/>
           <w:position w:val="0"/>
           <w:sz w:val="24"/>
+          <w:sz w:val="24"/>
           <w:vertAlign w:val="baseline"/>
         </w:rPr>
         <w:t xml:space="preserve">, </w:t>
@@ -6519,6 +6552,8 @@
           <w:rFonts w:ascii="SolaimanLipi" w:hAnsi="SolaimanLipi" w:cs="SolaimanLipi"/>
           <w:position w:val="0"/>
           <w:sz w:val="24"/>
+          <w:sz w:val="24"/>
+          <w:sz w:val="24"/>
           <w:vertAlign w:val="baseline"/>
         </w:rPr>
         <w:t>এরাও  ℵ</w:t>
@@ -6535,6 +6570,7 @@
           <w:rFonts w:cs="SolaimanLipi" w:ascii="SolaimanLipi" w:hAnsi="SolaimanLipi"/>
           <w:position w:val="0"/>
           <w:sz w:val="24"/>
+          <w:sz w:val="24"/>
           <w:vertAlign w:val="baseline"/>
         </w:rPr>
         <w:t xml:space="preserve"> </w:t>
@@ -6544,6 +6580,8 @@
           <w:rFonts w:ascii="SolaimanLipi" w:hAnsi="SolaimanLipi" w:cs="SolaimanLipi"/>
           <w:position w:val="0"/>
           <w:sz w:val="24"/>
+          <w:sz w:val="24"/>
+          <w:sz w:val="24"/>
           <w:vertAlign w:val="baseline"/>
         </w:rPr>
         <w:t xml:space="preserve">আকারের সেট </w:t>
@@ -6553,6 +6591,7 @@
           <w:rFonts w:cs="SolaimanLipi" w:ascii="SolaimanLipi" w:hAnsi="SolaimanLipi"/>
           <w:position w:val="0"/>
           <w:sz w:val="24"/>
+          <w:sz w:val="24"/>
           <w:vertAlign w:val="baseline"/>
         </w:rPr>
         <w:t>(</w:t>
@@ -6562,6 +6601,8 @@
           <w:rFonts w:ascii="SolaimanLipi" w:hAnsi="SolaimanLipi" w:cs="SolaimanLipi"/>
           <w:position w:val="0"/>
           <w:sz w:val="24"/>
+          <w:sz w:val="24"/>
+          <w:sz w:val="24"/>
           <w:vertAlign w:val="baseline"/>
         </w:rPr>
         <w:t>দেখুন পরিশিষ্ট ঘ</w:t>
@@ -6571,6 +6612,7 @@
           <w:rFonts w:cs="SolaimanLipi" w:ascii="SolaimanLipi" w:hAnsi="SolaimanLipi"/>
           <w:position w:val="0"/>
           <w:sz w:val="24"/>
+          <w:sz w:val="24"/>
           <w:vertAlign w:val="baseline"/>
         </w:rPr>
         <w:t>)</w:t>
@@ -6580,6 +6622,8 @@
           <w:rFonts w:ascii="SolaimanLipi" w:hAnsi="SolaimanLipi" w:cs="SolaimanLipi"/>
           <w:position w:val="0"/>
           <w:sz w:val="24"/>
+          <w:sz w:val="24"/>
+          <w:sz w:val="24"/>
           <w:vertAlign w:val="baseline"/>
         </w:rPr>
         <w:t xml:space="preserve">। </w:t>
@@ -6593,32 +6637,40 @@
         <w:ind w:hanging="0" w:start="0" w:end="0"/>
         <w:jc w:val="start"/>
         <w:rPr>
-          <w:position w:val="0"/>
-          <w:sz w:val="24"/>
-          <w:vertAlign w:val="baseline"/>
-        </w:rPr>
-      </w:pPr>
-      <w:r>
-        <w:rPr>
-          <w:rFonts w:cs="SolaimanLipi" w:ascii="SolaimanLipi" w:hAnsi="SolaimanLipi"/>
-        </w:rPr>
-      </w:r>
-    </w:p>
-    <w:p>
-      <w:pPr>
-        <w:pStyle w:val="Normal"/>
-        <w:widowControl/>
-        <w:bidi w:val="0"/>
-        <w:ind w:hanging="0" w:start="0" w:end="0"/>
-        <w:jc w:val="start"/>
-        <w:rPr>
-          <w:rFonts w:ascii="SolaimanLipi" w:hAnsi="SolaimanLipi" w:cs="SolaimanLipi"/>
-        </w:rPr>
-      </w:pPr>
-      <w:r>
-        <w:rPr>
-          <w:rFonts w:ascii="SolaimanLipi" w:hAnsi="SolaimanLipi" w:cs="SolaimanLipi"/>
-          <w:position w:val="0"/>
+          <w:rFonts w:ascii="SolaimanLipi" w:hAnsi="SolaimanLipi" w:cs="SolaimanLipi"/>
+          <w:position w:val="0"/>
+          <w:sz w:val="24"/>
+          <w:sz w:val="24"/>
+          <w:vertAlign w:val="baseline"/>
+        </w:rPr>
+      </w:pPr>
+      <w:r>
+        <w:rPr>
+          <w:rFonts w:cs="SolaimanLipi" w:ascii="SolaimanLipi" w:hAnsi="SolaimanLipi"/>
+          <w:position w:val="0"/>
+          <w:sz w:val="24"/>
+          <w:sz w:val="24"/>
+          <w:vertAlign w:val="baseline"/>
+        </w:rPr>
+      </w:r>
+    </w:p>
+    <w:p>
+      <w:pPr>
+        <w:pStyle w:val="Normal"/>
+        <w:widowControl/>
+        <w:bidi w:val="0"/>
+        <w:ind w:hanging="0" w:start="0" w:end="0"/>
+        <w:jc w:val="start"/>
+        <w:rPr>
+          <w:rFonts w:ascii="SolaimanLipi" w:hAnsi="SolaimanLipi" w:cs="SolaimanLipi"/>
+        </w:rPr>
+      </w:pPr>
+      <w:r>
+        <w:rPr>
+          <w:rFonts w:ascii="SolaimanLipi" w:hAnsi="SolaimanLipi" w:cs="SolaimanLipi"/>
+          <w:position w:val="0"/>
+          <w:sz w:val="24"/>
+          <w:sz w:val="24"/>
           <w:sz w:val="24"/>
           <w:vertAlign w:val="baseline"/>
         </w:rPr>
@@ -6629,6 +6681,7 @@
           <w:rFonts w:cs="SolaimanLipi" w:ascii="SolaimanLipi" w:hAnsi="SolaimanLipi"/>
           <w:position w:val="0"/>
           <w:sz w:val="24"/>
+          <w:sz w:val="24"/>
           <w:vertAlign w:val="baseline"/>
         </w:rPr>
         <w:t xml:space="preserve">, </w:t>
@@ -6638,6 +6691,8 @@
           <w:rFonts w:ascii="SolaimanLipi" w:hAnsi="SolaimanLipi" w:cs="SolaimanLipi"/>
           <w:position w:val="0"/>
           <w:sz w:val="24"/>
+          <w:sz w:val="24"/>
+          <w:sz w:val="24"/>
           <w:vertAlign w:val="baseline"/>
         </w:rPr>
         <w:t>মূলদ সংখ্যারাই সব নয়। তথাকথিত বাস্তব সংখ্যার মধ্যে আছে মূলদ ও অমূলদ দুই ধরনের সংখ্যাই। ক্যান্টর আবিষ্কার করেন</w:t>
@@ -6647,6 +6702,7 @@
           <w:rFonts w:cs="SolaimanLipi" w:ascii="SolaimanLipi" w:hAnsi="SolaimanLipi"/>
           <w:position w:val="0"/>
           <w:sz w:val="24"/>
+          <w:sz w:val="24"/>
           <w:vertAlign w:val="baseline"/>
         </w:rPr>
         <w:t xml:space="preserve">, </w:t>
@@ -6656,6 +6712,8 @@
           <w:rFonts w:ascii="SolaimanLipi" w:hAnsi="SolaimanLipi" w:cs="SolaimanLipi"/>
           <w:position w:val="0"/>
           <w:sz w:val="24"/>
+          <w:sz w:val="24"/>
+          <w:sz w:val="24"/>
           <w:vertAlign w:val="baseline"/>
         </w:rPr>
         <w:t>বাস্তব সংখ্যার সেট মূলদ সংখ্যার সেট থেকে অনেক অনেক বড়। যেমন আমাদের আসনবিন্যাস এমন হতে পারে</w:t>
@@ -6665,6 +6723,7 @@
           <w:rFonts w:cs="SolaimanLipi" w:ascii="SolaimanLipi" w:hAnsi="SolaimanLipi"/>
           <w:position w:val="0"/>
           <w:sz w:val="24"/>
+          <w:sz w:val="24"/>
           <w:vertAlign w:val="baseline"/>
         </w:rPr>
         <w:t xml:space="preserve">: </w:t>
@@ -6678,14 +6737,20 @@
         <w:ind w:hanging="0" w:start="0" w:end="0"/>
         <w:jc w:val="start"/>
         <w:rPr>
-          <w:position w:val="0"/>
-          <w:sz w:val="24"/>
-          <w:vertAlign w:val="baseline"/>
-        </w:rPr>
-      </w:pPr>
-      <w:r>
-        <w:rPr>
-          <w:rFonts w:cs="SolaimanLipi" w:ascii="SolaimanLipi" w:hAnsi="SolaimanLipi"/>
+          <w:rFonts w:ascii="SolaimanLipi" w:hAnsi="SolaimanLipi" w:cs="SolaimanLipi"/>
+          <w:position w:val="0"/>
+          <w:sz w:val="24"/>
+          <w:sz w:val="24"/>
+          <w:vertAlign w:val="baseline"/>
+        </w:rPr>
+      </w:pPr>
+      <w:r>
+        <w:rPr>
+          <w:rFonts w:cs="SolaimanLipi" w:ascii="SolaimanLipi" w:hAnsi="SolaimanLipi"/>
+          <w:position w:val="0"/>
+          <w:sz w:val="24"/>
+          <w:sz w:val="24"/>
+          <w:vertAlign w:val="baseline"/>
         </w:rPr>
       </w:r>
     </w:p>
@@ -6705,6 +6770,8 @@
           <w:rFonts w:ascii="SolaimanLipi" w:hAnsi="SolaimanLipi" w:cs="SolaimanLipi"/>
           <w:position w:val="0"/>
           <w:sz w:val="24"/>
+          <w:sz w:val="24"/>
+          <w:sz w:val="24"/>
           <w:vertAlign w:val="baseline"/>
         </w:rPr>
         <w:t xml:space="preserve">আসন </w:t>
@@ -6714,6 +6781,7 @@
           <w:rFonts w:cs="SolaimanLipi" w:ascii="SolaimanLipi" w:hAnsi="SolaimanLipi"/>
           <w:position w:val="0"/>
           <w:sz w:val="24"/>
+          <w:sz w:val="24"/>
           <w:vertAlign w:val="baseline"/>
         </w:rPr>
         <w:tab/>
@@ -6723,6 +6791,8 @@
           <w:rFonts w:ascii="SolaimanLipi" w:hAnsi="SolaimanLipi" w:cs="SolaimanLipi"/>
           <w:position w:val="0"/>
           <w:sz w:val="24"/>
+          <w:sz w:val="24"/>
+          <w:sz w:val="24"/>
           <w:vertAlign w:val="baseline"/>
         </w:rPr>
         <w:t xml:space="preserve">বাস্তব সংখ্যা </w:t>
@@ -6744,6 +6814,8 @@
           <w:rFonts w:ascii="SolaimanLipi" w:hAnsi="SolaimanLipi" w:cs="SolaimanLipi"/>
           <w:position w:val="0"/>
           <w:sz w:val="24"/>
+          <w:sz w:val="24"/>
+          <w:sz w:val="24"/>
           <w:vertAlign w:val="baseline"/>
         </w:rPr>
         <w:t xml:space="preserve">১ </w:t>
@@ -6753,6 +6825,7 @@
           <w:rFonts w:cs="SolaimanLipi" w:ascii="SolaimanLipi" w:hAnsi="SolaimanLipi"/>
           <w:position w:val="0"/>
           <w:sz w:val="24"/>
+          <w:sz w:val="24"/>
           <w:vertAlign w:val="baseline"/>
         </w:rPr>
         <w:tab/>
@@ -6762,6 +6835,8 @@
           <w:rFonts w:ascii="SolaimanLipi" w:hAnsi="SolaimanLipi" w:cs="SolaimanLipi"/>
           <w:position w:val="0"/>
           <w:sz w:val="24"/>
+          <w:sz w:val="24"/>
+          <w:sz w:val="24"/>
           <w:vertAlign w:val="baseline"/>
         </w:rPr>
         <w:t>০</w:t>
@@ -6771,6 +6846,7 @@
           <w:rFonts w:cs="SolaimanLipi" w:ascii="SolaimanLipi" w:hAnsi="SolaimanLipi"/>
           <w:position w:val="0"/>
           <w:sz w:val="24"/>
+          <w:sz w:val="24"/>
           <w:vertAlign w:val="baseline"/>
         </w:rPr>
         <w:t>.</w:t>
@@ -6780,6 +6856,8 @@
           <w:rFonts w:ascii="SolaimanLipi" w:hAnsi="SolaimanLipi" w:cs="SolaimanLipi"/>
           <w:position w:val="0"/>
           <w:sz w:val="24"/>
+          <w:sz w:val="24"/>
+          <w:sz w:val="24"/>
           <w:vertAlign w:val="baseline"/>
         </w:rPr>
         <w:t xml:space="preserve">৩১২৫১২৩ </w:t>
@@ -6813,6 +6891,8 @@
           <w:rFonts w:ascii="SolaimanLipi" w:hAnsi="SolaimanLipi" w:cs="SolaimanLipi"/>
           <w:position w:val="0"/>
           <w:sz w:val="24"/>
+          <w:sz w:val="24"/>
+          <w:sz w:val="24"/>
           <w:vertAlign w:val="baseline"/>
         </w:rPr>
         <w:t>০</w:t>
@@ -6822,6 +6902,7 @@
           <w:rFonts w:cs="SolaimanLipi" w:ascii="SolaimanLipi" w:hAnsi="SolaimanLipi"/>
           <w:position w:val="0"/>
           <w:sz w:val="24"/>
+          <w:sz w:val="24"/>
           <w:vertAlign w:val="baseline"/>
         </w:rPr>
         <w:t>.</w:t>
@@ -6831,6 +6912,8 @@
           <w:rFonts w:ascii="SolaimanLipi" w:hAnsi="SolaimanLipi" w:cs="SolaimanLipi"/>
           <w:position w:val="0"/>
           <w:sz w:val="24"/>
+          <w:sz w:val="24"/>
+          <w:sz w:val="24"/>
           <w:vertAlign w:val="baseline"/>
         </w:rPr>
         <w:t xml:space="preserve">৭৮৪৩১২২ </w:t>
@@ -6864,6 +6947,8 @@
           <w:rFonts w:ascii="SolaimanLipi" w:hAnsi="SolaimanLipi" w:cs="SolaimanLipi"/>
           <w:position w:val="0"/>
           <w:sz w:val="24"/>
+          <w:sz w:val="24"/>
+          <w:sz w:val="24"/>
           <w:vertAlign w:val="baseline"/>
         </w:rPr>
         <w:t>০</w:t>
@@ -6873,6 +6958,7 @@
           <w:rFonts w:cs="SolaimanLipi" w:ascii="SolaimanLipi" w:hAnsi="SolaimanLipi"/>
           <w:position w:val="0"/>
           <w:sz w:val="24"/>
+          <w:sz w:val="24"/>
           <w:vertAlign w:val="baseline"/>
         </w:rPr>
         <w:t>.</w:t>
@@ -6882,6 +6968,8 @@
           <w:rFonts w:ascii="SolaimanLipi" w:hAnsi="SolaimanLipi" w:cs="SolaimanLipi"/>
           <w:position w:val="0"/>
           <w:sz w:val="24"/>
+          <w:sz w:val="24"/>
+          <w:sz w:val="24"/>
           <w:vertAlign w:val="baseline"/>
         </w:rPr>
         <w:t xml:space="preserve">৯৯৯৯৯৯৯ </w:t>
@@ -6915,6 +7003,8 @@
           <w:rFonts w:ascii="SolaimanLipi" w:hAnsi="SolaimanLipi" w:cs="SolaimanLipi"/>
           <w:position w:val="0"/>
           <w:sz w:val="24"/>
+          <w:sz w:val="24"/>
+          <w:sz w:val="24"/>
           <w:vertAlign w:val="baseline"/>
         </w:rPr>
         <w:t>০</w:t>
@@ -6924,6 +7014,7 @@
           <w:rFonts w:cs="SolaimanLipi" w:ascii="SolaimanLipi" w:hAnsi="SolaimanLipi"/>
           <w:position w:val="0"/>
           <w:sz w:val="24"/>
+          <w:sz w:val="24"/>
           <w:vertAlign w:val="baseline"/>
         </w:rPr>
         <w:t>.</w:t>
@@ -6933,6 +7024,8 @@
           <w:rFonts w:ascii="SolaimanLipi" w:hAnsi="SolaimanLipi" w:cs="SolaimanLipi"/>
           <w:position w:val="0"/>
           <w:sz w:val="24"/>
+          <w:sz w:val="24"/>
+          <w:sz w:val="24"/>
           <w:vertAlign w:val="baseline"/>
         </w:rPr>
         <w:t xml:space="preserve">৬২৬১০০০ </w:t>
@@ -6960,6 +7053,8 @@
           <w:rFonts w:ascii="SolaimanLipi" w:hAnsi="SolaimanLipi" w:cs="SolaimanLipi"/>
           <w:position w:val="0"/>
           <w:sz w:val="24"/>
+          <w:sz w:val="24"/>
+          <w:sz w:val="24"/>
           <w:vertAlign w:val="baseline"/>
         </w:rPr>
         <w:t xml:space="preserve"> </w:t>
@@ -6969,6 +7064,7 @@
           <w:rFonts w:cs="SolaimanLipi" w:ascii="SolaimanLipi" w:hAnsi="SolaimanLipi"/>
           <w:position w:val="0"/>
           <w:sz w:val="24"/>
+          <w:sz w:val="24"/>
           <w:vertAlign w:val="baseline"/>
         </w:rPr>
         <w:tab/>
@@ -6978,6 +7074,8 @@
           <w:rFonts w:ascii="SolaimanLipi" w:hAnsi="SolaimanLipi" w:cs="SolaimanLipi"/>
           <w:position w:val="0"/>
           <w:sz w:val="24"/>
+          <w:sz w:val="24"/>
+          <w:sz w:val="24"/>
           <w:vertAlign w:val="baseline"/>
         </w:rPr>
         <w:t>০</w:t>
@@ -6987,6 +7085,7 @@
           <w:rFonts w:cs="SolaimanLipi" w:ascii="SolaimanLipi" w:hAnsi="SolaimanLipi"/>
           <w:position w:val="0"/>
           <w:sz w:val="24"/>
+          <w:sz w:val="24"/>
           <w:vertAlign w:val="baseline"/>
         </w:rPr>
         <w:t>.</w:t>
@@ -6996,6 +7095,8 @@
           <w:rFonts w:ascii="SolaimanLipi" w:hAnsi="SolaimanLipi" w:cs="SolaimanLipi"/>
           <w:position w:val="0"/>
           <w:sz w:val="24"/>
+          <w:sz w:val="24"/>
+          <w:sz w:val="24"/>
           <w:vertAlign w:val="baseline"/>
         </w:rPr>
         <w:t xml:space="preserve">২৬৭১১২৩  </w:t>
@@ -7009,32 +7110,40 @@
         <w:ind w:hanging="0" w:start="0" w:end="0"/>
         <w:jc w:val="start"/>
         <w:rPr>
-          <w:position w:val="0"/>
-          <w:sz w:val="24"/>
-          <w:vertAlign w:val="baseline"/>
-        </w:rPr>
-      </w:pPr>
-      <w:r>
-        <w:rPr>
-          <w:rFonts w:cs="SolaimanLipi" w:ascii="SolaimanLipi" w:hAnsi="SolaimanLipi"/>
-        </w:rPr>
-      </w:r>
-    </w:p>
-    <w:p>
-      <w:pPr>
-        <w:pStyle w:val="Normal"/>
-        <w:widowControl/>
-        <w:bidi w:val="0"/>
-        <w:ind w:hanging="0" w:start="0" w:end="0"/>
-        <w:jc w:val="start"/>
-        <w:rPr>
-          <w:rFonts w:ascii="SolaimanLipi" w:hAnsi="SolaimanLipi" w:cs="SolaimanLipi"/>
-        </w:rPr>
-      </w:pPr>
-      <w:r>
-        <w:rPr>
-          <w:rFonts w:ascii="SolaimanLipi" w:hAnsi="SolaimanLipi" w:cs="SolaimanLipi"/>
-          <w:position w:val="0"/>
+          <w:rFonts w:ascii="SolaimanLipi" w:hAnsi="SolaimanLipi" w:cs="SolaimanLipi"/>
+          <w:position w:val="0"/>
+          <w:sz w:val="24"/>
+          <w:sz w:val="24"/>
+          <w:vertAlign w:val="baseline"/>
+        </w:rPr>
+      </w:pPr>
+      <w:r>
+        <w:rPr>
+          <w:rFonts w:cs="SolaimanLipi" w:ascii="SolaimanLipi" w:hAnsi="SolaimanLipi"/>
+          <w:position w:val="0"/>
+          <w:sz w:val="24"/>
+          <w:sz w:val="24"/>
+          <w:vertAlign w:val="baseline"/>
+        </w:rPr>
+      </w:r>
+    </w:p>
+    <w:p>
+      <w:pPr>
+        <w:pStyle w:val="Normal"/>
+        <w:widowControl/>
+        <w:bidi w:val="0"/>
+        <w:ind w:hanging="0" w:start="0" w:end="0"/>
+        <w:jc w:val="start"/>
+        <w:rPr>
+          <w:rFonts w:ascii="SolaimanLipi" w:hAnsi="SolaimanLipi" w:cs="SolaimanLipi"/>
+        </w:rPr>
+      </w:pPr>
+      <w:r>
+        <w:rPr>
+          <w:rFonts w:ascii="SolaimanLipi" w:hAnsi="SolaimanLipi" w:cs="SolaimanLipi"/>
+          <w:position w:val="0"/>
+          <w:sz w:val="24"/>
+          <w:sz w:val="24"/>
           <w:sz w:val="24"/>
           <w:vertAlign w:val="baseline"/>
         </w:rPr>
@@ -7045,6 +7154,7 @@
           <w:rFonts w:cs="SolaimanLipi" w:ascii="SolaimanLipi" w:hAnsi="SolaimanLipi"/>
           <w:position w:val="0"/>
           <w:sz w:val="24"/>
+          <w:sz w:val="24"/>
           <w:vertAlign w:val="baseline"/>
         </w:rPr>
         <w:t>(</w:t>
@@ -7054,6 +7164,8 @@
           <w:rFonts w:ascii="SolaimanLipi" w:hAnsi="SolaimanLipi" w:cs="SolaimanLipi"/>
           <w:position w:val="0"/>
           <w:sz w:val="24"/>
+          <w:sz w:val="24"/>
+          <w:sz w:val="24"/>
           <w:vertAlign w:val="baseline"/>
         </w:rPr>
         <w:t>দশমিকের আগের শূন্যকে বাদ দিয়ে। ০ সবার আগেই আছে</w:t>
@@ -7063,6 +7175,7 @@
           <w:rFonts w:cs="SolaimanLipi" w:ascii="SolaimanLipi" w:hAnsi="SolaimanLipi"/>
           <w:position w:val="0"/>
           <w:sz w:val="24"/>
+          <w:sz w:val="24"/>
           <w:vertAlign w:val="baseline"/>
         </w:rPr>
         <w:t xml:space="preserve">, </w:t>
@@ -7072,6 +7185,8 @@
           <w:rFonts w:ascii="SolaimanLipi" w:hAnsi="SolaimanLipi" w:cs="SolaimanLipi"/>
           <w:position w:val="0"/>
           <w:sz w:val="24"/>
+          <w:sz w:val="24"/>
+          <w:sz w:val="24"/>
           <w:vertAlign w:val="baseline"/>
         </w:rPr>
         <w:t>না দিলেও সংখ্যা একই থাকে।</w:t>
@@ -7081,6 +7196,7 @@
           <w:rFonts w:cs="SolaimanLipi" w:ascii="SolaimanLipi" w:hAnsi="SolaimanLipi"/>
           <w:position w:val="0"/>
           <w:sz w:val="24"/>
+          <w:sz w:val="24"/>
           <w:vertAlign w:val="baseline"/>
         </w:rPr>
         <w:t>)</w:t>
@@ -7090,6 +7206,8 @@
           <w:rFonts w:ascii="SolaimanLipi" w:hAnsi="SolaimanLipi" w:cs="SolaimanLipi"/>
           <w:position w:val="0"/>
           <w:sz w:val="24"/>
+          <w:sz w:val="24"/>
+          <w:sz w:val="24"/>
           <w:vertAlign w:val="baseline"/>
         </w:rPr>
         <w:t xml:space="preserve">। আমাদের উদাহরণে অঙ্কটা ৩। আমাদের নতুন সংখ্যা প্রথম সংখ্যার সমান হলে ৩ দিয়ে শুরু হত। আমরা সেটা সহজেই এড়িয়ে যেতে পারি। ধরুন আমাদের নতুন সংখ্যার প্রথম অঙ্ক হবে ২। আগের সংখ্যা ৩ দিয়ে শুরু আর আমাদের নতুন সংখ্যা ২ দিয়ে শুরু বলে আমরা জানি দুই সংখ্যা আলাদা হবেই। </w:t>
@@ -7099,6 +7217,7 @@
           <w:rFonts w:cs="SolaimanLipi" w:ascii="SolaimanLipi" w:hAnsi="SolaimanLipi"/>
           <w:position w:val="0"/>
           <w:sz w:val="24"/>
+          <w:sz w:val="24"/>
           <w:vertAlign w:val="baseline"/>
         </w:rPr>
         <w:t>(</w:t>
@@ -7108,6 +7227,8 @@
           <w:rFonts w:ascii="SolaimanLipi" w:hAnsi="SolaimanLipi" w:cs="SolaimanLipi"/>
           <w:position w:val="0"/>
           <w:sz w:val="24"/>
+          <w:sz w:val="24"/>
+          <w:sz w:val="24"/>
           <w:vertAlign w:val="baseline"/>
         </w:rPr>
         <w:t>এ কথায়ও ফাঁক আছে। যেমন ০</w:t>
@@ -7117,6 +7238,7 @@
           <w:rFonts w:cs="SolaimanLipi" w:ascii="SolaimanLipi" w:hAnsi="SolaimanLipi"/>
           <w:position w:val="0"/>
           <w:sz w:val="24"/>
+          <w:sz w:val="24"/>
           <w:vertAlign w:val="baseline"/>
         </w:rPr>
         <w:t>.</w:t>
@@ -7126,6 +7248,8 @@
           <w:rFonts w:ascii="SolaimanLipi" w:hAnsi="SolaimanLipi" w:cs="SolaimanLipi"/>
           <w:position w:val="0"/>
           <w:sz w:val="24"/>
+          <w:sz w:val="24"/>
+          <w:sz w:val="24"/>
           <w:vertAlign w:val="baseline"/>
         </w:rPr>
         <w:t xml:space="preserve">৩০০০… </w:t>
@@ -7135,6 +7259,7 @@
           <w:rFonts w:cs="SolaimanLipi" w:ascii="SolaimanLipi" w:hAnsi="SolaimanLipi"/>
           <w:position w:val="0"/>
           <w:sz w:val="24"/>
+          <w:sz w:val="24"/>
           <w:vertAlign w:val="baseline"/>
         </w:rPr>
         <w:t xml:space="preserve">= </w:t>
@@ -7144,6 +7269,8 @@
           <w:rFonts w:ascii="SolaimanLipi" w:hAnsi="SolaimanLipi" w:cs="SolaimanLipi"/>
           <w:position w:val="0"/>
           <w:sz w:val="24"/>
+          <w:sz w:val="24"/>
+          <w:sz w:val="24"/>
           <w:vertAlign w:val="baseline"/>
         </w:rPr>
         <w:t>০</w:t>
@@ -7153,6 +7280,7 @@
           <w:rFonts w:cs="SolaimanLipi" w:ascii="SolaimanLipi" w:hAnsi="SolaimanLipi"/>
           <w:position w:val="0"/>
           <w:sz w:val="24"/>
+          <w:sz w:val="24"/>
           <w:vertAlign w:val="baseline"/>
         </w:rPr>
         <w:t>.</w:t>
@@ -7162,6 +7290,8 @@
           <w:rFonts w:ascii="SolaimanLipi" w:hAnsi="SolaimanLipi" w:cs="SolaimanLipi"/>
           <w:position w:val="0"/>
           <w:sz w:val="24"/>
+          <w:sz w:val="24"/>
+          <w:sz w:val="24"/>
           <w:vertAlign w:val="baseline"/>
         </w:rPr>
         <w:t>২৯৯৯…। অনেক মূলদ সংখ্যাকেই দুইভাবে লেখা যায়। তবে এটা গৌণ ব্যাপার। আপাতত আমরা এ ব্যতিক্রম উপেক্ষা করব।</w:t>
@@ -7171,6 +7301,7 @@
           <w:rFonts w:cs="SolaimanLipi" w:ascii="SolaimanLipi" w:hAnsi="SolaimanLipi"/>
           <w:position w:val="0"/>
           <w:sz w:val="24"/>
+          <w:sz w:val="24"/>
           <w:vertAlign w:val="baseline"/>
         </w:rPr>
         <w:t xml:space="preserve">) </w:t>
@@ -7184,32 +7315,40 @@
         <w:ind w:hanging="0" w:start="0" w:end="0"/>
         <w:jc w:val="start"/>
         <w:rPr>
-          <w:position w:val="0"/>
-          <w:sz w:val="24"/>
-          <w:vertAlign w:val="baseline"/>
-        </w:rPr>
-      </w:pPr>
-      <w:r>
-        <w:rPr>
-          <w:rFonts w:cs="SolaimanLipi" w:ascii="SolaimanLipi" w:hAnsi="SolaimanLipi"/>
-        </w:rPr>
-      </w:r>
-    </w:p>
-    <w:p>
-      <w:pPr>
-        <w:pStyle w:val="Normal"/>
-        <w:widowControl/>
-        <w:bidi w:val="0"/>
-        <w:ind w:hanging="0" w:start="0" w:end="0"/>
-        <w:jc w:val="start"/>
-        <w:rPr>
-          <w:rFonts w:ascii="SolaimanLipi" w:hAnsi="SolaimanLipi" w:cs="SolaimanLipi"/>
-        </w:rPr>
-      </w:pPr>
-      <w:r>
-        <w:rPr>
-          <w:rFonts w:ascii="SolaimanLipi" w:hAnsi="SolaimanLipi" w:cs="SolaimanLipi"/>
-          <w:position w:val="0"/>
+          <w:rFonts w:ascii="SolaimanLipi" w:hAnsi="SolaimanLipi" w:cs="SolaimanLipi"/>
+          <w:position w:val="0"/>
+          <w:sz w:val="24"/>
+          <w:sz w:val="24"/>
+          <w:vertAlign w:val="baseline"/>
+        </w:rPr>
+      </w:pPr>
+      <w:r>
+        <w:rPr>
+          <w:rFonts w:cs="SolaimanLipi" w:ascii="SolaimanLipi" w:hAnsi="SolaimanLipi"/>
+          <w:position w:val="0"/>
+          <w:sz w:val="24"/>
+          <w:sz w:val="24"/>
+          <w:vertAlign w:val="baseline"/>
+        </w:rPr>
+      </w:r>
+    </w:p>
+    <w:p>
+      <w:pPr>
+        <w:pStyle w:val="Normal"/>
+        <w:widowControl/>
+        <w:bidi w:val="0"/>
+        <w:ind w:hanging="0" w:start="0" w:end="0"/>
+        <w:jc w:val="start"/>
+        <w:rPr>
+          <w:rFonts w:ascii="SolaimanLipi" w:hAnsi="SolaimanLipi" w:cs="SolaimanLipi"/>
+        </w:rPr>
+      </w:pPr>
+      <w:r>
+        <w:rPr>
+          <w:rFonts w:ascii="SolaimanLipi" w:hAnsi="SolaimanLipi" w:cs="SolaimanLipi"/>
+          <w:position w:val="0"/>
+          <w:sz w:val="24"/>
+          <w:sz w:val="24"/>
           <w:sz w:val="24"/>
           <w:vertAlign w:val="baseline"/>
         </w:rPr>
@@ -7220,6 +7359,7 @@
           <w:rFonts w:cs="SolaimanLipi" w:ascii="SolaimanLipi" w:hAnsi="SolaimanLipi"/>
           <w:position w:val="0"/>
           <w:sz w:val="24"/>
+          <w:sz w:val="24"/>
           <w:vertAlign w:val="baseline"/>
         </w:rPr>
         <w:t xml:space="preserve">? </w:t>
@@ -7229,6 +7369,8 @@
           <w:rFonts w:ascii="SolaimanLipi" w:hAnsi="SolaimanLipi" w:cs="SolaimanLipi"/>
           <w:position w:val="0"/>
           <w:sz w:val="24"/>
+          <w:sz w:val="24"/>
+          <w:sz w:val="24"/>
           <w:vertAlign w:val="baseline"/>
         </w:rPr>
         <w:t>আমরা নতুন সংখ্যার প্রথম অঙ্ক নিয়ে নিয়েছি। এখন আর সে কাজ করা যাবে না। তবে একইরকম বুদ্ধি করা যাবে। দ্বিতীয় সংখ্যার দ্বিতীয় অঙ্ক ৮। আমরা ৮</w:t>
@@ -7238,6 +7380,7 @@
           <w:rFonts w:cs="SolaimanLipi" w:ascii="SolaimanLipi" w:hAnsi="SolaimanLipi"/>
           <w:position w:val="0"/>
           <w:sz w:val="24"/>
+          <w:sz w:val="24"/>
           <w:vertAlign w:val="baseline"/>
         </w:rPr>
         <w:t>-</w:t>
@@ -7247,6 +7390,8 @@
           <w:rFonts w:ascii="SolaimanLipi" w:hAnsi="SolaimanLipi" w:cs="SolaimanLipi"/>
           <w:position w:val="0"/>
           <w:sz w:val="24"/>
+          <w:sz w:val="24"/>
+          <w:sz w:val="24"/>
           <w:vertAlign w:val="baseline"/>
         </w:rPr>
         <w:t>এর বদলে নতুন সংখ্যা ৭ নিলেই নতুন সংখ্যা ভিন্ন হয়ে যাবে। এভাবে চলতে চলতে তালিকার নিচের দিকে যেতে থাকি। তৃতীয় সংখ্যার তৃতীয় অঙ্ক পাল্টে নেব। চতুর্থ সংখ্যার চতুর্থ অঙ্ক। এভাবেই চলবে।</w:t>
@@ -7260,32 +7405,40 @@
         <w:ind w:hanging="0" w:start="0" w:end="0"/>
         <w:jc w:val="start"/>
         <w:rPr>
-          <w:position w:val="0"/>
-          <w:sz w:val="24"/>
-          <w:vertAlign w:val="baseline"/>
-        </w:rPr>
-      </w:pPr>
-      <w:r>
-        <w:rPr>
-          <w:rFonts w:cs="SolaimanLipi" w:ascii="SolaimanLipi" w:hAnsi="SolaimanLipi"/>
-        </w:rPr>
-      </w:r>
-    </w:p>
-    <w:p>
-      <w:pPr>
-        <w:pStyle w:val="Normal"/>
-        <w:widowControl/>
-        <w:bidi w:val="0"/>
-        <w:ind w:hanging="0" w:start="0" w:end="0"/>
-        <w:jc w:val="start"/>
-        <w:rPr>
-          <w:rFonts w:ascii="SolaimanLipi" w:hAnsi="SolaimanLipi" w:cs="SolaimanLipi"/>
-        </w:rPr>
-      </w:pPr>
-      <w:r>
-        <w:rPr>
-          <w:rFonts w:ascii="SolaimanLipi" w:hAnsi="SolaimanLipi" w:cs="SolaimanLipi"/>
-          <w:position w:val="0"/>
+          <w:rFonts w:ascii="SolaimanLipi" w:hAnsi="SolaimanLipi" w:cs="SolaimanLipi"/>
+          <w:position w:val="0"/>
+          <w:sz w:val="24"/>
+          <w:sz w:val="24"/>
+          <w:vertAlign w:val="baseline"/>
+        </w:rPr>
+      </w:pPr>
+      <w:r>
+        <w:rPr>
+          <w:rFonts w:cs="SolaimanLipi" w:ascii="SolaimanLipi" w:hAnsi="SolaimanLipi"/>
+          <w:position w:val="0"/>
+          <w:sz w:val="24"/>
+          <w:sz w:val="24"/>
+          <w:vertAlign w:val="baseline"/>
+        </w:rPr>
+      </w:r>
+    </w:p>
+    <w:p>
+      <w:pPr>
+        <w:pStyle w:val="Normal"/>
+        <w:widowControl/>
+        <w:bidi w:val="0"/>
+        <w:ind w:hanging="0" w:start="0" w:end="0"/>
+        <w:jc w:val="start"/>
+        <w:rPr>
+          <w:rFonts w:ascii="SolaimanLipi" w:hAnsi="SolaimanLipi" w:cs="SolaimanLipi"/>
+        </w:rPr>
+      </w:pPr>
+      <w:r>
+        <w:rPr>
+          <w:rFonts w:ascii="SolaimanLipi" w:hAnsi="SolaimanLipi" w:cs="SolaimanLipi"/>
+          <w:position w:val="0"/>
+          <w:sz w:val="24"/>
+          <w:sz w:val="24"/>
           <w:sz w:val="24"/>
           <w:vertAlign w:val="baseline"/>
         </w:rPr>
@@ -7296,6 +7449,7 @@
           <w:rFonts w:cs="SolaimanLipi" w:ascii="SolaimanLipi" w:hAnsi="SolaimanLipi"/>
           <w:position w:val="0"/>
           <w:sz w:val="24"/>
+          <w:sz w:val="24"/>
           <w:vertAlign w:val="baseline"/>
         </w:rPr>
         <w:tab/>
@@ -7305,6 +7459,8 @@
           <w:rFonts w:ascii="SolaimanLipi" w:hAnsi="SolaimanLipi" w:cs="SolaimanLipi"/>
           <w:position w:val="0"/>
           <w:sz w:val="24"/>
+          <w:sz w:val="24"/>
+          <w:sz w:val="24"/>
           <w:vertAlign w:val="baseline"/>
         </w:rPr>
         <w:t>বাস্তব সংখ্যা  নতুন সংখ্যার জন্য অঙ্ক</w:t>
@@ -7326,6 +7482,8 @@
           <w:rFonts w:ascii="SolaimanLipi" w:hAnsi="SolaimanLipi" w:cs="SolaimanLipi"/>
           <w:position w:val="0"/>
           <w:sz w:val="24"/>
+          <w:sz w:val="24"/>
+          <w:sz w:val="24"/>
           <w:vertAlign w:val="baseline"/>
         </w:rPr>
         <w:t xml:space="preserve">১ </w:t>
@@ -7335,6 +7493,7 @@
           <w:rFonts w:cs="SolaimanLipi" w:ascii="SolaimanLipi" w:hAnsi="SolaimanLipi"/>
           <w:position w:val="0"/>
           <w:sz w:val="24"/>
+          <w:sz w:val="24"/>
           <w:vertAlign w:val="baseline"/>
         </w:rPr>
         <w:tab/>
@@ -7344,6 +7503,8 @@
           <w:rFonts w:ascii="SolaimanLipi" w:hAnsi="SolaimanLipi" w:cs="SolaimanLipi"/>
           <w:position w:val="0"/>
           <w:sz w:val="24"/>
+          <w:sz w:val="24"/>
+          <w:sz w:val="24"/>
           <w:vertAlign w:val="baseline"/>
         </w:rPr>
         <w:t>০</w:t>
@@ -7352,6 +7513,7 @@
         <w:rPr>
           <w:rFonts w:cs="SolaimanLipi" w:ascii="SolaimanLipi" w:hAnsi="SolaimanLipi"/>
           <w:position w:val="0"/>
+          <w:sz w:val="24"/>
           <w:sz w:val="24"/>
           <w:vertAlign w:val="baseline"/>
         </w:rPr>
@@ -7365,6 +7527,8 @@
           <w:iCs w:val="false"/>
           <w:position w:val="0"/>
           <w:sz w:val="24"/>
+          <w:sz w:val="24"/>
+          <w:sz w:val="24"/>
           <w:u w:val="single"/>
           <w:vertAlign w:val="baseline"/>
         </w:rPr>
@@ -7375,6 +7539,8 @@
           <w:rFonts w:ascii="SolaimanLipi" w:hAnsi="SolaimanLipi" w:cs="SolaimanLipi"/>
           <w:position w:val="0"/>
           <w:sz w:val="24"/>
+          <w:sz w:val="24"/>
+          <w:sz w:val="24"/>
           <w:vertAlign w:val="baseline"/>
         </w:rPr>
         <w:t>১২৫১২৩</w:t>
@@ -7383,6 +7549,7 @@
         <w:rPr>
           <w:rFonts w:cs="SolaimanLipi" w:ascii="SolaimanLipi" w:hAnsi="SolaimanLipi"/>
           <w:position w:val="0"/>
+          <w:sz w:val="24"/>
           <w:sz w:val="24"/>
           <w:vertAlign w:val="baseline"/>
         </w:rPr>
@@ -7394,6 +7561,8 @@
           <w:rFonts w:ascii="SolaimanLipi" w:hAnsi="SolaimanLipi" w:cs="SolaimanLipi"/>
           <w:position w:val="0"/>
           <w:sz w:val="24"/>
+          <w:sz w:val="24"/>
+          <w:sz w:val="24"/>
           <w:vertAlign w:val="baseline"/>
         </w:rPr>
         <w:t xml:space="preserve">২ </w:t>
@@ -7427,6 +7596,8 @@
           <w:rFonts w:ascii="SolaimanLipi" w:hAnsi="SolaimanLipi" w:cs="SolaimanLipi"/>
           <w:position w:val="0"/>
           <w:sz w:val="24"/>
+          <w:sz w:val="24"/>
+          <w:sz w:val="24"/>
           <w:vertAlign w:val="baseline"/>
         </w:rPr>
         <w:t>০</w:t>
@@ -7436,6 +7607,7 @@
           <w:rFonts w:cs="SolaimanLipi" w:ascii="SolaimanLipi" w:hAnsi="SolaimanLipi"/>
           <w:position w:val="0"/>
           <w:sz w:val="24"/>
+          <w:sz w:val="24"/>
           <w:vertAlign w:val="baseline"/>
         </w:rPr>
         <w:t>.</w:t>
@@ -7445,6 +7617,8 @@
           <w:rFonts w:ascii="SolaimanLipi" w:hAnsi="SolaimanLipi" w:cs="SolaimanLipi"/>
           <w:position w:val="0"/>
           <w:sz w:val="24"/>
+          <w:sz w:val="24"/>
+          <w:sz w:val="24"/>
           <w:vertAlign w:val="baseline"/>
         </w:rPr>
         <w:t>৭</w:t>
@@ -7454,6 +7628,8 @@
           <w:rFonts w:ascii="SolaimanLipi" w:hAnsi="SolaimanLipi" w:cs="SolaimanLipi"/>
           <w:position w:val="0"/>
           <w:sz w:val="24"/>
+          <w:sz w:val="24"/>
+          <w:sz w:val="24"/>
           <w:u w:val="single"/>
           <w:vertAlign w:val="baseline"/>
         </w:rPr>
@@ -7464,6 +7640,8 @@
           <w:rFonts w:ascii="SolaimanLipi" w:hAnsi="SolaimanLipi" w:cs="SolaimanLipi"/>
           <w:position w:val="0"/>
           <w:sz w:val="24"/>
+          <w:sz w:val="24"/>
+          <w:sz w:val="24"/>
           <w:vertAlign w:val="baseline"/>
         </w:rPr>
         <w:t xml:space="preserve">৪৩১২২ </w:t>
@@ -7472,6 +7650,7 @@
         <w:rPr>
           <w:rFonts w:cs="SolaimanLipi" w:ascii="SolaimanLipi" w:hAnsi="SolaimanLipi"/>
           <w:position w:val="0"/>
+          <w:sz w:val="24"/>
           <w:sz w:val="24"/>
           <w:vertAlign w:val="baseline"/>
         </w:rPr>
@@ -7483,6 +7662,8 @@
           <w:rFonts w:ascii="SolaimanLipi" w:hAnsi="SolaimanLipi" w:cs="SolaimanLipi"/>
           <w:position w:val="0"/>
           <w:sz w:val="24"/>
+          <w:sz w:val="24"/>
+          <w:sz w:val="24"/>
           <w:vertAlign w:val="baseline"/>
         </w:rPr>
         <w:t xml:space="preserve">৭ </w:t>
@@ -7516,6 +7697,8 @@
           <w:rFonts w:ascii="SolaimanLipi" w:hAnsi="SolaimanLipi" w:cs="SolaimanLipi"/>
           <w:position w:val="0"/>
           <w:sz w:val="24"/>
+          <w:sz w:val="24"/>
+          <w:sz w:val="24"/>
           <w:vertAlign w:val="baseline"/>
         </w:rPr>
         <w:t>০</w:t>
@@ -7525,6 +7708,7 @@
           <w:rFonts w:cs="SolaimanLipi" w:ascii="SolaimanLipi" w:hAnsi="SolaimanLipi"/>
           <w:position w:val="0"/>
           <w:sz w:val="24"/>
+          <w:sz w:val="24"/>
           <w:vertAlign w:val="baseline"/>
         </w:rPr>
         <w:t>.</w:t>
@@ -7534,6 +7718,8 @@
           <w:rFonts w:ascii="SolaimanLipi" w:hAnsi="SolaimanLipi" w:cs="SolaimanLipi"/>
           <w:position w:val="0"/>
           <w:sz w:val="24"/>
+          <w:sz w:val="24"/>
+          <w:sz w:val="24"/>
           <w:vertAlign w:val="baseline"/>
         </w:rPr>
         <w:t>৯৯</w:t>
@@ -7543,6 +7729,8 @@
           <w:rFonts w:ascii="SolaimanLipi" w:hAnsi="SolaimanLipi" w:cs="SolaimanLipi"/>
           <w:position w:val="0"/>
           <w:sz w:val="24"/>
+          <w:sz w:val="24"/>
+          <w:sz w:val="24"/>
           <w:u w:val="single"/>
           <w:vertAlign w:val="baseline"/>
         </w:rPr>
@@ -7553,6 +7741,8 @@
           <w:rFonts w:ascii="SolaimanLipi" w:hAnsi="SolaimanLipi" w:cs="SolaimanLipi"/>
           <w:position w:val="0"/>
           <w:sz w:val="24"/>
+          <w:sz w:val="24"/>
+          <w:sz w:val="24"/>
           <w:vertAlign w:val="baseline"/>
         </w:rPr>
         <w:t xml:space="preserve">৯৯৯৯ </w:t>
@@ -7561,6 +7751,7 @@
         <w:rPr>
           <w:rFonts w:cs="SolaimanLipi" w:ascii="SolaimanLipi" w:hAnsi="SolaimanLipi"/>
           <w:position w:val="0"/>
+          <w:sz w:val="24"/>
           <w:sz w:val="24"/>
           <w:vertAlign w:val="baseline"/>
         </w:rPr>
@@ -7572,6 +7763,8 @@
           <w:rFonts w:ascii="SolaimanLipi" w:hAnsi="SolaimanLipi" w:cs="SolaimanLipi"/>
           <w:position w:val="0"/>
           <w:sz w:val="24"/>
+          <w:sz w:val="24"/>
+          <w:sz w:val="24"/>
           <w:vertAlign w:val="baseline"/>
         </w:rPr>
         <w:t xml:space="preserve">৮ </w:t>
@@ -7605,6 +7798,8 @@
           <w:rFonts w:ascii="SolaimanLipi" w:hAnsi="SolaimanLipi" w:cs="SolaimanLipi"/>
           <w:position w:val="0"/>
           <w:sz w:val="24"/>
+          <w:sz w:val="24"/>
+          <w:sz w:val="24"/>
           <w:vertAlign w:val="baseline"/>
         </w:rPr>
         <w:t>০</w:t>
@@ -7614,6 +7809,7 @@
           <w:rFonts w:cs="SolaimanLipi" w:ascii="SolaimanLipi" w:hAnsi="SolaimanLipi"/>
           <w:position w:val="0"/>
           <w:sz w:val="24"/>
+          <w:sz w:val="24"/>
           <w:vertAlign w:val="baseline"/>
         </w:rPr>
         <w:t>.</w:t>
@@ -7623,6 +7819,8 @@
           <w:rFonts w:ascii="SolaimanLipi" w:hAnsi="SolaimanLipi" w:cs="SolaimanLipi"/>
           <w:position w:val="0"/>
           <w:sz w:val="24"/>
+          <w:sz w:val="24"/>
+          <w:sz w:val="24"/>
           <w:vertAlign w:val="baseline"/>
         </w:rPr>
         <w:t>৬২৬</w:t>
@@ -7632,6 +7830,8 @@
           <w:rFonts w:ascii="SolaimanLipi" w:hAnsi="SolaimanLipi" w:cs="SolaimanLipi"/>
           <w:position w:val="0"/>
           <w:sz w:val="24"/>
+          <w:sz w:val="24"/>
+          <w:sz w:val="24"/>
           <w:u w:val="single"/>
           <w:vertAlign w:val="baseline"/>
         </w:rPr>
@@ -7642,6 +7842,8 @@
           <w:rFonts w:ascii="SolaimanLipi" w:hAnsi="SolaimanLipi" w:cs="SolaimanLipi"/>
           <w:position w:val="0"/>
           <w:sz w:val="24"/>
+          <w:sz w:val="24"/>
+          <w:sz w:val="24"/>
           <w:vertAlign w:val="baseline"/>
         </w:rPr>
         <w:t xml:space="preserve">০০০ </w:t>
@@ -7650,6 +7852,7 @@
         <w:rPr>
           <w:rFonts w:cs="SolaimanLipi" w:ascii="SolaimanLipi" w:hAnsi="SolaimanLipi"/>
           <w:position w:val="0"/>
+          <w:sz w:val="24"/>
           <w:sz w:val="24"/>
           <w:vertAlign w:val="baseline"/>
         </w:rPr>
@@ -7661,6 +7864,8 @@
           <w:rFonts w:ascii="SolaimanLipi" w:hAnsi="SolaimanLipi" w:cs="SolaimanLipi"/>
           <w:position w:val="0"/>
           <w:sz w:val="24"/>
+          <w:sz w:val="24"/>
+          <w:sz w:val="24"/>
           <w:vertAlign w:val="baseline"/>
         </w:rPr>
         <w:t xml:space="preserve">০ </w:t>
@@ -7682,6 +7887,8 @@
           <w:rFonts w:ascii="SolaimanLipi" w:hAnsi="SolaimanLipi" w:cs="SolaimanLipi"/>
           <w:position w:val="0"/>
           <w:sz w:val="24"/>
+          <w:sz w:val="24"/>
+          <w:sz w:val="24"/>
           <w:vertAlign w:val="baseline"/>
         </w:rPr>
         <w:t xml:space="preserve">৫ </w:t>
@@ -7691,6 +7898,7 @@
           <w:rFonts w:cs="SolaimanLipi" w:ascii="SolaimanLipi" w:hAnsi="SolaimanLipi"/>
           <w:position w:val="0"/>
           <w:sz w:val="24"/>
+          <w:sz w:val="24"/>
           <w:vertAlign w:val="baseline"/>
         </w:rPr>
         <w:tab/>
@@ -7700,6 +7908,8 @@
           <w:rFonts w:ascii="SolaimanLipi" w:hAnsi="SolaimanLipi" w:cs="SolaimanLipi"/>
           <w:position w:val="0"/>
           <w:sz w:val="24"/>
+          <w:sz w:val="24"/>
+          <w:sz w:val="24"/>
           <w:vertAlign w:val="baseline"/>
         </w:rPr>
         <w:t>০</w:t>
@@ -7709,6 +7919,7 @@
           <w:rFonts w:cs="SolaimanLipi" w:ascii="SolaimanLipi" w:hAnsi="SolaimanLipi"/>
           <w:position w:val="0"/>
           <w:sz w:val="24"/>
+          <w:sz w:val="24"/>
           <w:vertAlign w:val="baseline"/>
         </w:rPr>
         <w:t>.</w:t>
@@ -7718,6 +7929,8 @@
           <w:rFonts w:ascii="SolaimanLipi" w:hAnsi="SolaimanLipi" w:cs="SolaimanLipi"/>
           <w:position w:val="0"/>
           <w:sz w:val="24"/>
+          <w:sz w:val="24"/>
+          <w:sz w:val="24"/>
           <w:vertAlign w:val="baseline"/>
         </w:rPr>
         <w:t>২৬৭১</w:t>
@@ -7727,6 +7940,8 @@
           <w:rFonts w:ascii="SolaimanLipi" w:hAnsi="SolaimanLipi" w:cs="SolaimanLipi"/>
           <w:position w:val="0"/>
           <w:sz w:val="24"/>
+          <w:sz w:val="24"/>
+          <w:sz w:val="24"/>
           <w:u w:val="single"/>
           <w:vertAlign w:val="baseline"/>
         </w:rPr>
@@ -7737,6 +7952,8 @@
           <w:rFonts w:ascii="SolaimanLipi" w:hAnsi="SolaimanLipi" w:cs="SolaimanLipi"/>
           <w:position w:val="0"/>
           <w:sz w:val="24"/>
+          <w:sz w:val="24"/>
+          <w:sz w:val="24"/>
           <w:vertAlign w:val="baseline"/>
         </w:rPr>
         <w:t xml:space="preserve">২৩  </w:t>
@@ -7745,6 +7962,7 @@
         <w:rPr>
           <w:rFonts w:cs="SolaimanLipi" w:ascii="SolaimanLipi" w:hAnsi="SolaimanLipi"/>
           <w:position w:val="0"/>
+          <w:sz w:val="24"/>
           <w:sz w:val="24"/>
           <w:vertAlign w:val="baseline"/>
         </w:rPr>
@@ -7756,6 +7974,8 @@
           <w:rFonts w:ascii="SolaimanLipi" w:hAnsi="SolaimanLipi" w:cs="SolaimanLipi"/>
           <w:position w:val="0"/>
           <w:sz w:val="24"/>
+          <w:sz w:val="24"/>
+          <w:sz w:val="24"/>
           <w:vertAlign w:val="baseline"/>
         </w:rPr>
         <w:t xml:space="preserve">০ </w:t>
@@ -7769,32 +7989,40 @@
         <w:ind w:hanging="0" w:start="0" w:end="0"/>
         <w:jc w:val="start"/>
         <w:rPr>
-          <w:position w:val="0"/>
-          <w:sz w:val="24"/>
-          <w:vertAlign w:val="baseline"/>
-        </w:rPr>
-      </w:pPr>
-      <w:r>
-        <w:rPr>
-          <w:rFonts w:cs="SolaimanLipi" w:ascii="SolaimanLipi" w:hAnsi="SolaimanLipi"/>
-        </w:rPr>
-      </w:r>
-    </w:p>
-    <w:p>
-      <w:pPr>
-        <w:pStyle w:val="Normal"/>
-        <w:widowControl/>
-        <w:bidi w:val="0"/>
-        <w:ind w:hanging="0" w:start="0" w:end="0"/>
-        <w:jc w:val="start"/>
-        <w:rPr>
-          <w:rFonts w:ascii="SolaimanLipi" w:hAnsi="SolaimanLipi" w:cs="SolaimanLipi"/>
-        </w:rPr>
-      </w:pPr>
-      <w:r>
-        <w:rPr>
-          <w:rFonts w:ascii="SolaimanLipi" w:hAnsi="SolaimanLipi" w:cs="SolaimanLipi"/>
-          <w:position w:val="0"/>
+          <w:rFonts w:ascii="SolaimanLipi" w:hAnsi="SolaimanLipi" w:cs="SolaimanLipi"/>
+          <w:position w:val="0"/>
+          <w:sz w:val="24"/>
+          <w:sz w:val="24"/>
+          <w:vertAlign w:val="baseline"/>
+        </w:rPr>
+      </w:pPr>
+      <w:r>
+        <w:rPr>
+          <w:rFonts w:cs="SolaimanLipi" w:ascii="SolaimanLipi" w:hAnsi="SolaimanLipi"/>
+          <w:position w:val="0"/>
+          <w:sz w:val="24"/>
+          <w:sz w:val="24"/>
+          <w:vertAlign w:val="baseline"/>
+        </w:rPr>
+      </w:r>
+    </w:p>
+    <w:p>
+      <w:pPr>
+        <w:pStyle w:val="Normal"/>
+        <w:widowControl/>
+        <w:bidi w:val="0"/>
+        <w:ind w:hanging="0" w:start="0" w:end="0"/>
+        <w:jc w:val="start"/>
+        <w:rPr>
+          <w:rFonts w:ascii="SolaimanLipi" w:hAnsi="SolaimanLipi" w:cs="SolaimanLipi"/>
+        </w:rPr>
+      </w:pPr>
+      <w:r>
+        <w:rPr>
+          <w:rFonts w:ascii="SolaimanLipi" w:hAnsi="SolaimanLipi" w:cs="SolaimanLipi"/>
+          <w:position w:val="0"/>
+          <w:sz w:val="24"/>
+          <w:sz w:val="24"/>
           <w:sz w:val="24"/>
           <w:vertAlign w:val="baseline"/>
         </w:rPr>
@@ -7805,6 +8033,7 @@
           <w:rFonts w:cs="SolaimanLipi" w:ascii="SolaimanLipi" w:hAnsi="SolaimanLipi"/>
           <w:position w:val="0"/>
           <w:sz w:val="24"/>
+          <w:sz w:val="24"/>
           <w:vertAlign w:val="baseline"/>
         </w:rPr>
         <w:t>.</w:t>
@@ -7814,6 +8043,8 @@
           <w:rFonts w:ascii="SolaimanLipi" w:hAnsi="SolaimanLipi" w:cs="SolaimanLipi"/>
           <w:position w:val="0"/>
           <w:sz w:val="24"/>
+          <w:sz w:val="24"/>
+          <w:sz w:val="24"/>
           <w:vertAlign w:val="baseline"/>
         </w:rPr>
         <w:t>২৭৮০০</w:t>
@@ -7823,6 +8054,7 @@
           <w:rFonts w:cs="SolaimanLipi" w:ascii="SolaimanLipi" w:hAnsi="SolaimanLipi"/>
           <w:position w:val="0"/>
           <w:sz w:val="24"/>
+          <w:sz w:val="24"/>
           <w:vertAlign w:val="baseline"/>
         </w:rPr>
         <w:t>...</w:t>
@@ -7832,9 +8064,356 @@
           <w:rFonts w:ascii="SolaimanLipi" w:hAnsi="SolaimanLipi" w:cs="SolaimanLipi"/>
           <w:position w:val="0"/>
           <w:sz w:val="24"/>
-          <w:vertAlign w:val="baseline"/>
-        </w:rPr>
-        <w:t xml:space="preserve">।   </w:t>
+          <w:sz w:val="24"/>
+          <w:sz w:val="24"/>
+          <w:vertAlign w:val="baseline"/>
+        </w:rPr>
+        <w:t>।</w:t>
+      </w:r>
+    </w:p>
+    <w:p>
+      <w:pPr>
+        <w:pStyle w:val="Normal"/>
+        <w:widowControl/>
+        <w:bidi w:val="0"/>
+        <w:ind w:hanging="0" w:start="0" w:end="0"/>
+        <w:jc w:val="start"/>
+        <w:rPr>
+          <w:rFonts w:ascii="SolaimanLipi" w:hAnsi="SolaimanLipi" w:cs="SolaimanLipi"/>
+        </w:rPr>
+      </w:pPr>
+      <w:r>
+        <w:rPr>
+          <w:rFonts w:cs="SolaimanLipi" w:ascii="SolaimanLipi" w:hAnsi="SolaimanLipi"/>
+        </w:rPr>
+      </w:r>
+    </w:p>
+    <w:p>
+      <w:pPr>
+        <w:pStyle w:val="Normal"/>
+        <w:widowControl/>
+        <w:bidi w:val="0"/>
+        <w:ind w:hanging="0" w:start="0" w:end="0"/>
+        <w:jc w:val="start"/>
+        <w:rPr>
+          <w:rFonts w:ascii="SolaimanLipi" w:hAnsi="SolaimanLipi" w:cs="SolaimanLipi"/>
+        </w:rPr>
+      </w:pPr>
+      <w:r>
+        <w:rPr>
+          <w:rFonts w:ascii="SolaimanLipi" w:hAnsi="SolaimanLipi" w:cs="SolaimanLipi"/>
+        </w:rPr>
+        <w:t xml:space="preserve">এটা প্রথম সংখ্যা থেকে আলাদা </w:t>
+      </w:r>
+      <w:r>
+        <w:rPr>
+          <w:rFonts w:cs="SolaimanLipi" w:ascii="SolaimanLipi" w:hAnsi="SolaimanLipi"/>
+        </w:rPr>
+        <w:t>(</w:t>
+      </w:r>
+      <w:r>
+        <w:rPr>
+          <w:rFonts w:ascii="SolaimanLipi" w:hAnsi="SolaimanLipi" w:cs="SolaimanLipi"/>
+        </w:rPr>
+        <w:t>প্রথম অঙ্কে অমিল</w:t>
+      </w:r>
+      <w:r>
+        <w:rPr>
+          <w:rFonts w:cs="SolaimanLipi" w:ascii="SolaimanLipi" w:hAnsi="SolaimanLipi"/>
+        </w:rPr>
+        <w:t>)</w:t>
+      </w:r>
+      <w:r>
+        <w:rPr>
+          <w:rFonts w:ascii="SolaimanLipi" w:hAnsi="SolaimanLipi" w:cs="SolaimanLipi"/>
+        </w:rPr>
+        <w:t xml:space="preserve">। </w:t>
+      </w:r>
+    </w:p>
+    <w:p>
+      <w:pPr>
+        <w:pStyle w:val="Normal"/>
+        <w:widowControl/>
+        <w:bidi w:val="0"/>
+        <w:ind w:hanging="0" w:start="0" w:end="0"/>
+        <w:jc w:val="start"/>
+        <w:rPr>
+          <w:rFonts w:ascii="SolaimanLipi" w:hAnsi="SolaimanLipi" w:cs="SolaimanLipi"/>
+        </w:rPr>
+      </w:pPr>
+      <w:r>
+        <w:rPr>
+          <w:rFonts w:ascii="SolaimanLipi" w:hAnsi="SolaimanLipi" w:cs="SolaimanLipi"/>
+        </w:rPr>
+        <w:t xml:space="preserve">এটা দ্বিতীয় সংখ্যা থেকে আলাদা </w:t>
+      </w:r>
+      <w:r>
+        <w:rPr>
+          <w:rFonts w:cs="SolaimanLipi" w:ascii="SolaimanLipi" w:hAnsi="SolaimanLipi"/>
+        </w:rPr>
+        <w:t>(</w:t>
+      </w:r>
+      <w:r>
+        <w:rPr>
+          <w:rFonts w:ascii="SolaimanLipi" w:hAnsi="SolaimanLipi" w:cs="SolaimanLipi"/>
+        </w:rPr>
+        <w:t>দ্বিতীয় অঙ্কে অমিল</w:t>
+      </w:r>
+      <w:r>
+        <w:rPr>
+          <w:rFonts w:cs="SolaimanLipi" w:ascii="SolaimanLipi" w:hAnsi="SolaimanLipi"/>
+        </w:rPr>
+        <w:t>)</w:t>
+      </w:r>
+      <w:r>
+        <w:rPr>
+          <w:rFonts w:ascii="SolaimanLipi" w:hAnsi="SolaimanLipi" w:cs="SolaimanLipi"/>
+        </w:rPr>
+        <w:t xml:space="preserve">।  </w:t>
+      </w:r>
+    </w:p>
+    <w:p>
+      <w:pPr>
+        <w:pStyle w:val="Normal"/>
+        <w:widowControl/>
+        <w:bidi w:val="0"/>
+        <w:ind w:hanging="0" w:start="0" w:end="0"/>
+        <w:jc w:val="start"/>
+        <w:rPr>
+          <w:rFonts w:ascii="SolaimanLipi" w:hAnsi="SolaimanLipi" w:cs="SolaimanLipi"/>
+        </w:rPr>
+      </w:pPr>
+      <w:r>
+        <w:rPr>
+          <w:rFonts w:ascii="SolaimanLipi" w:hAnsi="SolaimanLipi" w:cs="SolaimanLipi"/>
+        </w:rPr>
+        <w:t xml:space="preserve">এটা তৃতীয় সংখ্যা থেকে আলাদা </w:t>
+      </w:r>
+      <w:r>
+        <w:rPr>
+          <w:rFonts w:cs="SolaimanLipi" w:ascii="SolaimanLipi" w:hAnsi="SolaimanLipi"/>
+        </w:rPr>
+        <w:t>(</w:t>
+      </w:r>
+      <w:r>
+        <w:rPr>
+          <w:rFonts w:ascii="SolaimanLipi" w:hAnsi="SolaimanLipi" w:cs="SolaimanLipi"/>
+        </w:rPr>
+        <w:t>তৃতীয় অঙ্কে অমিল</w:t>
+      </w:r>
+      <w:r>
+        <w:rPr>
+          <w:rFonts w:cs="SolaimanLipi" w:ascii="SolaimanLipi" w:hAnsi="SolaimanLipi"/>
+        </w:rPr>
+        <w:t>)</w:t>
+      </w:r>
+      <w:r>
+        <w:rPr>
+          <w:rFonts w:ascii="SolaimanLipi" w:hAnsi="SolaimanLipi" w:cs="SolaimanLipi"/>
+        </w:rPr>
+        <w:t xml:space="preserve">। </w:t>
+      </w:r>
+    </w:p>
+    <w:p>
+      <w:pPr>
+        <w:pStyle w:val="Normal"/>
+        <w:widowControl/>
+        <w:bidi w:val="0"/>
+        <w:ind w:hanging="0" w:start="0" w:end="0"/>
+        <w:jc w:val="start"/>
+        <w:rPr>
+          <w:rFonts w:ascii="SolaimanLipi" w:hAnsi="SolaimanLipi" w:cs="SolaimanLipi"/>
+        </w:rPr>
+      </w:pPr>
+      <w:r>
+        <w:rPr>
+          <w:rFonts w:ascii="SolaimanLipi" w:hAnsi="SolaimanLipi" w:cs="SolaimanLipi"/>
+        </w:rPr>
+        <w:t xml:space="preserve">এটা চতুর্থ সংখ্যা থেকে আলাদা </w:t>
+      </w:r>
+      <w:r>
+        <w:rPr>
+          <w:rFonts w:cs="SolaimanLipi" w:ascii="SolaimanLipi" w:hAnsi="SolaimanLipi"/>
+        </w:rPr>
+        <w:t>(</w:t>
+      </w:r>
+      <w:r>
+        <w:rPr>
+          <w:rFonts w:ascii="SolaimanLipi" w:hAnsi="SolaimanLipi" w:cs="SolaimanLipi"/>
+        </w:rPr>
+        <w:t>চতুর্থ অঙ্কে অমিল</w:t>
+      </w:r>
+      <w:r>
+        <w:rPr>
+          <w:rFonts w:cs="SolaimanLipi" w:ascii="SolaimanLipi" w:hAnsi="SolaimanLipi"/>
+        </w:rPr>
+        <w:t>)</w:t>
+      </w:r>
+      <w:r>
+        <w:rPr>
+          <w:rFonts w:ascii="SolaimanLipi" w:hAnsi="SolaimanLipi" w:cs="SolaimanLipi"/>
+        </w:rPr>
+        <w:t xml:space="preserve">।  </w:t>
+      </w:r>
+    </w:p>
+    <w:p>
+      <w:pPr>
+        <w:pStyle w:val="Normal"/>
+        <w:widowControl/>
+        <w:bidi w:val="0"/>
+        <w:ind w:hanging="0" w:start="0" w:end="0"/>
+        <w:jc w:val="start"/>
+        <w:rPr>
+          <w:rFonts w:ascii="SolaimanLipi" w:hAnsi="SolaimanLipi" w:cs="SolaimanLipi"/>
+        </w:rPr>
+      </w:pPr>
+      <w:r>
+        <w:rPr>
+          <w:rFonts w:ascii="SolaimanLipi" w:hAnsi="SolaimanLipi" w:cs="SolaimanLipi"/>
+        </w:rPr>
+        <w:t xml:space="preserve">এটা পঞ্চম সংখ্যা থেকে আলাদা </w:t>
+      </w:r>
+      <w:r>
+        <w:rPr>
+          <w:rFonts w:cs="SolaimanLipi" w:ascii="SolaimanLipi" w:hAnsi="SolaimanLipi"/>
+        </w:rPr>
+        <w:t>(</w:t>
+      </w:r>
+      <w:r>
+        <w:rPr>
+          <w:rFonts w:ascii="SolaimanLipi" w:hAnsi="SolaimanLipi" w:cs="SolaimanLipi"/>
+        </w:rPr>
+        <w:t>পঞ্চম অঙ্কে অমিল</w:t>
+      </w:r>
+      <w:r>
+        <w:rPr>
+          <w:rFonts w:cs="SolaimanLipi" w:ascii="SolaimanLipi" w:hAnsi="SolaimanLipi"/>
+        </w:rPr>
+        <w:t>)</w:t>
+      </w:r>
+      <w:r>
+        <w:rPr>
+          <w:rFonts w:ascii="SolaimanLipi" w:hAnsi="SolaimanLipi" w:cs="SolaimanLipi"/>
+        </w:rPr>
+        <w:t xml:space="preserve">। </w:t>
+      </w:r>
+    </w:p>
+    <w:p>
+      <w:pPr>
+        <w:pStyle w:val="Normal"/>
+        <w:widowControl/>
+        <w:bidi w:val="0"/>
+        <w:ind w:hanging="0" w:start="0" w:end="0"/>
+        <w:jc w:val="start"/>
+        <w:rPr>
+          <w:rFonts w:ascii="SolaimanLipi" w:hAnsi="SolaimanLipi" w:cs="SolaimanLipi"/>
+        </w:rPr>
+      </w:pPr>
+      <w:r>
+        <w:rPr>
+          <w:rFonts w:cs="SolaimanLipi" w:ascii="SolaimanLipi" w:hAnsi="SolaimanLipi"/>
+        </w:rPr>
+      </w:r>
+    </w:p>
+    <w:p>
+      <w:pPr>
+        <w:pStyle w:val="Normal"/>
+        <w:widowControl/>
+        <w:bidi w:val="0"/>
+        <w:ind w:hanging="0" w:start="0" w:end="0"/>
+        <w:jc w:val="start"/>
+        <w:rPr>
+          <w:rFonts w:ascii="SolaimanLipi" w:hAnsi="SolaimanLipi" w:cs="SolaimanLipi"/>
+        </w:rPr>
+      </w:pPr>
+      <w:r>
+        <w:rPr>
+          <w:rFonts w:ascii="SolaimanLipi" w:hAnsi="SolaimanLipi" w:cs="SolaimanLipi"/>
+        </w:rPr>
+        <w:t>এভাবে কর্ণ বরাবর গিয়ে আমরা নতুন একটি সংখ্যা বানালাম। এভাবে বানানোয় নিশ্চিত হলো সংখ্যাটা তালিকার সব সংখ্যা থেকে আলাদা। তালিকার সব সংখ্যা থেকে আলাদা হলে এটা তালিকায় থাকতে পারে না। তবে আমরা ইতোমধ্যে ধরে নিয়েছি</w:t>
+      </w:r>
+      <w:r>
+        <w:rPr>
+          <w:rFonts w:cs="SolaimanLipi" w:ascii="SolaimanLipi" w:hAnsi="SolaimanLipi"/>
+        </w:rPr>
+        <w:t xml:space="preserve">, </w:t>
+      </w:r>
+      <w:r>
+        <w:rPr>
+          <w:rFonts w:ascii="SolaimanLipi" w:hAnsi="SolaimanLipi" w:cs="SolaimanLipi"/>
+        </w:rPr>
+        <w:t xml:space="preserve">আমাদের তালিকায় সব বাস্তব সংখ্যা আছে। কারণ আসনবিন্যাস ছিল নিখুঁত। কিন্তু এখন তৈরি হলো অসঙ্গতি। নিখুঁত আসনবিন্যাসের অস্তিত্বই নেই। </w:t>
+      </w:r>
+    </w:p>
+    <w:p>
+      <w:pPr>
+        <w:pStyle w:val="Normal"/>
+        <w:widowControl/>
+        <w:bidi w:val="0"/>
+        <w:ind w:hanging="0" w:start="0" w:end="0"/>
+        <w:jc w:val="start"/>
+        <w:rPr>
+          <w:rFonts w:ascii="SolaimanLipi" w:hAnsi="SolaimanLipi" w:cs="SolaimanLipi"/>
+        </w:rPr>
+      </w:pPr>
+      <w:r>
+        <w:rPr>
+          <w:rFonts w:cs="SolaimanLipi" w:ascii="SolaimanLipi" w:hAnsi="SolaimanLipi"/>
+        </w:rPr>
+      </w:r>
+    </w:p>
+    <w:p>
+      <w:pPr>
+        <w:pStyle w:val="Normal"/>
+        <w:widowControl/>
+        <w:bidi w:val="0"/>
+        <w:ind w:hanging="0" w:start="0" w:end="0"/>
+        <w:jc w:val="start"/>
+        <w:rPr>
+          <w:rFonts w:ascii="SolaimanLipi" w:hAnsi="SolaimanLipi" w:cs="SolaimanLipi"/>
+        </w:rPr>
+      </w:pPr>
+      <w:r>
+        <w:rPr>
+          <w:rFonts w:ascii="SolaimanLipi" w:hAnsi="SolaimanLipi" w:cs="SolaimanLipi"/>
+        </w:rPr>
+        <w:t>বাস্তব সংখ্যারা মূলদ সংখ্যার চেয়ে বড় অসীম। এ ধরনের অসীমের জন্য প্রতীক বরাদ্দ হলো ℵ</w:t>
+      </w:r>
+      <w:r>
+        <w:rPr>
+          <w:rFonts w:cs="SolaimanLipi" w:ascii="SolaimanLipi" w:hAnsi="SolaimanLipi"/>
+          <w:vertAlign w:val="subscript"/>
+        </w:rPr>
+        <w:t>1</w:t>
+      </w:r>
+      <w:r>
+        <w:rPr>
+          <w:rFonts w:ascii="SolaimanLipi" w:hAnsi="SolaimanLipi" w:cs="SolaimanLipi"/>
+        </w:rPr>
+        <w:t xml:space="preserve">। প্রথম অগণনাযোগ্য </w:t>
+      </w:r>
+      <w:r>
+        <w:rPr>
+          <w:rFonts w:cs="SolaimanLipi" w:ascii="SolaimanLipi" w:hAnsi="SolaimanLipi"/>
+        </w:rPr>
+        <w:t xml:space="preserve">(uncountable) </w:t>
+      </w:r>
+      <w:r>
+        <w:rPr>
+          <w:rFonts w:ascii="SolaimanLipi" w:hAnsi="SolaimanLipi" w:cs="SolaimanLipi"/>
+        </w:rPr>
+        <w:t xml:space="preserve">অসীম।   </w:t>
+      </w:r>
+      <w:r>
+        <w:rPr>
+          <w:rFonts w:ascii="SolaimanLipi" w:hAnsi="SolaimanLipi" w:cs="SolaimanLipi"/>
+          <w:position w:val="0"/>
+          <w:sz w:val="24"/>
+          <w:sz w:val="24"/>
+          <w:sz w:val="24"/>
+          <w:vertAlign w:val="baseline"/>
+        </w:rPr>
+        <w:t xml:space="preserve">   </w:t>
       </w:r>
     </w:p>
     <w:p>

</xml_diff>

<commit_message>
Add zero p47 bgn
</commit_message>
<xml_diff>
--- a/books/zero/06 Zero Infinity Twin.docx
+++ b/books/zero/06 Zero Infinity Twin.docx
@@ -8402,18 +8402,524 @@
         <w:rPr>
           <w:rFonts w:ascii="SolaimanLipi" w:hAnsi="SolaimanLipi" w:cs="SolaimanLipi"/>
         </w:rPr>
-        <w:t xml:space="preserve">অসীম।   </w:t>
-      </w:r>
-      <w:r>
-        <w:rPr>
-          <w:rFonts w:ascii="SolaimanLipi" w:hAnsi="SolaimanLipi" w:cs="SolaimanLipi"/>
-          <w:position w:val="0"/>
-          <w:sz w:val="24"/>
-          <w:sz w:val="24"/>
-          <w:sz w:val="24"/>
-          <w:vertAlign w:val="baseline"/>
-        </w:rPr>
-        <w:t xml:space="preserve">   </w:t>
+        <w:t xml:space="preserve">অসীম। </w:t>
+      </w:r>
+      <w:r>
+        <w:rPr>
+          <w:rFonts w:cs="SolaimanLipi" w:ascii="SolaimanLipi" w:hAnsi="SolaimanLipi"/>
+        </w:rPr>
+        <w:t>(</w:t>
+      </w:r>
+      <w:r>
+        <w:rPr>
+          <w:rFonts w:ascii="SolaimanLipi" w:hAnsi="SolaimanLipi" w:cs="SolaimanLipi"/>
+        </w:rPr>
+        <w:t xml:space="preserve">পারিভাষিকাভাবে বাস্তব রেখার অসীমের প্রতীক ছিল </w:t>
+      </w:r>
+      <w:r>
+        <w:rPr>
+          <w:rFonts w:cs="SolaimanLipi" w:ascii="SolaimanLipi" w:hAnsi="SolaimanLipi"/>
+        </w:rPr>
+        <w:t xml:space="preserve">C (continuum infinity </w:t>
+      </w:r>
+      <w:r>
+        <w:rPr>
+          <w:rFonts w:ascii="SolaimanLipi" w:hAnsi="SolaimanLipi" w:cs="SolaimanLipi"/>
+        </w:rPr>
+        <w:t>বা অসীম পরম্পরা</w:t>
+      </w:r>
+      <w:r>
+        <w:rPr>
+          <w:rFonts w:cs="SolaimanLipi" w:ascii="SolaimanLipi" w:hAnsi="SolaimanLipi"/>
+        </w:rPr>
+        <w:t>)</w:t>
+      </w:r>
+      <w:r>
+        <w:rPr>
+          <w:rFonts w:ascii="SolaimanLipi" w:hAnsi="SolaimanLipi" w:cs="SolaimanLipi"/>
+        </w:rPr>
+        <w:t xml:space="preserve">। আসলেই </w:t>
+      </w:r>
+      <w:r>
+        <w:rPr>
+          <w:rFonts w:cs="SolaimanLipi" w:ascii="SolaimanLipi" w:hAnsi="SolaimanLipi"/>
+        </w:rPr>
+        <w:t>C-</w:t>
+      </w:r>
+      <w:r>
+        <w:rPr>
+          <w:rFonts w:ascii="SolaimanLipi" w:hAnsi="SolaimanLipi" w:cs="SolaimanLipi"/>
+        </w:rPr>
+        <w:t>ই ℵ</w:t>
+      </w:r>
+      <w:r>
+        <w:rPr>
+          <w:rFonts w:cs="SolaimanLipi" w:ascii="SolaimanLipi" w:hAnsi="SolaimanLipi"/>
+          <w:vertAlign w:val="subscript"/>
+        </w:rPr>
+        <w:t xml:space="preserve">1 </w:t>
+      </w:r>
+      <w:r>
+        <w:rPr>
+          <w:rFonts w:ascii="SolaimanLipi" w:hAnsi="SolaimanLipi" w:cs="SolaimanLipi"/>
+        </w:rPr>
+        <w:t>কিনা তা জানার জন্য গণিতবিদরা বহু বছর সাধনা করেন। এ ধাঁধাঁর নাম তথাকথিত পরম্পরা অনুকল্প। ১৯৬৩ সালে গণিতবিদ পল কোহেন প্রমাণ করেন</w:t>
+      </w:r>
+      <w:r>
+        <w:rPr>
+          <w:rFonts w:cs="SolaimanLipi" w:ascii="SolaimanLipi" w:hAnsi="SolaimanLipi"/>
+        </w:rPr>
+        <w:t xml:space="preserve">, </w:t>
+      </w:r>
+      <w:r>
+        <w:rPr>
+          <w:rFonts w:ascii="SolaimanLipi" w:hAnsi="SolaimanLipi" w:cs="SolaimanLipi"/>
+        </w:rPr>
+        <w:t>অনুকল্পটিকে ভুল বা সঠিক কোনোটাই প্রমাণ করা সম্ভব নয়। এটা প্রমাণ করতে কাজে লাগানো গোদেলের অসম্পূর্ণতা উপপাদ্য। বর্তমানে বেশিরভাগ গণিতবিদ পরম্পরা অনুকল্পে সত্য মনে করেন। তবে কেউ আবার অ</w:t>
+      </w:r>
+      <w:r>
+        <w:rPr>
+          <w:rFonts w:cs="SolaimanLipi" w:ascii="SolaimanLipi" w:hAnsi="SolaimanLipi"/>
+        </w:rPr>
+        <w:t>-</w:t>
+      </w:r>
+      <w:r>
+        <w:rPr>
+          <w:rFonts w:ascii="SolaimanLipi" w:hAnsi="SolaimanLipi" w:cs="SolaimanLipi"/>
+        </w:rPr>
+        <w:t>ক্যান্টরীয় অসীম সংখ্যার আলোচনায় পরম্পরা অনুকল্পকে ভুল মনে করেন।</w:t>
+      </w:r>
+      <w:r>
+        <w:rPr>
+          <w:rFonts w:cs="SolaimanLipi" w:ascii="SolaimanLipi" w:hAnsi="SolaimanLipi"/>
+        </w:rPr>
+        <w:t xml:space="preserve">) </w:t>
+      </w:r>
+      <w:r>
+        <w:rPr>
+          <w:rFonts w:ascii="SolaimanLipi" w:hAnsi="SolaimanLipi" w:cs="SolaimanLipi"/>
+        </w:rPr>
+        <w:t>ক্যান্টরের মনে ছিল অসীমসংখ্যক অসীম। এদেরকে বলা হয় ট্রান্সফাইনাইট নাম্বার। এক অসীম সেটের ভেতর আরেক অসীম সেট। ℵ</w:t>
+      </w:r>
+      <w:r>
+        <w:rPr>
+          <w:rFonts w:cs="SolaimanLipi" w:ascii="SolaimanLipi" w:hAnsi="SolaimanLipi"/>
+          <w:vertAlign w:val="subscript"/>
+        </w:rPr>
+        <w:t xml:space="preserve">1 </w:t>
+      </w:r>
+      <w:r>
+        <w:rPr>
+          <w:rFonts w:ascii="SolaimanLipi" w:hAnsi="SolaimanLipi" w:cs="SolaimanLipi"/>
+          <w:position w:val="0"/>
+          <w:sz w:val="24"/>
+          <w:vertAlign w:val="baseline"/>
+        </w:rPr>
+        <w:t>বড় ℵ</w:t>
+      </w:r>
+      <w:r>
+        <w:rPr>
+          <w:rFonts w:cs="SolaimanLipi" w:ascii="SolaimanLipi" w:hAnsi="SolaimanLipi"/>
+          <w:vertAlign w:val="subscript"/>
+        </w:rPr>
+        <w:t>o</w:t>
+      </w:r>
+      <w:r>
+        <w:rPr>
+          <w:rFonts w:cs="SolaimanLipi" w:ascii="SolaimanLipi" w:hAnsi="SolaimanLipi"/>
+          <w:position w:val="0"/>
+          <w:sz w:val="24"/>
+          <w:vertAlign w:val="baseline"/>
+        </w:rPr>
+        <w:t>-</w:t>
+      </w:r>
+      <w:r>
+        <w:rPr>
+          <w:rFonts w:ascii="SolaimanLipi" w:hAnsi="SolaimanLipi" w:cs="SolaimanLipi"/>
+          <w:position w:val="0"/>
+          <w:sz w:val="24"/>
+          <w:vertAlign w:val="baseline"/>
+        </w:rPr>
+        <w:t>এর চেয়ে। ℵ</w:t>
+      </w:r>
+      <w:r>
+        <w:rPr>
+          <w:rFonts w:cs="SolaimanLipi" w:ascii="SolaimanLipi" w:hAnsi="SolaimanLipi"/>
+          <w:vertAlign w:val="subscript"/>
+        </w:rPr>
+        <w:t>2</w:t>
+      </w:r>
+      <w:r>
+        <w:rPr>
+          <w:rFonts w:cs="SolaimanLipi" w:ascii="SolaimanLipi" w:hAnsi="SolaimanLipi"/>
+          <w:position w:val="0"/>
+          <w:sz w:val="24"/>
+          <w:vertAlign w:val="baseline"/>
+        </w:rPr>
+        <w:t xml:space="preserve"> </w:t>
+      </w:r>
+      <w:r>
+        <w:rPr>
+          <w:rFonts w:ascii="SolaimanLipi" w:hAnsi="SolaimanLipi" w:cs="SolaimanLipi"/>
+          <w:position w:val="0"/>
+          <w:sz w:val="24"/>
+          <w:vertAlign w:val="baseline"/>
+        </w:rPr>
+        <w:t>আবার বড় ℵ</w:t>
+      </w:r>
+      <w:r>
+        <w:rPr>
+          <w:rFonts w:cs="SolaimanLipi" w:ascii="SolaimanLipi" w:hAnsi="SolaimanLipi"/>
+          <w:vertAlign w:val="subscript"/>
+        </w:rPr>
+        <w:t>1</w:t>
+      </w:r>
+      <w:r>
+        <w:rPr>
+          <w:rFonts w:cs="SolaimanLipi" w:ascii="SolaimanLipi" w:hAnsi="SolaimanLipi"/>
+          <w:position w:val="0"/>
+          <w:sz w:val="24"/>
+          <w:vertAlign w:val="baseline"/>
+        </w:rPr>
+        <w:t>-</w:t>
+      </w:r>
+      <w:r>
+        <w:rPr>
+          <w:rFonts w:ascii="SolaimanLipi" w:hAnsi="SolaimanLipi" w:cs="SolaimanLipi"/>
+          <w:position w:val="0"/>
+          <w:sz w:val="24"/>
+          <w:vertAlign w:val="baseline"/>
+        </w:rPr>
+        <w:t>এর চেয়ে। ℵ</w:t>
+      </w:r>
+      <w:r>
+        <w:rPr>
+          <w:rFonts w:cs="SolaimanLipi" w:ascii="SolaimanLipi" w:hAnsi="SolaimanLipi"/>
+          <w:vertAlign w:val="subscript"/>
+        </w:rPr>
+        <w:t>2</w:t>
+      </w:r>
+      <w:r>
+        <w:rPr>
+          <w:rFonts w:cs="SolaimanLipi" w:ascii="SolaimanLipi" w:hAnsi="SolaimanLipi"/>
+          <w:position w:val="0"/>
+          <w:sz w:val="24"/>
+          <w:vertAlign w:val="baseline"/>
+        </w:rPr>
+        <w:t>-</w:t>
+      </w:r>
+      <w:r>
+        <w:rPr>
+          <w:rFonts w:ascii="SolaimanLipi" w:hAnsi="SolaimanLipi" w:cs="SolaimanLipi"/>
+          <w:position w:val="0"/>
+          <w:sz w:val="24"/>
+          <w:vertAlign w:val="baseline"/>
+        </w:rPr>
+        <w:t>এর চেয়ে বড় ℵ</w:t>
+      </w:r>
+      <w:r>
+        <w:rPr>
+          <w:rFonts w:cs="SolaimanLipi" w:ascii="SolaimanLipi" w:hAnsi="SolaimanLipi"/>
+          <w:vertAlign w:val="subscript"/>
+        </w:rPr>
+        <w:t xml:space="preserve">3 </w:t>
+      </w:r>
+      <w:r>
+        <w:rPr>
+          <w:rFonts w:ascii="SolaimanLipi" w:hAnsi="SolaimanLipi" w:cs="SolaimanLipi"/>
+          <w:position w:val="0"/>
+          <w:sz w:val="24"/>
+          <w:vertAlign w:val="baseline"/>
+        </w:rPr>
+        <w:t>ইত্যাদি। সবার ওপরে আছে চূড়ান্ত অসীম। যা গ্রাস করে আছে অন্য সব অসীমকে। ঈশ্বর</w:t>
+      </w:r>
+      <w:r>
+        <w:rPr>
+          <w:rFonts w:cs="SolaimanLipi" w:ascii="SolaimanLipi" w:hAnsi="SolaimanLipi"/>
+          <w:position w:val="0"/>
+          <w:sz w:val="24"/>
+          <w:vertAlign w:val="baseline"/>
+        </w:rPr>
+        <w:t xml:space="preserve">, </w:t>
+      </w:r>
+      <w:r>
+        <w:rPr>
+          <w:rFonts w:ascii="SolaimanLipi" w:hAnsi="SolaimanLipi" w:cs="SolaimanLipi"/>
+          <w:position w:val="0"/>
+          <w:sz w:val="24"/>
+          <w:vertAlign w:val="baseline"/>
+        </w:rPr>
+        <w:t xml:space="preserve">যিনি সকল উপলব্ধির উর্ধ্বে। </w:t>
+      </w:r>
+    </w:p>
+    <w:p>
+      <w:pPr>
+        <w:pStyle w:val="Normal"/>
+        <w:widowControl/>
+        <w:bidi w:val="0"/>
+        <w:ind w:hanging="0" w:start="0" w:end="0"/>
+        <w:jc w:val="start"/>
+        <w:rPr>
+          <w:rFonts w:ascii="SolaimanLipi" w:hAnsi="SolaimanLipi" w:cs="SolaimanLipi"/>
+        </w:rPr>
+      </w:pPr>
+      <w:r>
+        <w:rPr/>
+      </w:r>
+    </w:p>
+    <w:p>
+      <w:pPr>
+        <w:pStyle w:val="Normal"/>
+        <w:widowControl/>
+        <w:bidi w:val="0"/>
+        <w:ind w:hanging="0" w:start="0" w:end="0"/>
+        <w:jc w:val="start"/>
+        <w:rPr>
+          <w:rFonts w:ascii="SolaimanLipi" w:hAnsi="SolaimanLipi" w:cs="SolaimanLipi"/>
+        </w:rPr>
+      </w:pPr>
+      <w:r>
+        <w:rPr>
+          <w:rFonts w:ascii="SolaimanLipi" w:hAnsi="SolaimanLipi" w:cs="SolaimanLipi"/>
+          <w:position w:val="0"/>
+          <w:sz w:val="24"/>
+          <w:vertAlign w:val="baseline"/>
+        </w:rPr>
+        <w:t>তবে দূর্ভাগ্য ক্যান্টরের। ঈশ্বরের ধারণা সবার কাছে এক ছিল না। লিওপোল্ড ক্রোনেকা ছিলেন বার্লিন বিশ্ববিদ্যালয়ের নামকরা অধ্যাপক। একইসাথে ক্যান্টরের শিক্ষক। ক্রোনেকা মনে করতেন</w:t>
+      </w:r>
+      <w:r>
+        <w:rPr>
+          <w:rFonts w:cs="SolaimanLipi" w:ascii="SolaimanLipi" w:hAnsi="SolaimanLipi"/>
+          <w:position w:val="0"/>
+          <w:sz w:val="24"/>
+          <w:vertAlign w:val="baseline"/>
+        </w:rPr>
+        <w:t xml:space="preserve">, </w:t>
+      </w:r>
+      <w:r>
+        <w:rPr>
+          <w:rFonts w:ascii="SolaimanLipi" w:hAnsi="SolaimanLipi" w:cs="SolaimanLipi"/>
+          <w:position w:val="0"/>
+          <w:sz w:val="24"/>
+          <w:vertAlign w:val="baseline"/>
+        </w:rPr>
+        <w:t>ঈশ্বর কখনোই বিশ্রী অমূলদ সংখ্যার অনুমোদন দেবেন না। আর ক্রমেই বড় হওয়া একের ভেতর অন্য অসীমের তো সুযোগই নেই। তাঁর মতে</w:t>
+      </w:r>
+      <w:r>
+        <w:rPr>
+          <w:rFonts w:cs="SolaimanLipi" w:ascii="SolaimanLipi" w:hAnsi="SolaimanLipi"/>
+          <w:position w:val="0"/>
+          <w:sz w:val="24"/>
+          <w:vertAlign w:val="baseline"/>
+        </w:rPr>
+        <w:t xml:space="preserve">, </w:t>
+      </w:r>
+      <w:r>
+        <w:rPr>
+          <w:rFonts w:ascii="SolaimanLipi" w:hAnsi="SolaimanLipi" w:cs="SolaimanLipi"/>
+          <w:position w:val="0"/>
+          <w:sz w:val="24"/>
+          <w:vertAlign w:val="baseline"/>
+        </w:rPr>
+        <w:t xml:space="preserve">পূর্ণসংখ্যারাই ঈশ্বরের বিশুদ্ধতার প্রতীক। আর অমূলদ ও অদ্ভুত সেটেরা ঘৃণিত বস্তু। যা মানুষের ত্রুটিপূর্ণ চিন্তার ফসল। আর ক্যান্টরের ট্রান্সফাইনাইট নাম্বার এর মধ্যে সবচেয়ে খারাপ বস্তু। </w:t>
+      </w:r>
+    </w:p>
+    <w:p>
+      <w:pPr>
+        <w:pStyle w:val="Normal"/>
+        <w:widowControl/>
+        <w:bidi w:val="0"/>
+        <w:ind w:hanging="0" w:start="0" w:end="0"/>
+        <w:jc w:val="start"/>
+        <w:rPr>
+          <w:rFonts w:ascii="SolaimanLipi" w:hAnsi="SolaimanLipi" w:cs="SolaimanLipi"/>
+        </w:rPr>
+      </w:pPr>
+      <w:r>
+        <w:rPr/>
+      </w:r>
+    </w:p>
+    <w:p>
+      <w:pPr>
+        <w:pStyle w:val="Normal"/>
+        <w:widowControl/>
+        <w:bidi w:val="0"/>
+        <w:ind w:hanging="0" w:start="0" w:end="0"/>
+        <w:jc w:val="start"/>
+        <w:rPr>
+          <w:rFonts w:ascii="SolaimanLipi" w:hAnsi="SolaimanLipi" w:cs="SolaimanLipi"/>
+        </w:rPr>
+      </w:pPr>
+      <w:r>
+        <w:rPr>
+          <w:rFonts w:ascii="SolaimanLipi" w:hAnsi="SolaimanLipi" w:cs="SolaimanLipi"/>
+          <w:position w:val="0"/>
+          <w:sz w:val="24"/>
+          <w:vertAlign w:val="baseline"/>
+        </w:rPr>
+        <w:t>ক্রোনেকা ক্যান্টরের প্রতি চরম বিরক্ত হন। শুরু করেন তীব্র আক্রমণ। ক্যান্টরের গবেষণা প্রকাশ করাকে করে তোলেন কঠিন। ১৮৮৩ সালে ক্যান্টর বার্লিন বিশ্ববিদ্যালয়ের একটি পদের জন্য আবেদন করেন। তাঁকে সেখানে নেওয়া হয়নি। পরে তিনি অধ্যাপনার চাকরি নেন হ্যালে বিশ্ববিদ্যালয়ে্‌</w:t>
+      </w:r>
+      <w:r>
+        <w:rPr>
+          <w:rFonts w:cs="SolaimanLipi" w:ascii="SolaimanLipi" w:hAnsi="SolaimanLipi"/>
+          <w:position w:val="0"/>
+          <w:sz w:val="24"/>
+          <w:vertAlign w:val="baseline"/>
+        </w:rPr>
+        <w:t xml:space="preserve">, </w:t>
+      </w:r>
+      <w:r>
+        <w:rPr>
+          <w:rFonts w:ascii="SolaimanLipi" w:hAnsi="SolaimanLipi" w:cs="SolaimanLipi"/>
+          <w:position w:val="0"/>
+          <w:sz w:val="24"/>
+          <w:vertAlign w:val="baseline"/>
+        </w:rPr>
+        <w:t>যার মান তুলনামূলক অনেক কম। মনে করা হয় বার্লিনে প্রভাবশালী ক্রোনেকা</w:t>
+      </w:r>
+      <w:r>
+        <w:rPr>
+          <w:rFonts w:cs="SolaimanLipi" w:ascii="SolaimanLipi" w:hAnsi="SolaimanLipi"/>
+          <w:position w:val="0"/>
+          <w:sz w:val="24"/>
+          <w:vertAlign w:val="baseline"/>
+        </w:rPr>
+        <w:t>-</w:t>
+      </w:r>
+      <w:r>
+        <w:rPr>
+          <w:rFonts w:ascii="SolaimanLipi" w:hAnsi="SolaimanLipi" w:cs="SolaimanLipi"/>
+          <w:position w:val="0"/>
+          <w:sz w:val="24"/>
+          <w:vertAlign w:val="baseline"/>
+        </w:rPr>
+        <w:t xml:space="preserve">ই এ জন্য দায়ী। একই বছর তিনি ক্রোনেকার আক্রমণের জবাব দেন। এরপর আসে ১৮৮৪ সাল। ক্যান্টর মানসিক বিপর্যয়ের সর্বশেষ ধাপে পৌঁছে যান। </w:t>
+      </w:r>
+    </w:p>
+    <w:p>
+      <w:pPr>
+        <w:pStyle w:val="Normal"/>
+        <w:widowControl/>
+        <w:bidi w:val="0"/>
+        <w:ind w:hanging="0" w:start="0" w:end="0"/>
+        <w:jc w:val="start"/>
+        <w:rPr>
+          <w:rFonts w:ascii="SolaimanLipi" w:hAnsi="SolaimanLipi" w:cs="SolaimanLipi"/>
+        </w:rPr>
+      </w:pPr>
+      <w:r>
+        <w:rPr/>
+      </w:r>
+    </w:p>
+    <w:p>
+      <w:pPr>
+        <w:pStyle w:val="Normal"/>
+        <w:widowControl/>
+        <w:bidi w:val="0"/>
+        <w:ind w:hanging="0" w:start="0" w:end="0"/>
+        <w:jc w:val="start"/>
+        <w:rPr>
+          <w:rFonts w:ascii="SolaimanLipi" w:hAnsi="SolaimanLipi" w:cs="SolaimanLipi"/>
+        </w:rPr>
+      </w:pPr>
+      <w:r>
+        <w:rPr>
+          <w:rFonts w:ascii="SolaimanLipi" w:hAnsi="SolaimanLipi" w:cs="SolaimanLipi"/>
+          <w:position w:val="0"/>
+          <w:sz w:val="24"/>
+          <w:vertAlign w:val="baseline"/>
+        </w:rPr>
+        <w:t>তবে ক্যান্টরের জন্য স্বান্ত্বনার ব্যাপার হলো</w:t>
+      </w:r>
+      <w:r>
+        <w:rPr>
+          <w:rFonts w:cs="SolaimanLipi" w:ascii="SolaimanLipi" w:hAnsi="SolaimanLipi"/>
+          <w:position w:val="0"/>
+          <w:sz w:val="24"/>
+          <w:vertAlign w:val="baseline"/>
+        </w:rPr>
+        <w:t xml:space="preserve">, </w:t>
+      </w:r>
+      <w:r>
+        <w:rPr>
+          <w:rFonts w:ascii="SolaimanLipi" w:hAnsi="SolaimanLipi" w:cs="SolaimanLipi"/>
+          <w:position w:val="0"/>
+          <w:sz w:val="24"/>
+          <w:vertAlign w:val="baseline"/>
+        </w:rPr>
+        <w:t>তাঁরই কাজ সেট থিওরি নামে গণিতের নতুন একটি শাখার ভিত্তি রচনা করে দেয়। সেট তত্ত্ব দিয়ে গণিতবিদরা একদম শূন্য থেকে আমাদের জানা সব সংখ্যা তৈরি করতে পারেন। শুধু তাই নয়</w:t>
+      </w:r>
+      <w:r>
+        <w:rPr>
+          <w:rFonts w:cs="SolaimanLipi" w:ascii="SolaimanLipi" w:hAnsi="SolaimanLipi"/>
+          <w:position w:val="0"/>
+          <w:sz w:val="24"/>
+          <w:vertAlign w:val="baseline"/>
+        </w:rPr>
+        <w:t xml:space="preserve">, </w:t>
+      </w:r>
+      <w:r>
+        <w:rPr>
+          <w:rFonts w:ascii="SolaimanLipi" w:hAnsi="SolaimanLipi" w:cs="SolaimanLipi"/>
+          <w:position w:val="0"/>
+          <w:sz w:val="24"/>
+          <w:vertAlign w:val="baseline"/>
+        </w:rPr>
+        <w:t>তৈরি করা যায় আগে শোনা যায়নি এমনসব সংখ্যাও। অসীমসংখ্যক অসীম। যাদেরকে সাধারণ সংখ্যার মতোই অন্য অসীমের যোগ</w:t>
+      </w:r>
+      <w:r>
+        <w:rPr>
+          <w:rFonts w:cs="SolaimanLipi" w:ascii="SolaimanLipi" w:hAnsi="SolaimanLipi"/>
+          <w:position w:val="0"/>
+          <w:sz w:val="24"/>
+          <w:vertAlign w:val="baseline"/>
+        </w:rPr>
+        <w:t xml:space="preserve">, </w:t>
+      </w:r>
+      <w:r>
+        <w:rPr>
+          <w:rFonts w:ascii="SolaimanLipi" w:hAnsi="SolaimanLipi" w:cs="SolaimanLipi"/>
+          <w:position w:val="0"/>
+          <w:sz w:val="24"/>
+          <w:vertAlign w:val="baseline"/>
+        </w:rPr>
+        <w:t>বিয়োগ</w:t>
+      </w:r>
+      <w:r>
+        <w:rPr>
+          <w:rFonts w:cs="SolaimanLipi" w:ascii="SolaimanLipi" w:hAnsi="SolaimanLipi"/>
+          <w:position w:val="0"/>
+          <w:sz w:val="24"/>
+          <w:vertAlign w:val="baseline"/>
+        </w:rPr>
+        <w:t xml:space="preserve">, </w:t>
+      </w:r>
+      <w:r>
+        <w:rPr>
+          <w:rFonts w:ascii="SolaimanLipi" w:hAnsi="SolaimanLipi" w:cs="SolaimanLipi"/>
+          <w:position w:val="0"/>
+          <w:sz w:val="24"/>
+          <w:vertAlign w:val="baseline"/>
+        </w:rPr>
+        <w:t>গুণ</w:t>
+      </w:r>
+      <w:r>
+        <w:rPr>
+          <w:rFonts w:cs="SolaimanLipi" w:ascii="SolaimanLipi" w:hAnsi="SolaimanLipi"/>
+          <w:position w:val="0"/>
+          <w:sz w:val="24"/>
+          <w:vertAlign w:val="baseline"/>
+        </w:rPr>
+        <w:t xml:space="preserve">, </w:t>
+      </w:r>
+      <w:r>
+        <w:rPr>
+          <w:rFonts w:ascii="SolaimanLipi" w:hAnsi="SolaimanLipi" w:cs="SolaimanLipi"/>
+          <w:position w:val="0"/>
+          <w:sz w:val="24"/>
+          <w:vertAlign w:val="baseline"/>
+        </w:rPr>
+        <w:t xml:space="preserve">ভাগ করা যায়।    </w:t>
       </w:r>
     </w:p>
     <w:p>
@@ -9361,7 +9867,40 @@
         <w:rPr>
           <w:rFonts w:ascii="SolaimanLipi" w:hAnsi="SolaimanLipi" w:cs="SolaimanLipi"/>
         </w:rPr>
-        <w:t xml:space="preserve">৮। অসীমকে অনেকসময় সংখ্যা ধরা হয়। তবে বাস্তব সংখ্যা বা স্বাভাবিক সংখ্যা বলা হয় না।              </w:t>
+        <w:t xml:space="preserve">৮। অসীমকে অনেকসময় সংখ্যা ধরা হয়। তবে বাস্তব সংখ্যা বা স্বাভাবিক সংখ্যা বলা হয় না। </w:t>
+      </w:r>
+    </w:p>
+    <w:p>
+      <w:pPr>
+        <w:pStyle w:val="Normal"/>
+        <w:widowControl/>
+        <w:bidi w:val="0"/>
+        <w:ind w:hanging="0" w:start="0" w:end="0"/>
+        <w:jc w:val="start"/>
+        <w:rPr>
+          <w:rFonts w:ascii="SolaimanLipi" w:hAnsi="SolaimanLipi" w:cs="SolaimanLipi"/>
+        </w:rPr>
+      </w:pPr>
+      <w:r>
+        <w:rPr/>
+      </w:r>
+    </w:p>
+    <w:p>
+      <w:pPr>
+        <w:pStyle w:val="Normal"/>
+        <w:widowControl/>
+        <w:bidi w:val="0"/>
+        <w:ind w:hanging="0" w:start="0" w:end="0"/>
+        <w:jc w:val="start"/>
+        <w:rPr>
+          <w:rFonts w:ascii="SolaimanLipi" w:hAnsi="SolaimanLipi" w:cs="SolaimanLipi"/>
+        </w:rPr>
+      </w:pPr>
+      <w:r>
+        <w:rPr>
+          <w:rFonts w:cs="SolaimanLipi" w:ascii="SolaimanLipi" w:hAnsi="SolaimanLipi"/>
+        </w:rPr>
+        <w:t xml:space="preserve">       </w:t>
       </w:r>
     </w:p>
     <w:sectPr>

</xml_diff>

<commit_message>
Add zero p48 bgn
</commit_message>
<xml_diff>
--- a/books/zero/06 Zero Infinity Twin.docx
+++ b/books/zero/06 Zero Infinity Twin.docx
@@ -8513,6 +8513,8 @@
           <w:rFonts w:ascii="SolaimanLipi" w:hAnsi="SolaimanLipi" w:cs="SolaimanLipi"/>
           <w:position w:val="0"/>
           <w:sz w:val="24"/>
+          <w:sz w:val="24"/>
+          <w:sz w:val="24"/>
           <w:vertAlign w:val="baseline"/>
         </w:rPr>
         <w:t>বড় ℵ</w:t>
@@ -8529,6 +8531,7 @@
           <w:rFonts w:cs="SolaimanLipi" w:ascii="SolaimanLipi" w:hAnsi="SolaimanLipi"/>
           <w:position w:val="0"/>
           <w:sz w:val="24"/>
+          <w:sz w:val="24"/>
           <w:vertAlign w:val="baseline"/>
         </w:rPr>
         <w:t>-</w:t>
@@ -8538,6 +8541,8 @@
           <w:rFonts w:ascii="SolaimanLipi" w:hAnsi="SolaimanLipi" w:cs="SolaimanLipi"/>
           <w:position w:val="0"/>
           <w:sz w:val="24"/>
+          <w:sz w:val="24"/>
+          <w:sz w:val="24"/>
           <w:vertAlign w:val="baseline"/>
         </w:rPr>
         <w:t>এর চেয়ে। ℵ</w:t>
@@ -8554,6 +8559,7 @@
           <w:rFonts w:cs="SolaimanLipi" w:ascii="SolaimanLipi" w:hAnsi="SolaimanLipi"/>
           <w:position w:val="0"/>
           <w:sz w:val="24"/>
+          <w:sz w:val="24"/>
           <w:vertAlign w:val="baseline"/>
         </w:rPr>
         <w:t xml:space="preserve"> </w:t>
@@ -8563,6 +8569,8 @@
           <w:rFonts w:ascii="SolaimanLipi" w:hAnsi="SolaimanLipi" w:cs="SolaimanLipi"/>
           <w:position w:val="0"/>
           <w:sz w:val="24"/>
+          <w:sz w:val="24"/>
+          <w:sz w:val="24"/>
           <w:vertAlign w:val="baseline"/>
         </w:rPr>
         <w:t>আবার বড় ℵ</w:t>
@@ -8579,6 +8587,7 @@
           <w:rFonts w:cs="SolaimanLipi" w:ascii="SolaimanLipi" w:hAnsi="SolaimanLipi"/>
           <w:position w:val="0"/>
           <w:sz w:val="24"/>
+          <w:sz w:val="24"/>
           <w:vertAlign w:val="baseline"/>
         </w:rPr>
         <w:t>-</w:t>
@@ -8588,6 +8597,8 @@
           <w:rFonts w:ascii="SolaimanLipi" w:hAnsi="SolaimanLipi" w:cs="SolaimanLipi"/>
           <w:position w:val="0"/>
           <w:sz w:val="24"/>
+          <w:sz w:val="24"/>
+          <w:sz w:val="24"/>
           <w:vertAlign w:val="baseline"/>
         </w:rPr>
         <w:t>এর চেয়ে। ℵ</w:t>
@@ -8604,6 +8615,7 @@
           <w:rFonts w:cs="SolaimanLipi" w:ascii="SolaimanLipi" w:hAnsi="SolaimanLipi"/>
           <w:position w:val="0"/>
           <w:sz w:val="24"/>
+          <w:sz w:val="24"/>
           <w:vertAlign w:val="baseline"/>
         </w:rPr>
         <w:t>-</w:t>
@@ -8613,6 +8625,8 @@
           <w:rFonts w:ascii="SolaimanLipi" w:hAnsi="SolaimanLipi" w:cs="SolaimanLipi"/>
           <w:position w:val="0"/>
           <w:sz w:val="24"/>
+          <w:sz w:val="24"/>
+          <w:sz w:val="24"/>
           <w:vertAlign w:val="baseline"/>
         </w:rPr>
         <w:t>এর চেয়ে বড় ℵ</w:t>
@@ -8629,6 +8643,8 @@
           <w:rFonts w:ascii="SolaimanLipi" w:hAnsi="SolaimanLipi" w:cs="SolaimanLipi"/>
           <w:position w:val="0"/>
           <w:sz w:val="24"/>
+          <w:sz w:val="24"/>
+          <w:sz w:val="24"/>
           <w:vertAlign w:val="baseline"/>
         </w:rPr>
         <w:t>ইত্যাদি। সবার ওপরে আছে চূড়ান্ত অসীম। যা গ্রাস করে আছে অন্য সব অসীমকে। ঈশ্বর</w:t>
@@ -8638,6 +8654,7 @@
           <w:rFonts w:cs="SolaimanLipi" w:ascii="SolaimanLipi" w:hAnsi="SolaimanLipi"/>
           <w:position w:val="0"/>
           <w:sz w:val="24"/>
+          <w:sz w:val="24"/>
           <w:vertAlign w:val="baseline"/>
         </w:rPr>
         <w:t xml:space="preserve">, </w:t>
@@ -8647,6 +8664,8 @@
           <w:rFonts w:ascii="SolaimanLipi" w:hAnsi="SolaimanLipi" w:cs="SolaimanLipi"/>
           <w:position w:val="0"/>
           <w:sz w:val="24"/>
+          <w:sz w:val="24"/>
+          <w:sz w:val="24"/>
           <w:vertAlign w:val="baseline"/>
         </w:rPr>
         <w:t xml:space="preserve">যিনি সকল উপলব্ধির উর্ধ্বে। </w:t>
@@ -8664,6 +8683,378 @@
         </w:rPr>
       </w:pPr>
       <w:r>
+        <w:rPr>
+          <w:rFonts w:cs="SolaimanLipi" w:ascii="SolaimanLipi" w:hAnsi="SolaimanLipi"/>
+        </w:rPr>
+      </w:r>
+    </w:p>
+    <w:p>
+      <w:pPr>
+        <w:pStyle w:val="Normal"/>
+        <w:widowControl/>
+        <w:bidi w:val="0"/>
+        <w:ind w:hanging="0" w:start="0" w:end="0"/>
+        <w:jc w:val="start"/>
+        <w:rPr>
+          <w:rFonts w:ascii="SolaimanLipi" w:hAnsi="SolaimanLipi" w:cs="SolaimanLipi"/>
+        </w:rPr>
+      </w:pPr>
+      <w:r>
+        <w:rPr>
+          <w:rFonts w:ascii="SolaimanLipi" w:hAnsi="SolaimanLipi" w:cs="SolaimanLipi"/>
+          <w:position w:val="0"/>
+          <w:sz w:val="24"/>
+          <w:sz w:val="24"/>
+          <w:sz w:val="24"/>
+          <w:vertAlign w:val="baseline"/>
+        </w:rPr>
+        <w:t>তবে দূর্ভাগ্য ক্যান্টরের। ঈশ্বরের ধারণা সবার কাছে এক ছিল না। লিওপোল্ড ক্রোনেকা ছিলেন বার্লিন বিশ্ববিদ্যালয়ের নামকরা অধ্যাপক। একইসাথে ক্যান্টরের শিক্ষক। ক্রোনেকা মনে করতেন</w:t>
+      </w:r>
+      <w:r>
+        <w:rPr>
+          <w:rFonts w:cs="SolaimanLipi" w:ascii="SolaimanLipi" w:hAnsi="SolaimanLipi"/>
+          <w:position w:val="0"/>
+          <w:sz w:val="24"/>
+          <w:sz w:val="24"/>
+          <w:vertAlign w:val="baseline"/>
+        </w:rPr>
+        <w:t xml:space="preserve">, </w:t>
+      </w:r>
+      <w:r>
+        <w:rPr>
+          <w:rFonts w:ascii="SolaimanLipi" w:hAnsi="SolaimanLipi" w:cs="SolaimanLipi"/>
+          <w:position w:val="0"/>
+          <w:sz w:val="24"/>
+          <w:sz w:val="24"/>
+          <w:sz w:val="24"/>
+          <w:vertAlign w:val="baseline"/>
+        </w:rPr>
+        <w:t>ঈশ্বর কখনোই বিশ্রী অমূলদ সংখ্যার অনুমোদন দেবেন না। আর ক্রমেই বড় হওয়া একের ভেতর অন্য অসীমের তো সুযোগই নেই। তাঁর মতে</w:t>
+      </w:r>
+      <w:r>
+        <w:rPr>
+          <w:rFonts w:cs="SolaimanLipi" w:ascii="SolaimanLipi" w:hAnsi="SolaimanLipi"/>
+          <w:position w:val="0"/>
+          <w:sz w:val="24"/>
+          <w:sz w:val="24"/>
+          <w:vertAlign w:val="baseline"/>
+        </w:rPr>
+        <w:t xml:space="preserve">, </w:t>
+      </w:r>
+      <w:r>
+        <w:rPr>
+          <w:rFonts w:ascii="SolaimanLipi" w:hAnsi="SolaimanLipi" w:cs="SolaimanLipi"/>
+          <w:position w:val="0"/>
+          <w:sz w:val="24"/>
+          <w:sz w:val="24"/>
+          <w:sz w:val="24"/>
+          <w:vertAlign w:val="baseline"/>
+        </w:rPr>
+        <w:t xml:space="preserve">পূর্ণসংখ্যারাই ঈশ্বরের বিশুদ্ধতার প্রতীক। আর অমূলদ ও অদ্ভুত সেটেরা ঘৃণিত বস্তু। যা মানুষের ত্রুটিপূর্ণ চিন্তার ফসল। আর ক্যান্টরের ট্রান্সফাইনাইট নাম্বার এর মধ্যে সবচেয়ে খারাপ বস্তু। </w:t>
+      </w:r>
+    </w:p>
+    <w:p>
+      <w:pPr>
+        <w:pStyle w:val="Normal"/>
+        <w:widowControl/>
+        <w:bidi w:val="0"/>
+        <w:ind w:hanging="0" w:start="0" w:end="0"/>
+        <w:jc w:val="start"/>
+        <w:rPr>
+          <w:rFonts w:ascii="SolaimanLipi" w:hAnsi="SolaimanLipi" w:cs="SolaimanLipi"/>
+        </w:rPr>
+      </w:pPr>
+      <w:r>
+        <w:rPr>
+          <w:rFonts w:cs="SolaimanLipi" w:ascii="SolaimanLipi" w:hAnsi="SolaimanLipi"/>
+        </w:rPr>
+      </w:r>
+    </w:p>
+    <w:p>
+      <w:pPr>
+        <w:pStyle w:val="Normal"/>
+        <w:widowControl/>
+        <w:bidi w:val="0"/>
+        <w:ind w:hanging="0" w:start="0" w:end="0"/>
+        <w:jc w:val="start"/>
+        <w:rPr>
+          <w:rFonts w:ascii="SolaimanLipi" w:hAnsi="SolaimanLipi" w:cs="SolaimanLipi"/>
+        </w:rPr>
+      </w:pPr>
+      <w:r>
+        <w:rPr>
+          <w:rFonts w:ascii="SolaimanLipi" w:hAnsi="SolaimanLipi" w:cs="SolaimanLipi"/>
+          <w:position w:val="0"/>
+          <w:sz w:val="24"/>
+          <w:sz w:val="24"/>
+          <w:sz w:val="24"/>
+          <w:vertAlign w:val="baseline"/>
+        </w:rPr>
+        <w:t>ক্রোনেকা ক্যান্টরের প্রতি চরম বিরক্ত হন। শুরু করেন তীব্র আক্রমণ। ক্যান্টরের গবেষণা প্রকাশ করাকে করে তোলেন কঠিন। ১৮৮৩ সালে ক্যান্টর বার্লিন বিশ্ববিদ্যালয়ের একটি পদের জন্য আবেদন করেন। তাঁকে সেখানে নেওয়া হয়নি। পরে তিনি অধ্যাপনার চাকরি নেন হ্যালে বিশ্ববিদ্যালয়ে্‌</w:t>
+      </w:r>
+      <w:r>
+        <w:rPr>
+          <w:rFonts w:cs="SolaimanLipi" w:ascii="SolaimanLipi" w:hAnsi="SolaimanLipi"/>
+          <w:position w:val="0"/>
+          <w:sz w:val="24"/>
+          <w:sz w:val="24"/>
+          <w:vertAlign w:val="baseline"/>
+        </w:rPr>
+        <w:t xml:space="preserve">, </w:t>
+      </w:r>
+      <w:r>
+        <w:rPr>
+          <w:rFonts w:ascii="SolaimanLipi" w:hAnsi="SolaimanLipi" w:cs="SolaimanLipi"/>
+          <w:position w:val="0"/>
+          <w:sz w:val="24"/>
+          <w:sz w:val="24"/>
+          <w:sz w:val="24"/>
+          <w:vertAlign w:val="baseline"/>
+        </w:rPr>
+        <w:t>যার মান তুলনামূলক অনেক কম। মনে করা হয় বার্লিনে প্রভাবশালী ক্রোনেকা</w:t>
+      </w:r>
+      <w:r>
+        <w:rPr>
+          <w:rFonts w:cs="SolaimanLipi" w:ascii="SolaimanLipi" w:hAnsi="SolaimanLipi"/>
+          <w:position w:val="0"/>
+          <w:sz w:val="24"/>
+          <w:sz w:val="24"/>
+          <w:vertAlign w:val="baseline"/>
+        </w:rPr>
+        <w:t>-</w:t>
+      </w:r>
+      <w:r>
+        <w:rPr>
+          <w:rFonts w:ascii="SolaimanLipi" w:hAnsi="SolaimanLipi" w:cs="SolaimanLipi"/>
+          <w:position w:val="0"/>
+          <w:sz w:val="24"/>
+          <w:sz w:val="24"/>
+          <w:sz w:val="24"/>
+          <w:vertAlign w:val="baseline"/>
+        </w:rPr>
+        <w:t xml:space="preserve">ই এ জন্য দায়ী। একই বছর তিনি ক্রোনেকার আক্রমণের জবাব দেন। এরপর আসে ১৮৮৪ সাল। ক্যান্টর মানসিক বিপর্যয়ের সর্বশেষ ধাপে পৌঁছে যান। </w:t>
+      </w:r>
+    </w:p>
+    <w:p>
+      <w:pPr>
+        <w:pStyle w:val="Normal"/>
+        <w:widowControl/>
+        <w:bidi w:val="0"/>
+        <w:ind w:hanging="0" w:start="0" w:end="0"/>
+        <w:jc w:val="start"/>
+        <w:rPr>
+          <w:rFonts w:ascii="SolaimanLipi" w:hAnsi="SolaimanLipi" w:cs="SolaimanLipi"/>
+        </w:rPr>
+      </w:pPr>
+      <w:r>
+        <w:rPr>
+          <w:rFonts w:cs="SolaimanLipi" w:ascii="SolaimanLipi" w:hAnsi="SolaimanLipi"/>
+        </w:rPr>
+      </w:r>
+    </w:p>
+    <w:p>
+      <w:pPr>
+        <w:pStyle w:val="Normal"/>
+        <w:widowControl/>
+        <w:bidi w:val="0"/>
+        <w:ind w:hanging="0" w:start="0" w:end="0"/>
+        <w:jc w:val="start"/>
+        <w:rPr>
+          <w:rFonts w:ascii="SolaimanLipi" w:hAnsi="SolaimanLipi" w:cs="SolaimanLipi"/>
+        </w:rPr>
+      </w:pPr>
+      <w:r>
+        <w:rPr>
+          <w:rFonts w:ascii="SolaimanLipi" w:hAnsi="SolaimanLipi" w:cs="SolaimanLipi"/>
+          <w:position w:val="0"/>
+          <w:sz w:val="24"/>
+          <w:sz w:val="24"/>
+          <w:sz w:val="24"/>
+          <w:vertAlign w:val="baseline"/>
+        </w:rPr>
+        <w:t>তবে ক্যান্টরের জন্য স্বান্ত্বনার ব্যাপার হলো</w:t>
+      </w:r>
+      <w:r>
+        <w:rPr>
+          <w:rFonts w:cs="SolaimanLipi" w:ascii="SolaimanLipi" w:hAnsi="SolaimanLipi"/>
+          <w:position w:val="0"/>
+          <w:sz w:val="24"/>
+          <w:sz w:val="24"/>
+          <w:vertAlign w:val="baseline"/>
+        </w:rPr>
+        <w:t xml:space="preserve">, </w:t>
+      </w:r>
+      <w:r>
+        <w:rPr>
+          <w:rFonts w:ascii="SolaimanLipi" w:hAnsi="SolaimanLipi" w:cs="SolaimanLipi"/>
+          <w:position w:val="0"/>
+          <w:sz w:val="24"/>
+          <w:sz w:val="24"/>
+          <w:sz w:val="24"/>
+          <w:vertAlign w:val="baseline"/>
+        </w:rPr>
+        <w:t>তাঁরই কাজ সেট থিওরি নামে গণিতের নতুন একটি শাখার ভিত্তি রচনা করে দেয়। সেট তত্ত্ব দিয়ে গণিতবিদরা একদম শূন্য থেকে আমাদের জানা সব সংখ্যা তৈরি করতে পারেন। শুধু তাই নয়</w:t>
+      </w:r>
+      <w:r>
+        <w:rPr>
+          <w:rFonts w:cs="SolaimanLipi" w:ascii="SolaimanLipi" w:hAnsi="SolaimanLipi"/>
+          <w:position w:val="0"/>
+          <w:sz w:val="24"/>
+          <w:sz w:val="24"/>
+          <w:vertAlign w:val="baseline"/>
+        </w:rPr>
+        <w:t xml:space="preserve">, </w:t>
+      </w:r>
+      <w:r>
+        <w:rPr>
+          <w:rFonts w:ascii="SolaimanLipi" w:hAnsi="SolaimanLipi" w:cs="SolaimanLipi"/>
+          <w:position w:val="0"/>
+          <w:sz w:val="24"/>
+          <w:sz w:val="24"/>
+          <w:sz w:val="24"/>
+          <w:vertAlign w:val="baseline"/>
+        </w:rPr>
+        <w:t>তৈরি করা যায় আগে শোনা যায়নি এমনসব সংখ্যাও। অসীমসংখ্যক অসীম। যাদেরকে সাধারণ সংখ্যার মতোই অন্য অসীমের যোগ</w:t>
+      </w:r>
+      <w:r>
+        <w:rPr>
+          <w:rFonts w:cs="SolaimanLipi" w:ascii="SolaimanLipi" w:hAnsi="SolaimanLipi"/>
+          <w:position w:val="0"/>
+          <w:sz w:val="24"/>
+          <w:sz w:val="24"/>
+          <w:vertAlign w:val="baseline"/>
+        </w:rPr>
+        <w:t xml:space="preserve">, </w:t>
+      </w:r>
+      <w:r>
+        <w:rPr>
+          <w:rFonts w:ascii="SolaimanLipi" w:hAnsi="SolaimanLipi" w:cs="SolaimanLipi"/>
+          <w:position w:val="0"/>
+          <w:sz w:val="24"/>
+          <w:sz w:val="24"/>
+          <w:sz w:val="24"/>
+          <w:vertAlign w:val="baseline"/>
+        </w:rPr>
+        <w:t>বিয়োগ</w:t>
+      </w:r>
+      <w:r>
+        <w:rPr>
+          <w:rFonts w:cs="SolaimanLipi" w:ascii="SolaimanLipi" w:hAnsi="SolaimanLipi"/>
+          <w:position w:val="0"/>
+          <w:sz w:val="24"/>
+          <w:sz w:val="24"/>
+          <w:vertAlign w:val="baseline"/>
+        </w:rPr>
+        <w:t xml:space="preserve">, </w:t>
+      </w:r>
+      <w:r>
+        <w:rPr>
+          <w:rFonts w:ascii="SolaimanLipi" w:hAnsi="SolaimanLipi" w:cs="SolaimanLipi"/>
+          <w:position w:val="0"/>
+          <w:sz w:val="24"/>
+          <w:sz w:val="24"/>
+          <w:sz w:val="24"/>
+          <w:vertAlign w:val="baseline"/>
+        </w:rPr>
+        <w:t>গুণ</w:t>
+      </w:r>
+      <w:r>
+        <w:rPr>
+          <w:rFonts w:cs="SolaimanLipi" w:ascii="SolaimanLipi" w:hAnsi="SolaimanLipi"/>
+          <w:position w:val="0"/>
+          <w:sz w:val="24"/>
+          <w:sz w:val="24"/>
+          <w:vertAlign w:val="baseline"/>
+        </w:rPr>
+        <w:t xml:space="preserve">, </w:t>
+      </w:r>
+      <w:r>
+        <w:rPr>
+          <w:rFonts w:ascii="SolaimanLipi" w:hAnsi="SolaimanLipi" w:cs="SolaimanLipi"/>
+          <w:position w:val="0"/>
+          <w:sz w:val="24"/>
+          <w:sz w:val="24"/>
+          <w:sz w:val="24"/>
+          <w:vertAlign w:val="baseline"/>
+        </w:rPr>
+        <w:t>ভাগ করা যায়। ক্যান্টর সংখ্যার নতুন এক মহাবিশ্ব উন্মুক্ত করে দিলেন। জার্মান গণিতবিদ ডাভিট হিলবার্ট বলেছিলেন</w:t>
+      </w:r>
+      <w:r>
+        <w:rPr>
+          <w:rFonts w:cs="SolaimanLipi" w:ascii="SolaimanLipi" w:hAnsi="SolaimanLipi"/>
+          <w:position w:val="0"/>
+          <w:sz w:val="24"/>
+          <w:sz w:val="24"/>
+          <w:vertAlign w:val="baseline"/>
+        </w:rPr>
+        <w:t>, "</w:t>
+      </w:r>
+      <w:r>
+        <w:rPr>
+          <w:rFonts w:ascii="SolaimanLipi" w:hAnsi="SolaimanLipi" w:cs="SolaimanLipi"/>
+          <w:position w:val="0"/>
+          <w:sz w:val="24"/>
+          <w:sz w:val="24"/>
+          <w:sz w:val="24"/>
+          <w:vertAlign w:val="baseline"/>
+        </w:rPr>
+        <w:t>আমাদেরকে ক্যান্টরের তৈরি স্বর্গ থেকে কেউ তাড়াতে পারবে না।</w:t>
+      </w:r>
+      <w:r>
+        <w:rPr>
+          <w:rFonts w:cs="SolaimanLipi" w:ascii="SolaimanLipi" w:hAnsi="SolaimanLipi"/>
+          <w:position w:val="0"/>
+          <w:sz w:val="24"/>
+          <w:sz w:val="24"/>
+          <w:vertAlign w:val="baseline"/>
+        </w:rPr>
+        <w:t xml:space="preserve">" </w:t>
+      </w:r>
+      <w:r>
+        <w:rPr>
+          <w:rFonts w:ascii="SolaimanLipi" w:hAnsi="SolaimanLipi" w:cs="SolaimanLipi"/>
+          <w:position w:val="0"/>
+          <w:sz w:val="24"/>
+          <w:sz w:val="24"/>
+          <w:sz w:val="24"/>
+          <w:vertAlign w:val="baseline"/>
+        </w:rPr>
+        <w:t>কিন্তু ততদিনে বড্ড দেরি হয়ে গেছে। বাকি জীবন ক্যান্টর মানসিক কেন্দ্রে আসা</w:t>
+      </w:r>
+      <w:r>
+        <w:rPr>
+          <w:rFonts w:cs="SolaimanLipi" w:ascii="SolaimanLipi" w:hAnsi="SolaimanLipi"/>
+          <w:position w:val="0"/>
+          <w:sz w:val="24"/>
+          <w:sz w:val="24"/>
+          <w:vertAlign w:val="baseline"/>
+        </w:rPr>
+        <w:t>-</w:t>
+      </w:r>
+      <w:r>
+        <w:rPr>
+          <w:rFonts w:ascii="SolaimanLipi" w:hAnsi="SolaimanLipi" w:cs="SolaimanLipi"/>
+          <w:position w:val="0"/>
+          <w:sz w:val="24"/>
+          <w:sz w:val="24"/>
+          <w:sz w:val="24"/>
+          <w:vertAlign w:val="baseline"/>
+        </w:rPr>
+        <w:t xml:space="preserve">যাওয়ার মধ্যে ছিলেন। ১৯১৮ সালে হ্যালের মানসিক হাসপাতালেই তাঁর মৃত্যু হয়। </w:t>
+      </w:r>
+    </w:p>
+    <w:p>
+      <w:pPr>
+        <w:pStyle w:val="Normal"/>
+        <w:widowControl/>
+        <w:bidi w:val="0"/>
+        <w:ind w:hanging="0" w:start="0" w:end="0"/>
+        <w:jc w:val="start"/>
+        <w:rPr>
+          <w:rFonts w:ascii="SolaimanLipi" w:hAnsi="SolaimanLipi" w:cs="SolaimanLipi"/>
+        </w:rPr>
+      </w:pPr>
+      <w:r>
         <w:rPr/>
       </w:r>
     </w:p>
@@ -8683,14 +9074,17 @@
           <w:rFonts w:ascii="SolaimanLipi" w:hAnsi="SolaimanLipi" w:cs="SolaimanLipi"/>
           <w:position w:val="0"/>
           <w:sz w:val="24"/>
-          <w:vertAlign w:val="baseline"/>
-        </w:rPr>
-        <w:t>তবে দূর্ভাগ্য ক্যান্টরের। ঈশ্বরের ধারণা সবার কাছে এক ছিল না। লিওপোল্ড ক্রোনেকা ছিলেন বার্লিন বিশ্ববিদ্যালয়ের নামকরা অধ্যাপক। একইসাথে ক্যান্টরের শিক্ষক। ক্রোনেকা মনে করতেন</w:t>
-      </w:r>
-      <w:r>
-        <w:rPr>
-          <w:rFonts w:cs="SolaimanLipi" w:ascii="SolaimanLipi" w:hAnsi="SolaimanLipi"/>
-          <w:position w:val="0"/>
+          <w:sz w:val="24"/>
+          <w:sz w:val="24"/>
+          <w:vertAlign w:val="baseline"/>
+        </w:rPr>
+        <w:t>ক্যান্টর ও ক্রোনেকার লড়াইয়ে শেষ পর্যন্ত ক্যান্টরই জয়ী হন। ক্যান্টরের তত্ত্ব থেকে দেখা যায়</w:t>
+      </w:r>
+      <w:r>
+        <w:rPr>
+          <w:rFonts w:cs="SolaimanLipi" w:ascii="SolaimanLipi" w:hAnsi="SolaimanLipi"/>
+          <w:position w:val="0"/>
+          <w:sz w:val="24"/>
           <w:sz w:val="24"/>
           <w:vertAlign w:val="baseline"/>
         </w:rPr>
@@ -8701,14 +9095,55 @@
           <w:rFonts w:ascii="SolaimanLipi" w:hAnsi="SolaimanLipi" w:cs="SolaimanLipi"/>
           <w:position w:val="0"/>
           <w:sz w:val="24"/>
-          <w:vertAlign w:val="baseline"/>
-        </w:rPr>
-        <w:t>ঈশ্বর কখনোই বিশ্রী অমূলদ সংখ্যার অনুমোদন দেবেন না। আর ক্রমেই বড় হওয়া একের ভেতর অন্য অসীমের তো সুযোগই নেই। তাঁর মতে</w:t>
-      </w:r>
-      <w:r>
-        <w:rPr>
-          <w:rFonts w:cs="SolaimanLipi" w:ascii="SolaimanLipi" w:hAnsi="SolaimanLipi"/>
-          <w:position w:val="0"/>
+          <w:sz w:val="24"/>
+          <w:sz w:val="24"/>
+          <w:vertAlign w:val="baseline"/>
+        </w:rPr>
+        <w:t xml:space="preserve">ক্রোনেকার মূল্যবান পূর্ণসংখ্যা এবং এমনকি মূলদ সংখ্যারাও কিছুই নয়। এরা অসীম শূন্য। </w:t>
+      </w:r>
+    </w:p>
+    <w:p>
+      <w:pPr>
+        <w:pStyle w:val="Normal"/>
+        <w:widowControl/>
+        <w:bidi w:val="0"/>
+        <w:ind w:hanging="0" w:start="0" w:end="0"/>
+        <w:jc w:val="start"/>
+        <w:rPr>
+          <w:rFonts w:ascii="SolaimanLipi" w:hAnsi="SolaimanLipi" w:cs="SolaimanLipi"/>
+        </w:rPr>
+      </w:pPr>
+      <w:r>
+        <w:rPr/>
+      </w:r>
+    </w:p>
+    <w:p>
+      <w:pPr>
+        <w:pStyle w:val="Normal"/>
+        <w:widowControl/>
+        <w:bidi w:val="0"/>
+        <w:ind w:hanging="0" w:start="0" w:end="0"/>
+        <w:jc w:val="start"/>
+        <w:rPr>
+          <w:rFonts w:ascii="SolaimanLipi" w:hAnsi="SolaimanLipi" w:cs="SolaimanLipi"/>
+        </w:rPr>
+      </w:pPr>
+      <w:r>
+        <w:rPr>
+          <w:rFonts w:ascii="SolaimanLipi" w:hAnsi="SolaimanLipi" w:cs="SolaimanLipi"/>
+          <w:position w:val="0"/>
+          <w:sz w:val="24"/>
+          <w:sz w:val="24"/>
+          <w:sz w:val="24"/>
+          <w:vertAlign w:val="baseline"/>
+        </w:rPr>
+        <w:t>মূলদ সংখ্যারা সংখ্যায় অসীম। যেকোনো দুটি সংখ্যার মাঝেও আছে অসীমসংখ্যক সংখ্যা। সংখ্যাদুটি যত কাছে হোক না কেন। এরা আছে সর্বত্র। তবে ক্যান্টরের অসীমের স্তর বলে ভিন্ন কথা। এটা থেকে দেখা যায়</w:t>
+      </w:r>
+      <w:r>
+        <w:rPr>
+          <w:rFonts w:cs="SolaimanLipi" w:ascii="SolaimanLipi" w:hAnsi="SolaimanLipi"/>
+          <w:position w:val="0"/>
+          <w:sz w:val="24"/>
           <w:sz w:val="24"/>
           <w:vertAlign w:val="baseline"/>
         </w:rPr>
@@ -8719,9 +9154,11 @@
           <w:rFonts w:ascii="SolaimanLipi" w:hAnsi="SolaimanLipi" w:cs="SolaimanLipi"/>
           <w:position w:val="0"/>
           <w:sz w:val="24"/>
-          <w:vertAlign w:val="baseline"/>
-        </w:rPr>
-        <w:t xml:space="preserve">পূর্ণসংখ্যারাই ঈশ্বরের বিশুদ্ধতার প্রতীক। আর অমূলদ ও অদ্ভুত সেটেরা ঘৃণিত বস্তু। যা মানুষের ত্রুটিপূর্ণ চিন্তার ফসল। আর ক্যান্টরের ট্রান্সফাইনাইট নাম্বার এর মধ্যে সবচেয়ে খারাপ বস্তু। </w:t>
+          <w:sz w:val="24"/>
+          <w:sz w:val="24"/>
+          <w:vertAlign w:val="baseline"/>
+        </w:rPr>
+        <w:t xml:space="preserve">মূলদ সংখ্যারা সংখ্যারেখায় কত কম জায়গা দখল করে। </w:t>
       </w:r>
     </w:p>
     <w:p>
@@ -8755,14 +9192,38 @@
           <w:rFonts w:ascii="SolaimanLipi" w:hAnsi="SolaimanLipi" w:cs="SolaimanLipi"/>
           <w:position w:val="0"/>
           <w:sz w:val="24"/>
-          <w:vertAlign w:val="baseline"/>
-        </w:rPr>
-        <w:t>ক্রোনেকা ক্যান্টরের প্রতি চরম বিরক্ত হন। শুরু করেন তীব্র আক্রমণ। ক্যান্টরের গবেষণা প্রকাশ করাকে করে তোলেন কঠিন। ১৮৮৩ সালে ক্যান্টর বার্লিন বিশ্ববিদ্যালয়ের একটি পদের জন্য আবেদন করেন। তাঁকে সেখানে নেওয়া হয়নি। পরে তিনি অধ্যাপনার চাকরি নেন হ্যালে বিশ্ববিদ্যালয়ে্‌</w:t>
-      </w:r>
-      <w:r>
-        <w:rPr>
-          <w:rFonts w:cs="SolaimanLipi" w:ascii="SolaimanLipi" w:hAnsi="SolaimanLipi"/>
-          <w:position w:val="0"/>
+          <w:sz w:val="24"/>
+          <w:sz w:val="24"/>
+          <w:vertAlign w:val="baseline"/>
+        </w:rPr>
+        <w:t>এত সূক্ষ্ম হিসাব করতে একটু চালাকি করতে হয়েছে। বিষম বা এবড়োথেবড়ো আকৃতির বস্তুর পরিমাপ খুব জটিল। যেমন ধরুন আপনার ঘরের মেঝেতে একটা নোংরা দাগ পড়ল। এ দাগের ক্ষেত্রফল কত</w:t>
+      </w:r>
+      <w:r>
+        <w:rPr>
+          <w:rFonts w:cs="SolaimanLipi" w:ascii="SolaimanLipi" w:hAnsi="SolaimanLipi"/>
+          <w:position w:val="0"/>
+          <w:sz w:val="24"/>
+          <w:sz w:val="24"/>
+          <w:vertAlign w:val="baseline"/>
+        </w:rPr>
+        <w:t xml:space="preserve">? </w:t>
+      </w:r>
+      <w:r>
+        <w:rPr>
+          <w:rFonts w:ascii="SolaimanLipi" w:hAnsi="SolaimanLipi" w:cs="SolaimanLipi"/>
+          <w:position w:val="0"/>
+          <w:sz w:val="24"/>
+          <w:sz w:val="24"/>
+          <w:sz w:val="24"/>
+          <w:vertAlign w:val="baseline"/>
+        </w:rPr>
+        <w:t>এটা বোঝা সহজ কাজ নয়। আকৃতি বৃত্ত</w:t>
+      </w:r>
+      <w:r>
+        <w:rPr>
+          <w:rFonts w:cs="SolaimanLipi" w:ascii="SolaimanLipi" w:hAnsi="SolaimanLipi"/>
+          <w:position w:val="0"/>
+          <w:sz w:val="24"/>
           <w:sz w:val="24"/>
           <w:vertAlign w:val="baseline"/>
         </w:rPr>
@@ -8773,14 +9234,55 @@
           <w:rFonts w:ascii="SolaimanLipi" w:hAnsi="SolaimanLipi" w:cs="SolaimanLipi"/>
           <w:position w:val="0"/>
           <w:sz w:val="24"/>
-          <w:vertAlign w:val="baseline"/>
-        </w:rPr>
-        <w:t>যার মান তুলনামূলক অনেক কম। মনে করা হয় বার্লিনে প্রভাবশালী ক্রোনেকা</w:t>
-      </w:r>
-      <w:r>
-        <w:rPr>
-          <w:rFonts w:cs="SolaimanLipi" w:ascii="SolaimanLipi" w:hAnsi="SolaimanLipi"/>
-          <w:position w:val="0"/>
+          <w:sz w:val="24"/>
+          <w:sz w:val="24"/>
+          <w:vertAlign w:val="baseline"/>
+        </w:rPr>
+        <w:t xml:space="preserve">বর্গ বা ত্রিভুজের মতো হলে সহজেই বলা যেত। একটি মাপকাঠি নিয়ে ব্যাসার্ধ বা ভূমি ও উচ্চতা মেপে ফেললেই হলো। কিন্তু অ্যামিবা প্রাণীর মতো আকৃতির ক্ষেত্রফল মাপার কোনো সূত্র নেই। তবে উপায় একটা আছে। </w:t>
+      </w:r>
+    </w:p>
+    <w:p>
+      <w:pPr>
+        <w:pStyle w:val="Normal"/>
+        <w:widowControl/>
+        <w:bidi w:val="0"/>
+        <w:ind w:hanging="0" w:start="0" w:end="0"/>
+        <w:jc w:val="start"/>
+        <w:rPr>
+          <w:rFonts w:ascii="SolaimanLipi" w:hAnsi="SolaimanLipi" w:cs="SolaimanLipi"/>
+        </w:rPr>
+      </w:pPr>
+      <w:r>
+        <w:rPr/>
+      </w:r>
+    </w:p>
+    <w:p>
+      <w:pPr>
+        <w:pStyle w:val="Normal"/>
+        <w:widowControl/>
+        <w:bidi w:val="0"/>
+        <w:ind w:hanging="0" w:start="0" w:end="0"/>
+        <w:jc w:val="start"/>
+        <w:rPr>
+          <w:rFonts w:ascii="SolaimanLipi" w:hAnsi="SolaimanLipi" w:cs="SolaimanLipi"/>
+        </w:rPr>
+      </w:pPr>
+      <w:r>
+        <w:rPr>
+          <w:rFonts w:ascii="SolaimanLipi" w:hAnsi="SolaimanLipi" w:cs="SolaimanLipi"/>
+          <w:position w:val="0"/>
+          <w:sz w:val="24"/>
+          <w:sz w:val="24"/>
+          <w:sz w:val="24"/>
+          <w:vertAlign w:val="baseline"/>
+        </w:rPr>
+        <w:t>একটা আয়তাকার কার্পেট দিয়ে দাগটি ঢেকে দিন। দাগ পুরোপুরি ঢাকা পড়লে বুঝব দাগের ক্ষেত্রফল কার্পেটের ক্ষেত্রফলের চেয়ে কম। কার্পেটের ক্ষেত্রফল এক বর্গফুট হলে দাগের ক্ষেত্রফল হবে এক বর্গফুটের কম। আরও ছোট কার্পেট ব্যবহার করলে আমাদের অনুমান ভাল হতে থাকবে। হয়তোবা এক বর্গফুটের এক</w:t>
+      </w:r>
+      <w:r>
+        <w:rPr>
+          <w:rFonts w:cs="SolaimanLipi" w:ascii="SolaimanLipi" w:hAnsi="SolaimanLipi"/>
+          <w:position w:val="0"/>
+          <w:sz w:val="24"/>
           <w:sz w:val="24"/>
           <w:vertAlign w:val="baseline"/>
         </w:rPr>
@@ -8791,9 +9293,95 @@
           <w:rFonts w:ascii="SolaimanLipi" w:hAnsi="SolaimanLipi" w:cs="SolaimanLipi"/>
           <w:position w:val="0"/>
           <w:sz w:val="24"/>
-          <w:vertAlign w:val="baseline"/>
-        </w:rPr>
-        <w:t xml:space="preserve">ই এ জন্য দায়ী। একই বছর তিনি ক্রোনেকার আক্রমণের জবাব দেন। এরপর আসে ১৮৮৪ সাল। ক্যান্টর মানসিক বিপর্যয়ের সর্বশেষ ধাপে পৌঁছে যান। </w:t>
+          <w:sz w:val="24"/>
+          <w:sz w:val="24"/>
+          <w:vertAlign w:val="baseline"/>
+        </w:rPr>
+        <w:t>অষ্টমাংশ আকারের পাঁচটি কার্পেট দিয়ে দাগটি ঢেকে যাবে। তখন বলা যাবে</w:t>
+      </w:r>
+      <w:r>
+        <w:rPr>
+          <w:rFonts w:cs="SolaimanLipi" w:ascii="SolaimanLipi" w:hAnsi="SolaimanLipi"/>
+          <w:position w:val="0"/>
+          <w:sz w:val="24"/>
+          <w:sz w:val="24"/>
+          <w:vertAlign w:val="baseline"/>
+        </w:rPr>
+        <w:t xml:space="preserve">, </w:t>
+      </w:r>
+      <w:r>
+        <w:rPr>
+          <w:rFonts w:ascii="SolaimanLipi" w:hAnsi="SolaimanLipi" w:cs="SolaimanLipi"/>
+          <w:position w:val="0"/>
+          <w:sz w:val="24"/>
+          <w:sz w:val="24"/>
+          <w:sz w:val="24"/>
+          <w:vertAlign w:val="baseline"/>
+        </w:rPr>
+        <w:t>কার্পেটের ক্ষেত্রফল এক ফুটের অন্তত পাঁচ</w:t>
+      </w:r>
+      <w:r>
+        <w:rPr>
+          <w:rFonts w:cs="SolaimanLipi" w:ascii="SolaimanLipi" w:hAnsi="SolaimanLipi"/>
+          <w:position w:val="0"/>
+          <w:sz w:val="24"/>
+          <w:sz w:val="24"/>
+          <w:vertAlign w:val="baseline"/>
+        </w:rPr>
+        <w:t>-</w:t>
+      </w:r>
+      <w:r>
+        <w:rPr>
+          <w:rFonts w:ascii="SolaimanLipi" w:hAnsi="SolaimanLipi" w:cs="SolaimanLipi"/>
+          <w:position w:val="0"/>
+          <w:sz w:val="24"/>
+          <w:sz w:val="24"/>
+          <w:sz w:val="24"/>
+          <w:vertAlign w:val="baseline"/>
+        </w:rPr>
+        <w:t xml:space="preserve">অষ্টমাংশ। যে ক্ষেত্রফল আগের এক বর্গফুটের অনুমানের চেয়ে কম। কার্পেটকে ক্রমেই ছোট করতে থাকলে দাগ আরও ভালভাবে ঢাকা যাবে। আর কার্পেটের ক্ষেত্রফলও দাগের সত্যিকার ক্ষেত্রফলের কাছাকাছি হবে। এবং আসলে দাগের আকারকে কার্পেটের আকারের শূন্যগামী লিমিট হিসেবে প্রকাশ করা যাবে </w:t>
+      </w:r>
+      <w:r>
+        <w:rPr>
+          <w:rFonts w:cs="SolaimanLipi" w:ascii="SolaimanLipi" w:hAnsi="SolaimanLipi"/>
+          <w:position w:val="0"/>
+          <w:sz w:val="24"/>
+          <w:sz w:val="24"/>
+          <w:vertAlign w:val="baseline"/>
+        </w:rPr>
+        <w:t>(</w:t>
+      </w:r>
+      <w:r>
+        <w:rPr>
+          <w:rFonts w:ascii="SolaimanLipi" w:hAnsi="SolaimanLipi" w:cs="SolaimanLipi"/>
+          <w:position w:val="0"/>
+          <w:sz w:val="24"/>
+          <w:sz w:val="24"/>
+          <w:sz w:val="24"/>
+          <w:vertAlign w:val="baseline"/>
+        </w:rPr>
+        <w:t>চিত্র ৪৩</w:t>
+      </w:r>
+      <w:r>
+        <w:rPr>
+          <w:rFonts w:cs="SolaimanLipi" w:ascii="SolaimanLipi" w:hAnsi="SolaimanLipi"/>
+          <w:position w:val="0"/>
+          <w:sz w:val="24"/>
+          <w:sz w:val="24"/>
+          <w:vertAlign w:val="baseline"/>
+        </w:rPr>
+        <w:t>)</w:t>
+      </w:r>
+      <w:r>
+        <w:rPr>
+          <w:rFonts w:ascii="SolaimanLipi" w:hAnsi="SolaimanLipi" w:cs="SolaimanLipi"/>
+          <w:position w:val="0"/>
+          <w:sz w:val="24"/>
+          <w:sz w:val="24"/>
+          <w:sz w:val="24"/>
+          <w:vertAlign w:val="baseline"/>
+        </w:rPr>
+        <w:t xml:space="preserve">। </w:t>
       </w:r>
     </w:p>
     <w:p>
@@ -8827,14 +9415,38 @@
           <w:rFonts w:ascii="SolaimanLipi" w:hAnsi="SolaimanLipi" w:cs="SolaimanLipi"/>
           <w:position w:val="0"/>
           <w:sz w:val="24"/>
-          <w:vertAlign w:val="baseline"/>
-        </w:rPr>
-        <w:t>তবে ক্যান্টরের জন্য স্বান্ত্বনার ব্যাপার হলো</w:t>
-      </w:r>
-      <w:r>
-        <w:rPr>
-          <w:rFonts w:cs="SolaimanLipi" w:ascii="SolaimanLipi" w:hAnsi="SolaimanLipi"/>
-          <w:position w:val="0"/>
+          <w:sz w:val="24"/>
+          <w:sz w:val="24"/>
+          <w:vertAlign w:val="baseline"/>
+        </w:rPr>
+        <w:t>এবার একই কাজ করি মূলদ সংখ্যা নিয়ে। তবে এখন আমাদের কার্পেট হোল সংখ্যার সেট। যেমন ধরুন ২</w:t>
+      </w:r>
+      <w:r>
+        <w:rPr>
+          <w:rFonts w:cs="SolaimanLipi" w:ascii="SolaimanLipi" w:hAnsi="SolaimanLipi"/>
+          <w:position w:val="0"/>
+          <w:sz w:val="24"/>
+          <w:sz w:val="24"/>
+          <w:vertAlign w:val="baseline"/>
+        </w:rPr>
+        <w:t>.</w:t>
+      </w:r>
+      <w:r>
+        <w:rPr>
+          <w:rFonts w:ascii="SolaimanLipi" w:hAnsi="SolaimanLipi" w:cs="SolaimanLipi"/>
+          <w:position w:val="0"/>
+          <w:sz w:val="24"/>
+          <w:sz w:val="24"/>
+          <w:sz w:val="24"/>
+          <w:vertAlign w:val="baseline"/>
+        </w:rPr>
+        <w:t>৫ সংখ্যাটিকে ঢাকা হবে এমন কার্পেট দিয়ে</w:t>
+      </w:r>
+      <w:r>
+        <w:rPr>
+          <w:rFonts w:cs="SolaimanLipi" w:ascii="SolaimanLipi" w:hAnsi="SolaimanLipi"/>
+          <w:position w:val="0"/>
+          <w:sz w:val="24"/>
           <w:sz w:val="24"/>
           <w:vertAlign w:val="baseline"/>
         </w:rPr>
@@ -8845,14 +9457,17 @@
           <w:rFonts w:ascii="SolaimanLipi" w:hAnsi="SolaimanLipi" w:cs="SolaimanLipi"/>
           <w:position w:val="0"/>
           <w:sz w:val="24"/>
-          <w:vertAlign w:val="baseline"/>
-        </w:rPr>
-        <w:t>তাঁরই কাজ সেট থিওরি নামে গণিতের নতুন একটি শাখার ভিত্তি রচনা করে দেয়। সেট তত্ত্ব দিয়ে গণিতবিদরা একদম শূন্য থেকে আমাদের জানা সব সংখ্যা তৈরি করতে পারেন। শুধু তাই নয়</w:t>
-      </w:r>
-      <w:r>
-        <w:rPr>
-          <w:rFonts w:cs="SolaimanLipi" w:ascii="SolaimanLipi" w:hAnsi="SolaimanLipi"/>
-          <w:position w:val="0"/>
+          <w:sz w:val="24"/>
+          <w:sz w:val="24"/>
+          <w:vertAlign w:val="baseline"/>
+        </w:rPr>
+        <w:t>যাতে থাকবে</w:t>
+      </w:r>
+      <w:r>
+        <w:rPr>
+          <w:rFonts w:cs="SolaimanLipi" w:ascii="SolaimanLipi" w:hAnsi="SolaimanLipi"/>
+          <w:position w:val="0"/>
+          <w:sz w:val="24"/>
           <w:sz w:val="24"/>
           <w:vertAlign w:val="baseline"/>
         </w:rPr>
@@ -8863,14 +9478,498 @@
           <w:rFonts w:ascii="SolaimanLipi" w:hAnsi="SolaimanLipi" w:cs="SolaimanLipi"/>
           <w:position w:val="0"/>
           <w:sz w:val="24"/>
-          <w:vertAlign w:val="baseline"/>
-        </w:rPr>
-        <w:t>তৈরি করা যায় আগে শোনা যায়নি এমনসব সংখ্যাও। অসীমসংখ্যক অসীম। যাদেরকে সাধারণ সংখ্যার মতোই অন্য অসীমের যোগ</w:t>
-      </w:r>
-      <w:r>
-        <w:rPr>
-          <w:rFonts w:cs="SolaimanLipi" w:ascii="SolaimanLipi" w:hAnsi="SolaimanLipi"/>
-          <w:position w:val="0"/>
+          <w:sz w:val="24"/>
+          <w:sz w:val="24"/>
+          <w:vertAlign w:val="baseline"/>
+        </w:rPr>
+        <w:t>ধরুন ২ ও ৩</w:t>
+      </w:r>
+      <w:r>
+        <w:rPr>
+          <w:rFonts w:cs="SolaimanLipi" w:ascii="SolaimanLipi" w:hAnsi="SolaimanLipi"/>
+          <w:position w:val="0"/>
+          <w:sz w:val="24"/>
+          <w:sz w:val="24"/>
+          <w:vertAlign w:val="baseline"/>
+        </w:rPr>
+        <w:t>-</w:t>
+      </w:r>
+      <w:r>
+        <w:rPr>
+          <w:rFonts w:ascii="SolaimanLipi" w:hAnsi="SolaimanLipi" w:cs="SolaimanLipi"/>
+          <w:position w:val="0"/>
+          <w:sz w:val="24"/>
+          <w:sz w:val="24"/>
+          <w:sz w:val="24"/>
+          <w:vertAlign w:val="baseline"/>
+        </w:rPr>
+        <w:t xml:space="preserve">এর মধ্যবর্তী সব সংখ্যা। মানে কার্পেটের আকার ১। এ ধরনের কার্পেট দিয়ে মূলদ সংখ্যাদের ঢাকতে গেলে অদ্ভুত সব ফলাফল দেখা যায়। যেমনটা ক্যান্টর দেখিয়েছেন আসনবিন্যাসের ছকের মাধ্যমে। এ ছকে আছে সব মূলদ সংখ্যা। প্রতিটি মূলদ সংখ্যা পায় একটি করে আসন। অতএব আমরা এদেরকে আসন নং অনুসারে একটি একটি করে ক্রমানুসারে গুনতে পারব। প্রথম মূলদ সংখ্যাটি নিয়ে একে সংখ্যারেখায় কল্পনা করুন। একে এক </w:t>
+      </w:r>
+      <w:r>
+        <w:rPr>
+          <w:rFonts w:cs="SolaimanLipi" w:ascii="SolaimanLipi" w:hAnsi="SolaimanLipi"/>
+          <w:position w:val="0"/>
+          <w:sz w:val="24"/>
+          <w:sz w:val="24"/>
+          <w:vertAlign w:val="baseline"/>
+        </w:rPr>
+        <w:t>(</w:t>
+      </w:r>
+      <w:r>
+        <w:rPr>
+          <w:rFonts w:ascii="SolaimanLipi" w:hAnsi="SolaimanLipi" w:cs="SolaimanLipi"/>
+          <w:position w:val="0"/>
+          <w:sz w:val="24"/>
+          <w:sz w:val="24"/>
+          <w:sz w:val="24"/>
+          <w:vertAlign w:val="baseline"/>
+        </w:rPr>
+        <w:t>১</w:t>
+      </w:r>
+      <w:r>
+        <w:rPr>
+          <w:rFonts w:cs="SolaimanLipi" w:ascii="SolaimanLipi" w:hAnsi="SolaimanLipi"/>
+          <w:position w:val="0"/>
+          <w:sz w:val="24"/>
+          <w:sz w:val="24"/>
+          <w:vertAlign w:val="baseline"/>
+        </w:rPr>
+        <w:t xml:space="preserve">) </w:t>
+      </w:r>
+      <w:r>
+        <w:rPr>
+          <w:rFonts w:ascii="SolaimanLipi" w:hAnsi="SolaimanLipi" w:cs="SolaimanLipi"/>
+          <w:position w:val="0"/>
+          <w:sz w:val="24"/>
+          <w:sz w:val="24"/>
+          <w:sz w:val="24"/>
+          <w:vertAlign w:val="baseline"/>
+        </w:rPr>
+        <w:t xml:space="preserve">সাইজের একটি কার্পেট দিয়ে ঢেকে দিন। ঐ একই কার্পেট দিয়ে আরও বহু সংখ্যা ঢেকে যাবে। তবে সেটা নিয়ে আমাদের চিন্তা করতে হবে না। প্রথম সংখ্যাটা ঢাকা হলেই আমরা খুশি। </w:t>
+      </w:r>
+    </w:p>
+    <w:p>
+      <w:pPr>
+        <w:pStyle w:val="Normal"/>
+        <w:widowControl/>
+        <w:bidi w:val="0"/>
+        <w:ind w:hanging="0" w:start="0" w:end="0"/>
+        <w:jc w:val="start"/>
+        <w:rPr>
+          <w:rFonts w:ascii="SolaimanLipi" w:hAnsi="SolaimanLipi" w:cs="SolaimanLipi"/>
+        </w:rPr>
+      </w:pPr>
+      <w:r>
+        <w:rPr/>
+      </w:r>
+    </w:p>
+    <w:p>
+      <w:pPr>
+        <w:pStyle w:val="Normal"/>
+        <w:widowControl/>
+        <w:bidi w:val="0"/>
+        <w:ind w:hanging="0" w:start="0" w:end="0"/>
+        <w:jc w:val="start"/>
+        <w:rPr>
+          <w:rFonts w:ascii="SolaimanLipi" w:hAnsi="SolaimanLipi" w:cs="SolaimanLipi"/>
+        </w:rPr>
+      </w:pPr>
+      <w:r>
+        <w:rPr>
+          <w:rFonts w:ascii="SolaimanLipi" w:hAnsi="SolaimanLipi" w:cs="SolaimanLipi"/>
+          <w:position w:val="0"/>
+          <w:sz w:val="24"/>
+          <w:sz w:val="24"/>
+          <w:sz w:val="24"/>
+          <w:vertAlign w:val="baseline"/>
+        </w:rPr>
+        <w:t>চিত্র ৪৩</w:t>
+      </w:r>
+      <w:r>
+        <w:rPr>
+          <w:rFonts w:cs="SolaimanLipi" w:ascii="SolaimanLipi" w:hAnsi="SolaimanLipi"/>
+          <w:position w:val="0"/>
+          <w:sz w:val="24"/>
+          <w:sz w:val="24"/>
+          <w:vertAlign w:val="baseline"/>
+        </w:rPr>
+        <w:t xml:space="preserve">: </w:t>
+      </w:r>
+      <w:r>
+        <w:rPr>
+          <w:rFonts w:ascii="SolaimanLipi" w:hAnsi="SolaimanLipi" w:cs="SolaimanLipi"/>
+          <w:position w:val="0"/>
+          <w:sz w:val="24"/>
+          <w:sz w:val="24"/>
+          <w:sz w:val="24"/>
+          <w:vertAlign w:val="baseline"/>
+        </w:rPr>
+        <w:t xml:space="preserve">দাগ ঢাকার প্রক্রিয়া </w:t>
+      </w:r>
+    </w:p>
+    <w:p>
+      <w:pPr>
+        <w:pStyle w:val="Normal"/>
+        <w:widowControl/>
+        <w:bidi w:val="0"/>
+        <w:ind w:hanging="0" w:start="0" w:end="0"/>
+        <w:jc w:val="start"/>
+        <w:rPr>
+          <w:rFonts w:ascii="SolaimanLipi" w:hAnsi="SolaimanLipi" w:cs="SolaimanLipi"/>
+        </w:rPr>
+      </w:pPr>
+      <w:r>
+        <w:rPr/>
+      </w:r>
+    </w:p>
+    <w:p>
+      <w:pPr>
+        <w:pStyle w:val="Normal"/>
+        <w:widowControl/>
+        <w:bidi w:val="0"/>
+        <w:ind w:hanging="0" w:start="0" w:end="0"/>
+        <w:jc w:val="start"/>
+        <w:rPr>
+          <w:rFonts w:ascii="SolaimanLipi" w:hAnsi="SolaimanLipi" w:cs="SolaimanLipi"/>
+        </w:rPr>
+      </w:pPr>
+      <w:r>
+        <w:rPr>
+          <w:rFonts w:ascii="SolaimanLipi" w:hAnsi="SolaimanLipi" w:cs="SolaimanLipi"/>
+          <w:position w:val="0"/>
+          <w:sz w:val="24"/>
+          <w:sz w:val="24"/>
+          <w:sz w:val="24"/>
+          <w:vertAlign w:val="baseline"/>
+        </w:rPr>
+        <w:t>এখন দ্বিতীয় সংখ্যাটি নিন। একে ১</w:t>
+      </w:r>
+      <w:r>
+        <w:rPr>
+          <w:rFonts w:cs="SolaimanLipi" w:ascii="SolaimanLipi" w:hAnsi="SolaimanLipi"/>
+          <w:position w:val="0"/>
+          <w:sz w:val="24"/>
+          <w:sz w:val="24"/>
+          <w:vertAlign w:val="baseline"/>
+        </w:rPr>
+        <w:t>/</w:t>
+      </w:r>
+      <w:r>
+        <w:rPr>
+          <w:rFonts w:ascii="SolaimanLipi" w:hAnsi="SolaimanLipi" w:cs="SolaimanLipi"/>
+          <w:position w:val="0"/>
+          <w:sz w:val="24"/>
+          <w:sz w:val="24"/>
+          <w:sz w:val="24"/>
+          <w:vertAlign w:val="baseline"/>
+        </w:rPr>
+        <w:t>২ আকারের কার্পেট দিয়ে ঢেকে দিন। তৃতীয় সংখ্যাকে ঢাকুন ১</w:t>
+      </w:r>
+      <w:r>
+        <w:rPr>
+          <w:rFonts w:cs="SolaimanLipi" w:ascii="SolaimanLipi" w:hAnsi="SolaimanLipi"/>
+          <w:position w:val="0"/>
+          <w:sz w:val="24"/>
+          <w:sz w:val="24"/>
+          <w:vertAlign w:val="baseline"/>
+        </w:rPr>
+        <w:t>/</w:t>
+      </w:r>
+      <w:r>
+        <w:rPr>
+          <w:rFonts w:ascii="SolaimanLipi" w:hAnsi="SolaimanLipi" w:cs="SolaimanLipi"/>
+          <w:position w:val="0"/>
+          <w:sz w:val="24"/>
+          <w:sz w:val="24"/>
+          <w:sz w:val="24"/>
+          <w:vertAlign w:val="baseline"/>
+        </w:rPr>
+        <w:t>৪ আকারের কার্পেট দিয়ে। এভাবে করে যান। প্রতিটি মূলদ সংখ্যাই আসনবিন্যাসের ছকে আছে। ফলে প্রতিটি মূলদ সংখ্যাই একটি কার্পেট দিয়ে ঢাকা পড়বে। কার্পেটের মোট আকার কত হবে</w:t>
+      </w:r>
+      <w:r>
+        <w:rPr>
+          <w:rFonts w:cs="SolaimanLipi" w:ascii="SolaimanLipi" w:hAnsi="SolaimanLipi"/>
+          <w:position w:val="0"/>
+          <w:sz w:val="24"/>
+          <w:sz w:val="24"/>
+          <w:vertAlign w:val="baseline"/>
+        </w:rPr>
+        <w:t xml:space="preserve">? </w:t>
+      </w:r>
+      <w:r>
+        <w:rPr>
+          <w:rFonts w:ascii="SolaimanLipi" w:hAnsi="SolaimanLipi" w:cs="SolaimanLipi"/>
+          <w:position w:val="0"/>
+          <w:sz w:val="24"/>
+          <w:sz w:val="24"/>
+          <w:sz w:val="24"/>
+          <w:vertAlign w:val="baseline"/>
+        </w:rPr>
+        <w:t xml:space="preserve">সংখ্যাটা আমাদের পরিচিত। অ্যাকিলিসের যোগফল। কার্পেটের আকার যোগ করে আমরা পাব </w:t>
+      </w:r>
+      <w:r>
+        <w:rPr>
+          <w:rFonts w:cs="SolaimanLipi" w:ascii="SolaimanLipi" w:hAnsi="SolaimanLipi"/>
+          <w:position w:val="0"/>
+          <w:sz w:val="24"/>
+          <w:sz w:val="24"/>
+          <w:vertAlign w:val="baseline"/>
+        </w:rPr>
+        <w:t>1</w:t>
+      </w:r>
+      <w:r>
+        <w:rPr>
+          <w:rFonts w:cs="SolaimanLipi" w:ascii="SolaimanLipi" w:hAnsi="SolaimanLipi"/>
+          <w:position w:val="0"/>
+          <w:sz w:val="24"/>
+          <w:sz w:val="24"/>
+          <w:vertAlign w:val="baseline"/>
+        </w:rPr>
+        <w:t xml:space="preserve"> + </w:t>
+      </w:r>
+      <w:r>
+        <w:rPr>
+          <w:rFonts w:cs="SolaimanLipi" w:ascii="SolaimanLipi" w:hAnsi="SolaimanLipi"/>
+          <w:position w:val="0"/>
+          <w:sz w:val="24"/>
+          <w:sz w:val="24"/>
+          <w:vertAlign w:val="baseline"/>
+        </w:rPr>
+        <w:t>1</w:t>
+      </w:r>
+      <w:r>
+        <w:rPr>
+          <w:rFonts w:cs="SolaimanLipi" w:ascii="SolaimanLipi" w:hAnsi="SolaimanLipi"/>
+          <w:position w:val="0"/>
+          <w:sz w:val="24"/>
+          <w:sz w:val="24"/>
+          <w:vertAlign w:val="baseline"/>
+        </w:rPr>
+        <w:t>/</w:t>
+      </w:r>
+      <w:r>
+        <w:rPr>
+          <w:rFonts w:cs="SolaimanLipi" w:ascii="SolaimanLipi" w:hAnsi="SolaimanLipi"/>
+          <w:position w:val="0"/>
+          <w:sz w:val="24"/>
+          <w:sz w:val="24"/>
+          <w:vertAlign w:val="baseline"/>
+        </w:rPr>
+        <w:t>2</w:t>
+      </w:r>
+      <w:r>
+        <w:rPr>
+          <w:rFonts w:cs="SolaimanLipi" w:ascii="SolaimanLipi" w:hAnsi="SolaimanLipi"/>
+          <w:position w:val="0"/>
+          <w:sz w:val="24"/>
+          <w:sz w:val="24"/>
+          <w:vertAlign w:val="baseline"/>
+        </w:rPr>
+        <w:t xml:space="preserve"> + </w:t>
+      </w:r>
+      <w:r>
+        <w:rPr>
+          <w:rFonts w:cs="SolaimanLipi" w:ascii="SolaimanLipi" w:hAnsi="SolaimanLipi"/>
+          <w:position w:val="0"/>
+          <w:sz w:val="24"/>
+          <w:sz w:val="24"/>
+          <w:vertAlign w:val="baseline"/>
+        </w:rPr>
+        <w:t>1</w:t>
+      </w:r>
+      <w:r>
+        <w:rPr>
+          <w:rFonts w:cs="SolaimanLipi" w:ascii="SolaimanLipi" w:hAnsi="SolaimanLipi"/>
+          <w:position w:val="0"/>
+          <w:sz w:val="24"/>
+          <w:sz w:val="24"/>
+          <w:vertAlign w:val="baseline"/>
+        </w:rPr>
+        <w:t>/</w:t>
+      </w:r>
+      <w:r>
+        <w:rPr>
+          <w:rFonts w:cs="SolaimanLipi" w:ascii="SolaimanLipi" w:hAnsi="SolaimanLipi"/>
+          <w:position w:val="0"/>
+          <w:sz w:val="24"/>
+          <w:sz w:val="24"/>
+          <w:vertAlign w:val="baseline"/>
+        </w:rPr>
+        <w:t>4</w:t>
+      </w:r>
+      <w:r>
+        <w:rPr>
+          <w:rFonts w:cs="SolaimanLipi" w:ascii="SolaimanLipi" w:hAnsi="SolaimanLipi"/>
+          <w:position w:val="0"/>
+          <w:sz w:val="24"/>
+          <w:sz w:val="24"/>
+          <w:vertAlign w:val="baseline"/>
+        </w:rPr>
+        <w:t xml:space="preserve"> + </w:t>
+      </w:r>
+      <w:r>
+        <w:rPr>
+          <w:rFonts w:cs="SolaimanLipi" w:ascii="SolaimanLipi" w:hAnsi="SolaimanLipi"/>
+          <w:position w:val="0"/>
+          <w:sz w:val="24"/>
+          <w:sz w:val="24"/>
+          <w:vertAlign w:val="baseline"/>
+        </w:rPr>
+        <w:t>1</w:t>
+      </w:r>
+      <w:r>
+        <w:rPr>
+          <w:rFonts w:cs="SolaimanLipi" w:ascii="SolaimanLipi" w:hAnsi="SolaimanLipi"/>
+          <w:position w:val="0"/>
+          <w:sz w:val="24"/>
+          <w:sz w:val="24"/>
+          <w:vertAlign w:val="baseline"/>
+        </w:rPr>
+        <w:t>/</w:t>
+      </w:r>
+      <w:r>
+        <w:rPr>
+          <w:rFonts w:cs="SolaimanLipi" w:ascii="SolaimanLipi" w:hAnsi="SolaimanLipi"/>
+          <w:position w:val="0"/>
+          <w:sz w:val="24"/>
+          <w:sz w:val="24"/>
+          <w:vertAlign w:val="baseline"/>
+        </w:rPr>
+        <w:t>8</w:t>
+      </w:r>
+      <w:r>
+        <w:rPr>
+          <w:rFonts w:cs="SolaimanLipi" w:ascii="SolaimanLipi" w:hAnsi="SolaimanLipi"/>
+          <w:position w:val="0"/>
+          <w:sz w:val="24"/>
+          <w:sz w:val="24"/>
+          <w:vertAlign w:val="baseline"/>
+        </w:rPr>
+        <w:t xml:space="preserve"> + ... + </w:t>
+      </w:r>
+      <w:r>
+        <w:rPr>
+          <w:rFonts w:cs="SolaimanLipi" w:ascii="SolaimanLipi" w:hAnsi="SolaimanLipi"/>
+          <w:position w:val="0"/>
+          <w:sz w:val="24"/>
+          <w:sz w:val="24"/>
+          <w:vertAlign w:val="baseline"/>
+        </w:rPr>
+        <w:t>1</w:t>
+      </w:r>
+      <w:r>
+        <w:rPr>
+          <w:rFonts w:cs="SolaimanLipi" w:ascii="SolaimanLipi" w:hAnsi="SolaimanLipi"/>
+          <w:position w:val="0"/>
+          <w:sz w:val="24"/>
+          <w:sz w:val="24"/>
+          <w:vertAlign w:val="baseline"/>
+        </w:rPr>
+        <w:t>/</w:t>
+      </w:r>
+      <w:r>
+        <w:rPr>
+          <w:rFonts w:cs="SolaimanLipi" w:ascii="SolaimanLipi" w:hAnsi="SolaimanLipi"/>
+          <w:position w:val="0"/>
+          <w:sz w:val="24"/>
+          <w:sz w:val="24"/>
+          <w:vertAlign w:val="baseline"/>
+        </w:rPr>
+        <w:t>2</w:t>
+      </w:r>
+      <w:r>
+        <w:rPr>
+          <w:rFonts w:cs="SolaimanLipi" w:ascii="SolaimanLipi" w:hAnsi="SolaimanLipi"/>
+          <w:sz w:val="24"/>
+          <w:vertAlign w:val="superscript"/>
+        </w:rPr>
+        <w:t>n</w:t>
+      </w:r>
+      <w:r>
+        <w:rPr>
+          <w:rFonts w:cs="SolaimanLipi" w:ascii="SolaimanLipi" w:hAnsi="SolaimanLipi"/>
+          <w:position w:val="0"/>
+          <w:sz w:val="24"/>
+          <w:sz w:val="24"/>
+          <w:vertAlign w:val="baseline"/>
+        </w:rPr>
+        <w:t xml:space="preserve"> </w:t>
+      </w:r>
+      <w:r>
+        <w:rPr>
+          <w:rFonts w:ascii="SolaimanLipi" w:hAnsi="SolaimanLipi" w:cs="SolaimanLipi"/>
+          <w:position w:val="0"/>
+          <w:sz w:val="24"/>
+          <w:sz w:val="24"/>
+          <w:sz w:val="24"/>
+          <w:vertAlign w:val="baseline"/>
+        </w:rPr>
+        <w:t xml:space="preserve">। </w:t>
+      </w:r>
+      <w:r>
+        <w:rPr>
+          <w:rFonts w:cs="SolaimanLipi" w:ascii="SolaimanLipi" w:hAnsi="SolaimanLipi"/>
+          <w:position w:val="0"/>
+          <w:sz w:val="24"/>
+          <w:sz w:val="24"/>
+          <w:vertAlign w:val="baseline"/>
+        </w:rPr>
+        <w:t xml:space="preserve">n </w:t>
+      </w:r>
+      <w:r>
+        <w:rPr>
+          <w:rFonts w:ascii="SolaimanLipi" w:hAnsi="SolaimanLipi" w:cs="SolaimanLipi"/>
+          <w:position w:val="0"/>
+          <w:sz w:val="24"/>
+          <w:sz w:val="24"/>
+          <w:sz w:val="24"/>
+          <w:vertAlign w:val="baseline"/>
+        </w:rPr>
+        <w:t xml:space="preserve">অনেক বড় হলে এ যোগফল যাবে অসীমের দিকে। ফলে এক সেট কার্পেট দিয়ে আমরা অসীম অসীমসংখ্যক মূলদ সংখ্যা ঢেকে দিতে পারি। আর কার্পেটের আকারের যোগফল হবে ২। তার মানে মূলদ সংখ্যারা ২ এককের চেয়ে কম জায়গা দখল করে। </w:t>
+      </w:r>
+    </w:p>
+    <w:p>
+      <w:pPr>
+        <w:pStyle w:val="Normal"/>
+        <w:widowControl/>
+        <w:bidi w:val="0"/>
+        <w:ind w:hanging="0" w:start="0" w:end="0"/>
+        <w:jc w:val="start"/>
+        <w:rPr>
+          <w:rFonts w:ascii="SolaimanLipi" w:hAnsi="SolaimanLipi" w:cs="SolaimanLipi"/>
+        </w:rPr>
+      </w:pPr>
+      <w:r>
+        <w:rPr/>
+      </w:r>
+    </w:p>
+    <w:p>
+      <w:pPr>
+        <w:pStyle w:val="Normal"/>
+        <w:widowControl/>
+        <w:bidi w:val="0"/>
+        <w:ind w:hanging="0" w:start="0" w:end="0"/>
+        <w:jc w:val="start"/>
+        <w:rPr>
+          <w:rFonts w:ascii="SolaimanLipi" w:hAnsi="SolaimanLipi" w:cs="SolaimanLipi"/>
+        </w:rPr>
+      </w:pPr>
+      <w:r>
+        <w:rPr>
+          <w:rFonts w:ascii="SolaimanLipi" w:hAnsi="SolaimanLipi" w:cs="SolaimanLipi"/>
+          <w:position w:val="0"/>
+          <w:sz w:val="24"/>
+          <w:sz w:val="24"/>
+          <w:sz w:val="24"/>
+          <w:vertAlign w:val="baseline"/>
+        </w:rPr>
+        <w:t>দাগের ক্ষেত্রে যেমন করেছি</w:t>
+      </w:r>
+      <w:r>
+        <w:rPr>
+          <w:rFonts w:cs="SolaimanLipi" w:ascii="SolaimanLipi" w:hAnsi="SolaimanLipi"/>
+          <w:position w:val="0"/>
+          <w:sz w:val="24"/>
           <w:sz w:val="24"/>
           <w:vertAlign w:val="baseline"/>
         </w:rPr>
@@ -8881,14 +9980,181 @@
           <w:rFonts w:ascii="SolaimanLipi" w:hAnsi="SolaimanLipi" w:cs="SolaimanLipi"/>
           <w:position w:val="0"/>
           <w:sz w:val="24"/>
-          <w:vertAlign w:val="baseline"/>
-        </w:rPr>
-        <w:t>বিয়োগ</w:t>
-      </w:r>
-      <w:r>
-        <w:rPr>
-          <w:rFonts w:cs="SolaimanLipi" w:ascii="SolaimanLipi" w:hAnsi="SolaimanLipi"/>
-          <w:position w:val="0"/>
+          <w:sz w:val="24"/>
+          <w:sz w:val="24"/>
+          <w:vertAlign w:val="baseline"/>
+        </w:rPr>
+        <w:t>মূলদ সংখ্যার আকারের আরও ভাল অনুমান পেতে কার্পেটের আকার আরও ছোট করতে পারি। ১ আকারের কার্পেটের বদলে আমরা ১</w:t>
+      </w:r>
+      <w:r>
+        <w:rPr>
+          <w:rFonts w:cs="SolaimanLipi" w:ascii="SolaimanLipi" w:hAnsi="SolaimanLipi"/>
+          <w:position w:val="0"/>
+          <w:sz w:val="24"/>
+          <w:sz w:val="24"/>
+          <w:vertAlign w:val="baseline"/>
+        </w:rPr>
+        <w:t>/</w:t>
+      </w:r>
+      <w:r>
+        <w:rPr>
+          <w:rFonts w:ascii="SolaimanLipi" w:hAnsi="SolaimanLipi" w:cs="SolaimanLipi"/>
+          <w:position w:val="0"/>
+          <w:sz w:val="24"/>
+          <w:sz w:val="24"/>
+          <w:sz w:val="24"/>
+          <w:vertAlign w:val="baseline"/>
+        </w:rPr>
+        <w:t>২ আকারের কার্পেট দিয়েই শুরু করতে পারি। এতে করে কার্পেটের আকারের যোগফল হবে ১। মূলদ সংখ্যারা জায়গা দখল করবে ১ এককের কম। ১</w:t>
+      </w:r>
+      <w:r>
+        <w:rPr>
+          <w:rFonts w:cs="SolaimanLipi" w:ascii="SolaimanLipi" w:hAnsi="SolaimanLipi"/>
+          <w:position w:val="0"/>
+          <w:sz w:val="24"/>
+          <w:sz w:val="24"/>
+          <w:vertAlign w:val="baseline"/>
+        </w:rPr>
+        <w:t>/</w:t>
+      </w:r>
+      <w:r>
+        <w:rPr>
+          <w:rFonts w:ascii="SolaimanLipi" w:hAnsi="SolaimanLipi" w:cs="SolaimanLipi"/>
+          <w:position w:val="0"/>
+          <w:sz w:val="24"/>
+          <w:sz w:val="24"/>
+          <w:sz w:val="24"/>
+          <w:vertAlign w:val="baseline"/>
+        </w:rPr>
+        <w:t>১০০০ আকারের কার্পেট দিয়ে শুরু করলে জায়গা দখল হবে ১</w:t>
+      </w:r>
+      <w:r>
+        <w:rPr>
+          <w:rFonts w:cs="SolaimanLipi" w:ascii="SolaimanLipi" w:hAnsi="SolaimanLipi"/>
+          <w:position w:val="0"/>
+          <w:sz w:val="24"/>
+          <w:sz w:val="24"/>
+          <w:vertAlign w:val="baseline"/>
+        </w:rPr>
+        <w:t>/</w:t>
+      </w:r>
+      <w:r>
+        <w:rPr>
+          <w:rFonts w:ascii="SolaimanLipi" w:hAnsi="SolaimanLipi" w:cs="SolaimanLipi"/>
+          <w:position w:val="0"/>
+          <w:sz w:val="24"/>
+          <w:sz w:val="24"/>
+          <w:sz w:val="24"/>
+          <w:vertAlign w:val="baseline"/>
+        </w:rPr>
+        <w:t>৫০০ এককের কম। সব মূলদ সংখ্যা নিয়েও একটা রুমের ১</w:t>
+      </w:r>
+      <w:r>
+        <w:rPr>
+          <w:rFonts w:cs="SolaimanLipi" w:ascii="SolaimanLipi" w:hAnsi="SolaimanLipi"/>
+          <w:position w:val="0"/>
+          <w:sz w:val="24"/>
+          <w:sz w:val="24"/>
+          <w:vertAlign w:val="baseline"/>
+        </w:rPr>
+        <w:t>/</w:t>
+      </w:r>
+      <w:r>
+        <w:rPr>
+          <w:rFonts w:ascii="SolaimanLipi" w:hAnsi="SolaimanLipi" w:cs="SolaimanLipi"/>
+          <w:position w:val="0"/>
+          <w:sz w:val="24"/>
+          <w:sz w:val="24"/>
+          <w:sz w:val="24"/>
+          <w:vertAlign w:val="baseline"/>
+        </w:rPr>
+        <w:t xml:space="preserve">৫০০ এককের কম দখল করা যাবে। একটি পরমাণুর অর্ধেক আকারের কার্পেট নিয়ে ঢাকা শুরু করলেও সংখ্যারেখায় সব মূলদ সংখ্যাদের ঢেকে দেওয়া যাবে। ফলে এদের মোট আকার হবে একটা পরমাণুর চেয়ে ছোট। তবুও একটা পরমাণুর মধ্যে এঁটে যাওয়া এ মূলদ সংখ্যারাই সব মূলদ সংখ্যাদের ঢেকে দিতে পারে </w:t>
+      </w:r>
+      <w:r>
+        <w:rPr>
+          <w:rFonts w:cs="SolaimanLipi" w:ascii="SolaimanLipi" w:hAnsi="SolaimanLipi"/>
+          <w:position w:val="0"/>
+          <w:sz w:val="24"/>
+          <w:sz w:val="24"/>
+          <w:vertAlign w:val="baseline"/>
+        </w:rPr>
+        <w:t>(</w:t>
+      </w:r>
+      <w:r>
+        <w:rPr>
+          <w:rFonts w:ascii="SolaimanLipi" w:hAnsi="SolaimanLipi" w:cs="SolaimanLipi"/>
+          <w:position w:val="0"/>
+          <w:sz w:val="24"/>
+          <w:sz w:val="24"/>
+          <w:sz w:val="24"/>
+          <w:vertAlign w:val="baseline"/>
+        </w:rPr>
+        <w:t>চিত্র ৪৪</w:t>
+      </w:r>
+      <w:r>
+        <w:rPr>
+          <w:rFonts w:cs="SolaimanLipi" w:ascii="SolaimanLipi" w:hAnsi="SolaimanLipi"/>
+          <w:position w:val="0"/>
+          <w:sz w:val="24"/>
+          <w:sz w:val="24"/>
+          <w:vertAlign w:val="baseline"/>
+        </w:rPr>
+        <w:t>)</w:t>
+      </w:r>
+      <w:r>
+        <w:rPr>
+          <w:rFonts w:ascii="SolaimanLipi" w:hAnsi="SolaimanLipi" w:cs="SolaimanLipi"/>
+          <w:position w:val="0"/>
+          <w:sz w:val="24"/>
+          <w:sz w:val="24"/>
+          <w:sz w:val="24"/>
+          <w:vertAlign w:val="baseline"/>
+        </w:rPr>
+        <w:t xml:space="preserve">। </w:t>
+      </w:r>
+    </w:p>
+    <w:p>
+      <w:pPr>
+        <w:pStyle w:val="Normal"/>
+        <w:widowControl/>
+        <w:bidi w:val="0"/>
+        <w:ind w:hanging="0" w:start="0" w:end="0"/>
+        <w:jc w:val="start"/>
+        <w:rPr>
+          <w:rFonts w:ascii="SolaimanLipi" w:hAnsi="SolaimanLipi" w:cs="SolaimanLipi"/>
+        </w:rPr>
+      </w:pPr>
+      <w:r>
+        <w:rPr/>
+      </w:r>
+    </w:p>
+    <w:p>
+      <w:pPr>
+        <w:pStyle w:val="Normal"/>
+        <w:widowControl/>
+        <w:bidi w:val="0"/>
+        <w:ind w:hanging="0" w:start="0" w:end="0"/>
+        <w:jc w:val="start"/>
+        <w:rPr>
+          <w:rFonts w:ascii="SolaimanLipi" w:hAnsi="SolaimanLipi" w:cs="SolaimanLipi"/>
+        </w:rPr>
+      </w:pPr>
+      <w:r>
+        <w:rPr>
+          <w:rFonts w:ascii="SolaimanLipi" w:hAnsi="SolaimanLipi" w:cs="SolaimanLipi"/>
+          <w:position w:val="0"/>
+          <w:sz w:val="24"/>
+          <w:sz w:val="24"/>
+          <w:sz w:val="24"/>
+          <w:vertAlign w:val="baseline"/>
+        </w:rPr>
+        <w:t>আমরা চাইলে আরও আরও ছোট হতে পারব। কার্পেটগুলোর আকার যোগ করলে পরমাণু</w:t>
+      </w:r>
+      <w:r>
+        <w:rPr>
+          <w:rFonts w:cs="SolaimanLipi" w:ascii="SolaimanLipi" w:hAnsi="SolaimanLipi"/>
+          <w:position w:val="0"/>
+          <w:sz w:val="24"/>
           <w:sz w:val="24"/>
           <w:vertAlign w:val="baseline"/>
         </w:rPr>
@@ -8899,27 +10165,83 @@
           <w:rFonts w:ascii="SolaimanLipi" w:hAnsi="SolaimanLipi" w:cs="SolaimanLipi"/>
           <w:position w:val="0"/>
           <w:sz w:val="24"/>
-          <w:vertAlign w:val="baseline"/>
-        </w:rPr>
-        <w:t>গুণ</w:t>
-      </w:r>
-      <w:r>
-        <w:rPr>
-          <w:rFonts w:cs="SolaimanLipi" w:ascii="SolaimanLipi" w:hAnsi="SolaimanLipi"/>
-          <w:position w:val="0"/>
-          <w:sz w:val="24"/>
-          <w:vertAlign w:val="baseline"/>
-        </w:rPr>
-        <w:t xml:space="preserve">, </w:t>
-      </w:r>
-      <w:r>
-        <w:rPr>
-          <w:rFonts w:ascii="SolaimanLipi" w:hAnsi="SolaimanLipi" w:cs="SolaimanLipi"/>
-          <w:position w:val="0"/>
-          <w:sz w:val="24"/>
-          <w:vertAlign w:val="baseline"/>
-        </w:rPr>
-        <w:t xml:space="preserve">ভাগ করা যায়।    </w:t>
+          <w:sz w:val="24"/>
+          <w:sz w:val="24"/>
+          <w:vertAlign w:val="baseline"/>
+        </w:rPr>
+        <w:t xml:space="preserve">নিউট্রন বা কোয়ার্কের অর্ধেক হবে এমন কার্পেট দিয়েও সব মূলদ সংখ্যাকে ঢেকে দেওয়া যাবে। আমরা যত ছোট কল্পনা করতে পারি সে আকারের কার্পেট দিয়েই করা যাবে কাজটা। </w:t>
+      </w:r>
+    </w:p>
+    <w:p>
+      <w:pPr>
+        <w:pStyle w:val="Normal"/>
+        <w:widowControl/>
+        <w:bidi w:val="0"/>
+        <w:ind w:hanging="0" w:start="0" w:end="0"/>
+        <w:jc w:val="start"/>
+        <w:rPr>
+          <w:rFonts w:ascii="SolaimanLipi" w:hAnsi="SolaimanLipi" w:cs="SolaimanLipi"/>
+        </w:rPr>
+      </w:pPr>
+      <w:r>
+        <w:rPr/>
+      </w:r>
+    </w:p>
+    <w:p>
+      <w:pPr>
+        <w:pStyle w:val="Normal"/>
+        <w:widowControl/>
+        <w:bidi w:val="0"/>
+        <w:ind w:hanging="0" w:start="0" w:end="0"/>
+        <w:jc w:val="start"/>
+        <w:rPr>
+          <w:rFonts w:ascii="SolaimanLipi" w:hAnsi="SolaimanLipi" w:cs="SolaimanLipi"/>
+        </w:rPr>
+      </w:pPr>
+      <w:r>
+        <w:rPr>
+          <w:rFonts w:ascii="SolaimanLipi" w:hAnsi="SolaimanLipi" w:cs="SolaimanLipi"/>
+          <w:position w:val="0"/>
+          <w:sz w:val="24"/>
+          <w:sz w:val="24"/>
+          <w:sz w:val="24"/>
+          <w:vertAlign w:val="baseline"/>
+        </w:rPr>
+        <w:t>তাহলে মূলদ সংখ্যারা ঠিক কত বড়</w:t>
+      </w:r>
+      <w:r>
+        <w:rPr>
+          <w:rFonts w:cs="SolaimanLipi" w:ascii="SolaimanLipi" w:hAnsi="SolaimanLipi"/>
+          <w:position w:val="0"/>
+          <w:sz w:val="24"/>
+          <w:sz w:val="24"/>
+          <w:vertAlign w:val="baseline"/>
+        </w:rPr>
+        <w:t xml:space="preserve">?     </w:t>
+      </w:r>
+      <w:r>
+        <w:rPr>
+          <w:rFonts w:cs="SolaimanLipi" w:ascii="SolaimanLipi" w:hAnsi="SolaimanLipi"/>
+          <w:position w:val="0"/>
+          <w:sz w:val="24"/>
+          <w:sz w:val="24"/>
+          <w:vertAlign w:val="baseline"/>
+        </w:rPr>
+        <w:t xml:space="preserve">           </w:t>
+      </w:r>
+      <w:r>
+        <w:rPr/>
+        <w:t xml:space="preserve"> </w:t>
+      </w:r>
+      <w:r>
+        <w:rPr>
+          <w:rFonts w:cs="SolaimanLipi" w:ascii="SolaimanLipi" w:hAnsi="SolaimanLipi"/>
+          <w:position w:val="0"/>
+          <w:sz w:val="24"/>
+          <w:sz w:val="24"/>
+          <w:vertAlign w:val="baseline"/>
+        </w:rPr>
+        <w:t xml:space="preserve">   </w:t>
       </w:r>
     </w:p>
     <w:p>
@@ -9882,7 +11204,9 @@
         </w:rPr>
       </w:pPr>
       <w:r>
-        <w:rPr/>
+        <w:rPr>
+          <w:rFonts w:cs="SolaimanLipi" w:ascii="SolaimanLipi" w:hAnsi="SolaimanLipi"/>
+        </w:rPr>
       </w:r>
     </w:p>
     <w:p>

</xml_diff>

<commit_message>
Add zero ch 6 ended
</commit_message>
<xml_diff>
--- a/books/zero/06 Zero Infinity Twin.docx
+++ b/books/zero/06 Zero Infinity Twin.docx
@@ -10217,12 +10217,291 @@
           <w:sz w:val="24"/>
           <w:vertAlign w:val="baseline"/>
         </w:rPr>
-        <w:t xml:space="preserve">?     </w:t>
-      </w:r>
-      <w:r>
-        <w:rPr>
-          <w:rFonts w:cs="SolaimanLipi" w:ascii="SolaimanLipi" w:hAnsi="SolaimanLipi"/>
-          <w:position w:val="0"/>
+        <w:t xml:space="preserve">? </w:t>
+      </w:r>
+      <w:r>
+        <w:rPr>
+          <w:rFonts w:ascii="SolaimanLipi" w:hAnsi="SolaimanLipi" w:cs="SolaimanLipi"/>
+          <w:position w:val="0"/>
+          <w:sz w:val="24"/>
+          <w:sz w:val="24"/>
+          <w:sz w:val="24"/>
+          <w:vertAlign w:val="baseline"/>
+        </w:rPr>
+        <w:t>আমরা আকারকে একটি লিমিট আকারে প্রকাশ করেছি। এটা হলো কার্পেটের আকারের যোগফল</w:t>
+      </w:r>
+      <w:r>
+        <w:rPr>
+          <w:rFonts w:cs="SolaimanLipi" w:ascii="SolaimanLipi" w:hAnsi="SolaimanLipi"/>
+          <w:position w:val="0"/>
+          <w:sz w:val="24"/>
+          <w:sz w:val="24"/>
+          <w:vertAlign w:val="baseline"/>
+        </w:rPr>
+        <w:t xml:space="preserve">, </w:t>
+      </w:r>
+      <w:r>
+        <w:rPr>
+          <w:rFonts w:ascii="SolaimanLipi" w:hAnsi="SolaimanLipi" w:cs="SolaimanLipi"/>
+          <w:position w:val="0"/>
+          <w:sz w:val="24"/>
+          <w:sz w:val="24"/>
+          <w:sz w:val="24"/>
+          <w:vertAlign w:val="baseline"/>
+        </w:rPr>
+        <w:t>যেখানে প্রতিটি আলাদা কার্পেটের আকার শূন্যের দিকে অগ্রসরমান। এরপরেও আমরা দেখেছি</w:t>
+      </w:r>
+      <w:r>
+        <w:rPr>
+          <w:rFonts w:cs="SolaimanLipi" w:ascii="SolaimanLipi" w:hAnsi="SolaimanLipi"/>
+          <w:position w:val="0"/>
+          <w:sz w:val="24"/>
+          <w:sz w:val="24"/>
+          <w:vertAlign w:val="baseline"/>
+        </w:rPr>
+        <w:t xml:space="preserve">, </w:t>
+      </w:r>
+      <w:r>
+        <w:rPr>
+          <w:rFonts w:ascii="SolaimanLipi" w:hAnsi="SolaimanLipi" w:cs="SolaimanLipi"/>
+          <w:position w:val="0"/>
+          <w:sz w:val="24"/>
+          <w:sz w:val="24"/>
+          <w:sz w:val="24"/>
+          <w:vertAlign w:val="baseline"/>
+        </w:rPr>
+        <w:t>কার্পেটের আকার ছোট করতে থাকলে ঢাকা পড়া অংশের ক্ষেত্রফল ছোট থেকে আরও ছোট হতে থাকে। পরমাণু</w:t>
+      </w:r>
+      <w:r>
+        <w:rPr>
+          <w:rFonts w:cs="SolaimanLipi" w:ascii="SolaimanLipi" w:hAnsi="SolaimanLipi"/>
+          <w:position w:val="0"/>
+          <w:sz w:val="24"/>
+          <w:sz w:val="24"/>
+          <w:vertAlign w:val="baseline"/>
+        </w:rPr>
+        <w:t xml:space="preserve">, </w:t>
+      </w:r>
+      <w:r>
+        <w:rPr>
+          <w:rFonts w:ascii="SolaimanLipi" w:hAnsi="SolaimanLipi" w:cs="SolaimanLipi"/>
+          <w:position w:val="0"/>
+          <w:sz w:val="24"/>
+          <w:sz w:val="24"/>
+          <w:sz w:val="24"/>
+          <w:vertAlign w:val="baseline"/>
+        </w:rPr>
+        <w:t>কোয়ার্ক বা কোয়ার্কের লক্ষ বা কোটিগুণের এক ভাগের চেয়েও ছোট। তবুও আমরা মূলদ সংখ্যাদের ঢেকে দিতে পারি। যে জিনিস না থেমে কেবলই ছোট হতেই থাকে তার লিমিট কত</w:t>
+      </w:r>
+      <w:r>
+        <w:rPr>
+          <w:rFonts w:cs="SolaimanLipi" w:ascii="SolaimanLipi" w:hAnsi="SolaimanLipi"/>
+          <w:position w:val="0"/>
+          <w:sz w:val="24"/>
+          <w:sz w:val="24"/>
+          <w:vertAlign w:val="baseline"/>
+        </w:rPr>
+        <w:t xml:space="preserve">? </w:t>
+      </w:r>
+    </w:p>
+    <w:p>
+      <w:pPr>
+        <w:pStyle w:val="Normal"/>
+        <w:widowControl/>
+        <w:bidi w:val="0"/>
+        <w:ind w:hanging="0" w:start="0" w:end="0"/>
+        <w:jc w:val="start"/>
+        <w:rPr>
+          <w:rFonts w:ascii="SolaimanLipi" w:hAnsi="SolaimanLipi" w:cs="SolaimanLipi"/>
+        </w:rPr>
+      </w:pPr>
+      <w:r>
+        <w:rPr/>
+      </w:r>
+    </w:p>
+    <w:p>
+      <w:pPr>
+        <w:pStyle w:val="Normal"/>
+        <w:widowControl/>
+        <w:bidi w:val="0"/>
+        <w:ind w:hanging="0" w:start="0" w:end="0"/>
+        <w:jc w:val="start"/>
+        <w:rPr>
+          <w:rFonts w:ascii="SolaimanLipi" w:hAnsi="SolaimanLipi" w:cs="SolaimanLipi"/>
+        </w:rPr>
+      </w:pPr>
+      <w:r>
+        <w:rPr>
+          <w:rFonts w:ascii="SolaimanLipi" w:hAnsi="SolaimanLipi" w:cs="SolaimanLipi"/>
+          <w:position w:val="0"/>
+          <w:sz w:val="24"/>
+          <w:sz w:val="24"/>
+          <w:sz w:val="24"/>
+          <w:vertAlign w:val="baseline"/>
+        </w:rPr>
+        <w:t>চিত্র ৪৪</w:t>
+      </w:r>
+      <w:r>
+        <w:rPr>
+          <w:rFonts w:cs="SolaimanLipi" w:ascii="SolaimanLipi" w:hAnsi="SolaimanLipi"/>
+          <w:position w:val="0"/>
+          <w:sz w:val="24"/>
+          <w:sz w:val="24"/>
+          <w:vertAlign w:val="baseline"/>
+        </w:rPr>
+        <w:t xml:space="preserve">: </w:t>
+      </w:r>
+      <w:r>
+        <w:rPr>
+          <w:rFonts w:ascii="SolaimanLipi" w:hAnsi="SolaimanLipi" w:cs="SolaimanLipi"/>
+          <w:position w:val="0"/>
+          <w:sz w:val="24"/>
+          <w:sz w:val="24"/>
+          <w:sz w:val="24"/>
+          <w:vertAlign w:val="baseline"/>
+        </w:rPr>
+        <w:t xml:space="preserve">মূলদ সংখ্যার ঢাকা পড়া </w:t>
+      </w:r>
+    </w:p>
+    <w:p>
+      <w:pPr>
+        <w:pStyle w:val="Normal"/>
+        <w:widowControl/>
+        <w:bidi w:val="0"/>
+        <w:ind w:hanging="0" w:start="0" w:end="0"/>
+        <w:jc w:val="start"/>
+        <w:rPr>
+          <w:rFonts w:ascii="SolaimanLipi" w:hAnsi="SolaimanLipi" w:cs="SolaimanLipi"/>
+        </w:rPr>
+      </w:pPr>
+      <w:r>
+        <w:rPr/>
+      </w:r>
+    </w:p>
+    <w:p>
+      <w:pPr>
+        <w:pStyle w:val="Normal"/>
+        <w:widowControl/>
+        <w:bidi w:val="0"/>
+        <w:ind w:hanging="0" w:start="0" w:end="0"/>
+        <w:jc w:val="start"/>
+        <w:rPr>
+          <w:rFonts w:ascii="SolaimanLipi" w:hAnsi="SolaimanLipi" w:cs="SolaimanLipi"/>
+        </w:rPr>
+      </w:pPr>
+      <w:r>
+        <w:rPr>
+          <w:rFonts w:ascii="SolaimanLipi" w:hAnsi="SolaimanLipi" w:cs="SolaimanLipi"/>
+          <w:position w:val="0"/>
+          <w:sz w:val="24"/>
+          <w:sz w:val="24"/>
+          <w:sz w:val="24"/>
+          <w:vertAlign w:val="baseline"/>
+        </w:rPr>
+        <w:t>শূন্য। মূলদ সংখ্যারা কত বড়</w:t>
+      </w:r>
+      <w:r>
+        <w:rPr>
+          <w:rFonts w:cs="SolaimanLipi" w:ascii="SolaimanLipi" w:hAnsi="SolaimanLipi"/>
+          <w:position w:val="0"/>
+          <w:sz w:val="24"/>
+          <w:sz w:val="24"/>
+          <w:vertAlign w:val="baseline"/>
+        </w:rPr>
+        <w:t xml:space="preserve">? </w:t>
+      </w:r>
+      <w:r>
+        <w:rPr>
+          <w:rFonts w:ascii="SolaimanLipi" w:hAnsi="SolaimanLipi" w:cs="SolaimanLipi"/>
+          <w:position w:val="0"/>
+          <w:sz w:val="24"/>
+          <w:sz w:val="24"/>
+          <w:sz w:val="24"/>
+          <w:vertAlign w:val="baseline"/>
+        </w:rPr>
+        <w:t xml:space="preserve">এরা আসলে কোনো জায়গাই দখল করে না। কথাটা হজম করা কঠিন। কিন্তু এটাই সত্য। </w:t>
+      </w:r>
+    </w:p>
+    <w:p>
+      <w:pPr>
+        <w:pStyle w:val="Normal"/>
+        <w:widowControl/>
+        <w:bidi w:val="0"/>
+        <w:ind w:hanging="0" w:start="0" w:end="0"/>
+        <w:jc w:val="start"/>
+        <w:rPr>
+          <w:rFonts w:ascii="SolaimanLipi" w:hAnsi="SolaimanLipi" w:cs="SolaimanLipi"/>
+        </w:rPr>
+      </w:pPr>
+      <w:r>
+        <w:rPr/>
+      </w:r>
+    </w:p>
+    <w:p>
+      <w:pPr>
+        <w:pStyle w:val="Normal"/>
+        <w:widowControl/>
+        <w:bidi w:val="0"/>
+        <w:ind w:hanging="0" w:start="0" w:end="0"/>
+        <w:jc w:val="start"/>
+        <w:rPr>
+          <w:rFonts w:ascii="SolaimanLipi" w:hAnsi="SolaimanLipi" w:cs="SolaimanLipi"/>
+        </w:rPr>
+      </w:pPr>
+      <w:r>
+        <w:rPr>
+          <w:rFonts w:ascii="SolaimanLipi" w:hAnsi="SolaimanLipi" w:cs="SolaimanLipi"/>
+          <w:position w:val="0"/>
+          <w:sz w:val="24"/>
+          <w:sz w:val="24"/>
+          <w:sz w:val="24"/>
+          <w:vertAlign w:val="baseline"/>
+        </w:rPr>
+        <w:t xml:space="preserve">সংখ্যারেখার সর্বত্র মূলদ সংখ্যা থাকলেও এরা জায়গা দখল করে না। সংখ্যারেখায় ডার্ট ছুঁড়ে মারলে সে ডার্ট কখনোই মূলদ সংখ্যাকে আঘাত করবে না। কখনোই না। মূলদ সংখ্যারা অল্প হলেও অমূলদরা সংখ্যায় বিশাল। তাদের জন্য কোনো আসনবিন্যাসের ছক বানিয়ে সবাইকে এক এক করে ঢেকে দেওয়া সম্ভব নয়। সবসময় কেউ না কেউ উন্মুক্ত হয়ে থাকবে। ক্রোনেকা অমূলদদের ঘৃণা করতেন। কিন্তু সংখ্যারেখার সবটুকু স্থান তাদেরই দখলে। </w:t>
+      </w:r>
+    </w:p>
+    <w:p>
+      <w:pPr>
+        <w:pStyle w:val="Normal"/>
+        <w:widowControl/>
+        <w:bidi w:val="0"/>
+        <w:ind w:hanging="0" w:start="0" w:end="0"/>
+        <w:jc w:val="start"/>
+        <w:rPr>
+          <w:rFonts w:ascii="SolaimanLipi" w:hAnsi="SolaimanLipi" w:cs="SolaimanLipi"/>
+        </w:rPr>
+      </w:pPr>
+      <w:r>
+        <w:rPr/>
+      </w:r>
+    </w:p>
+    <w:p>
+      <w:pPr>
+        <w:pStyle w:val="Normal"/>
+        <w:widowControl/>
+        <w:bidi w:val="0"/>
+        <w:ind w:hanging="0" w:start="0" w:end="0"/>
+        <w:jc w:val="start"/>
+        <w:rPr>
+          <w:rFonts w:ascii="SolaimanLipi" w:hAnsi="SolaimanLipi" w:cs="SolaimanLipi"/>
+        </w:rPr>
+      </w:pPr>
+      <w:r>
+        <w:rPr>
+          <w:rFonts w:ascii="SolaimanLipi" w:hAnsi="SolaimanLipi" w:cs="SolaimanLipi"/>
+          <w:position w:val="0"/>
+          <w:sz w:val="24"/>
+          <w:sz w:val="24"/>
+          <w:sz w:val="24"/>
+          <w:vertAlign w:val="baseline"/>
+        </w:rPr>
+        <w:t xml:space="preserve">অমূলদের অসীম শূন্যের থেকে বেশি কিছু নয়।      </w:t>
+      </w:r>
+      <w:r>
+        <w:rPr>
+          <w:rFonts w:ascii="SolaimanLipi" w:hAnsi="SolaimanLipi" w:cs="SolaimanLipi"/>
+          <w:position w:val="0"/>
+          <w:sz w:val="24"/>
           <w:sz w:val="24"/>
           <w:sz w:val="24"/>
           <w:vertAlign w:val="baseline"/>
@@ -10235,8 +10514,9 @@
       </w:r>
       <w:r>
         <w:rPr>
-          <w:rFonts w:cs="SolaimanLipi" w:ascii="SolaimanLipi" w:hAnsi="SolaimanLipi"/>
-          <w:position w:val="0"/>
+          <w:rFonts w:ascii="SolaimanLipi" w:hAnsi="SolaimanLipi" w:cs="SolaimanLipi"/>
+          <w:position w:val="0"/>
+          <w:sz w:val="24"/>
           <w:sz w:val="24"/>
           <w:sz w:val="24"/>
           <w:vertAlign w:val="baseline"/>

</xml_diff>

<commit_message>
Translate QS: p x bgn
</commit_message>
<xml_diff>
--- a/books/zero/06 Zero Infinity Twin.docx
+++ b/books/zero/06 Zero Infinity Twin.docx
@@ -10,32 +10,26 @@
         <w:ind w:hanging="0" w:start="0" w:end="0"/>
         <w:jc w:val="center"/>
         <w:rPr>
-          <w:rFonts w:ascii="SolaimanLipi" w:hAnsi="SolaimanLipi" w:cs="SolaimanLipi"/>
-        </w:rPr>
-      </w:pPr>
-      <w:r>
-        <w:rPr>
-          <w:rFonts w:ascii="SolaimanLipi" w:hAnsi="SolaimanLipi" w:cs="SolaimanLipi"/>
-        </w:rPr>
-        <w:t xml:space="preserve">জিরো </w:t>
-      </w:r>
-    </w:p>
-    <w:p>
-      <w:pPr>
-        <w:pStyle w:val="Normal"/>
-        <w:widowControl/>
-        <w:bidi w:val="0"/>
-        <w:ind w:hanging="0" w:start="0" w:end="0"/>
-        <w:jc w:val="center"/>
-        <w:rPr>
-          <w:rFonts w:ascii="SolaimanLipi" w:hAnsi="SolaimanLipi" w:cs="SolaimanLipi"/>
-        </w:rPr>
-      </w:pPr>
-      <w:r>
-        <w:rPr>
-          <w:rFonts w:ascii="SolaimanLipi" w:hAnsi="SolaimanLipi" w:cs="SolaimanLipi"/>
-        </w:rPr>
-        <w:t>অধ্যায় ছয়</w:t>
+          <w:sz w:val="32"/>
+          <w:szCs w:val="32"/>
+        </w:rPr>
+      </w:pPr>
+      <w:r>
+        <w:rPr>
+          <w:sz w:val="32"/>
+          <w:sz w:val="32"/>
+          <w:szCs w:val="32"/>
+        </w:rPr>
+        <w:t xml:space="preserve">ষষ্ঠ </w:t>
+      </w:r>
+      <w:r>
+        <w:rPr>
+          <w:rFonts w:ascii="SolaimanLipi" w:hAnsi="SolaimanLipi" w:cs="SolaimanLipi"/>
+          <w:sz w:val="32"/>
+          <w:sz w:val="32"/>
+          <w:szCs w:val="32"/>
+        </w:rPr>
+        <w:t>অধ্যায়</w:t>
       </w:r>
     </w:p>
     <w:p>
@@ -9055,7 +9049,9 @@
         </w:rPr>
       </w:pPr>
       <w:r>
-        <w:rPr/>
+        <w:rPr>
+          <w:rFonts w:cs="SolaimanLipi" w:ascii="SolaimanLipi" w:hAnsi="SolaimanLipi"/>
+        </w:rPr>
       </w:r>
     </w:p>
     <w:p>
@@ -9114,7 +9110,9 @@
         </w:rPr>
       </w:pPr>
       <w:r>
-        <w:rPr/>
+        <w:rPr>
+          <w:rFonts w:cs="SolaimanLipi" w:ascii="SolaimanLipi" w:hAnsi="SolaimanLipi"/>
+        </w:rPr>
       </w:r>
     </w:p>
     <w:p>
@@ -9173,7 +9171,9 @@
         </w:rPr>
       </w:pPr>
       <w:r>
-        <w:rPr/>
+        <w:rPr>
+          <w:rFonts w:cs="SolaimanLipi" w:ascii="SolaimanLipi" w:hAnsi="SolaimanLipi"/>
+        </w:rPr>
       </w:r>
     </w:p>
     <w:p>
@@ -9253,7 +9253,9 @@
         </w:rPr>
       </w:pPr>
       <w:r>
-        <w:rPr/>
+        <w:rPr>
+          <w:rFonts w:cs="SolaimanLipi" w:ascii="SolaimanLipi" w:hAnsi="SolaimanLipi"/>
+        </w:rPr>
       </w:r>
     </w:p>
     <w:p>
@@ -9396,7 +9398,9 @@
         </w:rPr>
       </w:pPr>
       <w:r>
-        <w:rPr/>
+        <w:rPr>
+          <w:rFonts w:cs="SolaimanLipi" w:ascii="SolaimanLipi" w:hAnsi="SolaimanLipi"/>
+        </w:rPr>
       </w:r>
     </w:p>
     <w:p>
@@ -9560,7 +9564,9 @@
         </w:rPr>
       </w:pPr>
       <w:r>
-        <w:rPr/>
+        <w:rPr>
+          <w:rFonts w:cs="SolaimanLipi" w:ascii="SolaimanLipi" w:hAnsi="SolaimanLipi"/>
+        </w:rPr>
       </w:r>
     </w:p>
     <w:p>
@@ -9619,7 +9625,9 @@
         </w:rPr>
       </w:pPr>
       <w:r>
-        <w:rPr/>
+        <w:rPr>
+          <w:rFonts w:cs="SolaimanLipi" w:ascii="SolaimanLipi" w:hAnsi="SolaimanLipi"/>
+        </w:rPr>
       </w:r>
     </w:p>
     <w:p>
@@ -9715,27 +9723,118 @@
           <w:sz w:val="24"/>
           <w:vertAlign w:val="baseline"/>
         </w:rPr>
-        <w:t>1</w:t>
-      </w:r>
-      <w:r>
-        <w:rPr>
-          <w:rFonts w:cs="SolaimanLipi" w:ascii="SolaimanLipi" w:hAnsi="SolaimanLipi"/>
-          <w:position w:val="0"/>
-          <w:sz w:val="24"/>
-          <w:sz w:val="24"/>
-          <w:vertAlign w:val="baseline"/>
-        </w:rPr>
-        <w:t xml:space="preserve"> + </w:t>
-      </w:r>
-      <w:r>
-        <w:rPr>
-          <w:rFonts w:cs="SolaimanLipi" w:ascii="SolaimanLipi" w:hAnsi="SolaimanLipi"/>
-          <w:position w:val="0"/>
-          <w:sz w:val="24"/>
-          <w:sz w:val="24"/>
-          <w:vertAlign w:val="baseline"/>
-        </w:rPr>
-        <w:t>1</w:t>
+        <w:t>1 + 1/2 + 1/4 + 1/8 + ... + 1/2</w:t>
+      </w:r>
+      <w:r>
+        <w:rPr>
+          <w:rFonts w:cs="SolaimanLipi" w:ascii="SolaimanLipi" w:hAnsi="SolaimanLipi"/>
+          <w:sz w:val="24"/>
+          <w:vertAlign w:val="superscript"/>
+        </w:rPr>
+        <w:t>n</w:t>
+      </w:r>
+      <w:r>
+        <w:rPr>
+          <w:rFonts w:cs="SolaimanLipi" w:ascii="SolaimanLipi" w:hAnsi="SolaimanLipi"/>
+          <w:position w:val="0"/>
+          <w:sz w:val="24"/>
+          <w:sz w:val="24"/>
+          <w:vertAlign w:val="baseline"/>
+        </w:rPr>
+        <w:t xml:space="preserve"> </w:t>
+      </w:r>
+      <w:r>
+        <w:rPr>
+          <w:rFonts w:ascii="SolaimanLipi" w:hAnsi="SolaimanLipi" w:cs="SolaimanLipi"/>
+          <w:position w:val="0"/>
+          <w:sz w:val="24"/>
+          <w:sz w:val="24"/>
+          <w:sz w:val="24"/>
+          <w:vertAlign w:val="baseline"/>
+        </w:rPr>
+        <w:t xml:space="preserve">। </w:t>
+      </w:r>
+      <w:r>
+        <w:rPr>
+          <w:rFonts w:cs="SolaimanLipi" w:ascii="SolaimanLipi" w:hAnsi="SolaimanLipi"/>
+          <w:position w:val="0"/>
+          <w:sz w:val="24"/>
+          <w:sz w:val="24"/>
+          <w:vertAlign w:val="baseline"/>
+        </w:rPr>
+        <w:t xml:space="preserve">n </w:t>
+      </w:r>
+      <w:r>
+        <w:rPr>
+          <w:rFonts w:ascii="SolaimanLipi" w:hAnsi="SolaimanLipi" w:cs="SolaimanLipi"/>
+          <w:position w:val="0"/>
+          <w:sz w:val="24"/>
+          <w:sz w:val="24"/>
+          <w:sz w:val="24"/>
+          <w:vertAlign w:val="baseline"/>
+        </w:rPr>
+        <w:t xml:space="preserve">অনেক বড় হলে এ যোগফল যাবে অসীমের দিকে। ফলে এক সেট কার্পেট দিয়ে আমরা অসীম অসীমসংখ্যক মূলদ সংখ্যা ঢেকে দিতে পারি। আর কার্পেটের আকারের যোগফল হবে ২। তার মানে মূলদ সংখ্যারা ২ এককের চেয়ে কম জায়গা দখল করে। </w:t>
+      </w:r>
+    </w:p>
+    <w:p>
+      <w:pPr>
+        <w:pStyle w:val="Normal"/>
+        <w:widowControl/>
+        <w:bidi w:val="0"/>
+        <w:ind w:hanging="0" w:start="0" w:end="0"/>
+        <w:jc w:val="start"/>
+        <w:rPr>
+          <w:rFonts w:ascii="SolaimanLipi" w:hAnsi="SolaimanLipi" w:cs="SolaimanLipi"/>
+        </w:rPr>
+      </w:pPr>
+      <w:r>
+        <w:rPr>
+          <w:rFonts w:cs="SolaimanLipi" w:ascii="SolaimanLipi" w:hAnsi="SolaimanLipi"/>
+        </w:rPr>
+      </w:r>
+    </w:p>
+    <w:p>
+      <w:pPr>
+        <w:pStyle w:val="Normal"/>
+        <w:widowControl/>
+        <w:bidi w:val="0"/>
+        <w:ind w:hanging="0" w:start="0" w:end="0"/>
+        <w:jc w:val="start"/>
+        <w:rPr>
+          <w:rFonts w:ascii="SolaimanLipi" w:hAnsi="SolaimanLipi" w:cs="SolaimanLipi"/>
+        </w:rPr>
+      </w:pPr>
+      <w:r>
+        <w:rPr>
+          <w:rFonts w:ascii="SolaimanLipi" w:hAnsi="SolaimanLipi" w:cs="SolaimanLipi"/>
+          <w:position w:val="0"/>
+          <w:sz w:val="24"/>
+          <w:sz w:val="24"/>
+          <w:sz w:val="24"/>
+          <w:vertAlign w:val="baseline"/>
+        </w:rPr>
+        <w:t>দাগের ক্ষেত্রে যেমন করেছি</w:t>
+      </w:r>
+      <w:r>
+        <w:rPr>
+          <w:rFonts w:cs="SolaimanLipi" w:ascii="SolaimanLipi" w:hAnsi="SolaimanLipi"/>
+          <w:position w:val="0"/>
+          <w:sz w:val="24"/>
+          <w:sz w:val="24"/>
+          <w:vertAlign w:val="baseline"/>
+        </w:rPr>
+        <w:t xml:space="preserve">, </w:t>
+      </w:r>
+      <w:r>
+        <w:rPr>
+          <w:rFonts w:ascii="SolaimanLipi" w:hAnsi="SolaimanLipi" w:cs="SolaimanLipi"/>
+          <w:position w:val="0"/>
+          <w:sz w:val="24"/>
+          <w:sz w:val="24"/>
+          <w:sz w:val="24"/>
+          <w:vertAlign w:val="baseline"/>
+        </w:rPr>
+        <w:t>মূলদ সংখ্যার আকারের আরও ভাল অনুমান পেতে কার্পেটের আকার আরও ছোট করতে পারি। ১ আকারের কার্পেটের বদলে আমরা ১</w:t>
       </w:r>
       <w:r>
         <w:rPr>
@@ -9749,33 +9848,14 @@
       </w:r>
       <w:r>
         <w:rPr>
-          <w:rFonts w:cs="SolaimanLipi" w:ascii="SolaimanLipi" w:hAnsi="SolaimanLipi"/>
-          <w:position w:val="0"/>
-          <w:sz w:val="24"/>
-          <w:sz w:val="24"/>
-          <w:vertAlign w:val="baseline"/>
-        </w:rPr>
-        <w:t>2</w:t>
-      </w:r>
-      <w:r>
-        <w:rPr>
-          <w:rFonts w:cs="SolaimanLipi" w:ascii="SolaimanLipi" w:hAnsi="SolaimanLipi"/>
-          <w:position w:val="0"/>
-          <w:sz w:val="24"/>
-          <w:sz w:val="24"/>
-          <w:vertAlign w:val="baseline"/>
-        </w:rPr>
-        <w:t xml:space="preserve"> + </w:t>
-      </w:r>
-      <w:r>
-        <w:rPr>
-          <w:rFonts w:cs="SolaimanLipi" w:ascii="SolaimanLipi" w:hAnsi="SolaimanLipi"/>
-          <w:position w:val="0"/>
-          <w:sz w:val="24"/>
-          <w:sz w:val="24"/>
-          <w:vertAlign w:val="baseline"/>
-        </w:rPr>
-        <w:t>1</w:t>
+          <w:rFonts w:ascii="SolaimanLipi" w:hAnsi="SolaimanLipi" w:cs="SolaimanLipi"/>
+          <w:position w:val="0"/>
+          <w:sz w:val="24"/>
+          <w:sz w:val="24"/>
+          <w:sz w:val="24"/>
+          <w:vertAlign w:val="baseline"/>
+        </w:rPr>
+        <w:t>২ আকারের কার্পেট দিয়েই শুরু করতে পারি। এতে করে কার্পেটের আকারের যোগফল হবে ১। মূলদ সংখ্যারা জায়গা দখল করবে ১ এককের কম। ১</w:t>
       </w:r>
       <w:r>
         <w:rPr>
@@ -9789,33 +9869,14 @@
       </w:r>
       <w:r>
         <w:rPr>
-          <w:rFonts w:cs="SolaimanLipi" w:ascii="SolaimanLipi" w:hAnsi="SolaimanLipi"/>
-          <w:position w:val="0"/>
-          <w:sz w:val="24"/>
-          <w:sz w:val="24"/>
-          <w:vertAlign w:val="baseline"/>
-        </w:rPr>
-        <w:t>4</w:t>
-      </w:r>
-      <w:r>
-        <w:rPr>
-          <w:rFonts w:cs="SolaimanLipi" w:ascii="SolaimanLipi" w:hAnsi="SolaimanLipi"/>
-          <w:position w:val="0"/>
-          <w:sz w:val="24"/>
-          <w:sz w:val="24"/>
-          <w:vertAlign w:val="baseline"/>
-        </w:rPr>
-        <w:t xml:space="preserve"> + </w:t>
-      </w:r>
-      <w:r>
-        <w:rPr>
-          <w:rFonts w:cs="SolaimanLipi" w:ascii="SolaimanLipi" w:hAnsi="SolaimanLipi"/>
-          <w:position w:val="0"/>
-          <w:sz w:val="24"/>
-          <w:sz w:val="24"/>
-          <w:vertAlign w:val="baseline"/>
-        </w:rPr>
-        <w:t>1</w:t>
+          <w:rFonts w:ascii="SolaimanLipi" w:hAnsi="SolaimanLipi" w:cs="SolaimanLipi"/>
+          <w:position w:val="0"/>
+          <w:sz w:val="24"/>
+          <w:sz w:val="24"/>
+          <w:sz w:val="24"/>
+          <w:vertAlign w:val="baseline"/>
+        </w:rPr>
+        <w:t>১০০০ আকারের কার্পেট দিয়ে শুরু করলে জায়গা দখল হবে ১</w:t>
       </w:r>
       <w:r>
         <w:rPr>
@@ -9829,33 +9890,14 @@
       </w:r>
       <w:r>
         <w:rPr>
-          <w:rFonts w:cs="SolaimanLipi" w:ascii="SolaimanLipi" w:hAnsi="SolaimanLipi"/>
-          <w:position w:val="0"/>
-          <w:sz w:val="24"/>
-          <w:sz w:val="24"/>
-          <w:vertAlign w:val="baseline"/>
-        </w:rPr>
-        <w:t>8</w:t>
-      </w:r>
-      <w:r>
-        <w:rPr>
-          <w:rFonts w:cs="SolaimanLipi" w:ascii="SolaimanLipi" w:hAnsi="SolaimanLipi"/>
-          <w:position w:val="0"/>
-          <w:sz w:val="24"/>
-          <w:sz w:val="24"/>
-          <w:vertAlign w:val="baseline"/>
-        </w:rPr>
-        <w:t xml:space="preserve"> + ... + </w:t>
-      </w:r>
-      <w:r>
-        <w:rPr>
-          <w:rFonts w:cs="SolaimanLipi" w:ascii="SolaimanLipi" w:hAnsi="SolaimanLipi"/>
-          <w:position w:val="0"/>
-          <w:sz w:val="24"/>
-          <w:sz w:val="24"/>
-          <w:vertAlign w:val="baseline"/>
-        </w:rPr>
-        <w:t>1</w:t>
+          <w:rFonts w:ascii="SolaimanLipi" w:hAnsi="SolaimanLipi" w:cs="SolaimanLipi"/>
+          <w:position w:val="0"/>
+          <w:sz w:val="24"/>
+          <w:sz w:val="24"/>
+          <w:sz w:val="24"/>
+          <w:vertAlign w:val="baseline"/>
+        </w:rPr>
+        <w:t>৫০০ এককের কম। সব মূলদ সংখ্যা নিয়েও একটা রুমের ১</w:t>
       </w:r>
       <w:r>
         <w:rPr>
@@ -9869,31 +9911,45 @@
       </w:r>
       <w:r>
         <w:rPr>
-          <w:rFonts w:cs="SolaimanLipi" w:ascii="SolaimanLipi" w:hAnsi="SolaimanLipi"/>
-          <w:position w:val="0"/>
-          <w:sz w:val="24"/>
-          <w:sz w:val="24"/>
-          <w:vertAlign w:val="baseline"/>
-        </w:rPr>
-        <w:t>2</w:t>
-      </w:r>
-      <w:r>
-        <w:rPr>
-          <w:rFonts w:cs="SolaimanLipi" w:ascii="SolaimanLipi" w:hAnsi="SolaimanLipi"/>
-          <w:sz w:val="24"/>
-          <w:vertAlign w:val="superscript"/>
-        </w:rPr>
-        <w:t>n</w:t>
-      </w:r>
-      <w:r>
-        <w:rPr>
-          <w:rFonts w:cs="SolaimanLipi" w:ascii="SolaimanLipi" w:hAnsi="SolaimanLipi"/>
-          <w:position w:val="0"/>
-          <w:sz w:val="24"/>
-          <w:sz w:val="24"/>
-          <w:vertAlign w:val="baseline"/>
-        </w:rPr>
-        <w:t xml:space="preserve"> </w:t>
+          <w:rFonts w:ascii="SolaimanLipi" w:hAnsi="SolaimanLipi" w:cs="SolaimanLipi"/>
+          <w:position w:val="0"/>
+          <w:sz w:val="24"/>
+          <w:sz w:val="24"/>
+          <w:sz w:val="24"/>
+          <w:vertAlign w:val="baseline"/>
+        </w:rPr>
+        <w:t xml:space="preserve">৫০০ এককের কম দখল করা যাবে। একটি পরমাণুর অর্ধেক আকারের কার্পেট নিয়ে ঢাকা শুরু করলেও সংখ্যারেখায় সব মূলদ সংখ্যাদের ঢেকে দেওয়া যাবে। ফলে এদের মোট আকার হবে একটা পরমাণুর চেয়ে ছোট। তবুও একটা পরমাণুর মধ্যে এঁটে যাওয়া এ মূলদ সংখ্যারাই সব মূলদ সংখ্যাদের ঢেকে দিতে পারে </w:t>
+      </w:r>
+      <w:r>
+        <w:rPr>
+          <w:rFonts w:cs="SolaimanLipi" w:ascii="SolaimanLipi" w:hAnsi="SolaimanLipi"/>
+          <w:position w:val="0"/>
+          <w:sz w:val="24"/>
+          <w:sz w:val="24"/>
+          <w:vertAlign w:val="baseline"/>
+        </w:rPr>
+        <w:t>(</w:t>
+      </w:r>
+      <w:r>
+        <w:rPr>
+          <w:rFonts w:ascii="SolaimanLipi" w:hAnsi="SolaimanLipi" w:cs="SolaimanLipi"/>
+          <w:position w:val="0"/>
+          <w:sz w:val="24"/>
+          <w:sz w:val="24"/>
+          <w:sz w:val="24"/>
+          <w:vertAlign w:val="baseline"/>
+        </w:rPr>
+        <w:t>চিত্র ৪৪</w:t>
+      </w:r>
+      <w:r>
+        <w:rPr>
+          <w:rFonts w:cs="SolaimanLipi" w:ascii="SolaimanLipi" w:hAnsi="SolaimanLipi"/>
+          <w:position w:val="0"/>
+          <w:sz w:val="24"/>
+          <w:sz w:val="24"/>
+          <w:vertAlign w:val="baseline"/>
+        </w:rPr>
+        <w:t>)</w:t>
       </w:r>
       <w:r>
         <w:rPr>
@@ -9906,64 +9962,45 @@
         </w:rPr>
         <w:t xml:space="preserve">। </w:t>
       </w:r>
-      <w:r>
-        <w:rPr>
-          <w:rFonts w:cs="SolaimanLipi" w:ascii="SolaimanLipi" w:hAnsi="SolaimanLipi"/>
-          <w:position w:val="0"/>
-          <w:sz w:val="24"/>
-          <w:sz w:val="24"/>
-          <w:vertAlign w:val="baseline"/>
-        </w:rPr>
-        <w:t xml:space="preserve">n </w:t>
-      </w:r>
-      <w:r>
-        <w:rPr>
-          <w:rFonts w:ascii="SolaimanLipi" w:hAnsi="SolaimanLipi" w:cs="SolaimanLipi"/>
-          <w:position w:val="0"/>
-          <w:sz w:val="24"/>
-          <w:sz w:val="24"/>
-          <w:sz w:val="24"/>
-          <w:vertAlign w:val="baseline"/>
-        </w:rPr>
-        <w:t xml:space="preserve">অনেক বড় হলে এ যোগফল যাবে অসীমের দিকে। ফলে এক সেট কার্পেট দিয়ে আমরা অসীম অসীমসংখ্যক মূলদ সংখ্যা ঢেকে দিতে পারি। আর কার্পেটের আকারের যোগফল হবে ২। তার মানে মূলদ সংখ্যারা ২ এককের চেয়ে কম জায়গা দখল করে। </w:t>
-      </w:r>
-    </w:p>
-    <w:p>
-      <w:pPr>
-        <w:pStyle w:val="Normal"/>
-        <w:widowControl/>
-        <w:bidi w:val="0"/>
-        <w:ind w:hanging="0" w:start="0" w:end="0"/>
-        <w:jc w:val="start"/>
-        <w:rPr>
-          <w:rFonts w:ascii="SolaimanLipi" w:hAnsi="SolaimanLipi" w:cs="SolaimanLipi"/>
-        </w:rPr>
-      </w:pPr>
-      <w:r>
-        <w:rPr/>
-      </w:r>
-    </w:p>
-    <w:p>
-      <w:pPr>
-        <w:pStyle w:val="Normal"/>
-        <w:widowControl/>
-        <w:bidi w:val="0"/>
-        <w:ind w:hanging="0" w:start="0" w:end="0"/>
-        <w:jc w:val="start"/>
-        <w:rPr>
-          <w:rFonts w:ascii="SolaimanLipi" w:hAnsi="SolaimanLipi" w:cs="SolaimanLipi"/>
-        </w:rPr>
-      </w:pPr>
-      <w:r>
-        <w:rPr>
-          <w:rFonts w:ascii="SolaimanLipi" w:hAnsi="SolaimanLipi" w:cs="SolaimanLipi"/>
-          <w:position w:val="0"/>
-          <w:sz w:val="24"/>
-          <w:sz w:val="24"/>
-          <w:sz w:val="24"/>
-          <w:vertAlign w:val="baseline"/>
-        </w:rPr>
-        <w:t>দাগের ক্ষেত্রে যেমন করেছি</w:t>
+    </w:p>
+    <w:p>
+      <w:pPr>
+        <w:pStyle w:val="Normal"/>
+        <w:widowControl/>
+        <w:bidi w:val="0"/>
+        <w:ind w:hanging="0" w:start="0" w:end="0"/>
+        <w:jc w:val="start"/>
+        <w:rPr>
+          <w:rFonts w:ascii="SolaimanLipi" w:hAnsi="SolaimanLipi" w:cs="SolaimanLipi"/>
+        </w:rPr>
+      </w:pPr>
+      <w:r>
+        <w:rPr>
+          <w:rFonts w:cs="SolaimanLipi" w:ascii="SolaimanLipi" w:hAnsi="SolaimanLipi"/>
+        </w:rPr>
+      </w:r>
+    </w:p>
+    <w:p>
+      <w:pPr>
+        <w:pStyle w:val="Normal"/>
+        <w:widowControl/>
+        <w:bidi w:val="0"/>
+        <w:ind w:hanging="0" w:start="0" w:end="0"/>
+        <w:jc w:val="start"/>
+        <w:rPr>
+          <w:rFonts w:ascii="SolaimanLipi" w:hAnsi="SolaimanLipi" w:cs="SolaimanLipi"/>
+        </w:rPr>
+      </w:pPr>
+      <w:r>
+        <w:rPr>
+          <w:rFonts w:ascii="SolaimanLipi" w:hAnsi="SolaimanLipi" w:cs="SolaimanLipi"/>
+          <w:position w:val="0"/>
+          <w:sz w:val="24"/>
+          <w:sz w:val="24"/>
+          <w:sz w:val="24"/>
+          <w:vertAlign w:val="baseline"/>
+        </w:rPr>
+        <w:t>আমরা চাইলে আরও আরও ছোট হতে পারব। কার্পেটগুলোর আকার যোগ করলে পরমাণু</w:t>
       </w:r>
       <w:r>
         <w:rPr>
@@ -9984,102 +10021,171 @@
           <w:sz w:val="24"/>
           <w:vertAlign w:val="baseline"/>
         </w:rPr>
-        <w:t>মূলদ সংখ্যার আকারের আরও ভাল অনুমান পেতে কার্পেটের আকার আরও ছোট করতে পারি। ১ আকারের কার্পেটের বদলে আমরা ১</w:t>
-      </w:r>
-      <w:r>
-        <w:rPr>
-          <w:rFonts w:cs="SolaimanLipi" w:ascii="SolaimanLipi" w:hAnsi="SolaimanLipi"/>
-          <w:position w:val="0"/>
-          <w:sz w:val="24"/>
-          <w:sz w:val="24"/>
-          <w:vertAlign w:val="baseline"/>
-        </w:rPr>
-        <w:t>/</w:t>
-      </w:r>
-      <w:r>
-        <w:rPr>
-          <w:rFonts w:ascii="SolaimanLipi" w:hAnsi="SolaimanLipi" w:cs="SolaimanLipi"/>
-          <w:position w:val="0"/>
-          <w:sz w:val="24"/>
-          <w:sz w:val="24"/>
-          <w:sz w:val="24"/>
-          <w:vertAlign w:val="baseline"/>
-        </w:rPr>
-        <w:t>২ আকারের কার্পেট দিয়েই শুরু করতে পারি। এতে করে কার্পেটের আকারের যোগফল হবে ১। মূলদ সংখ্যারা জায়গা দখল করবে ১ এককের কম। ১</w:t>
-      </w:r>
-      <w:r>
-        <w:rPr>
-          <w:rFonts w:cs="SolaimanLipi" w:ascii="SolaimanLipi" w:hAnsi="SolaimanLipi"/>
-          <w:position w:val="0"/>
-          <w:sz w:val="24"/>
-          <w:sz w:val="24"/>
-          <w:vertAlign w:val="baseline"/>
-        </w:rPr>
-        <w:t>/</w:t>
-      </w:r>
-      <w:r>
-        <w:rPr>
-          <w:rFonts w:ascii="SolaimanLipi" w:hAnsi="SolaimanLipi" w:cs="SolaimanLipi"/>
-          <w:position w:val="0"/>
-          <w:sz w:val="24"/>
-          <w:sz w:val="24"/>
-          <w:sz w:val="24"/>
-          <w:vertAlign w:val="baseline"/>
-        </w:rPr>
-        <w:t>১০০০ আকারের কার্পেট দিয়ে শুরু করলে জায়গা দখল হবে ১</w:t>
-      </w:r>
-      <w:r>
-        <w:rPr>
-          <w:rFonts w:cs="SolaimanLipi" w:ascii="SolaimanLipi" w:hAnsi="SolaimanLipi"/>
-          <w:position w:val="0"/>
-          <w:sz w:val="24"/>
-          <w:sz w:val="24"/>
-          <w:vertAlign w:val="baseline"/>
-        </w:rPr>
-        <w:t>/</w:t>
-      </w:r>
-      <w:r>
-        <w:rPr>
-          <w:rFonts w:ascii="SolaimanLipi" w:hAnsi="SolaimanLipi" w:cs="SolaimanLipi"/>
-          <w:position w:val="0"/>
-          <w:sz w:val="24"/>
-          <w:sz w:val="24"/>
-          <w:sz w:val="24"/>
-          <w:vertAlign w:val="baseline"/>
-        </w:rPr>
-        <w:t>৫০০ এককের কম। সব মূলদ সংখ্যা নিয়েও একটা রুমের ১</w:t>
-      </w:r>
-      <w:r>
-        <w:rPr>
-          <w:rFonts w:cs="SolaimanLipi" w:ascii="SolaimanLipi" w:hAnsi="SolaimanLipi"/>
-          <w:position w:val="0"/>
-          <w:sz w:val="24"/>
-          <w:sz w:val="24"/>
-          <w:vertAlign w:val="baseline"/>
-        </w:rPr>
-        <w:t>/</w:t>
-      </w:r>
-      <w:r>
-        <w:rPr>
-          <w:rFonts w:ascii="SolaimanLipi" w:hAnsi="SolaimanLipi" w:cs="SolaimanLipi"/>
-          <w:position w:val="0"/>
-          <w:sz w:val="24"/>
-          <w:sz w:val="24"/>
-          <w:sz w:val="24"/>
-          <w:vertAlign w:val="baseline"/>
-        </w:rPr>
-        <w:t xml:space="preserve">৫০০ এককের কম দখল করা যাবে। একটি পরমাণুর অর্ধেক আকারের কার্পেট নিয়ে ঢাকা শুরু করলেও সংখ্যারেখায় সব মূলদ সংখ্যাদের ঢেকে দেওয়া যাবে। ফলে এদের মোট আকার হবে একটা পরমাণুর চেয়ে ছোট। তবুও একটা পরমাণুর মধ্যে এঁটে যাওয়া এ মূলদ সংখ্যারাই সব মূলদ সংখ্যাদের ঢেকে দিতে পারে </w:t>
-      </w:r>
-      <w:r>
-        <w:rPr>
-          <w:rFonts w:cs="SolaimanLipi" w:ascii="SolaimanLipi" w:hAnsi="SolaimanLipi"/>
-          <w:position w:val="0"/>
-          <w:sz w:val="24"/>
-          <w:sz w:val="24"/>
-          <w:vertAlign w:val="baseline"/>
-        </w:rPr>
-        <w:t>(</w:t>
-      </w:r>
+        <w:t xml:space="preserve">নিউট্রন বা কোয়ার্কের অর্ধেক হবে এমন কার্পেট দিয়েও সব মূলদ সংখ্যাকে ঢেকে দেওয়া যাবে। আমরা যত ছোট কল্পনা করতে পারি সে আকারের কার্পেট দিয়েই করা যাবে কাজটা। </w:t>
+      </w:r>
+    </w:p>
+    <w:p>
+      <w:pPr>
+        <w:pStyle w:val="Normal"/>
+        <w:widowControl/>
+        <w:bidi w:val="0"/>
+        <w:ind w:hanging="0" w:start="0" w:end="0"/>
+        <w:jc w:val="start"/>
+        <w:rPr>
+          <w:rFonts w:ascii="SolaimanLipi" w:hAnsi="SolaimanLipi" w:cs="SolaimanLipi"/>
+        </w:rPr>
+      </w:pPr>
+      <w:r>
+        <w:rPr>
+          <w:rFonts w:cs="SolaimanLipi" w:ascii="SolaimanLipi" w:hAnsi="SolaimanLipi"/>
+        </w:rPr>
+      </w:r>
+    </w:p>
+    <w:p>
+      <w:pPr>
+        <w:pStyle w:val="Normal"/>
+        <w:widowControl/>
+        <w:bidi w:val="0"/>
+        <w:ind w:hanging="0" w:start="0" w:end="0"/>
+        <w:jc w:val="start"/>
+        <w:rPr>
+          <w:rFonts w:ascii="SolaimanLipi" w:hAnsi="SolaimanLipi" w:cs="SolaimanLipi"/>
+        </w:rPr>
+      </w:pPr>
+      <w:r>
+        <w:rPr>
+          <w:rFonts w:ascii="SolaimanLipi" w:hAnsi="SolaimanLipi" w:cs="SolaimanLipi"/>
+          <w:position w:val="0"/>
+          <w:sz w:val="24"/>
+          <w:sz w:val="24"/>
+          <w:sz w:val="24"/>
+          <w:vertAlign w:val="baseline"/>
+        </w:rPr>
+        <w:t>তাহলে মূলদ সংখ্যারা ঠিক কত বড়</w:t>
+      </w:r>
+      <w:r>
+        <w:rPr>
+          <w:rFonts w:cs="SolaimanLipi" w:ascii="SolaimanLipi" w:hAnsi="SolaimanLipi"/>
+          <w:position w:val="0"/>
+          <w:sz w:val="24"/>
+          <w:sz w:val="24"/>
+          <w:vertAlign w:val="baseline"/>
+        </w:rPr>
+        <w:t xml:space="preserve">? </w:t>
+      </w:r>
+      <w:r>
+        <w:rPr>
+          <w:rFonts w:ascii="SolaimanLipi" w:hAnsi="SolaimanLipi" w:cs="SolaimanLipi"/>
+          <w:position w:val="0"/>
+          <w:sz w:val="24"/>
+          <w:sz w:val="24"/>
+          <w:sz w:val="24"/>
+          <w:vertAlign w:val="baseline"/>
+        </w:rPr>
+        <w:t>আমরা আকারকে একটি লিমিট আকারে প্রকাশ করেছি। এটা হলো কার্পেটের আকারের যোগফল</w:t>
+      </w:r>
+      <w:r>
+        <w:rPr>
+          <w:rFonts w:cs="SolaimanLipi" w:ascii="SolaimanLipi" w:hAnsi="SolaimanLipi"/>
+          <w:position w:val="0"/>
+          <w:sz w:val="24"/>
+          <w:sz w:val="24"/>
+          <w:vertAlign w:val="baseline"/>
+        </w:rPr>
+        <w:t xml:space="preserve">, </w:t>
+      </w:r>
+      <w:r>
+        <w:rPr>
+          <w:rFonts w:ascii="SolaimanLipi" w:hAnsi="SolaimanLipi" w:cs="SolaimanLipi"/>
+          <w:position w:val="0"/>
+          <w:sz w:val="24"/>
+          <w:sz w:val="24"/>
+          <w:sz w:val="24"/>
+          <w:vertAlign w:val="baseline"/>
+        </w:rPr>
+        <w:t>যেখানে প্রতিটি আলাদা কার্পেটের আকার শূন্যের দিকে অগ্রসরমান। এরপরেও আমরা দেখেছি</w:t>
+      </w:r>
+      <w:r>
+        <w:rPr>
+          <w:rFonts w:cs="SolaimanLipi" w:ascii="SolaimanLipi" w:hAnsi="SolaimanLipi"/>
+          <w:position w:val="0"/>
+          <w:sz w:val="24"/>
+          <w:sz w:val="24"/>
+          <w:vertAlign w:val="baseline"/>
+        </w:rPr>
+        <w:t xml:space="preserve">, </w:t>
+      </w:r>
+      <w:r>
+        <w:rPr>
+          <w:rFonts w:ascii="SolaimanLipi" w:hAnsi="SolaimanLipi" w:cs="SolaimanLipi"/>
+          <w:position w:val="0"/>
+          <w:sz w:val="24"/>
+          <w:sz w:val="24"/>
+          <w:sz w:val="24"/>
+          <w:vertAlign w:val="baseline"/>
+        </w:rPr>
+        <w:t>কার্পেটের আকার ছোট করতে থাকলে ঢাকা পড়া অংশের ক্ষেত্রফল ছোট থেকে আরও ছোট হতে থাকে। পরমাণু</w:t>
+      </w:r>
+      <w:r>
+        <w:rPr>
+          <w:rFonts w:cs="SolaimanLipi" w:ascii="SolaimanLipi" w:hAnsi="SolaimanLipi"/>
+          <w:position w:val="0"/>
+          <w:sz w:val="24"/>
+          <w:sz w:val="24"/>
+          <w:vertAlign w:val="baseline"/>
+        </w:rPr>
+        <w:t xml:space="preserve">, </w:t>
+      </w:r>
+      <w:r>
+        <w:rPr>
+          <w:rFonts w:ascii="SolaimanLipi" w:hAnsi="SolaimanLipi" w:cs="SolaimanLipi"/>
+          <w:position w:val="0"/>
+          <w:sz w:val="24"/>
+          <w:sz w:val="24"/>
+          <w:sz w:val="24"/>
+          <w:vertAlign w:val="baseline"/>
+        </w:rPr>
+        <w:t>কোয়ার্ক বা কোয়ার্কের লক্ষ বা কোটিগুণের এক ভাগের চেয়েও ছোট। তবুও আমরা মূলদ সংখ্যাদের ঢেকে দিতে পারি। যে জিনিস না থেমে কেবলই ছোট হতেই থাকে তার লিমিট কত</w:t>
+      </w:r>
+      <w:r>
+        <w:rPr>
+          <w:rFonts w:cs="SolaimanLipi" w:ascii="SolaimanLipi" w:hAnsi="SolaimanLipi"/>
+          <w:position w:val="0"/>
+          <w:sz w:val="24"/>
+          <w:sz w:val="24"/>
+          <w:vertAlign w:val="baseline"/>
+        </w:rPr>
+        <w:t xml:space="preserve">? </w:t>
+      </w:r>
+    </w:p>
+    <w:p>
+      <w:pPr>
+        <w:pStyle w:val="Normal"/>
+        <w:widowControl/>
+        <w:bidi w:val="0"/>
+        <w:ind w:hanging="0" w:start="0" w:end="0"/>
+        <w:jc w:val="start"/>
+        <w:rPr>
+          <w:rFonts w:ascii="SolaimanLipi" w:hAnsi="SolaimanLipi" w:cs="SolaimanLipi"/>
+        </w:rPr>
+      </w:pPr>
+      <w:r>
+        <w:rPr>
+          <w:rFonts w:cs="SolaimanLipi" w:ascii="SolaimanLipi" w:hAnsi="SolaimanLipi"/>
+        </w:rPr>
+      </w:r>
+    </w:p>
+    <w:p>
+      <w:pPr>
+        <w:pStyle w:val="Normal"/>
+        <w:widowControl/>
+        <w:bidi w:val="0"/>
+        <w:ind w:hanging="0" w:start="0" w:end="0"/>
+        <w:jc w:val="start"/>
+        <w:rPr>
+          <w:rFonts w:ascii="SolaimanLipi" w:hAnsi="SolaimanLipi" w:cs="SolaimanLipi"/>
+        </w:rPr>
+      </w:pPr>
       <w:r>
         <w:rPr>
           <w:rFonts w:ascii="SolaimanLipi" w:hAnsi="SolaimanLipi" w:cs="SolaimanLipi"/>
@@ -10099,115 +10205,58 @@
           <w:sz w:val="24"/>
           <w:vertAlign w:val="baseline"/>
         </w:rPr>
-        <w:t>)</w:t>
-      </w:r>
-      <w:r>
-        <w:rPr>
-          <w:rFonts w:ascii="SolaimanLipi" w:hAnsi="SolaimanLipi" w:cs="SolaimanLipi"/>
-          <w:position w:val="0"/>
-          <w:sz w:val="24"/>
-          <w:sz w:val="24"/>
-          <w:sz w:val="24"/>
-          <w:vertAlign w:val="baseline"/>
-        </w:rPr>
-        <w:t xml:space="preserve">। </w:t>
-      </w:r>
-    </w:p>
-    <w:p>
-      <w:pPr>
-        <w:pStyle w:val="Normal"/>
-        <w:widowControl/>
-        <w:bidi w:val="0"/>
-        <w:ind w:hanging="0" w:start="0" w:end="0"/>
-        <w:jc w:val="start"/>
-        <w:rPr>
-          <w:rFonts w:ascii="SolaimanLipi" w:hAnsi="SolaimanLipi" w:cs="SolaimanLipi"/>
-        </w:rPr>
-      </w:pPr>
-      <w:r>
-        <w:rPr/>
-      </w:r>
-    </w:p>
-    <w:p>
-      <w:pPr>
-        <w:pStyle w:val="Normal"/>
-        <w:widowControl/>
-        <w:bidi w:val="0"/>
-        <w:ind w:hanging="0" w:start="0" w:end="0"/>
-        <w:jc w:val="start"/>
-        <w:rPr>
-          <w:rFonts w:ascii="SolaimanLipi" w:hAnsi="SolaimanLipi" w:cs="SolaimanLipi"/>
-        </w:rPr>
-      </w:pPr>
-      <w:r>
-        <w:rPr>
-          <w:rFonts w:ascii="SolaimanLipi" w:hAnsi="SolaimanLipi" w:cs="SolaimanLipi"/>
-          <w:position w:val="0"/>
-          <w:sz w:val="24"/>
-          <w:sz w:val="24"/>
-          <w:sz w:val="24"/>
-          <w:vertAlign w:val="baseline"/>
-        </w:rPr>
-        <w:t>আমরা চাইলে আরও আরও ছোট হতে পারব। কার্পেটগুলোর আকার যোগ করলে পরমাণু</w:t>
-      </w:r>
-      <w:r>
-        <w:rPr>
-          <w:rFonts w:cs="SolaimanLipi" w:ascii="SolaimanLipi" w:hAnsi="SolaimanLipi"/>
-          <w:position w:val="0"/>
-          <w:sz w:val="24"/>
-          <w:sz w:val="24"/>
-          <w:vertAlign w:val="baseline"/>
-        </w:rPr>
-        <w:t xml:space="preserve">, </w:t>
-      </w:r>
-      <w:r>
-        <w:rPr>
-          <w:rFonts w:ascii="SolaimanLipi" w:hAnsi="SolaimanLipi" w:cs="SolaimanLipi"/>
-          <w:position w:val="0"/>
-          <w:sz w:val="24"/>
-          <w:sz w:val="24"/>
-          <w:sz w:val="24"/>
-          <w:vertAlign w:val="baseline"/>
-        </w:rPr>
-        <w:t xml:space="preserve">নিউট্রন বা কোয়ার্কের অর্ধেক হবে এমন কার্পেট দিয়েও সব মূলদ সংখ্যাকে ঢেকে দেওয়া যাবে। আমরা যত ছোট কল্পনা করতে পারি সে আকারের কার্পেট দিয়েই করা যাবে কাজটা। </w:t>
-      </w:r>
-    </w:p>
-    <w:p>
-      <w:pPr>
-        <w:pStyle w:val="Normal"/>
-        <w:widowControl/>
-        <w:bidi w:val="0"/>
-        <w:ind w:hanging="0" w:start="0" w:end="0"/>
-        <w:jc w:val="start"/>
-        <w:rPr>
-          <w:rFonts w:ascii="SolaimanLipi" w:hAnsi="SolaimanLipi" w:cs="SolaimanLipi"/>
-        </w:rPr>
-      </w:pPr>
-      <w:r>
-        <w:rPr/>
-      </w:r>
-    </w:p>
-    <w:p>
-      <w:pPr>
-        <w:pStyle w:val="Normal"/>
-        <w:widowControl/>
-        <w:bidi w:val="0"/>
-        <w:ind w:hanging="0" w:start="0" w:end="0"/>
-        <w:jc w:val="start"/>
-        <w:rPr>
-          <w:rFonts w:ascii="SolaimanLipi" w:hAnsi="SolaimanLipi" w:cs="SolaimanLipi"/>
-        </w:rPr>
-      </w:pPr>
-      <w:r>
-        <w:rPr>
-          <w:rFonts w:ascii="SolaimanLipi" w:hAnsi="SolaimanLipi" w:cs="SolaimanLipi"/>
-          <w:position w:val="0"/>
-          <w:sz w:val="24"/>
-          <w:sz w:val="24"/>
-          <w:sz w:val="24"/>
-          <w:vertAlign w:val="baseline"/>
-        </w:rPr>
-        <w:t>তাহলে মূলদ সংখ্যারা ঠিক কত বড়</w:t>
+        <w:t xml:space="preserve">: </w:t>
+      </w:r>
+      <w:r>
+        <w:rPr>
+          <w:rFonts w:ascii="SolaimanLipi" w:hAnsi="SolaimanLipi" w:cs="SolaimanLipi"/>
+          <w:position w:val="0"/>
+          <w:sz w:val="24"/>
+          <w:sz w:val="24"/>
+          <w:sz w:val="24"/>
+          <w:vertAlign w:val="baseline"/>
+        </w:rPr>
+        <w:t xml:space="preserve">মূলদ সংখ্যার ঢাকা পড়া </w:t>
+      </w:r>
+    </w:p>
+    <w:p>
+      <w:pPr>
+        <w:pStyle w:val="Normal"/>
+        <w:widowControl/>
+        <w:bidi w:val="0"/>
+        <w:ind w:hanging="0" w:start="0" w:end="0"/>
+        <w:jc w:val="start"/>
+        <w:rPr>
+          <w:rFonts w:ascii="SolaimanLipi" w:hAnsi="SolaimanLipi" w:cs="SolaimanLipi"/>
+        </w:rPr>
+      </w:pPr>
+      <w:r>
+        <w:rPr>
+          <w:rFonts w:cs="SolaimanLipi" w:ascii="SolaimanLipi" w:hAnsi="SolaimanLipi"/>
+        </w:rPr>
+      </w:r>
+    </w:p>
+    <w:p>
+      <w:pPr>
+        <w:pStyle w:val="Normal"/>
+        <w:widowControl/>
+        <w:bidi w:val="0"/>
+        <w:ind w:hanging="0" w:start="0" w:end="0"/>
+        <w:jc w:val="start"/>
+        <w:rPr>
+          <w:rFonts w:ascii="SolaimanLipi" w:hAnsi="SolaimanLipi" w:cs="SolaimanLipi"/>
+        </w:rPr>
+      </w:pPr>
+      <w:r>
+        <w:rPr>
+          <w:rFonts w:ascii="SolaimanLipi" w:hAnsi="SolaimanLipi" w:cs="SolaimanLipi"/>
+          <w:position w:val="0"/>
+          <w:sz w:val="24"/>
+          <w:sz w:val="24"/>
+          <w:sz w:val="24"/>
+          <w:vertAlign w:val="baseline"/>
+        </w:rPr>
+        <w:t>শূন্য। মূলদ সংখ্যারা কত বড়</w:t>
       </w:r>
       <w:r>
         <w:rPr>
@@ -10228,197 +10277,6 @@
           <w:sz w:val="24"/>
           <w:vertAlign w:val="baseline"/>
         </w:rPr>
-        <w:t>আমরা আকারকে একটি লিমিট আকারে প্রকাশ করেছি। এটা হলো কার্পেটের আকারের যোগফল</w:t>
-      </w:r>
-      <w:r>
-        <w:rPr>
-          <w:rFonts w:cs="SolaimanLipi" w:ascii="SolaimanLipi" w:hAnsi="SolaimanLipi"/>
-          <w:position w:val="0"/>
-          <w:sz w:val="24"/>
-          <w:sz w:val="24"/>
-          <w:vertAlign w:val="baseline"/>
-        </w:rPr>
-        <w:t xml:space="preserve">, </w:t>
-      </w:r>
-      <w:r>
-        <w:rPr>
-          <w:rFonts w:ascii="SolaimanLipi" w:hAnsi="SolaimanLipi" w:cs="SolaimanLipi"/>
-          <w:position w:val="0"/>
-          <w:sz w:val="24"/>
-          <w:sz w:val="24"/>
-          <w:sz w:val="24"/>
-          <w:vertAlign w:val="baseline"/>
-        </w:rPr>
-        <w:t>যেখানে প্রতিটি আলাদা কার্পেটের আকার শূন্যের দিকে অগ্রসরমান। এরপরেও আমরা দেখেছি</w:t>
-      </w:r>
-      <w:r>
-        <w:rPr>
-          <w:rFonts w:cs="SolaimanLipi" w:ascii="SolaimanLipi" w:hAnsi="SolaimanLipi"/>
-          <w:position w:val="0"/>
-          <w:sz w:val="24"/>
-          <w:sz w:val="24"/>
-          <w:vertAlign w:val="baseline"/>
-        </w:rPr>
-        <w:t xml:space="preserve">, </w:t>
-      </w:r>
-      <w:r>
-        <w:rPr>
-          <w:rFonts w:ascii="SolaimanLipi" w:hAnsi="SolaimanLipi" w:cs="SolaimanLipi"/>
-          <w:position w:val="0"/>
-          <w:sz w:val="24"/>
-          <w:sz w:val="24"/>
-          <w:sz w:val="24"/>
-          <w:vertAlign w:val="baseline"/>
-        </w:rPr>
-        <w:t>কার্পেটের আকার ছোট করতে থাকলে ঢাকা পড়া অংশের ক্ষেত্রফল ছোট থেকে আরও ছোট হতে থাকে। পরমাণু</w:t>
-      </w:r>
-      <w:r>
-        <w:rPr>
-          <w:rFonts w:cs="SolaimanLipi" w:ascii="SolaimanLipi" w:hAnsi="SolaimanLipi"/>
-          <w:position w:val="0"/>
-          <w:sz w:val="24"/>
-          <w:sz w:val="24"/>
-          <w:vertAlign w:val="baseline"/>
-        </w:rPr>
-        <w:t xml:space="preserve">, </w:t>
-      </w:r>
-      <w:r>
-        <w:rPr>
-          <w:rFonts w:ascii="SolaimanLipi" w:hAnsi="SolaimanLipi" w:cs="SolaimanLipi"/>
-          <w:position w:val="0"/>
-          <w:sz w:val="24"/>
-          <w:sz w:val="24"/>
-          <w:sz w:val="24"/>
-          <w:vertAlign w:val="baseline"/>
-        </w:rPr>
-        <w:t>কোয়ার্ক বা কোয়ার্কের লক্ষ বা কোটিগুণের এক ভাগের চেয়েও ছোট। তবুও আমরা মূলদ সংখ্যাদের ঢেকে দিতে পারি। যে জিনিস না থেমে কেবলই ছোট হতেই থাকে তার লিমিট কত</w:t>
-      </w:r>
-      <w:r>
-        <w:rPr>
-          <w:rFonts w:cs="SolaimanLipi" w:ascii="SolaimanLipi" w:hAnsi="SolaimanLipi"/>
-          <w:position w:val="0"/>
-          <w:sz w:val="24"/>
-          <w:sz w:val="24"/>
-          <w:vertAlign w:val="baseline"/>
-        </w:rPr>
-        <w:t xml:space="preserve">? </w:t>
-      </w:r>
-    </w:p>
-    <w:p>
-      <w:pPr>
-        <w:pStyle w:val="Normal"/>
-        <w:widowControl/>
-        <w:bidi w:val="0"/>
-        <w:ind w:hanging="0" w:start="0" w:end="0"/>
-        <w:jc w:val="start"/>
-        <w:rPr>
-          <w:rFonts w:ascii="SolaimanLipi" w:hAnsi="SolaimanLipi" w:cs="SolaimanLipi"/>
-        </w:rPr>
-      </w:pPr>
-      <w:r>
-        <w:rPr/>
-      </w:r>
-    </w:p>
-    <w:p>
-      <w:pPr>
-        <w:pStyle w:val="Normal"/>
-        <w:widowControl/>
-        <w:bidi w:val="0"/>
-        <w:ind w:hanging="0" w:start="0" w:end="0"/>
-        <w:jc w:val="start"/>
-        <w:rPr>
-          <w:rFonts w:ascii="SolaimanLipi" w:hAnsi="SolaimanLipi" w:cs="SolaimanLipi"/>
-        </w:rPr>
-      </w:pPr>
-      <w:r>
-        <w:rPr>
-          <w:rFonts w:ascii="SolaimanLipi" w:hAnsi="SolaimanLipi" w:cs="SolaimanLipi"/>
-          <w:position w:val="0"/>
-          <w:sz w:val="24"/>
-          <w:sz w:val="24"/>
-          <w:sz w:val="24"/>
-          <w:vertAlign w:val="baseline"/>
-        </w:rPr>
-        <w:t>চিত্র ৪৪</w:t>
-      </w:r>
-      <w:r>
-        <w:rPr>
-          <w:rFonts w:cs="SolaimanLipi" w:ascii="SolaimanLipi" w:hAnsi="SolaimanLipi"/>
-          <w:position w:val="0"/>
-          <w:sz w:val="24"/>
-          <w:sz w:val="24"/>
-          <w:vertAlign w:val="baseline"/>
-        </w:rPr>
-        <w:t xml:space="preserve">: </w:t>
-      </w:r>
-      <w:r>
-        <w:rPr>
-          <w:rFonts w:ascii="SolaimanLipi" w:hAnsi="SolaimanLipi" w:cs="SolaimanLipi"/>
-          <w:position w:val="0"/>
-          <w:sz w:val="24"/>
-          <w:sz w:val="24"/>
-          <w:sz w:val="24"/>
-          <w:vertAlign w:val="baseline"/>
-        </w:rPr>
-        <w:t xml:space="preserve">মূলদ সংখ্যার ঢাকা পড়া </w:t>
-      </w:r>
-    </w:p>
-    <w:p>
-      <w:pPr>
-        <w:pStyle w:val="Normal"/>
-        <w:widowControl/>
-        <w:bidi w:val="0"/>
-        <w:ind w:hanging="0" w:start="0" w:end="0"/>
-        <w:jc w:val="start"/>
-        <w:rPr>
-          <w:rFonts w:ascii="SolaimanLipi" w:hAnsi="SolaimanLipi" w:cs="SolaimanLipi"/>
-        </w:rPr>
-      </w:pPr>
-      <w:r>
-        <w:rPr/>
-      </w:r>
-    </w:p>
-    <w:p>
-      <w:pPr>
-        <w:pStyle w:val="Normal"/>
-        <w:widowControl/>
-        <w:bidi w:val="0"/>
-        <w:ind w:hanging="0" w:start="0" w:end="0"/>
-        <w:jc w:val="start"/>
-        <w:rPr>
-          <w:rFonts w:ascii="SolaimanLipi" w:hAnsi="SolaimanLipi" w:cs="SolaimanLipi"/>
-        </w:rPr>
-      </w:pPr>
-      <w:r>
-        <w:rPr>
-          <w:rFonts w:ascii="SolaimanLipi" w:hAnsi="SolaimanLipi" w:cs="SolaimanLipi"/>
-          <w:position w:val="0"/>
-          <w:sz w:val="24"/>
-          <w:sz w:val="24"/>
-          <w:sz w:val="24"/>
-          <w:vertAlign w:val="baseline"/>
-        </w:rPr>
-        <w:t>শূন্য। মূলদ সংখ্যারা কত বড়</w:t>
-      </w:r>
-      <w:r>
-        <w:rPr>
-          <w:rFonts w:cs="SolaimanLipi" w:ascii="SolaimanLipi" w:hAnsi="SolaimanLipi"/>
-          <w:position w:val="0"/>
-          <w:sz w:val="24"/>
-          <w:sz w:val="24"/>
-          <w:vertAlign w:val="baseline"/>
-        </w:rPr>
-        <w:t xml:space="preserve">? </w:t>
-      </w:r>
-      <w:r>
-        <w:rPr>
-          <w:rFonts w:ascii="SolaimanLipi" w:hAnsi="SolaimanLipi" w:cs="SolaimanLipi"/>
-          <w:position w:val="0"/>
-          <w:sz w:val="24"/>
-          <w:sz w:val="24"/>
-          <w:sz w:val="24"/>
-          <w:vertAlign w:val="baseline"/>
-        </w:rPr>
         <w:t xml:space="preserve">এরা আসলে কোনো জায়গাই দখল করে না। কথাটা হজম করা কঠিন। কিন্তু এটাই সত্য। </w:t>
       </w:r>
     </w:p>
@@ -10434,7 +10292,9 @@
         </w:rPr>
       </w:pPr>
       <w:r>
-        <w:rPr/>
+        <w:rPr>
+          <w:rFonts w:cs="SolaimanLipi" w:ascii="SolaimanLipi" w:hAnsi="SolaimanLipi"/>
+        </w:rPr>
       </w:r>
     </w:p>
     <w:p>
@@ -10472,41 +10332,32 @@
         </w:rPr>
       </w:pPr>
       <w:r>
-        <w:rPr/>
-      </w:r>
-    </w:p>
-    <w:p>
-      <w:pPr>
-        <w:pStyle w:val="Normal"/>
-        <w:widowControl/>
-        <w:bidi w:val="0"/>
-        <w:ind w:hanging="0" w:start="0" w:end="0"/>
-        <w:jc w:val="start"/>
-        <w:rPr>
-          <w:rFonts w:ascii="SolaimanLipi" w:hAnsi="SolaimanLipi" w:cs="SolaimanLipi"/>
-        </w:rPr>
-      </w:pPr>
-      <w:r>
-        <w:rPr>
-          <w:rFonts w:ascii="SolaimanLipi" w:hAnsi="SolaimanLipi" w:cs="SolaimanLipi"/>
-          <w:position w:val="0"/>
-          <w:sz w:val="24"/>
-          <w:sz w:val="24"/>
-          <w:sz w:val="24"/>
-          <w:vertAlign w:val="baseline"/>
-        </w:rPr>
-        <w:t xml:space="preserve">অমূলদের অসীম শূন্যের থেকে বেশি কিছু নয়।      </w:t>
-      </w:r>
-      <w:r>
-        <w:rPr>
-          <w:rFonts w:ascii="SolaimanLipi" w:hAnsi="SolaimanLipi" w:cs="SolaimanLipi"/>
-          <w:position w:val="0"/>
-          <w:sz w:val="24"/>
-          <w:sz w:val="24"/>
-          <w:sz w:val="24"/>
-          <w:vertAlign w:val="baseline"/>
-        </w:rPr>
-        <w:t xml:space="preserve">           </w:t>
+        <w:rPr>
+          <w:rFonts w:cs="SolaimanLipi" w:ascii="SolaimanLipi" w:hAnsi="SolaimanLipi"/>
+        </w:rPr>
+      </w:r>
+    </w:p>
+    <w:p>
+      <w:pPr>
+        <w:pStyle w:val="Normal"/>
+        <w:widowControl/>
+        <w:bidi w:val="0"/>
+        <w:ind w:hanging="0" w:start="0" w:end="0"/>
+        <w:jc w:val="start"/>
+        <w:rPr>
+          <w:rFonts w:ascii="SolaimanLipi" w:hAnsi="SolaimanLipi" w:cs="SolaimanLipi"/>
+        </w:rPr>
+      </w:pPr>
+      <w:r>
+        <w:rPr>
+          <w:rFonts w:ascii="SolaimanLipi" w:hAnsi="SolaimanLipi" w:cs="SolaimanLipi"/>
+          <w:position w:val="0"/>
+          <w:sz w:val="24"/>
+          <w:sz w:val="24"/>
+          <w:sz w:val="24"/>
+          <w:vertAlign w:val="baseline"/>
+        </w:rPr>
+        <w:t xml:space="preserve">অমূলদের অসীম শূন্যের থেকে বেশি কিছু নয়।                 </w:t>
       </w:r>
       <w:r>
         <w:rPr/>

</xml_diff>